<commit_message>
Worked on some new functions
</commit_message>
<xml_diff>
--- a/Writing/masterP_Working_Manuscript.docx
+++ b/Writing/masterP_Working_Manuscript.docx
@@ -4,482 +4,659 @@
   <w:body>
     <w:p>
       <w:pPr>
-        <w:spacing w:after="0" w:line="480" w:lineRule="auto"/>
         <w:jc w:val="center"/>
-        <w:rPr>
-          <w:rFonts w:ascii="Times New Roman" w:hAnsi="Times New Roman" w:cs="Times New Roman"/>
-          <w:sz w:val="24"/>
-          <w:szCs w:val="24"/>
-          <w:lang w:val="en-US"/>
-        </w:rPr>
-      </w:pPr>
-      <w:r>
-        <w:rPr>
-          <w:rFonts w:ascii="Times New Roman" w:hAnsi="Times New Roman" w:cs="Times New Roman"/>
-          <w:sz w:val="24"/>
-          <w:szCs w:val="24"/>
-          <w:lang w:val="en-US"/>
-        </w:rPr>
-        <w:t>**masterP**</w:t>
-      </w:r>
-    </w:p>
-    <w:p>
-      <w:pPr>
-        <w:spacing w:after="0" w:line="480" w:lineRule="auto"/>
+      </w:pPr>
+      <w:r>
+        <w:t>**</w:t>
+      </w:r>
+      <w:proofErr w:type="spellStart"/>
+      <w:r>
+        <w:t>masterP</w:t>
+      </w:r>
+      <w:proofErr w:type="spellEnd"/>
+      <w:r>
+        <w:t>**</w:t>
+      </w:r>
+    </w:p>
+    <w:p>
+      <w:pPr>
         <w:jc w:val="center"/>
-        <w:rPr>
-          <w:rFonts w:ascii="Times New Roman" w:hAnsi="Times New Roman" w:cs="Times New Roman"/>
-          <w:sz w:val="24"/>
-          <w:szCs w:val="24"/>
-          <w:lang w:val="en-US"/>
-        </w:rPr>
-      </w:pPr>
-      <w:r>
-        <w:rPr>
-          <w:rFonts w:ascii="Times New Roman" w:eastAsia="Times New Roman" w:hAnsi="Times New Roman" w:cs="Times New Roman"/>
+      </w:pPr>
+      <w:r>
+        <w:rPr>
           <w:i/>
-          <w:sz w:val="24"/>
-          <w:szCs w:val="24"/>
-          <w:lang w:val="en-US"/>
-        </w:rPr>
-        <w:t>Possible title 1:</w:t>
-      </w:r>
-      <w:r>
-        <w:rPr>
-          <w:rFonts w:ascii="Times New Roman" w:eastAsia="Times New Roman" w:hAnsi="Times New Roman" w:cs="Times New Roman"/>
-          <w:sz w:val="24"/>
-          <w:szCs w:val="24"/>
-          <w:lang w:val="en-US"/>
-        </w:rPr>
+          <w:iCs/>
+        </w:rPr>
+        <w:t>Possible title</w:t>
+      </w:r>
+      <w:commentRangeStart w:id="0"/>
+      <w:r>
+        <w:rPr>
+          <w:i/>
+          <w:iCs/>
+        </w:rPr>
+        <w:t xml:space="preserve"> 1:</w:t>
+      </w:r>
+      <w:r>
+        <w:t xml:space="preserve"> Why Non-Significant Results Matter. A Critique of Statistical Heaven</w:t>
+      </w:r>
+      <w:commentRangeEnd w:id="0"/>
+      <w:r>
+        <w:rPr>
+          <w:rStyle w:val="CommentReference"/>
+        </w:rPr>
+        <w:commentReference w:id="0"/>
+      </w:r>
+    </w:p>
+    <w:p>
+      <w:pPr>
+        <w:jc w:val="center"/>
+      </w:pPr>
+      <w:r>
+        <w:rPr>
+          <w:i/>
+        </w:rPr>
+        <w:t>Possible title 2:</w:t>
+      </w:r>
+      <w:r>
+        <w:t xml:space="preserve"> Significant meta-level results with non-significant individual results</w:t>
+      </w:r>
+    </w:p>
+    <w:p>
+      <w:pPr>
+        <w:jc w:val="center"/>
+      </w:pPr>
+      <w:r>
+        <w:rPr>
+          <w:i/>
+        </w:rPr>
+        <w:t>Possible</w:t>
+      </w:r>
+      <w:r>
+        <w:rPr>
+          <w:i/>
+        </w:rPr>
+        <w:t xml:space="preserve"> title 3: </w:t>
+      </w:r>
+      <w:r>
         <w:t xml:space="preserve"> </w:t>
       </w:r>
       <w:r>
-        <w:rPr>
-          <w:rFonts w:ascii="Times New Roman" w:eastAsia="Times New Roman" w:hAnsi="Times New Roman" w:cs="Times New Roman"/>
-          <w:sz w:val="24"/>
-          <w:szCs w:val="24"/>
-          <w:lang w:val="en-US"/>
-        </w:rPr>
-        <w:t>Statistical Heaven Does not Exist: Why Non-Significant Results Matter</w:t>
-      </w:r>
-    </w:p>
-    <w:p>
-      <w:pPr>
-        <w:spacing w:after="0" w:line="480" w:lineRule="auto"/>
+        <w:t xml:space="preserve">I Find Your Lack of Power Disturbing: A Critique of Statistical Heaven </w:t>
+      </w:r>
+    </w:p>
+    <w:p>
+      <w:pPr>
         <w:jc w:val="center"/>
-        <w:rPr>
-          <w:rFonts w:ascii="Times New Roman" w:hAnsi="Times New Roman" w:cs="Times New Roman"/>
-          <w:sz w:val="24"/>
-          <w:szCs w:val="24"/>
-          <w:lang w:val="en-US"/>
-        </w:rPr>
-      </w:pPr>
-      <w:r>
-        <w:rPr>
-          <w:rFonts w:ascii="Times New Roman" w:hAnsi="Times New Roman" w:cs="Times New Roman"/>
+      </w:pPr>
+      <w:r>
+        <w:rPr>
           <w:i/>
-          <w:sz w:val="24"/>
-          <w:szCs w:val="24"/>
-          <w:lang w:val="en-US"/>
-        </w:rPr>
-        <w:t>Possible title 2:</w:t>
-      </w:r>
-      <w:r>
-        <w:rPr>
-          <w:rFonts w:ascii="Times New Roman" w:hAnsi="Times New Roman" w:cs="Times New Roman"/>
-          <w:sz w:val="24"/>
-          <w:szCs w:val="24"/>
-          <w:lang w:val="en-US"/>
-        </w:rPr>
-        <w:t xml:space="preserve"> Significant meta-level results with non-significant individual results</w:t>
-      </w:r>
-    </w:p>
-    <w:p>
-      <w:pPr>
-        <w:spacing w:after="0" w:line="480" w:lineRule="auto"/>
+        </w:rPr>
+        <w:t xml:space="preserve">Possible title 4: </w:t>
+      </w:r>
+      <w:r>
+        <w:t>Too Good to be False: A Critique of Statistical Heaven</w:t>
+      </w:r>
+    </w:p>
+    <w:p>
+      <w:pPr>
         <w:jc w:val="center"/>
         <w:rPr>
-          <w:rFonts w:ascii="Times New Roman" w:hAnsi="Times New Roman" w:cs="Times New Roman"/>
-          <w:sz w:val="24"/>
-          <w:szCs w:val="24"/>
-          <w:lang w:val="en-US"/>
-        </w:rPr>
-      </w:pPr>
-      <w:r>
-        <w:rPr>
-          <w:rFonts w:ascii="Times New Roman" w:eastAsia="Times New Roman" w:hAnsi="Times New Roman" w:cs="Times New Roman"/>
-          <w:sz w:val="24"/>
-          <w:szCs w:val="24"/>
-          <w:lang w:val="en-US"/>
-        </w:rPr>
-        <w:t>Possible</w:t>
-      </w:r>
-      <w:r>
-        <w:rPr>
-          <w:rFonts w:ascii="Times New Roman" w:eastAsia="Times New Roman" w:hAnsi="Times New Roman" w:cs="Times New Roman"/>
-          <w:sz w:val="24"/>
-          <w:szCs w:val="24"/>
-          <w:lang w:val="en-US"/>
-        </w:rPr>
-        <w:t xml:space="preserve"> title 3:  </w:t>
-      </w:r>
-    </w:p>
-    <w:p>
-      <w:pPr>
-        <w:spacing w:after="0" w:line="480" w:lineRule="auto"/>
+          <w:lang w:val="nl-NL"/>
+        </w:rPr>
+      </w:pPr>
+      <w:r>
+        <w:rPr>
+          <w:lang w:val="nl-NL"/>
+        </w:rPr>
+        <w:t xml:space="preserve">Chris H.J. </w:t>
+      </w:r>
+      <w:r>
+        <w:rPr>
+          <w:lang w:val="nl-NL"/>
+        </w:rPr>
+        <w:t>Hartgerink</w:t>
+      </w:r>
+      <w:r>
+        <w:rPr>
+          <w:vertAlign w:val="superscript"/>
+          <w:lang w:val="nl-NL"/>
+        </w:rPr>
+        <w:t>1</w:t>
+      </w:r>
+    </w:p>
+    <w:p>
+      <w:pPr>
         <w:jc w:val="center"/>
         <w:rPr>
-          <w:rFonts w:ascii="Times New Roman" w:hAnsi="Times New Roman" w:cs="Times New Roman"/>
-          <w:sz w:val="24"/>
-          <w:szCs w:val="24"/>
-          <w:lang w:val="en-US"/>
-        </w:rPr>
-      </w:pPr>
-      <w:r>
-        <w:rPr>
-          <w:rFonts w:ascii="Times New Roman" w:hAnsi="Times New Roman" w:cs="Times New Roman"/>
-          <w:sz w:val="24"/>
-          <w:szCs w:val="24"/>
-          <w:lang w:val="en-US"/>
-        </w:rPr>
-        <w:t xml:space="preserve">Chris H.J. </w:t>
-      </w:r>
-      <w:r>
-        <w:rPr>
-          <w:rFonts w:ascii="Times New Roman" w:hAnsi="Times New Roman" w:cs="Times New Roman"/>
-          <w:sz w:val="24"/>
-          <w:szCs w:val="24"/>
-          <w:lang w:val="en-US"/>
-        </w:rPr>
-        <w:t>Hartgerink</w:t>
-      </w:r>
-      <w:r>
-        <w:rPr>
-          <w:rFonts w:ascii="Times New Roman" w:hAnsi="Times New Roman" w:cs="Times New Roman"/>
-          <w:sz w:val="24"/>
-          <w:szCs w:val="24"/>
+          <w:lang w:val="nl-NL"/>
+        </w:rPr>
+      </w:pPr>
+      <w:r>
+        <w:rPr>
+          <w:lang w:val="nl-NL"/>
+        </w:rPr>
+        <w:t xml:space="preserve">Marcel A.L.M. </w:t>
+      </w:r>
+      <w:r>
+        <w:rPr>
+          <w:lang w:val="nl-NL"/>
+        </w:rPr>
+        <w:t>Van Assen</w:t>
+      </w:r>
+      <w:r>
+        <w:rPr>
           <w:vertAlign w:val="superscript"/>
-          <w:lang w:val="en-US"/>
+          <w:lang w:val="nl-NL"/>
         </w:rPr>
         <w:t>1</w:t>
       </w:r>
     </w:p>
     <w:p>
       <w:pPr>
-        <w:spacing w:after="0" w:line="480" w:lineRule="auto"/>
         <w:jc w:val="center"/>
         <w:rPr>
-          <w:rFonts w:ascii="Times New Roman" w:hAnsi="Times New Roman" w:cs="Times New Roman"/>
-          <w:sz w:val="24"/>
-          <w:szCs w:val="24"/>
-        </w:rPr>
-      </w:pPr>
-      <w:r>
-        <w:rPr>
-          <w:rFonts w:ascii="Times New Roman" w:hAnsi="Times New Roman" w:cs="Times New Roman"/>
-          <w:sz w:val="24"/>
-          <w:szCs w:val="24"/>
-        </w:rPr>
-        <w:t xml:space="preserve">Marcel A.L.M. </w:t>
-      </w:r>
-      <w:r>
-        <w:rPr>
-          <w:rFonts w:ascii="Times New Roman" w:hAnsi="Times New Roman" w:cs="Times New Roman"/>
-          <w:sz w:val="24"/>
-          <w:szCs w:val="24"/>
-        </w:rPr>
-        <w:t>Van Assen</w:t>
-      </w:r>
-      <w:r>
-        <w:rPr>
-          <w:rFonts w:ascii="Times New Roman" w:hAnsi="Times New Roman" w:cs="Times New Roman"/>
-          <w:sz w:val="24"/>
-          <w:szCs w:val="24"/>
           <w:vertAlign w:val="superscript"/>
         </w:rPr>
+      </w:pPr>
+      <w:proofErr w:type="spellStart"/>
+      <w:r>
+        <w:t>Jelte</w:t>
+      </w:r>
+      <w:proofErr w:type="spellEnd"/>
+      <w:r>
+        <w:t xml:space="preserve"> M. </w:t>
+      </w:r>
+      <w:proofErr w:type="spellStart"/>
+      <w:r>
+        <w:t>Wicherts</w:t>
+      </w:r>
+      <w:r>
+        <w:rPr>
+          <w:vertAlign w:val="superscript"/>
+        </w:rPr>
         <w:t>1</w:t>
       </w:r>
-    </w:p>
-    <w:p>
-      <w:pPr>
-        <w:spacing w:after="0" w:line="480" w:lineRule="auto"/>
+      <w:proofErr w:type="spellEnd"/>
+    </w:p>
+    <w:p>
+      <w:pPr>
         <w:jc w:val="center"/>
-        <w:rPr>
-          <w:rFonts w:ascii="Times New Roman" w:hAnsi="Times New Roman" w:cs="Times New Roman"/>
-          <w:sz w:val="24"/>
-          <w:szCs w:val="24"/>
+      </w:pPr>
+      <w:r>
+        <w:rPr>
           <w:vertAlign w:val="superscript"/>
-          <w:lang w:val="en-US"/>
-        </w:rPr>
-      </w:pPr>
-      <w:r>
-        <w:rPr>
-          <w:rFonts w:ascii="Times New Roman" w:hAnsi="Times New Roman" w:cs="Times New Roman"/>
-          <w:sz w:val="24"/>
-          <w:szCs w:val="24"/>
-          <w:lang w:val="en-US"/>
-        </w:rPr>
-        <w:t xml:space="preserve">Jelte M. </w:t>
-      </w:r>
-      <w:r>
-        <w:rPr>
-          <w:rFonts w:ascii="Times New Roman" w:hAnsi="Times New Roman" w:cs="Times New Roman"/>
-          <w:sz w:val="24"/>
-          <w:szCs w:val="24"/>
-          <w:lang w:val="en-US"/>
-        </w:rPr>
-        <w:t>Wicherts</w:t>
-      </w:r>
-      <w:r>
-        <w:rPr>
-          <w:rFonts w:ascii="Times New Roman" w:hAnsi="Times New Roman" w:cs="Times New Roman"/>
-          <w:sz w:val="24"/>
-          <w:szCs w:val="24"/>
+        </w:rPr>
+        <w:t>1</w:t>
+      </w:r>
+      <w:r>
+        <w:rPr>
           <w:vertAlign w:val="superscript"/>
-          <w:lang w:val="en-US"/>
-        </w:rPr>
-        <w:t>1</w:t>
-      </w:r>
-    </w:p>
-    <w:p>
-      <w:pPr>
-        <w:spacing w:after="0" w:line="480" w:lineRule="auto"/>
+        </w:rPr>
+        <w:t xml:space="preserve"> </w:t>
+      </w:r>
+      <w:r>
+        <w:t>Tilburg University, the Netherlands</w:t>
+      </w:r>
+    </w:p>
+    <w:p>
+      <w:pPr>
         <w:jc w:val="center"/>
-        <w:rPr>
-          <w:rFonts w:ascii="Times New Roman" w:hAnsi="Times New Roman" w:cs="Times New Roman"/>
-          <w:sz w:val="24"/>
-          <w:szCs w:val="24"/>
-          <w:lang w:val="en-US"/>
-        </w:rPr>
-      </w:pPr>
-      <w:r>
-        <w:rPr>
-          <w:rFonts w:ascii="Times New Roman" w:hAnsi="Times New Roman" w:cs="Times New Roman"/>
-          <w:sz w:val="24"/>
-          <w:szCs w:val="24"/>
-          <w:vertAlign w:val="superscript"/>
-          <w:lang w:val="en-US"/>
-        </w:rPr>
-        <w:t>1</w:t>
-      </w:r>
-      <w:r>
-        <w:rPr>
-          <w:rFonts w:ascii="Times New Roman" w:hAnsi="Times New Roman" w:cs="Times New Roman"/>
-          <w:sz w:val="24"/>
-          <w:szCs w:val="24"/>
-          <w:vertAlign w:val="superscript"/>
-          <w:lang w:val="en-US"/>
-        </w:rPr>
+      </w:pPr>
+    </w:p>
+    <w:p>
+      <w:r>
+        <w:t xml:space="preserve">WORD COUNT: </w:t>
+      </w:r>
+      <w:proofErr w:type="spellStart"/>
+      <w:r>
+        <w:t>XXXX</w:t>
+      </w:r>
+      <w:proofErr w:type="spellEnd"/>
+      <w:r>
+        <w:t xml:space="preserve"> words</w:t>
+      </w:r>
+    </w:p>
+    <w:p>
+      <w:pPr>
+        <w:jc w:val="center"/>
+      </w:pPr>
+      <w:r>
+        <w:t>Author note</w:t>
+      </w:r>
+      <w:r>
         <w:t xml:space="preserve"> </w:t>
       </w:r>
-      <w:r>
-        <w:rPr>
-          <w:rFonts w:ascii="Times New Roman" w:hAnsi="Times New Roman" w:cs="Times New Roman"/>
-          <w:sz w:val="24"/>
-          <w:szCs w:val="24"/>
-          <w:lang w:val="en-US"/>
-        </w:rPr>
-        <w:t>Tilburg University, the Netherlands</w:t>
-      </w:r>
-    </w:p>
-    <w:p>
-      <w:pPr>
-        <w:spacing w:after="0" w:line="480" w:lineRule="auto"/>
+    </w:p>
+    <w:p>
+      <w:r>
+        <w:br w:type="page"/>
+      </w:r>
+    </w:p>
+    <w:p>
+      <w:pPr>
         <w:jc w:val="center"/>
-        <w:rPr>
-          <w:rFonts w:ascii="Times New Roman" w:hAnsi="Times New Roman" w:cs="Times New Roman"/>
-          <w:sz w:val="24"/>
-          <w:szCs w:val="24"/>
-          <w:lang w:val="en-US"/>
-        </w:rPr>
-      </w:pPr>
-    </w:p>
-    <w:p>
-      <w:pPr>
-        <w:spacing w:after="0" w:line="480" w:lineRule="auto"/>
-        <w:rPr>
-          <w:rFonts w:ascii="Times New Roman" w:hAnsi="Times New Roman" w:cs="Times New Roman"/>
-          <w:sz w:val="24"/>
-          <w:szCs w:val="24"/>
-          <w:lang w:val="en-US"/>
-        </w:rPr>
-      </w:pPr>
-      <w:r>
-        <w:rPr>
-          <w:rFonts w:ascii="Times New Roman" w:hAnsi="Times New Roman" w:cs="Times New Roman"/>
-          <w:sz w:val="24"/>
-          <w:szCs w:val="24"/>
-          <w:lang w:val="en-US"/>
-        </w:rPr>
-        <w:t>WORD COUNT: XXXX words</w:t>
-      </w:r>
-    </w:p>
-    <w:p>
-      <w:pPr>
-        <w:spacing w:after="0" w:line="480" w:lineRule="auto"/>
-        <w:rPr>
-          <w:rFonts w:ascii="Times New Roman" w:hAnsi="Times New Roman" w:cs="Times New Roman"/>
-          <w:sz w:val="24"/>
-          <w:szCs w:val="24"/>
-          <w:lang w:val="en-US"/>
-        </w:rPr>
-      </w:pPr>
-      <w:r>
-        <w:rPr>
-          <w:rFonts w:ascii="Times New Roman" w:hAnsi="Times New Roman" w:cs="Times New Roman"/>
-          <w:i/>
-          <w:sz w:val="24"/>
-          <w:szCs w:val="24"/>
-          <w:lang w:val="en-US"/>
-        </w:rPr>
-        <w:t xml:space="preserve">Acknowledgements: </w:t>
-      </w:r>
-    </w:p>
-    <w:p>
-      <w:pPr>
-        <w:spacing w:after="160" w:line="259" w:lineRule="auto"/>
-        <w:rPr>
-          <w:rFonts w:ascii="Times New Roman" w:hAnsi="Times New Roman" w:cs="Times New Roman"/>
-          <w:sz w:val="24"/>
-          <w:szCs w:val="24"/>
-          <w:lang w:val="en-US"/>
-        </w:rPr>
-      </w:pPr>
-      <w:r>
-        <w:rPr>
-          <w:rFonts w:ascii="Times New Roman" w:hAnsi="Times New Roman" w:cs="Times New Roman"/>
-          <w:sz w:val="24"/>
-          <w:szCs w:val="24"/>
-          <w:lang w:val="en-US"/>
-        </w:rPr>
-        <w:br w:type="page"/>
-      </w:r>
-    </w:p>
-    <w:p>
-      <w:pPr>
-        <w:spacing w:after="0" w:line="480" w:lineRule="auto"/>
-        <w:jc w:val="center"/>
-        <w:rPr>
-          <w:rFonts w:ascii="Times New Roman" w:hAnsi="Times New Roman" w:cs="Times New Roman"/>
-          <w:b/>
-          <w:sz w:val="24"/>
-          <w:szCs w:val="24"/>
-          <w:lang w:val="en-US"/>
-        </w:rPr>
-      </w:pPr>
-      <w:r>
-        <w:rPr>
-          <w:rFonts w:ascii="Times New Roman" w:hAnsi="Times New Roman" w:cs="Times New Roman"/>
-          <w:b/>
-          <w:sz w:val="24"/>
-          <w:szCs w:val="24"/>
-          <w:lang w:val="en-US"/>
-        </w:rPr>
+      </w:pPr>
+      <w:r>
         <w:lastRenderedPageBreak/>
         <w:t>Abstract</w:t>
       </w:r>
     </w:p>
     <w:p>
-      <w:pPr>
-        <w:spacing w:after="0" w:line="480" w:lineRule="auto"/>
-        <w:rPr>
-          <w:rFonts w:ascii="Times New Roman" w:hAnsi="Times New Roman" w:cs="Times New Roman"/>
-          <w:sz w:val="24"/>
-          <w:szCs w:val="24"/>
-          <w:lang w:val="en-US"/>
-        </w:rPr>
-      </w:pPr>
-      <w:r>
-        <w:rPr>
-          <w:rFonts w:ascii="Times New Roman" w:hAnsi="Times New Roman" w:cs="Times New Roman"/>
-          <w:sz w:val="24"/>
-          <w:szCs w:val="24"/>
-          <w:lang w:val="en-US"/>
-        </w:rPr>
+      <w:r>
         <w:t>*placeholder*</w:t>
       </w:r>
     </w:p>
     <w:p>
-      <w:pPr>
-        <w:spacing w:after="0" w:line="480" w:lineRule="auto"/>
-        <w:rPr>
-          <w:rFonts w:ascii="Times New Roman" w:hAnsi="Times New Roman" w:cs="Times New Roman"/>
-          <w:sz w:val="24"/>
-          <w:szCs w:val="24"/>
-          <w:lang w:val="en-US"/>
-        </w:rPr>
-      </w:pPr>
-      <w:r>
-        <w:rPr>
-          <w:rFonts w:ascii="Times New Roman" w:hAnsi="Times New Roman" w:cs="Times New Roman"/>
-          <w:sz w:val="24"/>
-          <w:szCs w:val="24"/>
-          <w:lang w:val="en-US"/>
-        </w:rPr>
+      <w:r>
         <w:tab/>
       </w:r>
       <w:r>
         <w:rPr>
-          <w:rFonts w:ascii="Times New Roman" w:hAnsi="Times New Roman" w:cs="Times New Roman"/>
           <w:i/>
-          <w:sz w:val="24"/>
-          <w:szCs w:val="24"/>
-          <w:lang w:val="en-US"/>
         </w:rPr>
         <w:t xml:space="preserve">Keywords: </w:t>
       </w:r>
       <w:r>
-        <w:rPr>
-          <w:rFonts w:ascii="Times New Roman" w:hAnsi="Times New Roman" w:cs="Times New Roman"/>
-          <w:sz w:val="24"/>
-          <w:szCs w:val="24"/>
-          <w:lang w:val="en-US"/>
-        </w:rPr>
         <w:t>p-value, significance, underpowered, effect size, fisher</w:t>
       </w:r>
       <w:r>
-        <w:rPr>
-          <w:rFonts w:ascii="Times New Roman" w:hAnsi="Times New Roman" w:cs="Times New Roman"/>
-          <w:sz w:val="24"/>
-          <w:szCs w:val="24"/>
-          <w:lang w:val="en-US"/>
-        </w:rPr>
         <w:t xml:space="preserve"> </w:t>
       </w:r>
       <w:r>
-        <w:rPr>
-          <w:rFonts w:ascii="Times New Roman" w:hAnsi="Times New Roman" w:cs="Times New Roman"/>
-          <w:sz w:val="24"/>
-          <w:szCs w:val="24"/>
-          <w:lang w:val="en-US"/>
-        </w:rPr>
         <w:br w:type="page"/>
       </w:r>
     </w:p>
     <w:p>
       <w:pPr>
-        <w:spacing w:after="0" w:line="480" w:lineRule="auto"/>
         <w:jc w:val="center"/>
         <w:rPr>
-          <w:rFonts w:ascii="Times New Roman" w:hAnsi="Times New Roman" w:cs="Times New Roman"/>
           <w:b/>
-          <w:sz w:val="24"/>
-          <w:szCs w:val="24"/>
-          <w:lang w:val="en-US"/>
-        </w:rPr>
-      </w:pPr>
-      <w:r>
-        <w:rPr>
-          <w:rFonts w:ascii="Times New Roman" w:hAnsi="Times New Roman" w:cs="Times New Roman"/>
+        </w:rPr>
+      </w:pPr>
+      <w:r>
+        <w:rPr>
           <w:b/>
-          <w:sz w:val="24"/>
-          <w:szCs w:val="24"/>
-          <w:lang w:val="en-US"/>
         </w:rPr>
         <w:lastRenderedPageBreak/>
         <w:t>TITLE</w:t>
       </w:r>
     </w:p>
+    <w:p>
+      <w:commentRangeStart w:id="1"/>
+      <w:r>
+        <w:tab/>
+      </w:r>
+      <w:r>
+        <w:t>Statistical h</w:t>
+      </w:r>
+      <w:r>
+        <w:t xml:space="preserve">ypothesis testing is the crux of </w:t>
+      </w:r>
+      <w:r>
+        <w:t xml:space="preserve">contemporary </w:t>
+      </w:r>
+      <w:r>
+        <w:t>psychological science</w:t>
+      </w:r>
+      <w:commentRangeEnd w:id="1"/>
+      <w:r>
+        <w:rPr>
+          <w:rStyle w:val="CommentReference"/>
+        </w:rPr>
+        <w:commentReference w:id="1"/>
+      </w:r>
+      <w:r>
+        <w:t xml:space="preserve">: if it is not significant, it is not valid. Even though there </w:t>
+      </w:r>
+      <w:r>
+        <w:t>have been many criticisms of hypothesis testing since its introduction</w:t>
+      </w:r>
+      <w:r>
+        <w:t xml:space="preserve"> ()</w:t>
+      </w:r>
+      <w:r>
+        <w:t xml:space="preserve">, it has persisted in the education of scientists, and ultimately, in science practice. This would be no problem if significance were </w:t>
+      </w:r>
+      <w:r>
+        <w:rPr>
+          <w:i/>
+        </w:rPr>
+        <w:t xml:space="preserve">the </w:t>
+      </w:r>
+      <w:r>
+        <w:t>ultimate statistical tool — sadly, it is not.</w:t>
+      </w:r>
+    </w:p>
+    <w:p>
+      <w:r>
+        <w:tab/>
+        <w:t xml:space="preserve">One of the major problems is in </w:t>
+      </w:r>
+      <w:r>
+        <w:t>the dichotomization of results: either there is an effect, or there is not</w:t>
+      </w:r>
+      <w:r>
+        <w:t xml:space="preserve">. In light of Popper’s () </w:t>
+      </w:r>
+      <w:commentRangeStart w:id="2"/>
+      <w:proofErr w:type="spellStart"/>
+      <w:r>
+        <w:t>hypothetico-deductivism</w:t>
+      </w:r>
+      <w:commentRangeEnd w:id="2"/>
+      <w:proofErr w:type="spellEnd"/>
+      <w:r>
+        <w:commentReference w:id="2"/>
+      </w:r>
+      <w:r>
+        <w:t xml:space="preserve">, such </w:t>
+      </w:r>
+      <w:r>
+        <w:t xml:space="preserve">a dichotomy </w:t>
+      </w:r>
+      <w:r>
+        <w:t xml:space="preserve">seemingly </w:t>
+      </w:r>
+      <w:r>
+        <w:t xml:space="preserve">makes sense, as Popper’s </w:t>
+      </w:r>
+      <w:commentRangeStart w:id="3"/>
+      <w:r>
+        <w:t>demarcation criterion for</w:t>
+      </w:r>
+      <w:r>
+        <w:t xml:space="preserve"> science </w:t>
+      </w:r>
+      <w:commentRangeEnd w:id="3"/>
+      <w:r>
+        <w:rPr>
+          <w:rStyle w:val="CommentReference"/>
+        </w:rPr>
+        <w:commentReference w:id="3"/>
+      </w:r>
+      <w:r>
+        <w:t xml:space="preserve">is falsification. Hypothesis testing embodies this demarcation criterion, and is oft seen as a way of attaining objectivity of results (). </w:t>
+      </w:r>
+      <w:r>
+        <w:t>This could be true, were it not for the probabilistic nature of statistics.</w:t>
+      </w:r>
+    </w:p>
+    <w:p>
+      <w:r>
+        <w:tab/>
+        <w:t>This probabilistic nature makes the reasoning underpinning falsification inherently problematic, as Cohen () aptly illustrated. Take for example</w:t>
+      </w:r>
+      <w:r>
+        <w:t xml:space="preserve"> the following syllogism as taken from Cohen ():</w:t>
+      </w:r>
+    </w:p>
+    <w:p>
+      <w:pPr>
+        <w:pStyle w:val="BlockQuote"/>
+      </w:pPr>
+      <w:r>
+        <w:t>“</w:t>
+      </w:r>
+      <w:commentRangeStart w:id="4"/>
+      <w:r>
+        <w:t>If a person is an American, then he is not a member of Congress. (WRONG!)</w:t>
+      </w:r>
+    </w:p>
+    <w:p>
+      <w:pPr>
+        <w:pStyle w:val="BlockQuote"/>
+      </w:pPr>
+      <w:r>
+        <w:t>This person is a member of Congress.</w:t>
+      </w:r>
+    </w:p>
+    <w:p>
+      <w:pPr>
+        <w:pStyle w:val="BlockQuote"/>
+      </w:pPr>
+      <w:r>
+        <w:t>Therefore, he is not a</w:t>
+      </w:r>
+      <w:r>
+        <w:t>n</w:t>
+      </w:r>
+      <w:r>
+        <w:t xml:space="preserve"> </w:t>
+      </w:r>
+      <w:r>
+        <w:t>American</w:t>
+      </w:r>
+      <w:r>
+        <w:t>.</w:t>
+      </w:r>
+      <w:r>
+        <w:t>”</w:t>
+      </w:r>
+      <w:r>
+        <w:t xml:space="preserve"> (p. 23, </w:t>
+      </w:r>
+      <w:commentRangeStart w:id="5"/>
+      <w:r>
+        <w:t>Cohen, 1997</w:t>
+      </w:r>
+      <w:commentRangeEnd w:id="5"/>
+      <w:r>
+        <w:rPr>
+          <w:rStyle w:val="CommentReference"/>
+        </w:rPr>
+        <w:commentReference w:id="5"/>
+      </w:r>
+      <w:r>
+        <w:t>)</w:t>
+      </w:r>
+      <w:commentRangeEnd w:id="4"/>
+      <w:r>
+        <w:rPr>
+          <w:rStyle w:val="CommentReference"/>
+          <w:rFonts w:asciiTheme="minorHAnsi" w:hAnsiTheme="minorHAnsi" w:cstheme="minorBidi"/>
+          <w:lang w:val="nl-NL"/>
+        </w:rPr>
+        <w:commentReference w:id="4"/>
+      </w:r>
+    </w:p>
+    <w:p>
+      <w:commentRangeStart w:id="6"/>
+      <w:r>
+        <w:t>This</w:t>
+      </w:r>
+      <w:commentRangeEnd w:id="6"/>
+      <w:r>
+        <w:rPr>
+          <w:rStyle w:val="CommentReference"/>
+        </w:rPr>
+        <w:commentReference w:id="6"/>
+      </w:r>
+      <w:r>
+        <w:t xml:space="preserve"> example shows correct logic, but an incorrect premise</w:t>
+      </w:r>
+      <w:r>
+        <w:t xml:space="preserve"> — the </w:t>
+      </w:r>
+      <w:r>
+        <w:t>conclusion</w:t>
+      </w:r>
+      <w:r>
+        <w:t>, given the premise</w:t>
+      </w:r>
+      <w:r>
+        <w:t>,</w:t>
+      </w:r>
+      <w:r>
+        <w:t xml:space="preserve"> is correct however. If we subsequently correct the premise, but make it probabilistic, we attain the following</w:t>
+      </w:r>
+      <w:r>
+        <w:t>:</w:t>
+      </w:r>
+    </w:p>
+    <w:p>
+      <w:pPr>
+        <w:pStyle w:val="BlockQuote"/>
+      </w:pPr>
+      <w:r>
+        <w:t>“</w:t>
+      </w:r>
+      <w:r>
+        <w:t>If a per</w:t>
+      </w:r>
+      <w:r>
+        <w:t>son is an American, then he is probably not a member of Congress (TRUE, RIGHT?)</w:t>
+      </w:r>
+    </w:p>
+    <w:p>
+      <w:pPr>
+        <w:pStyle w:val="BlockQuote"/>
+      </w:pPr>
+      <w:r>
+        <w:t>This person is a member of Congress.</w:t>
+      </w:r>
+    </w:p>
+    <w:p>
+      <w:pPr>
+        <w:pStyle w:val="BlockQuote"/>
+      </w:pPr>
+      <w:r>
+        <w:t xml:space="preserve">Therefore, he is probably not an American.” (p. 24, </w:t>
+      </w:r>
+      <w:commentRangeStart w:id="7"/>
+      <w:r>
+        <w:t>Cohen, 1997</w:t>
+      </w:r>
+      <w:commentRangeEnd w:id="7"/>
+      <w:r>
+        <w:rPr>
+          <w:rStyle w:val="CommentReference"/>
+        </w:rPr>
+        <w:commentReference w:id="7"/>
+      </w:r>
+      <w:r>
+        <w:t>)</w:t>
+      </w:r>
+    </w:p>
+    <w:p>
+      <w:r>
+        <w:lastRenderedPageBreak/>
+        <w:t>The premise is now correct, but the resulting conclusion does not make logical sense. In fact, this conclusion is formally the same as saying, if the data are unlikely under the null-hypothesis, the null is probably not true.</w:t>
+      </w:r>
+    </w:p>
+    <w:p>
+      <w:r>
+        <w:tab/>
+        <w:t xml:space="preserve">These explorations of the logic of hypothesis testing indicate that falsification can serve as a demarcation criterion for science, but </w:t>
+      </w:r>
+      <w:r>
+        <w:t xml:space="preserve">that </w:t>
+      </w:r>
+      <w:r>
+        <w:t xml:space="preserve">the probabilistic implementation of it </w:t>
+      </w:r>
+      <w:r>
+        <w:t>as done by</w:t>
+      </w:r>
+      <w:r>
+        <w:t xml:space="preserve"> hypothesis testing does not hold.</w:t>
+      </w:r>
+      <w:r>
+        <w:t xml:space="preserve"> This provides a serious problem for the idea of </w:t>
+      </w:r>
+      <w:r>
+        <w:rPr>
+          <w:i/>
+        </w:rPr>
+        <w:t>hypothesis testing as objective criterion.</w:t>
+      </w:r>
+      <w:r>
+        <w:t xml:space="preserve"> </w:t>
+      </w:r>
+      <w:r>
+        <w:t>But why does hypothesis testing prevail despite of these strong, logical counterarguments?</w:t>
+      </w:r>
+    </w:p>
+    <w:p>
+      <w:r>
+        <w:tab/>
+      </w:r>
+      <w:r>
+        <w:t xml:space="preserve">We propose the notion of </w:t>
+      </w:r>
+      <w:r>
+        <w:rPr>
+          <w:i/>
+        </w:rPr>
+        <w:t>statistical heaven</w:t>
+      </w:r>
+      <w:r>
+        <w:t xml:space="preserve"> to be the main driver behind this prevailing of hypothesis testing, and more importantly, the firm persistent belief in the value of hypothesis testing. Statistical heaven is </w:t>
+      </w:r>
+      <w:r>
+        <w:t>the place where research makes no errors, and has a 100% chance of finding an effect if there actually is one (i.e., α = 0; 1-β = 1). This notion easily arises, as r</w:t>
+      </w:r>
+      <w:r>
+        <w:t xml:space="preserve">esearch has repeatedly indicated that humans lack randomness of mind, i.e., they have bad intuition for probabilities. </w:t>
+      </w:r>
+      <w:r>
+        <w:t xml:space="preserve">Take for example the persistent belief in the law of </w:t>
+      </w:r>
+      <w:commentRangeStart w:id="8"/>
+      <w:r>
+        <w:t>small numbers (), the Monte Hall problem (), the conjunction fallacy () or simply the generation of random data ().</w:t>
+      </w:r>
+      <w:commentRangeEnd w:id="8"/>
+      <w:r>
+        <w:rPr>
+          <w:rStyle w:val="CommentReference"/>
+        </w:rPr>
+        <w:commentReference w:id="8"/>
+      </w:r>
+      <w:r>
+        <w:t xml:space="preserve"> Power and Type I error rates (or other results for that matter) remain probabilities, and therefore are subject to that same bad intuition. Since researchers fail to take into account these random elements to hypothesis testing, they resort to thinking their results indicate certainties: there is an effect, or there is none.</w:t>
+      </w:r>
+    </w:p>
+    <w:p>
+      <w:r>
+        <w:tab/>
+        <w:t xml:space="preserve">Seeing how this </w:t>
+      </w:r>
+      <w:r>
+        <w:t xml:space="preserve">ignorance of the probabilistic elements of hypothesis testing </w:t>
+      </w:r>
+      <w:r>
+        <w:t xml:space="preserve">reduces </w:t>
+      </w:r>
+      <w:r>
+        <w:t xml:space="preserve">findings </w:t>
+      </w:r>
+      <w:r>
+        <w:t xml:space="preserve">from probabilistic to deterministic, it is easy to see why hypothesis testing prevails. The probabilistic syllogism, as illustrated by Cohen (), was clearly false. However, if we remove the probabilistic element, the logic reduces to that which makes full sense. </w:t>
+      </w:r>
+      <w:r>
+        <w:t xml:space="preserve">In other words: probabilistic hypothesis testing makes no sense, as it contains flawed logic, but </w:t>
+      </w:r>
+      <w:r>
+        <w:lastRenderedPageBreak/>
+        <w:t>deterministic hypothesis testing makes very much sense. Too bad hypothesis testing is never deterministic and will remain probabilistic, no matter how much we will it otherwise.</w:t>
+      </w:r>
+    </w:p>
+    <w:p>
+      <w:r>
+        <w:tab/>
+      </w:r>
+    </w:p>
+    <w:p>
+      <w:pPr>
+        <w:spacing w:after="160" w:line="259" w:lineRule="auto"/>
+      </w:pPr>
+      <w:r>
+        <w:br w:type="page"/>
+      </w:r>
+    </w:p>
+    <w:p/>
     <w:p>
       <w:pPr>
         <w:pStyle w:val="ListParagraph"/>
@@ -487,22 +664,11 @@
           <w:ilvl w:val="0"/>
           <w:numId w:val="6"/>
         </w:numPr>
-        <w:spacing w:after="0" w:line="480" w:lineRule="auto"/>
-        <w:rPr>
-          <w:rFonts w:ascii="Times New Roman" w:hAnsi="Times New Roman" w:cs="Times New Roman"/>
+        <w:rPr>
           <w:b/>
-          <w:sz w:val="24"/>
-          <w:szCs w:val="24"/>
-          <w:lang w:val="en-US"/>
-        </w:rPr>
-      </w:pPr>
-      <w:r>
-        <w:rPr>
-          <w:rFonts w:ascii="Times New Roman" w:hAnsi="Times New Roman" w:cs="Times New Roman"/>
-          <w:sz w:val="24"/>
-          <w:szCs w:val="24"/>
-          <w:lang w:val="en-US"/>
-        </w:rPr>
+        </w:rPr>
+      </w:pPr>
+      <w:r>
         <w:t>Short history on the debate in psychological science</w:t>
       </w:r>
     </w:p>
@@ -513,26 +679,71 @@
           <w:ilvl w:val="1"/>
           <w:numId w:val="6"/>
         </w:numPr>
-        <w:spacing w:after="0" w:line="480" w:lineRule="auto"/>
-        <w:rPr>
-          <w:rFonts w:ascii="Times New Roman" w:hAnsi="Times New Roman" w:cs="Times New Roman"/>
+        <w:rPr>
           <w:b/>
-          <w:sz w:val="24"/>
-          <w:szCs w:val="24"/>
-          <w:lang w:val="en-US"/>
-        </w:rPr>
-      </w:pPr>
-      <w:r>
-        <w:rPr>
-          <w:rFonts w:ascii="Times New Roman" w:hAnsi="Times New Roman" w:cs="Times New Roman"/>
-          <w:sz w:val="24"/>
-          <w:szCs w:val="24"/>
-          <w:lang w:val="en-US"/>
-        </w:rPr>
+        </w:rPr>
+      </w:pPr>
+      <w:r>
         <w:t>Differentiate between theoretical context (content that is being translated to hypotheses) and statistical context (the results of the hypotheses being tested)</w:t>
       </w:r>
-      <w:bookmarkStart w:id="0" w:name="_GoBack"/>
-      <w:bookmarkEnd w:id="0"/>
+    </w:p>
+    <w:p>
+      <w:pPr>
+        <w:pStyle w:val="ListParagraph"/>
+        <w:numPr>
+          <w:ilvl w:val="1"/>
+          <w:numId w:val="6"/>
+        </w:numPr>
+        <w:rPr>
+          <w:b/>
+        </w:rPr>
+      </w:pPr>
+      <w:r>
+        <w:t xml:space="preserve">Significance testing and philosophy of </w:t>
+      </w:r>
+      <w:proofErr w:type="spellStart"/>
+      <w:r>
+        <w:t>hypothetico-deductivism</w:t>
+      </w:r>
+      <w:proofErr w:type="spellEnd"/>
+      <w:r>
+        <w:t xml:space="preserve"> and objectivism</w:t>
+      </w:r>
+    </w:p>
+    <w:p>
+      <w:pPr>
+        <w:pStyle w:val="ListParagraph"/>
+        <w:numPr>
+          <w:ilvl w:val="2"/>
+          <w:numId w:val="6"/>
+        </w:numPr>
+        <w:rPr>
+          <w:b/>
+        </w:rPr>
+      </w:pPr>
+      <w:proofErr w:type="spellStart"/>
+      <w:r>
+        <w:t>NHST</w:t>
+      </w:r>
+      <w:proofErr w:type="spellEnd"/>
+      <w:r>
+        <w:t xml:space="preserve"> as embodiment of the falsification criterion</w:t>
+      </w:r>
+    </w:p>
+    <w:p>
+      <w:pPr>
+        <w:pStyle w:val="ListParagraph"/>
+        <w:numPr>
+          <w:ilvl w:val="2"/>
+          <w:numId w:val="6"/>
+        </w:numPr>
+        <w:rPr>
+          <w:b/>
+        </w:rPr>
+      </w:pPr>
+      <w:r>
+        <w:t>Effect/no effect as pseudo-objectivism</w:t>
+      </w:r>
     </w:p>
     <w:p>
       <w:pPr>
@@ -541,22 +752,11 @@
           <w:ilvl w:val="0"/>
           <w:numId w:val="6"/>
         </w:numPr>
-        <w:spacing w:after="0" w:line="480" w:lineRule="auto"/>
-        <w:rPr>
-          <w:rFonts w:ascii="Times New Roman" w:hAnsi="Times New Roman" w:cs="Times New Roman"/>
+        <w:rPr>
           <w:b/>
-          <w:sz w:val="24"/>
-          <w:szCs w:val="24"/>
-          <w:lang w:val="en-US"/>
-        </w:rPr>
-      </w:pPr>
-      <w:r>
-        <w:rPr>
-          <w:rFonts w:ascii="Times New Roman" w:hAnsi="Times New Roman" w:cs="Times New Roman"/>
-          <w:sz w:val="24"/>
-          <w:szCs w:val="24"/>
-          <w:lang w:val="en-US"/>
-        </w:rPr>
+        </w:rPr>
+      </w:pPr>
+      <w:r>
         <w:t>Why a more optimistic view can be taken of non-significant studies</w:t>
       </w:r>
     </w:p>
@@ -567,23 +767,12 @@
           <w:ilvl w:val="1"/>
           <w:numId w:val="6"/>
         </w:numPr>
-        <w:spacing w:after="0" w:line="480" w:lineRule="auto"/>
-        <w:rPr>
-          <w:rFonts w:ascii="Times New Roman" w:hAnsi="Times New Roman" w:cs="Times New Roman"/>
+        <w:rPr>
           <w:b/>
-          <w:sz w:val="24"/>
-          <w:szCs w:val="24"/>
-          <w:lang w:val="en-US"/>
-        </w:rPr>
-      </w:pPr>
-      <w:r>
-        <w:rPr>
-          <w:rFonts w:ascii="Times New Roman" w:hAnsi="Times New Roman" w:cs="Times New Roman"/>
-          <w:sz w:val="24"/>
-          <w:szCs w:val="24"/>
-          <w:lang w:val="en-US"/>
-        </w:rPr>
-        <w:t>Statistical heaven is not true</w:t>
+        </w:rPr>
+      </w:pPr>
+      <w:r>
+        <w:t>Statistical heaven</w:t>
       </w:r>
     </w:p>
     <w:p>
@@ -593,32 +782,89 @@
           <w:ilvl w:val="2"/>
           <w:numId w:val="6"/>
         </w:numPr>
-        <w:spacing w:after="0" w:line="480" w:lineRule="auto"/>
-        <w:rPr>
-          <w:rFonts w:ascii="Times New Roman" w:hAnsi="Times New Roman" w:cs="Times New Roman"/>
-          <w:sz w:val="24"/>
-          <w:szCs w:val="24"/>
-          <w:lang w:val="en-US"/>
-        </w:rPr>
-      </w:pPr>
-      <w:r>
-        <w:rPr>
-          <w:rFonts w:ascii="Times New Roman" w:hAnsi="Times New Roman" w:cs="Times New Roman"/>
-          <w:sz w:val="24"/>
-          <w:szCs w:val="24"/>
-          <w:lang w:val="en-US"/>
-        </w:rPr>
-        <w:t>Confirmation bias</w:t>
-      </w:r>
-      <w:r>
-        <w:rPr>
-          <w:rFonts w:ascii="Times New Roman" w:hAnsi="Times New Roman" w:cs="Times New Roman"/>
-          <w:sz w:val="24"/>
-          <w:szCs w:val="24"/>
-          <w:lang w:val="en-US"/>
-        </w:rPr>
-        <w:t xml:space="preserve"> (Rosenthal, 1964)</w:t>
-      </w:r>
+        <w:rPr>
+          <w:b/>
+        </w:rPr>
+      </w:pPr>
+      <w:r>
+        <w:t>How it arises</w:t>
+      </w:r>
+    </w:p>
+    <w:p>
+      <w:pPr>
+        <w:pStyle w:val="ListParagraph"/>
+        <w:numPr>
+          <w:ilvl w:val="3"/>
+          <w:numId w:val="6"/>
+        </w:numPr>
+      </w:pPr>
+      <w:r>
+        <w:t>Confirmation bias (Rosenthal, 1964)</w:t>
+      </w:r>
+    </w:p>
+    <w:p>
+      <w:pPr>
+        <w:pStyle w:val="ListParagraph"/>
+        <w:numPr>
+          <w:ilvl w:val="3"/>
+          <w:numId w:val="6"/>
+        </w:numPr>
+      </w:pPr>
+      <w:commentRangeStart w:id="9"/>
+      <w:r>
+        <w:t>Belief in the law of small numbers (</w:t>
+      </w:r>
+      <w:proofErr w:type="spellStart"/>
+      <w:r>
+        <w:t>Tversky</w:t>
+      </w:r>
+      <w:proofErr w:type="spellEnd"/>
+      <w:r>
+        <w:t xml:space="preserve"> &amp; </w:t>
+      </w:r>
+      <w:proofErr w:type="spellStart"/>
+      <w:r>
+        <w:t>Kahnemann</w:t>
+      </w:r>
+      <w:proofErr w:type="spellEnd"/>
+      <w:r>
+        <w:t>)</w:t>
+      </w:r>
+      <w:commentRangeEnd w:id="9"/>
+      <w:r>
+        <w:rPr>
+          <w:rStyle w:val="CommentReference"/>
+        </w:rPr>
+        <w:commentReference w:id="9"/>
+      </w:r>
+    </w:p>
+    <w:p>
+      <w:pPr>
+        <w:pStyle w:val="ListParagraph"/>
+        <w:numPr>
+          <w:ilvl w:val="2"/>
+          <w:numId w:val="6"/>
+        </w:numPr>
+        <w:rPr>
+          <w:b/>
+        </w:rPr>
+      </w:pPr>
+      <w:r>
+        <w:t>Researchers are human and lack randomness of mind — statistics uses probability and if humans cannot see such probabilities properly (</w:t>
+      </w:r>
+      <w:proofErr w:type="spellStart"/>
+      <w:r>
+        <w:t>Wason</w:t>
+      </w:r>
+      <w:proofErr w:type="spellEnd"/>
+      <w:r>
+        <w:t xml:space="preserve"> task; Monte Hall problem) than they should not be allowed to filter the probabilistic </w:t>
+      </w:r>
+      <w:proofErr w:type="spellStart"/>
+      <w:r>
+        <w:t>resul</w:t>
+      </w:r>
+      <w:proofErr w:type="spellEnd"/>
     </w:p>
     <w:p>
       <w:pPr>
@@ -627,23 +873,12 @@
           <w:ilvl w:val="1"/>
           <w:numId w:val="6"/>
         </w:numPr>
-        <w:spacing w:after="0" w:line="480" w:lineRule="auto"/>
-        <w:rPr>
-          <w:rFonts w:ascii="Times New Roman" w:hAnsi="Times New Roman" w:cs="Times New Roman"/>
+        <w:rPr>
           <w:b/>
-          <w:sz w:val="24"/>
-          <w:szCs w:val="24"/>
-          <w:lang w:val="en-US"/>
-        </w:rPr>
-      </w:pPr>
-      <w:r>
-        <w:rPr>
-          <w:rFonts w:ascii="Times New Roman" w:hAnsi="Times New Roman" w:cs="Times New Roman"/>
-          <w:sz w:val="24"/>
-          <w:szCs w:val="24"/>
-          <w:lang w:val="en-US"/>
-        </w:rPr>
-        <w:t>Researchers are human and lack randomness of mind — statistics uses probability and if humans cannot see such probabilities properly (Wason task; Monte Hall problem) than they should not be allowed to filter the probabilistic resul</w:t>
+        </w:rPr>
+      </w:pPr>
+      <w:r>
+        <w:t>Why it is incorrect</w:t>
       </w:r>
     </w:p>
     <w:p>
@@ -653,22 +888,11 @@
           <w:ilvl w:val="0"/>
           <w:numId w:val="6"/>
         </w:numPr>
-        <w:spacing w:after="0" w:line="480" w:lineRule="auto"/>
-        <w:rPr>
-          <w:rFonts w:ascii="Times New Roman" w:hAnsi="Times New Roman" w:cs="Times New Roman"/>
+        <w:rPr>
           <w:b/>
-          <w:sz w:val="24"/>
-          <w:szCs w:val="24"/>
-          <w:lang w:val="en-US"/>
-        </w:rPr>
-      </w:pPr>
-      <w:r>
-        <w:rPr>
-          <w:rFonts w:ascii="Times New Roman" w:hAnsi="Times New Roman" w:cs="Times New Roman"/>
-          <w:sz w:val="24"/>
-          <w:szCs w:val="24"/>
-          <w:lang w:val="en-US"/>
-        </w:rPr>
+        </w:rPr>
+      </w:pPr>
+      <w:r>
         <w:t>Talk about α and β error control (Fiedler 2012)</w:t>
       </w:r>
     </w:p>
@@ -679,22 +903,11 @@
           <w:ilvl w:val="1"/>
           <w:numId w:val="6"/>
         </w:numPr>
-        <w:spacing w:after="0" w:line="480" w:lineRule="auto"/>
-        <w:rPr>
-          <w:rFonts w:ascii="Times New Roman" w:hAnsi="Times New Roman" w:cs="Times New Roman"/>
+        <w:rPr>
           <w:b/>
-          <w:sz w:val="24"/>
-          <w:szCs w:val="24"/>
-          <w:lang w:val="en-US"/>
-        </w:rPr>
-      </w:pPr>
-      <w:r>
-        <w:rPr>
-          <w:rFonts w:ascii="Times New Roman" w:hAnsi="Times New Roman" w:cs="Times New Roman"/>
-          <w:sz w:val="24"/>
-          <w:szCs w:val="24"/>
-          <w:lang w:val="en-US"/>
-        </w:rPr>
+        </w:rPr>
+      </w:pPr>
+      <w:r>
         <w:t>We focus on β error control and try to show that α error control is non-vital in practical research (very important in theoretical research on methods, i.e., specificity of tests)</w:t>
       </w:r>
     </w:p>
@@ -705,22 +918,11 @@
           <w:ilvl w:val="2"/>
           <w:numId w:val="6"/>
         </w:numPr>
-        <w:spacing w:after="0" w:line="480" w:lineRule="auto"/>
-        <w:rPr>
-          <w:rFonts w:ascii="Times New Roman" w:hAnsi="Times New Roman" w:cs="Times New Roman"/>
+        <w:rPr>
           <w:b/>
-          <w:sz w:val="24"/>
-          <w:szCs w:val="24"/>
-          <w:lang w:val="en-US"/>
-        </w:rPr>
-      </w:pPr>
-      <w:r>
-        <w:rPr>
-          <w:rFonts w:ascii="Times New Roman" w:hAnsi="Times New Roman" w:cs="Times New Roman"/>
-          <w:sz w:val="24"/>
-          <w:szCs w:val="24"/>
-          <w:lang w:val="en-US"/>
-        </w:rPr>
+        </w:rPr>
+      </w:pPr>
+      <w:r>
         <w:t>More specific hypotheses</w:t>
       </w:r>
     </w:p>
@@ -731,22 +933,12 @@
           <w:ilvl w:val="0"/>
           <w:numId w:val="6"/>
         </w:numPr>
-        <w:spacing w:after="0" w:line="480" w:lineRule="auto"/>
-        <w:rPr>
-          <w:rFonts w:ascii="Times New Roman" w:hAnsi="Times New Roman" w:cs="Times New Roman"/>
+        <w:rPr>
           <w:b/>
-          <w:sz w:val="24"/>
-          <w:szCs w:val="24"/>
-          <w:lang w:val="en-US"/>
-        </w:rPr>
-      </w:pPr>
-      <w:r>
-        <w:rPr>
-          <w:rFonts w:ascii="Times New Roman" w:hAnsi="Times New Roman" w:cs="Times New Roman"/>
-          <w:sz w:val="24"/>
-          <w:szCs w:val="24"/>
-          <w:lang w:val="en-US"/>
-        </w:rPr>
+        </w:rPr>
+      </w:pPr>
+      <w:r>
+        <w:lastRenderedPageBreak/>
         <w:t>Lack of power in psychological science throughout the last decades</w:t>
       </w:r>
     </w:p>
@@ -766,9 +958,6 @@
           <w:numId w:val="6"/>
         </w:numPr>
         <w:jc w:val="left"/>
-        <w:rPr>
-          <w:b w:val="0"/>
-        </w:rPr>
       </w:pPr>
     </w:p>
     <w:p>
@@ -777,27 +966,6 @@
       </w:pPr>
       <w:r>
         <w:t>Results</w:t>
-      </w:r>
-    </w:p>
-    <w:p>
-      <w:pPr>
-        <w:pStyle w:val="APAHeading1"/>
-        <w:numPr>
-          <w:ilvl w:val="0"/>
-          <w:numId w:val="6"/>
-        </w:numPr>
-        <w:jc w:val="both"/>
-        <w:rPr>
-          <w:b w:val="0"/>
-        </w:rPr>
-      </w:pPr>
-    </w:p>
-    <w:p>
-      <w:pPr>
-        <w:pStyle w:val="APAHeading1"/>
-      </w:pPr>
-      <w:r>
-        <w:t>Discussion</w:t>
       </w:r>
     </w:p>
     <w:p>
@@ -813,23 +981,46 @@
     <w:p>
       <w:pPr>
         <w:pStyle w:val="APAHeading1"/>
+      </w:pPr>
+      <w:r>
+        <w:t>Discussion</w:t>
+      </w:r>
+    </w:p>
+    <w:p>
+      <w:pPr>
+        <w:pStyle w:val="APAHeading1"/>
         <w:numPr>
           <w:ilvl w:val="0"/>
           <w:numId w:val="6"/>
         </w:numPr>
         <w:jc w:val="left"/>
       </w:pPr>
-      <w:r>
+    </w:p>
+    <w:p>
+      <w:pPr>
+        <w:pStyle w:val="APAHeading1"/>
+        <w:numPr>
+          <w:ilvl w:val="0"/>
+          <w:numId w:val="6"/>
+        </w:numPr>
+        <w:jc w:val="left"/>
         <w:rPr>
           <w:b w:val="0"/>
         </w:rPr>
+      </w:pPr>
+      <w:bookmarkStart w:id="10" w:name="_GoBack"/>
+      <w:r>
+        <w:rPr>
+          <w:b w:val="0"/>
+        </w:rPr>
         <w:t>Recommendations</w:t>
       </w:r>
+      <w:bookmarkEnd w:id="10"/>
     </w:p>
     <w:sectPr>
-      <w:headerReference w:type="default" r:id="rId8"/>
-      <w:footerReference w:type="default" r:id="rId9"/>
-      <w:headerReference w:type="first" r:id="rId10"/>
+      <w:headerReference w:type="default" r:id="rId10"/>
+      <w:footerReference w:type="default" r:id="rId11"/>
+      <w:headerReference w:type="first" r:id="rId12"/>
       <w:pgSz w:w="11906" w:h="16838"/>
       <w:pgMar w:top="1411" w:right="1411" w:bottom="1411" w:left="1411" w:header="706" w:footer="706" w:gutter="0"/>
       <w:cols w:space="708"/>
@@ -840,13 +1031,290 @@
 </w:document>
 </file>
 
+<file path=word/comments.xml><?xml version="1.0" encoding="utf-8"?>
+<w:comments xmlns:wpc="http://schemas.microsoft.com/office/word/2010/wordprocessingCanvas" xmlns:mc="http://schemas.openxmlformats.org/markup-compatibility/2006" xmlns:o="urn:schemas-microsoft-com:office:office" xmlns:r="http://schemas.openxmlformats.org/officeDocument/2006/relationships" xmlns:m="http://schemas.openxmlformats.org/officeDocument/2006/math" xmlns:v="urn:schemas-microsoft-com:vml" xmlns:wp14="http://schemas.microsoft.com/office/word/2010/wordprocessingDrawing" xmlns:wp="http://schemas.openxmlformats.org/drawingml/2006/wordprocessingDrawing" xmlns:w10="urn:schemas-microsoft-com:office:word" xmlns:w="http://schemas.openxmlformats.org/wordprocessingml/2006/main" xmlns:w14="http://schemas.microsoft.com/office/word/2010/wordml" xmlns:w15="http://schemas.microsoft.com/office/word/2012/wordml" xmlns:wpg="http://schemas.microsoft.com/office/word/2010/wordprocessingGroup" xmlns:wpi="http://schemas.microsoft.com/office/word/2010/wordprocessingInk" xmlns:wne="http://schemas.microsoft.com/office/word/2006/wordml" xmlns:wps="http://schemas.microsoft.com/office/word/2010/wordprocessingShape" mc:Ignorable="w14 w15 wp14">
+  <w:comment w:id="0" w:author="Jelte Wicherts" w:date="2014-03-16T16:12:00Z" w:initials="JW">
+    <w:p>
+      <w:pPr>
+        <w:pStyle w:val="CommentText"/>
+      </w:pPr>
+      <w:r>
+        <w:rPr>
+          <w:rStyle w:val="CommentReference"/>
+        </w:rPr>
+        <w:annotationRef/>
+      </w:r>
+      <w:proofErr w:type="gramStart"/>
+      <w:r>
+        <w:t>die</w:t>
+      </w:r>
+      <w:proofErr w:type="gramEnd"/>
+      <w:r>
+        <w:t xml:space="preserve"> is </w:t>
+      </w:r>
+      <w:proofErr w:type="spellStart"/>
+      <w:r>
+        <w:t>wellicht</w:t>
+      </w:r>
+      <w:proofErr w:type="spellEnd"/>
+      <w:r>
+        <w:t xml:space="preserve"> </w:t>
+      </w:r>
+      <w:proofErr w:type="spellStart"/>
+      <w:r>
+        <w:t>leuker</w:t>
+      </w:r>
+      <w:proofErr w:type="spellEnd"/>
+      <w:r>
+        <w:t>.</w:t>
+      </w:r>
+    </w:p>
+    <w:p>
+      <w:pPr>
+        <w:pStyle w:val="CommentText"/>
+      </w:pPr>
+    </w:p>
+  </w:comment>
+  <w:comment w:id="1" w:author="Chris Hartgerink" w:date="2014-03-19T09:47:00Z" w:initials="CH">
+    <w:p>
+      <w:pPr>
+        <w:pStyle w:val="CommentText"/>
+      </w:pPr>
+      <w:r>
+        <w:rPr>
+          <w:rStyle w:val="CommentReference"/>
+        </w:rPr>
+        <w:annotationRef/>
+      </w:r>
+      <w:r>
+        <w:t xml:space="preserve">Clearly make the difference between </w:t>
+      </w:r>
+      <w:proofErr w:type="spellStart"/>
+      <w:r>
+        <w:t>SHT</w:t>
+      </w:r>
+      <w:proofErr w:type="spellEnd"/>
+      <w:r>
+        <w:t xml:space="preserve"> (statistical hypothesis testing) and scientific hypothesis testing in general. If previous is rejected, this does not mean that scientific hypothesis testing is rejected. </w:t>
+      </w:r>
+    </w:p>
+    <w:p>
+      <w:pPr>
+        <w:pStyle w:val="CommentText"/>
+      </w:pPr>
+    </w:p>
+    <w:p>
+      <w:pPr>
+        <w:pStyle w:val="CommentText"/>
+      </w:pPr>
+      <w:r>
+        <w:t xml:space="preserve">This conception follows from Fisher’s equating </w:t>
+      </w:r>
+      <w:proofErr w:type="spellStart"/>
+      <w:r>
+        <w:t>HT</w:t>
+      </w:r>
+      <w:proofErr w:type="spellEnd"/>
+      <w:r>
+        <w:t xml:space="preserve"> to scientific HT. See </w:t>
+      </w:r>
+      <w:proofErr w:type="spellStart"/>
+      <w:r>
+        <w:t>ch.3</w:t>
+      </w:r>
+      <w:proofErr w:type="spellEnd"/>
+      <w:r>
+        <w:t xml:space="preserve"> by Schmidt and Hunter, 1997 of Harlow et al. 1997</w:t>
+      </w:r>
+    </w:p>
+  </w:comment>
+  <w:comment w:id="2" w:author="Chris Hartgerink" w:date="2014-03-18T22:23:00Z" w:initials="CH">
+    <w:p>
+      <w:pPr>
+        <w:pStyle w:val="CommentText"/>
+      </w:pPr>
+      <w:r>
+        <w:rPr>
+          <w:rStyle w:val="CommentReference"/>
+        </w:rPr>
+        <w:annotationRef/>
+      </w:r>
+      <w:r>
+        <w:t xml:space="preserve">Should explain or </w:t>
+      </w:r>
+      <w:r>
+        <w:t>provide easier term</w:t>
+      </w:r>
+    </w:p>
+  </w:comment>
+  <w:comment w:id="3" w:author="Chris Hartgerink" w:date="2014-03-18T22:23:00Z" w:initials="CH">
+    <w:p>
+      <w:pPr>
+        <w:pStyle w:val="CommentText"/>
+      </w:pPr>
+      <w:r>
+        <w:rPr>
+          <w:rStyle w:val="CommentReference"/>
+        </w:rPr>
+        <w:annotationRef/>
+      </w:r>
+      <w:r>
+        <w:t xml:space="preserve">Explain </w:t>
+      </w:r>
+      <w:r>
+        <w:t>vs assume this is clear?</w:t>
+      </w:r>
+    </w:p>
+  </w:comment>
+  <w:comment w:id="5" w:author="Chris Hartgerink" w:date="2014-03-18T22:33:00Z" w:initials="CH">
+    <w:p>
+      <w:pPr>
+        <w:pStyle w:val="CommentText"/>
+      </w:pPr>
+      <w:r>
+        <w:rPr>
+          <w:rStyle w:val="CommentReference"/>
+        </w:rPr>
+        <w:annotationRef/>
+      </w:r>
+      <w:r>
+        <w:t xml:space="preserve">Check and replace with </w:t>
+      </w:r>
+      <w:proofErr w:type="spellStart"/>
+      <w:r>
+        <w:t>mendeley</w:t>
+      </w:r>
+      <w:proofErr w:type="spellEnd"/>
+      <w:r>
+        <w:t xml:space="preserve"> citation</w:t>
+      </w:r>
+    </w:p>
+  </w:comment>
+  <w:comment w:id="4" w:author="Chris Hartgerink" w:date="2014-03-18T22:29:00Z" w:initials="CH">
+    <w:p>
+      <w:pPr>
+        <w:pStyle w:val="CommentText"/>
+      </w:pPr>
+      <w:r>
+        <w:rPr>
+          <w:rStyle w:val="CommentReference"/>
+        </w:rPr>
+        <w:annotationRef/>
+      </w:r>
+      <w:proofErr w:type="spellStart"/>
+      <w:r>
+        <w:t>APA</w:t>
+      </w:r>
+      <w:proofErr w:type="spellEnd"/>
+      <w:r>
+        <w:t xml:space="preserve"> style block quote check </w:t>
+      </w:r>
+    </w:p>
+  </w:comment>
+  <w:comment w:id="6" w:author="Chris Hartgerink" w:date="2014-03-18T22:30:00Z" w:initials="CH">
+    <w:p>
+      <w:pPr>
+        <w:pStyle w:val="CommentText"/>
+      </w:pPr>
+      <w:r>
+        <w:rPr>
+          <w:rStyle w:val="CommentReference"/>
+        </w:rPr>
+        <w:annotationRef/>
+      </w:r>
+      <w:r>
+        <w:t xml:space="preserve">Indent here or not? — </w:t>
+      </w:r>
+      <w:proofErr w:type="gramStart"/>
+      <w:r>
+        <w:t>as</w:t>
+      </w:r>
+      <w:proofErr w:type="gramEnd"/>
+      <w:r>
+        <w:t xml:space="preserve"> it continuous previous paragraph</w:t>
+      </w:r>
+    </w:p>
+  </w:comment>
+  <w:comment w:id="7" w:author="Chris Hartgerink" w:date="2014-03-19T01:06:00Z" w:initials="CH">
+    <w:p>
+      <w:pPr>
+        <w:pStyle w:val="CommentText"/>
+      </w:pPr>
+      <w:r>
+        <w:rPr>
+          <w:rStyle w:val="CommentReference"/>
+        </w:rPr>
+        <w:annotationRef/>
+      </w:r>
+      <w:r>
+        <w:t xml:space="preserve">Check and replace with </w:t>
+      </w:r>
+      <w:proofErr w:type="spellStart"/>
+      <w:r>
+        <w:t>Mendeley</w:t>
+      </w:r>
+      <w:proofErr w:type="spellEnd"/>
+      <w:r>
+        <w:t xml:space="preserve"> citation</w:t>
+      </w:r>
+    </w:p>
+  </w:comment>
+  <w:comment w:id="8" w:author="Chris Hartgerink" w:date="2014-03-19T01:35:00Z" w:initials="CH">
+    <w:p>
+      <w:pPr>
+        <w:pStyle w:val="CommentText"/>
+      </w:pPr>
+      <w:r>
+        <w:rPr>
+          <w:rStyle w:val="CommentReference"/>
+        </w:rPr>
+        <w:annotationRef/>
+      </w:r>
+      <w:r>
+        <w:t>Add short explanations of these examples?</w:t>
+      </w:r>
+    </w:p>
+  </w:comment>
+  <w:comment w:id="9" w:author="Jelte Wicherts" w:date="2014-03-16T16:13:00Z" w:initials="JW">
+    <w:p>
+      <w:pPr>
+        <w:pStyle w:val="CommentText"/>
+      </w:pPr>
+      <w:r>
+        <w:rPr>
+          <w:rStyle w:val="CommentReference"/>
+        </w:rPr>
+        <w:annotationRef/>
+      </w:r>
+      <w:proofErr w:type="gramStart"/>
+      <w:r>
+        <w:t>added</w:t>
+      </w:r>
+      <w:proofErr w:type="gramEnd"/>
+    </w:p>
+  </w:comment>
+</w:comments>
+</file>
+
+<file path=word/commentsExtended.xml><?xml version="1.0" encoding="utf-8"?>
+<w15:commentsEx xmlns:wpc="http://schemas.microsoft.com/office/word/2010/wordprocessingCanvas" xmlns:mc="http://schemas.openxmlformats.org/markup-compatibility/2006" xmlns:o="urn:schemas-microsoft-com:office:office" xmlns:r="http://schemas.openxmlformats.org/officeDocument/2006/relationships" xmlns:m="http://schemas.openxmlformats.org/officeDocument/2006/math" xmlns:v="urn:schemas-microsoft-com:vml" xmlns:wp14="http://schemas.microsoft.com/office/word/2010/wordprocessingDrawing" xmlns:wp="http://schemas.openxmlformats.org/drawingml/2006/wordprocessingDrawing" xmlns:w10="urn:schemas-microsoft-com:office:word" xmlns:w="http://schemas.openxmlformats.org/wordprocessingml/2006/main" xmlns:w14="http://schemas.microsoft.com/office/word/2010/wordml" xmlns:w15="http://schemas.microsoft.com/office/word/2012/wordml" xmlns:wpg="http://schemas.microsoft.com/office/word/2010/wordprocessingGroup" xmlns:wpi="http://schemas.microsoft.com/office/word/2010/wordprocessingInk" xmlns:wne="http://schemas.microsoft.com/office/word/2006/wordml" xmlns:wps="http://schemas.microsoft.com/office/word/2010/wordprocessingShape" mc:Ignorable="w14 w15 wp14">
+  <w15:commentEx w15:paraId="0BD30D93" w15:done="0"/>
+  <w15:commentEx w15:paraId="1B874134" w15:done="0"/>
+  <w15:commentEx w15:paraId="74AED52C" w15:done="0"/>
+  <w15:commentEx w15:paraId="1F03B9A3" w15:done="0"/>
+  <w15:commentEx w15:paraId="4F2E2735" w15:done="0"/>
+  <w15:commentEx w15:paraId="7F5467A4" w15:done="0"/>
+  <w15:commentEx w15:paraId="480151A4" w15:done="0"/>
+  <w15:commentEx w15:paraId="7E59FDC1" w15:done="0"/>
+  <w15:commentEx w15:paraId="1F409065" w15:done="0"/>
+  <w15:commentEx w15:paraId="67F69A67" w15:done="0"/>
+</w15:commentsEx>
+</file>
+
 <file path=word/endnotes.xml><?xml version="1.0" encoding="utf-8"?>
 <w:endnotes xmlns:wpc="http://schemas.microsoft.com/office/word/2010/wordprocessingCanvas" xmlns:mc="http://schemas.openxmlformats.org/markup-compatibility/2006" xmlns:o="urn:schemas-microsoft-com:office:office" xmlns:r="http://schemas.openxmlformats.org/officeDocument/2006/relationships" xmlns:m="http://schemas.openxmlformats.org/officeDocument/2006/math" xmlns:v="urn:schemas-microsoft-com:vml" xmlns:wp14="http://schemas.microsoft.com/office/word/2010/wordprocessingDrawing" xmlns:wp="http://schemas.openxmlformats.org/drawingml/2006/wordprocessingDrawing" xmlns:w10="urn:schemas-microsoft-com:office:word" xmlns:w="http://schemas.openxmlformats.org/wordprocessingml/2006/main" xmlns:w14="http://schemas.microsoft.com/office/word/2010/wordml" xmlns:w15="http://schemas.microsoft.com/office/word/2012/wordml" xmlns:wpg="http://schemas.microsoft.com/office/word/2010/wordprocessingGroup" xmlns:wpi="http://schemas.microsoft.com/office/word/2010/wordprocessingInk" xmlns:wne="http://schemas.microsoft.com/office/word/2006/wordml" xmlns:wps="http://schemas.microsoft.com/office/word/2010/wordprocessingShape" mc:Ignorable="w14 w15 wp14">
   <w:endnote w:type="separator" w:id="-1">
     <w:p>
-      <w:pPr>
-        <w:spacing w:after="0" w:line="240" w:lineRule="auto"/>
-      </w:pPr>
       <w:r>
         <w:separator/>
       </w:r>
@@ -854,44 +1322,24 @@
   </w:endnote>
   <w:endnote w:type="continuationSeparator" w:id="0">
     <w:p>
-      <w:pPr>
-        <w:spacing w:after="0" w:line="240" w:lineRule="auto"/>
-      </w:pPr>
       <w:r>
         <w:continuationSeparator/>
       </w:r>
     </w:p>
   </w:endnote>
   <w:endnote w:type="continuationNotice" w:id="1">
-    <w:p>
-      <w:pPr>
-        <w:spacing w:after="0" w:line="240" w:lineRule="auto"/>
-      </w:pPr>
-    </w:p>
+    <w:p/>
   </w:endnote>
 </w:endnotes>
 </file>
 
 <file path=word/footer1.xml><?xml version="1.0" encoding="utf-8"?>
 <w:ftr xmlns:wpc="http://schemas.microsoft.com/office/word/2010/wordprocessingCanvas" xmlns:mc="http://schemas.openxmlformats.org/markup-compatibility/2006" xmlns:o="urn:schemas-microsoft-com:office:office" xmlns:r="http://schemas.openxmlformats.org/officeDocument/2006/relationships" xmlns:m="http://schemas.openxmlformats.org/officeDocument/2006/math" xmlns:v="urn:schemas-microsoft-com:vml" xmlns:wp14="http://schemas.microsoft.com/office/word/2010/wordprocessingDrawing" xmlns:wp="http://schemas.openxmlformats.org/drawingml/2006/wordprocessingDrawing" xmlns:w10="urn:schemas-microsoft-com:office:word" xmlns:w="http://schemas.openxmlformats.org/wordprocessingml/2006/main" xmlns:w14="http://schemas.microsoft.com/office/word/2010/wordml" xmlns:w15="http://schemas.microsoft.com/office/word/2012/wordml" xmlns:wpg="http://schemas.microsoft.com/office/word/2010/wordprocessingGroup" xmlns:wpi="http://schemas.microsoft.com/office/word/2010/wordprocessingInk" xmlns:wne="http://schemas.microsoft.com/office/word/2006/wordml" xmlns:wps="http://schemas.microsoft.com/office/word/2010/wordprocessingShape" mc:Ignorable="w14 w15 wp14">
-  <w:sdt>
-    <w:sdtPr>
-      <w:id w:val="19957116"/>
-      <w:docPartObj>
-        <w:docPartGallery w:val="Page Numbers (Bottom of Page)"/>
-        <w:docPartUnique/>
-      </w:docPartObj>
-    </w:sdtPr>
-    <w:sdtEndPr/>
-    <w:sdtContent>
-      <w:p>
-        <w:pPr>
-          <w:pStyle w:val="Footer"/>
-          <w:jc w:val="right"/>
-        </w:pPr>
-      </w:p>
-    </w:sdtContent>
-  </w:sdt>
+  <w:p>
+    <w:pPr>
+      <w:pStyle w:val="Footer"/>
+    </w:pPr>
+  </w:p>
   <w:p>
     <w:pPr>
       <w:pStyle w:val="Footer"/>
@@ -904,9 +1352,6 @@
 <w:footnotes xmlns:wpc="http://schemas.microsoft.com/office/word/2010/wordprocessingCanvas" xmlns:mc="http://schemas.openxmlformats.org/markup-compatibility/2006" xmlns:o="urn:schemas-microsoft-com:office:office" xmlns:r="http://schemas.openxmlformats.org/officeDocument/2006/relationships" xmlns:m="http://schemas.openxmlformats.org/officeDocument/2006/math" xmlns:v="urn:schemas-microsoft-com:vml" xmlns:wp14="http://schemas.microsoft.com/office/word/2010/wordprocessingDrawing" xmlns:wp="http://schemas.openxmlformats.org/drawingml/2006/wordprocessingDrawing" xmlns:w10="urn:schemas-microsoft-com:office:word" xmlns:w="http://schemas.openxmlformats.org/wordprocessingml/2006/main" xmlns:w14="http://schemas.microsoft.com/office/word/2010/wordml" xmlns:w15="http://schemas.microsoft.com/office/word/2012/wordml" xmlns:wpg="http://schemas.microsoft.com/office/word/2010/wordprocessingGroup" xmlns:wpi="http://schemas.microsoft.com/office/word/2010/wordprocessingInk" xmlns:wne="http://schemas.microsoft.com/office/word/2006/wordml" xmlns:wps="http://schemas.microsoft.com/office/word/2010/wordprocessingShape" mc:Ignorable="w14 w15 wp14">
   <w:footnote w:type="separator" w:id="-1">
     <w:p>
-      <w:pPr>
-        <w:spacing w:after="0" w:line="240" w:lineRule="auto"/>
-      </w:pPr>
       <w:r>
         <w:separator/>
       </w:r>
@@ -914,20 +1359,13 @@
   </w:footnote>
   <w:footnote w:type="continuationSeparator" w:id="0">
     <w:p>
-      <w:pPr>
-        <w:spacing w:after="0" w:line="240" w:lineRule="auto"/>
-      </w:pPr>
       <w:r>
         <w:continuationSeparator/>
       </w:r>
     </w:p>
   </w:footnote>
   <w:footnote w:type="continuationNotice" w:id="1">
-    <w:p>
-      <w:pPr>
-        <w:spacing w:after="0" w:line="240" w:lineRule="auto"/>
-      </w:pPr>
-    </w:p>
+    <w:p/>
   </w:footnote>
 </w:footnotes>
 </file>
@@ -937,64 +1375,34 @@
   <w:p>
     <w:pPr>
       <w:pStyle w:val="Header"/>
-      <w:tabs>
-        <w:tab w:val="clear" w:pos="4536"/>
-        <w:tab w:val="clear" w:pos="9072"/>
-        <w:tab w:val="right" w:pos="9084"/>
-      </w:tabs>
-      <w:rPr>
-        <w:rFonts w:ascii="Times New Roman" w:hAnsi="Times New Roman" w:cs="Times New Roman"/>
-        <w:lang w:val="en-US"/>
-      </w:rPr>
-    </w:pPr>
+    </w:pPr>
+    <w:proofErr w:type="spellStart"/>
     <w:r>
-      <w:rPr>
-        <w:rFonts w:ascii="Times New Roman" w:hAnsi="Times New Roman" w:cs="Times New Roman"/>
-        <w:lang w:val="en-US"/>
-      </w:rPr>
       <w:t>SHORTTITLE</w:t>
     </w:r>
+    <w:proofErr w:type="spellEnd"/>
     <w:r>
-      <w:rPr>
-        <w:rFonts w:ascii="Times New Roman" w:hAnsi="Times New Roman" w:cs="Times New Roman"/>
-        <w:lang w:val="en-US"/>
-      </w:rPr>
       <w:tab/>
     </w:r>
     <w:r>
-      <w:rPr>
-        <w:rFonts w:ascii="Times New Roman" w:hAnsi="Times New Roman" w:cs="Times New Roman"/>
-        <w:lang w:val="en-US"/>
-      </w:rPr>
+      <w:tab/>
+    </w:r>
+    <w:r>
       <w:fldChar w:fldCharType="begin"/>
     </w:r>
     <w:r>
-      <w:rPr>
-        <w:rFonts w:ascii="Times New Roman" w:hAnsi="Times New Roman" w:cs="Times New Roman"/>
-        <w:lang w:val="en-US"/>
-      </w:rPr>
       <w:instrText xml:space="preserve"> PAGE  \* Arabic  \* MERGEFORMAT </w:instrText>
     </w:r>
     <w:r>
-      <w:rPr>
-        <w:rFonts w:ascii="Times New Roman" w:hAnsi="Times New Roman" w:cs="Times New Roman"/>
-        <w:lang w:val="en-US"/>
-      </w:rPr>
       <w:fldChar w:fldCharType="separate"/>
     </w:r>
     <w:r>
       <w:rPr>
-        <w:rFonts w:ascii="Times New Roman" w:hAnsi="Times New Roman" w:cs="Times New Roman"/>
         <w:noProof/>
-        <w:lang w:val="en-US"/>
       </w:rPr>
-      <w:t>3</w:t>
+      <w:t>7</w:t>
     </w:r>
     <w:r>
-      <w:rPr>
-        <w:rFonts w:ascii="Times New Roman" w:hAnsi="Times New Roman" w:cs="Times New Roman"/>
-        <w:lang w:val="en-US"/>
-      </w:rPr>
       <w:fldChar w:fldCharType="end"/>
     </w:r>
   </w:p>
@@ -1003,31 +1411,67 @@
 
 <file path=word/header2.xml><?xml version="1.0" encoding="utf-8"?>
 <w:hdr xmlns:wpc="http://schemas.microsoft.com/office/word/2010/wordprocessingCanvas" xmlns:mc="http://schemas.openxmlformats.org/markup-compatibility/2006" xmlns:o="urn:schemas-microsoft-com:office:office" xmlns:r="http://schemas.openxmlformats.org/officeDocument/2006/relationships" xmlns:m="http://schemas.openxmlformats.org/officeDocument/2006/math" xmlns:v="urn:schemas-microsoft-com:vml" xmlns:wp14="http://schemas.microsoft.com/office/word/2010/wordprocessingDrawing" xmlns:wp="http://schemas.openxmlformats.org/drawingml/2006/wordprocessingDrawing" xmlns:w10="urn:schemas-microsoft-com:office:word" xmlns:w="http://schemas.openxmlformats.org/wordprocessingml/2006/main" xmlns:w14="http://schemas.microsoft.com/office/word/2010/wordml" xmlns:w15="http://schemas.microsoft.com/office/word/2012/wordml" xmlns:wpg="http://schemas.microsoft.com/office/word/2010/wordprocessingGroup" xmlns:wpi="http://schemas.microsoft.com/office/word/2010/wordprocessingInk" xmlns:wne="http://schemas.microsoft.com/office/word/2006/wordml" xmlns:wps="http://schemas.microsoft.com/office/word/2010/wordprocessingShape" mc:Ignorable="w14 w15 wp14">
+  <w:sdt>
+    <w:sdtPr>
+      <w:id w:val="1584876210"/>
+      <w:docPartObj>
+        <w:docPartGallery w:val="Page Numbers (Top of Page)"/>
+        <w:docPartUnique/>
+      </w:docPartObj>
+    </w:sdtPr>
+    <w:sdtEndPr>
+      <w:rPr>
+        <w:noProof/>
+      </w:rPr>
+    </w:sdtEndPr>
+    <w:sdtContent>
+      <w:p>
+        <w:pPr>
+          <w:pStyle w:val="Header"/>
+          <w:jc w:val="right"/>
+        </w:pPr>
+        <w:r>
+          <w:t xml:space="preserve">Running head: </w:t>
+        </w:r>
+        <w:proofErr w:type="spellStart"/>
+        <w:r>
+          <w:t>SHORTTITLE</w:t>
+        </w:r>
+        <w:proofErr w:type="spellEnd"/>
+        <w:r>
+          <w:tab/>
+        </w:r>
+        <w:r>
+          <w:tab/>
+        </w:r>
+        <w:r>
+          <w:fldChar w:fldCharType="begin"/>
+        </w:r>
+        <w:r>
+          <w:instrText xml:space="preserve"> PAGE   \* MERGEFORMAT </w:instrText>
+        </w:r>
+        <w:r>
+          <w:fldChar w:fldCharType="separate"/>
+        </w:r>
+        <w:r>
+          <w:rPr>
+            <w:noProof/>
+          </w:rPr>
+          <w:t>1</w:t>
+        </w:r>
+        <w:r>
+          <w:rPr>
+            <w:noProof/>
+          </w:rPr>
+          <w:fldChar w:fldCharType="end"/>
+        </w:r>
+      </w:p>
+    </w:sdtContent>
+  </w:sdt>
   <w:p>
     <w:pPr>
       <w:pStyle w:val="Header"/>
-      <w:rPr>
-        <w:rFonts w:ascii="Times New Roman" w:hAnsi="Times New Roman" w:cs="Times New Roman"/>
-        <w:sz w:val="24"/>
-        <w:szCs w:val="24"/>
-      </w:rPr>
-    </w:pPr>
-    <w:r>
-      <w:rPr>
-        <w:rFonts w:ascii="Times New Roman" w:hAnsi="Times New Roman" w:cs="Times New Roman"/>
-        <w:sz w:val="24"/>
-        <w:szCs w:val="24"/>
-      </w:rPr>
-      <w:t xml:space="preserve">Running head: </w:t>
-    </w:r>
-    <w:r>
-      <w:rPr>
-        <w:rFonts w:ascii="Times New Roman" w:hAnsi="Times New Roman" w:cs="Times New Roman"/>
-        <w:sz w:val="24"/>
-        <w:szCs w:val="24"/>
-      </w:rPr>
-      <w:t>SHORTTITLE</w:t>
-    </w:r>
+    </w:pPr>
   </w:p>
 </w:hdr>
 </file>
@@ -1299,7 +1743,7 @@
         <w:rFonts w:ascii="Wingdings" w:hAnsi="Wingdings" w:hint="default"/>
       </w:rPr>
     </w:lvl>
-    <w:lvl w:ilvl="3" w:tplc="04130001" w:tentative="1">
+    <w:lvl w:ilvl="3" w:tplc="04130001">
       <w:start w:val="1"/>
       <w:numFmt w:val="bullet"/>
       <w:lvlText w:val=""/>
@@ -1596,6 +2040,14 @@
     <w:abstractNumId w:val="2"/>
   </w:num>
 </w:numbering>
+</file>
+
+<file path=word/people.xml><?xml version="1.0" encoding="utf-8"?>
+<w15:people xmlns:wpc="http://schemas.microsoft.com/office/word/2010/wordprocessingCanvas" xmlns:mc="http://schemas.openxmlformats.org/markup-compatibility/2006" xmlns:o="urn:schemas-microsoft-com:office:office" xmlns:r="http://schemas.openxmlformats.org/officeDocument/2006/relationships" xmlns:m="http://schemas.openxmlformats.org/officeDocument/2006/math" xmlns:v="urn:schemas-microsoft-com:vml" xmlns:wp14="http://schemas.microsoft.com/office/word/2010/wordprocessingDrawing" xmlns:wp="http://schemas.openxmlformats.org/drawingml/2006/wordprocessingDrawing" xmlns:w10="urn:schemas-microsoft-com:office:word" xmlns:w="http://schemas.openxmlformats.org/wordprocessingml/2006/main" xmlns:w14="http://schemas.microsoft.com/office/word/2010/wordml" xmlns:w15="http://schemas.microsoft.com/office/word/2012/wordml" xmlns:wpg="http://schemas.microsoft.com/office/word/2010/wordprocessingGroup" xmlns:wpi="http://schemas.microsoft.com/office/word/2010/wordprocessingInk" xmlns:wne="http://schemas.microsoft.com/office/word/2006/wordml" xmlns:wps="http://schemas.microsoft.com/office/word/2010/wordprocessingShape" mc:Ignorable="w14 w15 wp14">
+  <w15:person w15:author="Chris Hartgerink">
+    <w15:presenceInfo w15:providerId="Windows Live" w15:userId="ae70ba856208934b"/>
+  </w15:person>
+</w15:people>
 </file>
 
 <file path=word/styles.xml><?xml version="1.0" encoding="utf-8"?>
@@ -1991,10 +2443,16 @@
   <w:style w:type="paragraph" w:default="1" w:styleId="Normal">
     <w:name w:val="Normal"/>
     <w:qFormat/>
-    <w:rsid w:val="002C66D4"/>
-    <w:pPr>
-      <w:spacing w:after="200" w:line="276" w:lineRule="auto"/>
-    </w:pPr>
+    <w:rsid w:val="00B36576"/>
+    <w:pPr>
+      <w:spacing w:after="0" w:line="480" w:lineRule="auto"/>
+    </w:pPr>
+    <w:rPr>
+      <w:rFonts w:ascii="Times New Roman" w:hAnsi="Times New Roman" w:cs="Times New Roman"/>
+      <w:sz w:val="24"/>
+      <w:szCs w:val="24"/>
+      <w:lang w:val="en-US"/>
+    </w:rPr>
   </w:style>
   <w:style w:type="paragraph" w:styleId="Heading1">
     <w:name w:val="heading 1"/>
@@ -2007,7 +2465,7 @@
     <w:pPr>
       <w:keepNext/>
       <w:keepLines/>
-      <w:spacing w:before="480" w:after="0"/>
+      <w:spacing w:before="480"/>
       <w:outlineLvl w:val="0"/>
     </w:pPr>
     <w:rPr>
@@ -2031,7 +2489,7 @@
     <w:pPr>
       <w:keepNext/>
       <w:keepLines/>
-      <w:spacing w:before="200" w:after="0"/>
+      <w:spacing w:before="200"/>
       <w:outlineLvl w:val="1"/>
     </w:pPr>
     <w:rPr>
@@ -2112,7 +2570,7 @@
         <w:tab w:val="center" w:pos="4536"/>
         <w:tab w:val="right" w:pos="9072"/>
       </w:tabs>
-      <w:spacing w:after="0" w:line="240" w:lineRule="auto"/>
+      <w:spacing w:line="240" w:lineRule="auto"/>
     </w:pPr>
   </w:style>
   <w:style w:type="character" w:customStyle="1" w:styleId="HeaderChar">
@@ -2134,7 +2592,7 @@
         <w:tab w:val="center" w:pos="4536"/>
         <w:tab w:val="right" w:pos="9072"/>
       </w:tabs>
-      <w:spacing w:after="0" w:line="240" w:lineRule="auto"/>
+      <w:spacing w:line="240" w:lineRule="auto"/>
     </w:pPr>
   </w:style>
   <w:style w:type="character" w:customStyle="1" w:styleId="FooterChar">
@@ -2197,7 +2655,7 @@
     <w:unhideWhenUsed/>
     <w:rsid w:val="00F44CFE"/>
     <w:pPr>
-      <w:spacing w:after="0" w:line="240" w:lineRule="auto"/>
+      <w:spacing w:line="240" w:lineRule="auto"/>
     </w:pPr>
     <w:rPr>
       <w:rFonts w:ascii="Tahoma" w:hAnsi="Tahoma" w:cs="Tahoma"/>
@@ -2227,7 +2685,7 @@
     <w:unhideWhenUsed/>
     <w:rsid w:val="00F44CFE"/>
     <w:pPr>
-      <w:spacing w:after="0" w:line="240" w:lineRule="auto"/>
+      <w:spacing w:line="240" w:lineRule="auto"/>
     </w:pPr>
     <w:rPr>
       <w:sz w:val="20"/>
@@ -2291,10 +2749,9 @@
       <w:spacing w:before="100" w:beforeAutospacing="1" w:after="100" w:afterAutospacing="1" w:line="240" w:lineRule="auto"/>
     </w:pPr>
     <w:rPr>
-      <w:rFonts w:ascii="Times New Roman" w:eastAsia="Times New Roman" w:hAnsi="Times New Roman" w:cs="Times New Roman"/>
+      <w:rFonts w:eastAsia="Times New Roman"/>
       <w:sz w:val="18"/>
       <w:szCs w:val="18"/>
-      <w:lang w:val="en-US"/>
     </w:rPr>
   </w:style>
   <w:style w:type="paragraph" w:customStyle="1" w:styleId="xl64">
@@ -2308,10 +2765,9 @@
       <w:spacing w:before="100" w:beforeAutospacing="1" w:after="100" w:afterAutospacing="1" w:line="240" w:lineRule="auto"/>
     </w:pPr>
     <w:rPr>
-      <w:rFonts w:ascii="Times New Roman" w:eastAsia="Times New Roman" w:hAnsi="Times New Roman" w:cs="Times New Roman"/>
+      <w:rFonts w:eastAsia="Times New Roman"/>
       <w:sz w:val="18"/>
       <w:szCs w:val="18"/>
-      <w:lang w:val="en-US"/>
     </w:rPr>
   </w:style>
   <w:style w:type="paragraph" w:customStyle="1" w:styleId="xl65">
@@ -2326,10 +2782,9 @@
       <w:spacing w:before="100" w:beforeAutospacing="1" w:after="100" w:afterAutospacing="1" w:line="240" w:lineRule="auto"/>
     </w:pPr>
     <w:rPr>
-      <w:rFonts w:ascii="Times New Roman" w:eastAsia="Times New Roman" w:hAnsi="Times New Roman" w:cs="Times New Roman"/>
+      <w:rFonts w:eastAsia="Times New Roman"/>
       <w:sz w:val="18"/>
       <w:szCs w:val="18"/>
-      <w:lang w:val="en-US"/>
     </w:rPr>
   </w:style>
   <w:style w:type="paragraph" w:styleId="NormalWeb">
@@ -2342,10 +2797,7 @@
       <w:spacing w:before="100" w:beforeAutospacing="1" w:after="100" w:afterAutospacing="1" w:line="240" w:lineRule="auto"/>
     </w:pPr>
     <w:rPr>
-      <w:rFonts w:ascii="Times New Roman" w:eastAsiaTheme="minorEastAsia" w:hAnsi="Times New Roman" w:cs="Times New Roman"/>
-      <w:sz w:val="24"/>
-      <w:szCs w:val="24"/>
-      <w:lang w:val="en-US"/>
+      <w:rFonts w:eastAsiaTheme="minorEastAsia"/>
     </w:rPr>
   </w:style>
   <w:style w:type="paragraph" w:customStyle="1" w:styleId="xl66">
@@ -2356,10 +2808,9 @@
       <w:spacing w:before="100" w:beforeAutospacing="1" w:after="100" w:afterAutospacing="1" w:line="240" w:lineRule="auto"/>
     </w:pPr>
     <w:rPr>
-      <w:rFonts w:ascii="Times New Roman" w:eastAsia="Times New Roman" w:hAnsi="Times New Roman" w:cs="Times New Roman"/>
+      <w:rFonts w:eastAsia="Times New Roman"/>
       <w:sz w:val="18"/>
       <w:szCs w:val="18"/>
-      <w:lang w:val="en-US"/>
     </w:rPr>
   </w:style>
   <w:style w:type="paragraph" w:customStyle="1" w:styleId="xl67">
@@ -2370,10 +2821,9 @@
       <w:spacing w:before="100" w:beforeAutospacing="1" w:after="100" w:afterAutospacing="1" w:line="240" w:lineRule="auto"/>
     </w:pPr>
     <w:rPr>
-      <w:rFonts w:ascii="Times New Roman" w:eastAsia="Times New Roman" w:hAnsi="Times New Roman" w:cs="Times New Roman"/>
+      <w:rFonts w:eastAsia="Times New Roman"/>
       <w:sz w:val="18"/>
       <w:szCs w:val="18"/>
-      <w:lang w:val="en-US"/>
     </w:rPr>
   </w:style>
   <w:style w:type="paragraph" w:customStyle="1" w:styleId="xl68">
@@ -2384,10 +2834,9 @@
       <w:spacing w:before="100" w:beforeAutospacing="1" w:after="100" w:afterAutospacing="1" w:line="240" w:lineRule="auto"/>
     </w:pPr>
     <w:rPr>
-      <w:rFonts w:ascii="Times New Roman" w:eastAsia="Times New Roman" w:hAnsi="Times New Roman" w:cs="Times New Roman"/>
+      <w:rFonts w:eastAsia="Times New Roman"/>
       <w:sz w:val="18"/>
       <w:szCs w:val="18"/>
-      <w:lang w:val="en-US"/>
     </w:rPr>
   </w:style>
   <w:style w:type="paragraph" w:customStyle="1" w:styleId="xl69">
@@ -2401,10 +2850,9 @@
       <w:spacing w:before="100" w:beforeAutospacing="1" w:after="100" w:afterAutospacing="1" w:line="240" w:lineRule="auto"/>
     </w:pPr>
     <w:rPr>
-      <w:rFonts w:ascii="Times New Roman" w:eastAsia="Times New Roman" w:hAnsi="Times New Roman" w:cs="Times New Roman"/>
+      <w:rFonts w:eastAsia="Times New Roman"/>
       <w:sz w:val="18"/>
       <w:szCs w:val="18"/>
-      <w:lang w:val="en-US"/>
     </w:rPr>
   </w:style>
   <w:style w:type="paragraph" w:customStyle="1" w:styleId="xl70">
@@ -2418,10 +2866,9 @@
       <w:spacing w:before="100" w:beforeAutospacing="1" w:after="100" w:afterAutospacing="1" w:line="240" w:lineRule="auto"/>
     </w:pPr>
     <w:rPr>
-      <w:rFonts w:ascii="Times New Roman" w:eastAsia="Times New Roman" w:hAnsi="Times New Roman" w:cs="Times New Roman"/>
+      <w:rFonts w:eastAsia="Times New Roman"/>
       <w:sz w:val="18"/>
       <w:szCs w:val="18"/>
-      <w:lang w:val="en-US"/>
     </w:rPr>
   </w:style>
   <w:style w:type="paragraph" w:customStyle="1" w:styleId="xl71">
@@ -2436,10 +2883,9 @@
       <w:spacing w:before="100" w:beforeAutospacing="1" w:after="100" w:afterAutospacing="1" w:line="240" w:lineRule="auto"/>
     </w:pPr>
     <w:rPr>
-      <w:rFonts w:ascii="Times New Roman" w:eastAsia="Times New Roman" w:hAnsi="Times New Roman" w:cs="Times New Roman"/>
+      <w:rFonts w:eastAsia="Times New Roman"/>
       <w:sz w:val="18"/>
       <w:szCs w:val="18"/>
-      <w:lang w:val="en-US"/>
     </w:rPr>
   </w:style>
   <w:style w:type="paragraph" w:customStyle="1" w:styleId="xl72">
@@ -2454,10 +2900,9 @@
       <w:spacing w:before="100" w:beforeAutospacing="1" w:after="100" w:afterAutospacing="1" w:line="240" w:lineRule="auto"/>
     </w:pPr>
     <w:rPr>
-      <w:rFonts w:ascii="Times New Roman" w:eastAsia="Times New Roman" w:hAnsi="Times New Roman" w:cs="Times New Roman"/>
+      <w:rFonts w:eastAsia="Times New Roman"/>
       <w:sz w:val="18"/>
       <w:szCs w:val="18"/>
-      <w:lang w:val="en-US"/>
     </w:rPr>
   </w:style>
   <w:style w:type="paragraph" w:customStyle="1" w:styleId="xl73">
@@ -2471,10 +2916,9 @@
       <w:spacing w:before="100" w:beforeAutospacing="1" w:after="100" w:afterAutospacing="1" w:line="240" w:lineRule="auto"/>
     </w:pPr>
     <w:rPr>
-      <w:rFonts w:ascii="Times New Roman" w:eastAsia="Times New Roman" w:hAnsi="Times New Roman" w:cs="Times New Roman"/>
+      <w:rFonts w:eastAsia="Times New Roman"/>
       <w:sz w:val="18"/>
       <w:szCs w:val="18"/>
-      <w:lang w:val="en-US"/>
     </w:rPr>
   </w:style>
   <w:style w:type="paragraph" w:customStyle="1" w:styleId="xl74">
@@ -2489,10 +2933,9 @@
       <w:spacing w:before="100" w:beforeAutospacing="1" w:after="100" w:afterAutospacing="1" w:line="240" w:lineRule="auto"/>
     </w:pPr>
     <w:rPr>
-      <w:rFonts w:ascii="Times New Roman" w:eastAsia="Times New Roman" w:hAnsi="Times New Roman" w:cs="Times New Roman"/>
+      <w:rFonts w:eastAsia="Times New Roman"/>
       <w:sz w:val="18"/>
       <w:szCs w:val="18"/>
-      <w:lang w:val="en-US"/>
     </w:rPr>
   </w:style>
   <w:style w:type="paragraph" w:customStyle="1" w:styleId="xl75">
@@ -2506,10 +2949,9 @@
       <w:spacing w:before="100" w:beforeAutospacing="1" w:after="100" w:afterAutospacing="1" w:line="240" w:lineRule="auto"/>
     </w:pPr>
     <w:rPr>
-      <w:rFonts w:ascii="Times New Roman" w:eastAsia="Times New Roman" w:hAnsi="Times New Roman" w:cs="Times New Roman"/>
+      <w:rFonts w:eastAsia="Times New Roman"/>
       <w:sz w:val="18"/>
       <w:szCs w:val="18"/>
-      <w:lang w:val="en-US"/>
     </w:rPr>
   </w:style>
   <w:style w:type="character" w:styleId="CommentReference">
@@ -2534,10 +2976,6 @@
     <w:pPr>
       <w:spacing w:line="240" w:lineRule="auto"/>
     </w:pPr>
-    <w:rPr>
-      <w:sz w:val="24"/>
-      <w:szCs w:val="24"/>
-    </w:rPr>
   </w:style>
   <w:style w:type="character" w:customStyle="1" w:styleId="CommentTextChar">
     <w:name w:val="Comment Text Char"/>
@@ -2662,7 +3100,7 @@
       <w:spacing w:before="100" w:beforeAutospacing="1" w:after="100" w:afterAutospacing="1" w:line="240" w:lineRule="auto"/>
     </w:pPr>
     <w:rPr>
-      <w:rFonts w:ascii="Calibri" w:eastAsia="Times New Roman" w:hAnsi="Calibri" w:cs="Times New Roman"/>
+      <w:rFonts w:ascii="Calibri" w:eastAsia="Times New Roman" w:hAnsi="Calibri"/>
       <w:b/>
       <w:bCs/>
       <w:color w:val="000000"/>
@@ -2679,7 +3117,7 @@
       <w:spacing w:before="100" w:beforeAutospacing="1" w:after="100" w:afterAutospacing="1" w:line="240" w:lineRule="auto"/>
     </w:pPr>
     <w:rPr>
-      <w:rFonts w:ascii="Calibri" w:eastAsia="Times New Roman" w:hAnsi="Calibri" w:cs="Times New Roman"/>
+      <w:rFonts w:ascii="Calibri" w:eastAsia="Times New Roman" w:hAnsi="Calibri"/>
       <w:color w:val="000000"/>
       <w:sz w:val="18"/>
       <w:szCs w:val="18"/>
@@ -2698,15 +3136,10 @@
     <w:qFormat/>
     <w:rsid w:val="002C66D4"/>
     <w:pPr>
-      <w:spacing w:after="0" w:line="480" w:lineRule="auto"/>
       <w:jc w:val="center"/>
     </w:pPr>
     <w:rPr>
-      <w:rFonts w:ascii="Times New Roman" w:hAnsi="Times New Roman" w:cs="Times New Roman"/>
       <w:b/>
-      <w:sz w:val="24"/>
-      <w:szCs w:val="24"/>
-      <w:lang w:val="en-US"/>
     </w:rPr>
   </w:style>
   <w:style w:type="paragraph" w:customStyle="1" w:styleId="APAHeading2">
@@ -2715,15 +3148,8 @@
     <w:link w:val="APAHeading2Char"/>
     <w:qFormat/>
     <w:rsid w:val="002C66D4"/>
-    <w:pPr>
-      <w:spacing w:after="0" w:line="480" w:lineRule="auto"/>
-    </w:pPr>
-    <w:rPr>
-      <w:rFonts w:ascii="Times New Roman" w:hAnsi="Times New Roman" w:cs="Times New Roman"/>
+    <w:rPr>
       <w:b/>
-      <w:sz w:val="24"/>
-      <w:szCs w:val="24"/>
-      <w:lang w:val="en-US"/>
     </w:rPr>
   </w:style>
   <w:style w:type="character" w:customStyle="1" w:styleId="APAHeading1Char">
@@ -2746,15 +3172,10 @@
     <w:qFormat/>
     <w:rsid w:val="002C66D4"/>
     <w:pPr>
-      <w:spacing w:after="0" w:line="480" w:lineRule="auto"/>
       <w:ind w:firstLine="708"/>
     </w:pPr>
     <w:rPr>
-      <w:rFonts w:ascii="Times New Roman" w:hAnsi="Times New Roman" w:cs="Times New Roman"/>
       <w:b/>
-      <w:sz w:val="24"/>
-      <w:szCs w:val="24"/>
-      <w:lang w:val="en-US"/>
     </w:rPr>
   </w:style>
   <w:style w:type="character" w:customStyle="1" w:styleId="APAHeading2Char">
@@ -2777,9 +3198,44 @@
     <w:qFormat/>
     <w:rsid w:val="002C66D4"/>
     <w:pPr>
-      <w:spacing w:after="0" w:line="480" w:lineRule="auto"/>
       <w:ind w:firstLine="708"/>
     </w:pPr>
+    <w:rPr>
+      <w:b/>
+      <w:i/>
+    </w:rPr>
+  </w:style>
+  <w:style w:type="character" w:customStyle="1" w:styleId="APAHeading3Char">
+    <w:name w:val="APA Heading 3 Char"/>
+    <w:basedOn w:val="DefaultParagraphFont"/>
+    <w:link w:val="APAHeading3"/>
+    <w:rsid w:val="002C66D4"/>
+    <w:rPr>
+      <w:rFonts w:ascii="Times New Roman" w:hAnsi="Times New Roman" w:cs="Times New Roman"/>
+      <w:b/>
+      <w:sz w:val="24"/>
+      <w:szCs w:val="24"/>
+      <w:lang w:val="en-US"/>
+    </w:rPr>
+  </w:style>
+  <w:style w:type="paragraph" w:customStyle="1" w:styleId="APAHeading5">
+    <w:name w:val="APA Heading 5"/>
+    <w:basedOn w:val="Normal"/>
+    <w:link w:val="APAHeading5Char"/>
+    <w:qFormat/>
+    <w:rsid w:val="002C66D4"/>
+    <w:pPr>
+      <w:ind w:firstLine="708"/>
+    </w:pPr>
+    <w:rPr>
+      <w:i/>
+    </w:rPr>
+  </w:style>
+  <w:style w:type="character" w:customStyle="1" w:styleId="APAHeading4Char">
+    <w:name w:val="APA Heading 4 Char"/>
+    <w:basedOn w:val="DefaultParagraphFont"/>
+    <w:link w:val="APAHeading4"/>
+    <w:rsid w:val="002C66D4"/>
     <w:rPr>
       <w:rFonts w:ascii="Times New Roman" w:hAnsi="Times New Roman" w:cs="Times New Roman"/>
       <w:b/>
@@ -2789,29 +3245,11 @@
       <w:lang w:val="en-US"/>
     </w:rPr>
   </w:style>
-  <w:style w:type="character" w:customStyle="1" w:styleId="APAHeading3Char">
-    <w:name w:val="APA Heading 3 Char"/>
+  <w:style w:type="character" w:customStyle="1" w:styleId="APAHeading5Char">
+    <w:name w:val="APA Heading 5 Char"/>
     <w:basedOn w:val="DefaultParagraphFont"/>
-    <w:link w:val="APAHeading3"/>
+    <w:link w:val="APAHeading5"/>
     <w:rsid w:val="002C66D4"/>
-    <w:rPr>
-      <w:rFonts w:ascii="Times New Roman" w:hAnsi="Times New Roman" w:cs="Times New Roman"/>
-      <w:b/>
-      <w:sz w:val="24"/>
-      <w:szCs w:val="24"/>
-      <w:lang w:val="en-US"/>
-    </w:rPr>
-  </w:style>
-  <w:style w:type="paragraph" w:customStyle="1" w:styleId="APAHeading5">
-    <w:name w:val="APA Heading 5"/>
-    <w:basedOn w:val="Normal"/>
-    <w:link w:val="APAHeading5Char"/>
-    <w:qFormat/>
-    <w:rsid w:val="002C66D4"/>
-    <w:pPr>
-      <w:spacing w:after="0" w:line="480" w:lineRule="auto"/>
-      <w:ind w:firstLine="708"/>
-    </w:pPr>
     <w:rPr>
       <w:rFonts w:ascii="Times New Roman" w:hAnsi="Times New Roman" w:cs="Times New Roman"/>
       <w:i/>
@@ -2820,28 +3258,23 @@
       <w:lang w:val="en-US"/>
     </w:rPr>
   </w:style>
-  <w:style w:type="character" w:customStyle="1" w:styleId="APAHeading4Char">
-    <w:name w:val="APA Heading 4 Char"/>
+  <w:style w:type="paragraph" w:customStyle="1" w:styleId="BlockQuote">
+    <w:name w:val="Block Quote"/>
+    <w:basedOn w:val="Normal"/>
+    <w:link w:val="BlockQuoteChar"/>
+    <w:qFormat/>
+    <w:rsid w:val="00B36576"/>
+    <w:pPr>
+      <w:ind w:left="709"/>
+    </w:pPr>
+  </w:style>
+  <w:style w:type="character" w:customStyle="1" w:styleId="BlockQuoteChar">
+    <w:name w:val="Block Quote Char"/>
     <w:basedOn w:val="DefaultParagraphFont"/>
-    <w:link w:val="APAHeading4"/>
-    <w:rsid w:val="002C66D4"/>
+    <w:link w:val="BlockQuote"/>
+    <w:rsid w:val="00B36576"/>
     <w:rPr>
       <w:rFonts w:ascii="Times New Roman" w:hAnsi="Times New Roman" w:cs="Times New Roman"/>
-      <w:b/>
-      <w:i/>
-      <w:sz w:val="24"/>
-      <w:szCs w:val="24"/>
-      <w:lang w:val="en-US"/>
-    </w:rPr>
-  </w:style>
-  <w:style w:type="character" w:customStyle="1" w:styleId="APAHeading5Char">
-    <w:name w:val="APA Heading 5 Char"/>
-    <w:basedOn w:val="DefaultParagraphFont"/>
-    <w:link w:val="APAHeading5"/>
-    <w:rsid w:val="002C66D4"/>
-    <w:rPr>
-      <w:rFonts w:ascii="Times New Roman" w:hAnsi="Times New Roman" w:cs="Times New Roman"/>
-      <w:i/>
       <w:sz w:val="24"/>
       <w:szCs w:val="24"/>
       <w:lang w:val="en-US"/>
@@ -3116,7 +3549,7 @@
 </file>
 
 <file path=customXml/itemProps1.xml><?xml version="1.0" encoding="utf-8"?>
-<ds:datastoreItem xmlns:ds="http://schemas.openxmlformats.org/officeDocument/2006/customXml" ds:itemID="{0C3C0F38-AC67-45A6-8155-34EB9B2F8E23}">
+<ds:datastoreItem xmlns:ds="http://schemas.openxmlformats.org/officeDocument/2006/customXml" ds:itemID="{B0BC27E7-8D37-4C5B-ABBC-94AB61BE0F2A}">
   <ds:schemaRefs>
     <ds:schemaRef ds:uri="http://schemas.openxmlformats.org/officeDocument/2006/bibliography"/>
   </ds:schemaRefs>

</xml_diff>

<commit_message>
Worked on powerCalc some more, difficult logistics and many errors
</commit_message>
<xml_diff>
--- a/Writing/masterP_Working_Manuscript.docx
+++ b/Writing/masterP_Working_Manuscript.docx
@@ -7,15 +7,7 @@
         <w:jc w:val="center"/>
       </w:pPr>
       <w:r>
-        <w:t>**</w:t>
-      </w:r>
-      <w:proofErr w:type="spellStart"/>
-      <w:r>
-        <w:t>masterP</w:t>
-      </w:r>
-      <w:proofErr w:type="spellEnd"/>
-      <w:r>
-        <w:t>**</w:t>
+        <w:t>**masterP**</w:t>
       </w:r>
     </w:p>
     <w:p>
@@ -160,15 +152,9 @@
           <w:vertAlign w:val="superscript"/>
         </w:rPr>
       </w:pPr>
-      <w:proofErr w:type="spellStart"/>
-      <w:r>
-        <w:t>Jelte</w:t>
-      </w:r>
-      <w:proofErr w:type="spellEnd"/>
-      <w:r>
-        <w:t xml:space="preserve"> M. </w:t>
-      </w:r>
-      <w:proofErr w:type="spellStart"/>
+      <w:r>
+        <w:t xml:space="preserve">Jelte M. </w:t>
+      </w:r>
       <w:r>
         <w:t>Wicherts</w:t>
       </w:r>
@@ -178,7 +164,6 @@
         </w:rPr>
         <w:t>1</w:t>
       </w:r>
-      <w:proofErr w:type="spellEnd"/>
     </w:p>
     <w:p>
       <w:pPr>
@@ -207,15 +192,7 @@
     </w:p>
     <w:p>
       <w:r>
-        <w:t xml:space="preserve">WORD COUNT: </w:t>
-      </w:r>
-      <w:proofErr w:type="spellStart"/>
-      <w:r>
-        <w:t>XXXX</w:t>
-      </w:r>
-      <w:proofErr w:type="spellEnd"/>
-      <w:r>
-        <w:t xml:space="preserve"> words</w:t>
+        <w:t>WORD COUNT: XXXX words</w:t>
       </w:r>
     </w:p>
     <w:p>
@@ -308,13 +285,41 @@
         <w:commentReference w:id="1"/>
       </w:r>
       <w:r>
-        <w:t xml:space="preserve">: if it is not significant, it is not valid. Even though there </w:t>
+        <w:t>: if it is not significant, it is not valid</w:t>
+      </w:r>
+      <w:r>
+        <w:t xml:space="preserve"> (and vice versa)</w:t>
+      </w:r>
+      <w:r>
+        <w:t xml:space="preserve">. Even though there </w:t>
       </w:r>
       <w:r>
         <w:t>have been many criticisms of hypothesis testing since its introduction</w:t>
       </w:r>
       <w:r>
-        <w:t xml:space="preserve"> ()</w:t>
+        <w:t xml:space="preserve"> (</w:t>
+      </w:r>
+      <w:r>
+        <w:t xml:space="preserve">for an overview </w:t>
+      </w:r>
+      <w:bookmarkStart w:id="2" w:name="_GoBack"/>
+      <w:bookmarkEnd w:id="2"/>
+      <w:r>
+        <w:t xml:space="preserve">see </w:t>
+      </w:r>
+      <w:commentRangeStart w:id="3"/>
+      <w:r>
+        <w:t>Harlow, Mulaik, &amp; Steiger, 1997</w:t>
+      </w:r>
+      <w:commentRangeEnd w:id="3"/>
+      <w:r>
+        <w:rPr>
+          <w:rStyle w:val="CommentReference"/>
+        </w:rPr>
+        <w:commentReference w:id="3"/>
+      </w:r>
+      <w:r>
+        <w:t>)</w:t>
       </w:r>
       <w:r>
         <w:t xml:space="preserve">, it has persisted in the education of scientists, and ultimately, in science practice. This would be no problem if significance were </w:t>
@@ -327,6 +332,9 @@
       </w:r>
       <w:r>
         <w:t>ultimate statistical tool — sadly, it is not.</w:t>
+      </w:r>
+      <w:r>
+        <w:t xml:space="preserve"> </w:t>
       </w:r>
     </w:p>
     <w:p>
@@ -340,15 +348,13 @@
       <w:r>
         <w:t xml:space="preserve">. In light of Popper’s () </w:t>
       </w:r>
-      <w:commentRangeStart w:id="2"/>
-      <w:proofErr w:type="spellStart"/>
+      <w:commentRangeStart w:id="4"/>
       <w:r>
         <w:t>hypothetico-deductivism</w:t>
       </w:r>
-      <w:commentRangeEnd w:id="2"/>
-      <w:proofErr w:type="spellEnd"/>
-      <w:r>
-        <w:commentReference w:id="2"/>
+      <w:commentRangeEnd w:id="4"/>
+      <w:r>
+        <w:commentReference w:id="4"/>
       </w:r>
       <w:r>
         <w:t xml:space="preserve">, such </w:t>
@@ -362,19 +368,19 @@
       <w:r>
         <w:t xml:space="preserve">makes sense, as Popper’s </w:t>
       </w:r>
-      <w:commentRangeStart w:id="3"/>
+      <w:commentRangeStart w:id="5"/>
       <w:r>
         <w:t>demarcation criterion for</w:t>
       </w:r>
       <w:r>
         <w:t xml:space="preserve"> science </w:t>
       </w:r>
-      <w:commentRangeEnd w:id="3"/>
+      <w:commentRangeEnd w:id="5"/>
       <w:r>
         <w:rPr>
           <w:rStyle w:val="CommentReference"/>
         </w:rPr>
-        <w:commentReference w:id="3"/>
+        <w:commentReference w:id="5"/>
       </w:r>
       <w:r>
         <w:t xml:space="preserve">is falsification. Hypothesis testing embodies this demarcation criterion, and is oft seen as a way of attaining objectivity of results (). </w:t>
@@ -399,7 +405,7 @@
       <w:r>
         <w:t>“</w:t>
       </w:r>
-      <w:commentRangeStart w:id="4"/>
+      <w:commentRangeStart w:id="6"/>
       <w:r>
         <w:t>If a person is an American, then he is not a member of Congress. (WRONG!)</w:t>
       </w:r>
@@ -437,41 +443,41 @@
       <w:r>
         <w:t xml:space="preserve"> (p. 23, </w:t>
       </w:r>
-      <w:commentRangeStart w:id="5"/>
+      <w:commentRangeStart w:id="7"/>
       <w:r>
         <w:t>Cohen, 1997</w:t>
       </w:r>
-      <w:commentRangeEnd w:id="5"/>
+      <w:commentRangeEnd w:id="7"/>
       <w:r>
         <w:rPr>
           <w:rStyle w:val="CommentReference"/>
         </w:rPr>
-        <w:commentReference w:id="5"/>
+        <w:commentReference w:id="7"/>
       </w:r>
       <w:r>
         <w:t>)</w:t>
       </w:r>
-      <w:commentRangeEnd w:id="4"/>
+      <w:commentRangeEnd w:id="6"/>
       <w:r>
         <w:rPr>
           <w:rStyle w:val="CommentReference"/>
           <w:rFonts w:asciiTheme="minorHAnsi" w:hAnsiTheme="minorHAnsi" w:cstheme="minorBidi"/>
           <w:lang w:val="nl-NL"/>
         </w:rPr>
-        <w:commentReference w:id="4"/>
-      </w:r>
-    </w:p>
-    <w:p>
-      <w:commentRangeStart w:id="6"/>
+        <w:commentReference w:id="6"/>
+      </w:r>
+    </w:p>
+    <w:p>
+      <w:commentRangeStart w:id="8"/>
       <w:r>
         <w:t>This</w:t>
       </w:r>
-      <w:commentRangeEnd w:id="6"/>
+      <w:commentRangeEnd w:id="8"/>
       <w:r>
         <w:rPr>
           <w:rStyle w:val="CommentReference"/>
         </w:rPr>
-        <w:commentReference w:id="6"/>
+        <w:commentReference w:id="8"/>
       </w:r>
       <w:r>
         <w:t xml:space="preserve"> example shows correct logic, but an incorrect premise</w:t>
@@ -524,16 +530,16 @@
       <w:r>
         <w:t xml:space="preserve">Therefore, he is probably not an American.” (p. 24, </w:t>
       </w:r>
-      <w:commentRangeStart w:id="7"/>
+      <w:commentRangeStart w:id="9"/>
       <w:r>
         <w:t>Cohen, 1997</w:t>
       </w:r>
-      <w:commentRangeEnd w:id="7"/>
+      <w:commentRangeEnd w:id="9"/>
       <w:r>
         <w:rPr>
           <w:rStyle w:val="CommentReference"/>
         </w:rPr>
-        <w:commentReference w:id="7"/>
+        <w:commentReference w:id="9"/>
       </w:r>
       <w:r>
         <w:t>)</w:t>
@@ -603,16 +609,16 @@
       <w:r>
         <w:t xml:space="preserve">Take for example the persistent belief in the law of </w:t>
       </w:r>
-      <w:commentRangeStart w:id="8"/>
+      <w:commentRangeStart w:id="10"/>
       <w:r>
         <w:t>small numbers (), the Monte Hall problem (), the conjunction fallacy () or simply the generation of random data ().</w:t>
       </w:r>
-      <w:commentRangeEnd w:id="8"/>
+      <w:commentRangeEnd w:id="10"/>
       <w:r>
         <w:rPr>
           <w:rStyle w:val="CommentReference"/>
         </w:rPr>
-        <w:commentReference w:id="8"/>
+        <w:commentReference w:id="10"/>
       </w:r>
       <w:r>
         <w:t xml:space="preserve"> Power and Type I error rates (or other results for that matter) remain probabilities, and therefore are subject to that same bad intuition. Since researchers fail to take into account these random elements to hypothesis testing, they resort to thinking their results indicate certainties: there is an effect, or there is none.</w:t>
@@ -699,15 +705,7 @@
         </w:rPr>
       </w:pPr>
       <w:r>
-        <w:t xml:space="preserve">Significance testing and philosophy of </w:t>
-      </w:r>
-      <w:proofErr w:type="spellStart"/>
-      <w:r>
-        <w:t>hypothetico-deductivism</w:t>
-      </w:r>
-      <w:proofErr w:type="spellEnd"/>
-      <w:r>
-        <w:t xml:space="preserve"> and objectivism</w:t>
+        <w:t>Significance testing and philosophy of hypothetico-deductivism and objectivism</w:t>
       </w:r>
     </w:p>
     <w:p>
@@ -721,13 +719,8 @@
           <w:b/>
         </w:rPr>
       </w:pPr>
-      <w:proofErr w:type="spellStart"/>
-      <w:r>
-        <w:t>NHST</w:t>
-      </w:r>
-      <w:proofErr w:type="spellEnd"/>
-      <w:r>
-        <w:t xml:space="preserve"> as embodiment of the falsification criterion</w:t>
+      <w:r>
+        <w:t>NHST as embodiment of the falsification criterion</w:t>
       </w:r>
     </w:p>
     <w:p>
@@ -810,32 +803,16 @@
           <w:numId w:val="6"/>
         </w:numPr>
       </w:pPr>
-      <w:commentRangeStart w:id="9"/>
-      <w:r>
-        <w:t>Belief in the law of small numbers (</w:t>
-      </w:r>
-      <w:proofErr w:type="spellStart"/>
-      <w:r>
-        <w:t>Tversky</w:t>
-      </w:r>
-      <w:proofErr w:type="spellEnd"/>
-      <w:r>
-        <w:t xml:space="preserve"> &amp; </w:t>
-      </w:r>
-      <w:proofErr w:type="spellStart"/>
-      <w:r>
-        <w:t>Kahnemann</w:t>
-      </w:r>
-      <w:proofErr w:type="spellEnd"/>
-      <w:r>
-        <w:t>)</w:t>
-      </w:r>
-      <w:commentRangeEnd w:id="9"/>
+      <w:commentRangeStart w:id="11"/>
+      <w:r>
+        <w:t>Belief in the law of small numbers (Tversky &amp; Kahnemann)</w:t>
+      </w:r>
+      <w:commentRangeEnd w:id="11"/>
       <w:r>
         <w:rPr>
           <w:rStyle w:val="CommentReference"/>
         </w:rPr>
-        <w:commentReference w:id="9"/>
+        <w:commentReference w:id="11"/>
       </w:r>
     </w:p>
     <w:p>
@@ -850,21 +827,8 @@
         </w:rPr>
       </w:pPr>
       <w:r>
-        <w:t>Researchers are human and lack randomness of mind — statistics uses probability and if humans cannot see such probabilities properly (</w:t>
-      </w:r>
-      <w:proofErr w:type="spellStart"/>
-      <w:r>
-        <w:t>Wason</w:t>
-      </w:r>
-      <w:proofErr w:type="spellEnd"/>
-      <w:r>
-        <w:t xml:space="preserve"> task; Monte Hall problem) than they should not be allowed to filter the probabilistic </w:t>
-      </w:r>
-      <w:proofErr w:type="spellStart"/>
-      <w:r>
-        <w:t>resul</w:t>
-      </w:r>
-      <w:proofErr w:type="spellEnd"/>
+        <w:t>Researchers are human and lack randomness of mind — statistics uses probability and if humans cannot see such probabilities properly (Wason task; Monte Hall problem) than they should not be allowed to filter the probabilistic resul</w:t>
+      </w:r>
     </w:p>
     <w:p>
       <w:pPr>
@@ -1008,14 +972,12 @@
           <w:b w:val="0"/>
         </w:rPr>
       </w:pPr>
-      <w:bookmarkStart w:id="10" w:name="_GoBack"/>
       <w:r>
         <w:rPr>
           <w:b w:val="0"/>
         </w:rPr>
         <w:t>Recommendations</w:t>
       </w:r>
-      <w:bookmarkEnd w:id="10"/>
     </w:p>
     <w:sectPr>
       <w:headerReference w:type="default" r:id="rId10"/>
@@ -1044,29 +1006,8 @@
         </w:rPr>
         <w:annotationRef/>
       </w:r>
-      <w:proofErr w:type="gramStart"/>
-      <w:r>
-        <w:t>die</w:t>
-      </w:r>
-      <w:proofErr w:type="gramEnd"/>
-      <w:r>
-        <w:t xml:space="preserve"> is </w:t>
-      </w:r>
-      <w:proofErr w:type="spellStart"/>
-      <w:r>
-        <w:t>wellicht</w:t>
-      </w:r>
-      <w:proofErr w:type="spellEnd"/>
-      <w:r>
-        <w:t xml:space="preserve"> </w:t>
-      </w:r>
-      <w:proofErr w:type="spellStart"/>
-      <w:r>
-        <w:t>leuker</w:t>
-      </w:r>
-      <w:proofErr w:type="spellEnd"/>
-      <w:r>
-        <w:t>.</w:t>
+      <w:r>
+        <w:t>die is wellicht leuker.</w:t>
       </w:r>
     </w:p>
     <w:p>
@@ -1087,15 +1028,7 @@
         <w:annotationRef/>
       </w:r>
       <w:r>
-        <w:t xml:space="preserve">Clearly make the difference between </w:t>
-      </w:r>
-      <w:proofErr w:type="spellStart"/>
-      <w:r>
-        <w:t>SHT</w:t>
-      </w:r>
-      <w:proofErr w:type="spellEnd"/>
-      <w:r>
-        <w:t xml:space="preserve"> (statistical hypothesis testing) and scientific hypothesis testing in general. If previous is rejected, this does not mean that scientific hypothesis testing is rejected. </w:t>
+        <w:t xml:space="preserve">Clearly make the difference between SHT (statistical hypothesis testing) and scientific hypothesis testing in general. If previous is rejected, this does not mean that scientific hypothesis testing is rejected. </w:t>
       </w:r>
     </w:p>
     <w:p>
@@ -1108,27 +1041,11 @@
         <w:pStyle w:val="CommentText"/>
       </w:pPr>
       <w:r>
-        <w:t xml:space="preserve">This conception follows from Fisher’s equating </w:t>
-      </w:r>
-      <w:proofErr w:type="spellStart"/>
-      <w:r>
-        <w:t>HT</w:t>
-      </w:r>
-      <w:proofErr w:type="spellEnd"/>
-      <w:r>
-        <w:t xml:space="preserve"> to scientific HT. See </w:t>
-      </w:r>
-      <w:proofErr w:type="spellStart"/>
-      <w:r>
-        <w:t>ch.3</w:t>
-      </w:r>
-      <w:proofErr w:type="spellEnd"/>
-      <w:r>
-        <w:t xml:space="preserve"> by Schmidt and Hunter, 1997 of Harlow et al. 1997</w:t>
+        <w:t>This conception follows from Fisher’s equating HT to scientific HT. See ch.3 by Schmidt and Hunter, 1997 of Harlow et al. 1997</w:t>
       </w:r>
     </w:p>
   </w:comment>
-  <w:comment w:id="2" w:author="Chris Hartgerink" w:date="2014-03-18T22:23:00Z" w:initials="CH">
+  <w:comment w:id="3" w:author="Chris Hartgerink" w:date="2014-03-26T17:28:00Z" w:initials="CH">
     <w:p>
       <w:pPr>
         <w:pStyle w:val="CommentText"/>
@@ -1140,6 +1057,22 @@
         <w:annotationRef/>
       </w:r>
       <w:r>
+        <w:t>Add from mendeley</w:t>
+      </w:r>
+    </w:p>
+  </w:comment>
+  <w:comment w:id="4" w:author="Chris Hartgerink" w:date="2014-03-18T22:23:00Z" w:initials="CH">
+    <w:p>
+      <w:pPr>
+        <w:pStyle w:val="CommentText"/>
+      </w:pPr>
+      <w:r>
+        <w:rPr>
+          <w:rStyle w:val="CommentReference"/>
+        </w:rPr>
+        <w:annotationRef/>
+      </w:r>
+      <w:r>
         <w:t xml:space="preserve">Should explain or </w:t>
       </w:r>
       <w:r>
@@ -1147,7 +1080,7 @@
       </w:r>
     </w:p>
   </w:comment>
-  <w:comment w:id="3" w:author="Chris Hartgerink" w:date="2014-03-18T22:23:00Z" w:initials="CH">
+  <w:comment w:id="5" w:author="Chris Hartgerink" w:date="2014-03-18T22:23:00Z" w:initials="CH">
     <w:p>
       <w:pPr>
         <w:pStyle w:val="CommentText"/>
@@ -1166,7 +1099,7 @@
       </w:r>
     </w:p>
   </w:comment>
-  <w:comment w:id="5" w:author="Chris Hartgerink" w:date="2014-03-18T22:33:00Z" w:initials="CH">
+  <w:comment w:id="7" w:author="Chris Hartgerink" w:date="2014-03-18T22:33:00Z" w:initials="CH">
     <w:p>
       <w:pPr>
         <w:pStyle w:val="CommentText"/>
@@ -1178,19 +1111,11 @@
         <w:annotationRef/>
       </w:r>
       <w:r>
-        <w:t xml:space="preserve">Check and replace with </w:t>
-      </w:r>
-      <w:proofErr w:type="spellStart"/>
-      <w:r>
-        <w:t>mendeley</w:t>
-      </w:r>
-      <w:proofErr w:type="spellEnd"/>
-      <w:r>
-        <w:t xml:space="preserve"> citation</w:t>
+        <w:t>Check and replace with mendeley citation</w:t>
       </w:r>
     </w:p>
   </w:comment>
-  <w:comment w:id="4" w:author="Chris Hartgerink" w:date="2014-03-18T22:29:00Z" w:initials="CH">
+  <w:comment w:id="6" w:author="Chris Hartgerink" w:date="2014-03-18T22:29:00Z" w:initials="CH">
     <w:p>
       <w:pPr>
         <w:pStyle w:val="CommentText"/>
@@ -1201,17 +1126,12 @@
         </w:rPr>
         <w:annotationRef/>
       </w:r>
-      <w:proofErr w:type="spellStart"/>
-      <w:r>
-        <w:t>APA</w:t>
-      </w:r>
-      <w:proofErr w:type="spellEnd"/>
-      <w:r>
-        <w:t xml:space="preserve"> style block quote check </w:t>
+      <w:r>
+        <w:t xml:space="preserve">APA style block quote check </w:t>
       </w:r>
     </w:p>
   </w:comment>
-  <w:comment w:id="6" w:author="Chris Hartgerink" w:date="2014-03-18T22:30:00Z" w:initials="CH">
+  <w:comment w:id="8" w:author="Chris Hartgerink" w:date="2014-03-18T22:30:00Z" w:initials="CH">
     <w:p>
       <w:pPr>
         <w:pStyle w:val="CommentText"/>
@@ -1223,19 +1143,11 @@
         <w:annotationRef/>
       </w:r>
       <w:r>
-        <w:t xml:space="preserve">Indent here or not? — </w:t>
-      </w:r>
-      <w:proofErr w:type="gramStart"/>
-      <w:r>
-        <w:t>as</w:t>
-      </w:r>
-      <w:proofErr w:type="gramEnd"/>
-      <w:r>
-        <w:t xml:space="preserve"> it continuous previous paragraph</w:t>
+        <w:t>Indent here or not? — as it continuous previous paragraph</w:t>
       </w:r>
     </w:p>
   </w:comment>
-  <w:comment w:id="7" w:author="Chris Hartgerink" w:date="2014-03-19T01:06:00Z" w:initials="CH">
+  <w:comment w:id="9" w:author="Chris Hartgerink" w:date="2014-03-19T01:06:00Z" w:initials="CH">
     <w:p>
       <w:pPr>
         <w:pStyle w:val="CommentText"/>
@@ -1247,19 +1159,11 @@
         <w:annotationRef/>
       </w:r>
       <w:r>
-        <w:t xml:space="preserve">Check and replace with </w:t>
-      </w:r>
-      <w:proofErr w:type="spellStart"/>
-      <w:r>
-        <w:t>Mendeley</w:t>
-      </w:r>
-      <w:proofErr w:type="spellEnd"/>
-      <w:r>
-        <w:t xml:space="preserve"> citation</w:t>
+        <w:t>Check and replace with Mendeley citation</w:t>
       </w:r>
     </w:p>
   </w:comment>
-  <w:comment w:id="8" w:author="Chris Hartgerink" w:date="2014-03-19T01:35:00Z" w:initials="CH">
+  <w:comment w:id="10" w:author="Chris Hartgerink" w:date="2014-03-19T01:35:00Z" w:initials="CH">
     <w:p>
       <w:pPr>
         <w:pStyle w:val="CommentText"/>
@@ -1275,7 +1179,7 @@
       </w:r>
     </w:p>
   </w:comment>
-  <w:comment w:id="9" w:author="Jelte Wicherts" w:date="2014-03-16T16:13:00Z" w:initials="JW">
+  <w:comment w:id="11" w:author="Jelte Wicherts" w:date="2014-03-16T16:13:00Z" w:initials="JW">
     <w:p>
       <w:pPr>
         <w:pStyle w:val="CommentText"/>
@@ -1286,11 +1190,9 @@
         </w:rPr>
         <w:annotationRef/>
       </w:r>
-      <w:proofErr w:type="gramStart"/>
       <w:r>
         <w:t>added</w:t>
       </w:r>
-      <w:proofErr w:type="gramEnd"/>
     </w:p>
   </w:comment>
 </w:comments>
@@ -1300,6 +1202,7 @@
 <w15:commentsEx xmlns:wpc="http://schemas.microsoft.com/office/word/2010/wordprocessingCanvas" xmlns:mc="http://schemas.openxmlformats.org/markup-compatibility/2006" xmlns:o="urn:schemas-microsoft-com:office:office" xmlns:r="http://schemas.openxmlformats.org/officeDocument/2006/relationships" xmlns:m="http://schemas.openxmlformats.org/officeDocument/2006/math" xmlns:v="urn:schemas-microsoft-com:vml" xmlns:wp14="http://schemas.microsoft.com/office/word/2010/wordprocessingDrawing" xmlns:wp="http://schemas.openxmlformats.org/drawingml/2006/wordprocessingDrawing" xmlns:w10="urn:schemas-microsoft-com:office:word" xmlns:w="http://schemas.openxmlformats.org/wordprocessingml/2006/main" xmlns:w14="http://schemas.microsoft.com/office/word/2010/wordml" xmlns:w15="http://schemas.microsoft.com/office/word/2012/wordml" xmlns:wpg="http://schemas.microsoft.com/office/word/2010/wordprocessingGroup" xmlns:wpi="http://schemas.microsoft.com/office/word/2010/wordprocessingInk" xmlns:wne="http://schemas.microsoft.com/office/word/2006/wordml" xmlns:wps="http://schemas.microsoft.com/office/word/2010/wordprocessingShape" mc:Ignorable="w14 w15 wp14">
   <w15:commentEx w15:paraId="0BD30D93" w15:done="0"/>
   <w15:commentEx w15:paraId="1B874134" w15:done="0"/>
+  <w15:commentEx w15:paraId="0445A4B7" w15:done="0"/>
   <w15:commentEx w15:paraId="74AED52C" w15:done="0"/>
   <w15:commentEx w15:paraId="1F03B9A3" w15:done="0"/>
   <w15:commentEx w15:paraId="4F2E2735" w15:done="0"/>
@@ -1376,11 +1279,9 @@
     <w:pPr>
       <w:pStyle w:val="Header"/>
     </w:pPr>
-    <w:proofErr w:type="spellStart"/>
     <w:r>
       <w:t>SHORTTITLE</w:t>
     </w:r>
-    <w:proofErr w:type="spellEnd"/>
     <w:r>
       <w:tab/>
     </w:r>
@@ -1431,13 +1332,8 @@
           <w:jc w:val="right"/>
         </w:pPr>
         <w:r>
-          <w:t xml:space="preserve">Running head: </w:t>
+          <w:t>Running head: SHORTTITLE</w:t>
         </w:r>
-        <w:proofErr w:type="spellStart"/>
-        <w:r>
-          <w:t>SHORTTITLE</w:t>
-        </w:r>
-        <w:proofErr w:type="spellEnd"/>
         <w:r>
           <w:tab/>
         </w:r>
@@ -3549,7 +3445,7 @@
 </file>
 
 <file path=customXml/itemProps1.xml><?xml version="1.0" encoding="utf-8"?>
-<ds:datastoreItem xmlns:ds="http://schemas.openxmlformats.org/officeDocument/2006/customXml" ds:itemID="{B0BC27E7-8D37-4C5B-ABBC-94AB61BE0F2A}">
+<ds:datastoreItem xmlns:ds="http://schemas.openxmlformats.org/officeDocument/2006/customXml" ds:itemID="{B94CB9AA-98B9-4F1A-A320-3E42C4312FBD}">
   <ds:schemaRefs>
     <ds:schemaRef ds:uri="http://schemas.openxmlformats.org/officeDocument/2006/bibliography"/>
   </ds:schemaRefs>

</xml_diff>

<commit_message>
Powercalc pretty much done, running now
</commit_message>
<xml_diff>
--- a/Writing/masterP_Working_Manuscript.docx
+++ b/Writing/masterP_Working_Manuscript.docx
@@ -7,7 +7,15 @@
         <w:jc w:val="center"/>
       </w:pPr>
       <w:r>
-        <w:t>**masterP**</w:t>
+        <w:t>**</w:t>
+      </w:r>
+      <w:proofErr w:type="spellStart"/>
+      <w:r>
+        <w:t>masterP</w:t>
+      </w:r>
+      <w:proofErr w:type="spellEnd"/>
+      <w:r>
+        <w:t>**</w:t>
       </w:r>
     </w:p>
     <w:p>
@@ -81,6 +89,7 @@
       <w:pPr>
         <w:jc w:val="center"/>
       </w:pPr>
+      <w:commentRangeStart w:id="1"/>
       <w:r>
         <w:rPr>
           <w:i/>
@@ -89,6 +98,13 @@
       </w:r>
       <w:r>
         <w:t>Too Good to be False: A Critique of Statistical Heaven</w:t>
+      </w:r>
+      <w:commentRangeEnd w:id="1"/>
+      <w:r>
+        <w:rPr>
+          <w:rStyle w:val="CommentReference"/>
+        </w:rPr>
+        <w:commentReference w:id="1"/>
       </w:r>
     </w:p>
     <w:p>
@@ -152,9 +168,15 @@
           <w:vertAlign w:val="superscript"/>
         </w:rPr>
       </w:pPr>
-      <w:r>
-        <w:t xml:space="preserve">Jelte M. </w:t>
-      </w:r>
+      <w:proofErr w:type="spellStart"/>
+      <w:r>
+        <w:t>Jelte</w:t>
+      </w:r>
+      <w:proofErr w:type="spellEnd"/>
+      <w:r>
+        <w:t xml:space="preserve"> M. </w:t>
+      </w:r>
+      <w:proofErr w:type="spellStart"/>
       <w:r>
         <w:t>Wicherts</w:t>
       </w:r>
@@ -164,6 +186,7 @@
         </w:rPr>
         <w:t>1</w:t>
       </w:r>
+      <w:proofErr w:type="spellEnd"/>
     </w:p>
     <w:p>
       <w:pPr>
@@ -192,7 +215,15 @@
     </w:p>
     <w:p>
       <w:r>
-        <w:t>WORD COUNT: XXXX words</w:t>
+        <w:t xml:space="preserve">WORD COUNT: </w:t>
+      </w:r>
+      <w:proofErr w:type="spellStart"/>
+      <w:r>
+        <w:t>XXXX</w:t>
+      </w:r>
+      <w:proofErr w:type="spellEnd"/>
+      <w:r>
+        <w:t xml:space="preserve"> words</w:t>
       </w:r>
     </w:p>
     <w:p>
@@ -261,7 +292,7 @@
       </w:r>
     </w:p>
     <w:p>
-      <w:commentRangeStart w:id="1"/>
+      <w:commentRangeStart w:id="2"/>
       <w:r>
         <w:tab/>
       </w:r>
@@ -277,64 +308,86 @@
       <w:r>
         <w:t>psychological science</w:t>
       </w:r>
-      <w:commentRangeEnd w:id="1"/>
+      <w:commentRangeEnd w:id="2"/>
       <w:r>
         <w:rPr>
           <w:rStyle w:val="CommentReference"/>
         </w:rPr>
-        <w:commentReference w:id="1"/>
-      </w:r>
-      <w:r>
-        <w:t>: if it is not significant, it is not valid</w:t>
-      </w:r>
-      <w:r>
-        <w:t xml:space="preserve"> (and vice versa)</w:t>
-      </w:r>
-      <w:r>
-        <w:t xml:space="preserve">. Even though there </w:t>
-      </w:r>
-      <w:r>
-        <w:t>have been many criticisms of hypothesis testing since its introduction</w:t>
-      </w:r>
-      <w:r>
-        <w:t xml:space="preserve"> (</w:t>
+        <w:commentReference w:id="2"/>
+      </w:r>
+      <w:r>
+        <w:t>:</w:t>
+      </w:r>
+      <w:commentRangeStart w:id="3"/>
+      <w:r>
+        <w:t xml:space="preserve"> if it is not significant, it is no</w:t>
+      </w:r>
+      <w:r>
+        <w:t xml:space="preserve">n-existent </w:t>
+      </w:r>
+      <w:r>
+        <w:t>(and vice versa)</w:t>
+      </w:r>
+      <w:r>
+        <w:t xml:space="preserve">. </w:t>
+      </w:r>
+      <w:commentRangeEnd w:id="3"/>
+      <w:r>
+        <w:rPr>
+          <w:rStyle w:val="CommentReference"/>
+        </w:rPr>
+        <w:commentReference w:id="3"/>
+      </w:r>
+      <w:r>
+        <w:t xml:space="preserve">Even though there </w:t>
+      </w:r>
+      <w:r>
+        <w:t>have been many criticisms on the way researchers apply</w:t>
+      </w:r>
+      <w:r>
+        <w:t xml:space="preserve"> hypothesis testing </w:t>
+      </w:r>
+      <w:r>
+        <w:t>(</w:t>
       </w:r>
       <w:r>
         <w:t xml:space="preserve">for an overview </w:t>
       </w:r>
-      <w:bookmarkStart w:id="2" w:name="_GoBack"/>
-      <w:bookmarkEnd w:id="2"/>
-      <w:r>
-        <w:t xml:space="preserve">see </w:t>
-      </w:r>
-      <w:commentRangeStart w:id="3"/>
-      <w:r>
-        <w:t>Harlow, Mulaik, &amp; Steiger, 1997</w:t>
-      </w:r>
-      <w:commentRangeEnd w:id="3"/>
-      <w:r>
-        <w:rPr>
-          <w:rStyle w:val="CommentReference"/>
-        </w:rPr>
-        <w:commentReference w:id="3"/>
-      </w:r>
-      <w:r>
-        <w:t>)</w:t>
-      </w:r>
-      <w:r>
-        <w:t xml:space="preserve">, it has persisted in the education of scientists, and ultimately, in science practice. This would be no problem if significance were </w:t>
-      </w:r>
-      <w:r>
-        <w:rPr>
-          <w:i/>
-        </w:rPr>
-        <w:t xml:space="preserve">the </w:t>
-      </w:r>
-      <w:r>
-        <w:t>ultimate statistical tool — sadly, it is not.</w:t>
+      <w:r>
+        <w:t>see</w:t>
       </w:r>
       <w:r>
         <w:t xml:space="preserve"> </w:t>
+      </w:r>
+      <w:r>
+        <w:fldChar w:fldCharType="begin" w:fldLock="1"/>
+      </w:r>
+      <w:r>
+        <w:instrText>ADDIN CSL_CITATION { "citationItems" : [ { "id" : "ITEM-1", "itemData" : { "ISBN" : "0-8058-2634-3", "author" : [ { "dropping-particle" : "", "family" : "Harlow", "given" : "Lisa L.", "non-dropping-particle" : "", "parse-names" : false, "suffix" : "" }, { "dropping-particle" : "", "family" : "Mulaik", "given" : "Stanley A.", "non-dropping-particle" : "", "parse-names" : false, "suffix" : "" }, { "dropping-particle" : "", "family" : "Steiger", "given" : "James H.", "non-dropping-particle" : "", "parse-names" : false, "suffix" : "" } ], "id" : "ITEM-1", "issued" : { "date-parts" : [ [ "1997" ] ] }, "publisher" : "Lawrence Erlbaum", "publisher-place" : "Mahwah, NJ", "title" : "What If There Were No Significance Tests?", "type" : "book" }, "uris" : [ "http://www.mendeley.com/documents/?uuid=f33d5aa8-2a85-42f9-9208-bedad44344aa" ] } ], "mendeley" : { "manualFormatting" : "Harlow, Mulaik, &amp; Steiger, 1997)", "previouslyFormattedCitation" : "(Harlow, Mulaik, &amp; Steiger, 1997)" }, "properties" : { "noteIndex" : 0 }, "schema" : "https://github.com/citation-style-language/schema/raw/master/csl-citation.json" }</w:instrText>
+      </w:r>
+      <w:r>
+        <w:fldChar w:fldCharType="separate"/>
+      </w:r>
+      <w:r>
+        <w:rPr>
+          <w:noProof/>
+        </w:rPr>
+        <w:t>Harlow, Mulaik, &amp; Steiger, 1997)</w:t>
+      </w:r>
+      <w:r>
+        <w:fldChar w:fldCharType="end"/>
+      </w:r>
+      <w:r>
+        <w:t xml:space="preserve">, it has persisted in the education of scientists, and ultimately, in science practice. </w:t>
+      </w:r>
+      <w:r>
+        <w:t xml:space="preserve">There is much value in hypothesis testing, but </w:t>
+      </w:r>
+      <w:r>
+        <w:t>the application of hypothesis testing is subject to unconscious human fallacies</w:t>
+      </w:r>
+      <w:r>
+        <w:t xml:space="preserve">. </w:t>
       </w:r>
     </w:p>
     <w:p>
@@ -348,13 +401,15 @@
       <w:r>
         <w:t xml:space="preserve">. In light of Popper’s () </w:t>
       </w:r>
-      <w:commentRangeStart w:id="4"/>
+      <w:commentRangeStart w:id="5"/>
+      <w:proofErr w:type="spellStart"/>
       <w:r>
         <w:t>hypothetico-deductivism</w:t>
       </w:r>
-      <w:commentRangeEnd w:id="4"/>
-      <w:r>
-        <w:commentReference w:id="4"/>
+      <w:commentRangeEnd w:id="5"/>
+      <w:proofErr w:type="spellEnd"/>
+      <w:r>
+        <w:commentReference w:id="5"/>
       </w:r>
       <w:r>
         <w:t xml:space="preserve">, such </w:t>
@@ -368,19 +423,19 @@
       <w:r>
         <w:t xml:space="preserve">makes sense, as Popper’s </w:t>
       </w:r>
-      <w:commentRangeStart w:id="5"/>
+      <w:commentRangeStart w:id="6"/>
       <w:r>
         <w:t>demarcation criterion for</w:t>
       </w:r>
       <w:r>
         <w:t xml:space="preserve"> science </w:t>
       </w:r>
-      <w:commentRangeEnd w:id="5"/>
+      <w:commentRangeEnd w:id="6"/>
       <w:r>
         <w:rPr>
           <w:rStyle w:val="CommentReference"/>
         </w:rPr>
-        <w:commentReference w:id="5"/>
+        <w:commentReference w:id="6"/>
       </w:r>
       <w:r>
         <w:t xml:space="preserve">is falsification. Hypothesis testing embodies this demarcation criterion, and is oft seen as a way of attaining objectivity of results (). </w:t>
@@ -405,7 +460,7 @@
       <w:r>
         <w:t>“</w:t>
       </w:r>
-      <w:commentRangeStart w:id="6"/>
+      <w:commentRangeStart w:id="7"/>
       <w:r>
         <w:t>If a person is an American, then he is not a member of Congress. (WRONG!)</w:t>
       </w:r>
@@ -443,41 +498,41 @@
       <w:r>
         <w:t xml:space="preserve"> (p. 23, </w:t>
       </w:r>
-      <w:commentRangeStart w:id="7"/>
+      <w:commentRangeStart w:id="8"/>
       <w:r>
         <w:t>Cohen, 1997</w:t>
       </w:r>
+      <w:commentRangeEnd w:id="8"/>
+      <w:r>
+        <w:rPr>
+          <w:rStyle w:val="CommentReference"/>
+        </w:rPr>
+        <w:commentReference w:id="8"/>
+      </w:r>
+      <w:r>
+        <w:t>)</w:t>
+      </w:r>
       <w:commentRangeEnd w:id="7"/>
-      <w:r>
-        <w:rPr>
-          <w:rStyle w:val="CommentReference"/>
-        </w:rPr>
-        <w:commentReference w:id="7"/>
-      </w:r>
-      <w:r>
-        <w:t>)</w:t>
-      </w:r>
-      <w:commentRangeEnd w:id="6"/>
       <w:r>
         <w:rPr>
           <w:rStyle w:val="CommentReference"/>
           <w:rFonts w:asciiTheme="minorHAnsi" w:hAnsiTheme="minorHAnsi" w:cstheme="minorBidi"/>
           <w:lang w:val="nl-NL"/>
         </w:rPr>
-        <w:commentReference w:id="6"/>
-      </w:r>
-    </w:p>
-    <w:p>
-      <w:commentRangeStart w:id="8"/>
+        <w:commentReference w:id="7"/>
+      </w:r>
+    </w:p>
+    <w:p>
+      <w:commentRangeStart w:id="9"/>
       <w:r>
         <w:t>This</w:t>
       </w:r>
-      <w:commentRangeEnd w:id="8"/>
+      <w:commentRangeEnd w:id="9"/>
       <w:r>
         <w:rPr>
           <w:rStyle w:val="CommentReference"/>
         </w:rPr>
-        <w:commentReference w:id="8"/>
+        <w:commentReference w:id="9"/>
       </w:r>
       <w:r>
         <w:t xml:space="preserve"> example shows correct logic, but an incorrect premise</w:t>
@@ -530,16 +585,16 @@
       <w:r>
         <w:t xml:space="preserve">Therefore, he is probably not an American.” (p. 24, </w:t>
       </w:r>
-      <w:commentRangeStart w:id="9"/>
+      <w:commentRangeStart w:id="10"/>
       <w:r>
         <w:t>Cohen, 1997</w:t>
       </w:r>
-      <w:commentRangeEnd w:id="9"/>
+      <w:commentRangeEnd w:id="10"/>
       <w:r>
         <w:rPr>
           <w:rStyle w:val="CommentReference"/>
         </w:rPr>
-        <w:commentReference w:id="9"/>
+        <w:commentReference w:id="10"/>
       </w:r>
       <w:r>
         <w:t>)</w:t>
@@ -609,16 +664,16 @@
       <w:r>
         <w:t xml:space="preserve">Take for example the persistent belief in the law of </w:t>
       </w:r>
-      <w:commentRangeStart w:id="10"/>
+      <w:commentRangeStart w:id="11"/>
       <w:r>
         <w:t>small numbers (), the Monte Hall problem (), the conjunction fallacy () or simply the generation of random data ().</w:t>
       </w:r>
-      <w:commentRangeEnd w:id="10"/>
+      <w:commentRangeEnd w:id="11"/>
       <w:r>
         <w:rPr>
           <w:rStyle w:val="CommentReference"/>
         </w:rPr>
-        <w:commentReference w:id="10"/>
+        <w:commentReference w:id="11"/>
       </w:r>
       <w:r>
         <w:t xml:space="preserve"> Power and Type I error rates (or other results for that matter) remain probabilities, and therefore are subject to that same bad intuition. Since researchers fail to take into account these random elements to hypothesis testing, they resort to thinking their results indicate certainties: there is an effect, or there is none.</w:t>
@@ -705,7 +760,15 @@
         </w:rPr>
       </w:pPr>
       <w:r>
-        <w:t>Significance testing and philosophy of hypothetico-deductivism and objectivism</w:t>
+        <w:t xml:space="preserve">Significance testing and philosophy of </w:t>
+      </w:r>
+      <w:proofErr w:type="spellStart"/>
+      <w:r>
+        <w:t>hypothetico-deductivism</w:t>
+      </w:r>
+      <w:proofErr w:type="spellEnd"/>
+      <w:r>
+        <w:t xml:space="preserve"> and objectivism</w:t>
       </w:r>
     </w:p>
     <w:p>
@@ -719,8 +782,13 @@
           <w:b/>
         </w:rPr>
       </w:pPr>
-      <w:r>
-        <w:t>NHST as embodiment of the falsification criterion</w:t>
+      <w:proofErr w:type="spellStart"/>
+      <w:r>
+        <w:t>NHST</w:t>
+      </w:r>
+      <w:proofErr w:type="spellEnd"/>
+      <w:r>
+        <w:t xml:space="preserve"> as embodiment of the falsification criterion</w:t>
       </w:r>
     </w:p>
     <w:p>
@@ -803,16 +871,32 @@
           <w:numId w:val="6"/>
         </w:numPr>
       </w:pPr>
-      <w:commentRangeStart w:id="11"/>
-      <w:r>
-        <w:t>Belief in the law of small numbers (Tversky &amp; Kahnemann)</w:t>
-      </w:r>
-      <w:commentRangeEnd w:id="11"/>
+      <w:commentRangeStart w:id="12"/>
+      <w:r>
+        <w:t>Belief in the law of small numbers (</w:t>
+      </w:r>
+      <w:proofErr w:type="spellStart"/>
+      <w:r>
+        <w:t>Tversky</w:t>
+      </w:r>
+      <w:proofErr w:type="spellEnd"/>
+      <w:r>
+        <w:t xml:space="preserve"> &amp; </w:t>
+      </w:r>
+      <w:proofErr w:type="spellStart"/>
+      <w:r>
+        <w:t>Kahnemann</w:t>
+      </w:r>
+      <w:proofErr w:type="spellEnd"/>
+      <w:r>
+        <w:t>)</w:t>
+      </w:r>
+      <w:commentRangeEnd w:id="12"/>
       <w:r>
         <w:rPr>
           <w:rStyle w:val="CommentReference"/>
         </w:rPr>
-        <w:commentReference w:id="11"/>
+        <w:commentReference w:id="12"/>
       </w:r>
     </w:p>
     <w:p>
@@ -827,8 +911,21 @@
         </w:rPr>
       </w:pPr>
       <w:r>
-        <w:t>Researchers are human and lack randomness of mind — statistics uses probability and if humans cannot see such probabilities properly (Wason task; Monte Hall problem) than they should not be allowed to filter the probabilistic resul</w:t>
-      </w:r>
+        <w:t>Researchers are human and lack randomness of mind — statistics uses probability and if humans cannot see such probabilities properly (</w:t>
+      </w:r>
+      <w:proofErr w:type="spellStart"/>
+      <w:r>
+        <w:t>Wason</w:t>
+      </w:r>
+      <w:proofErr w:type="spellEnd"/>
+      <w:r>
+        <w:t xml:space="preserve"> task; Monte Hall problem) than they should not be allowed to filter the probabilistic </w:t>
+      </w:r>
+      <w:proofErr w:type="spellStart"/>
+      <w:r>
+        <w:t>resul</w:t>
+      </w:r>
+      <w:proofErr w:type="spellEnd"/>
     </w:p>
     <w:p>
       <w:pPr>
@@ -1006,8 +1103,29 @@
         </w:rPr>
         <w:annotationRef/>
       </w:r>
-      <w:r>
-        <w:t>die is wellicht leuker.</w:t>
+      <w:proofErr w:type="gramStart"/>
+      <w:r>
+        <w:t>die</w:t>
+      </w:r>
+      <w:proofErr w:type="gramEnd"/>
+      <w:r>
+        <w:t xml:space="preserve"> is </w:t>
+      </w:r>
+      <w:proofErr w:type="spellStart"/>
+      <w:r>
+        <w:t>wellicht</w:t>
+      </w:r>
+      <w:proofErr w:type="spellEnd"/>
+      <w:r>
+        <w:t xml:space="preserve"> </w:t>
+      </w:r>
+      <w:proofErr w:type="spellStart"/>
+      <w:r>
+        <w:t>leuker</w:t>
+      </w:r>
+      <w:proofErr w:type="spellEnd"/>
+      <w:r>
+        <w:t>.</w:t>
       </w:r>
     </w:p>
     <w:p>
@@ -1016,10 +1134,13 @@
       </w:pPr>
     </w:p>
   </w:comment>
-  <w:comment w:id="1" w:author="Chris Hartgerink" w:date="2014-03-19T09:47:00Z" w:initials="CH">
+  <w:comment w:id="1" w:author="Chris Hartgerink" w:date="2014-03-27T15:41:00Z" w:initials="CH">
     <w:p>
       <w:pPr>
         <w:pStyle w:val="CommentText"/>
+        <w:rPr>
+          <w:lang w:val="nl-NL"/>
+        </w:rPr>
       </w:pPr>
       <w:r>
         <w:rPr>
@@ -1028,24 +1149,67 @@
         <w:annotationRef/>
       </w:r>
       <w:r>
-        <w:t xml:space="preserve">Clearly make the difference between SHT (statistical hypothesis testing) and scientific hypothesis testing in general. If previous is rejected, this does not mean that scientific hypothesis testing is rejected. </w:t>
-      </w:r>
-    </w:p>
+        <w:rPr>
+          <w:lang w:val="nl-NL"/>
+        </w:rPr>
+        <w:t>Deze is denk ik mijn favorite en het meest accuraat (en niet te opzichtig)</w:t>
+      </w:r>
+    </w:p>
+  </w:comment>
+  <w:comment w:id="2" w:author="Chris Hartgerink" w:date="2014-03-19T09:47:00Z" w:initials="CH">
     <w:p>
       <w:pPr>
         <w:pStyle w:val="CommentText"/>
       </w:pPr>
+      <w:r>
+        <w:rPr>
+          <w:rStyle w:val="CommentReference"/>
+        </w:rPr>
+        <w:annotationRef/>
+      </w:r>
+      <w:r>
+        <w:t xml:space="preserve">Clearly make the difference between </w:t>
+      </w:r>
+      <w:proofErr w:type="spellStart"/>
+      <w:r>
+        <w:t>SHT</w:t>
+      </w:r>
+      <w:proofErr w:type="spellEnd"/>
+      <w:r>
+        <w:t xml:space="preserve"> (statistical hypothesis testing) and scientific hypothesis testing in general. If previous is rejected, this does not mean that scientific hypothesis testing is rejected. </w:t>
+      </w:r>
     </w:p>
     <w:p>
       <w:pPr>
         <w:pStyle w:val="CommentText"/>
       </w:pPr>
-      <w:r>
-        <w:t>This conception follows from Fisher’s equating HT to scientific HT. See ch.3 by Schmidt and Hunter, 1997 of Harlow et al. 1997</w:t>
+    </w:p>
+    <w:p>
+      <w:pPr>
+        <w:pStyle w:val="CommentText"/>
+      </w:pPr>
+      <w:r>
+        <w:t xml:space="preserve">This conception follows from Fisher’s equating </w:t>
+      </w:r>
+      <w:proofErr w:type="spellStart"/>
+      <w:r>
+        <w:t>HT</w:t>
+      </w:r>
+      <w:proofErr w:type="spellEnd"/>
+      <w:r>
+        <w:t xml:space="preserve"> to scientific HT. See </w:t>
+      </w:r>
+      <w:proofErr w:type="spellStart"/>
+      <w:r>
+        <w:t>ch.3</w:t>
+      </w:r>
+      <w:proofErr w:type="spellEnd"/>
+      <w:r>
+        <w:t xml:space="preserve"> by Schmidt and Hunter, 1997 of Harlow et al. 1997</w:t>
       </w:r>
     </w:p>
   </w:comment>
-  <w:comment w:id="3" w:author="Chris Hartgerink" w:date="2014-03-26T17:28:00Z" w:initials="CH">
+  <w:comment w:id="3" w:author="Chris Hartgerink" w:date="2014-03-27T16:47:00Z" w:initials="CH">
     <w:p>
       <w:pPr>
         <w:pStyle w:val="CommentText"/>
@@ -1056,28 +1220,24 @@
         </w:rPr>
         <w:annotationRef/>
       </w:r>
-      <w:r>
-        <w:t>Add from mendeley</w:t>
-      </w:r>
-    </w:p>
-  </w:comment>
-  <w:comment w:id="4" w:author="Chris Hartgerink" w:date="2014-03-18T22:23:00Z" w:initials="CH">
-    <w:p>
-      <w:pPr>
-        <w:pStyle w:val="CommentText"/>
-      </w:pPr>
-      <w:r>
-        <w:rPr>
-          <w:rStyle w:val="CommentReference"/>
-        </w:rPr>
-        <w:annotationRef/>
-      </w:r>
-      <w:r>
-        <w:t xml:space="preserve">Should explain or </w:t>
-      </w:r>
-      <w:r>
-        <w:t>provide easier term</w:t>
-      </w:r>
+      <w:proofErr w:type="spellStart"/>
+      <w:r>
+        <w:t>Mulaik</w:t>
+      </w:r>
+      <w:proofErr w:type="spellEnd"/>
+      <w:r>
+        <w:t xml:space="preserve"> </w:t>
+      </w:r>
+      <w:proofErr w:type="spellStart"/>
+      <w:r>
+        <w:t>ch4</w:t>
+      </w:r>
+      <w:proofErr w:type="spellEnd"/>
+      <w:r>
+        <w:t xml:space="preserve"> Harlow fallacy 7 p77</w:t>
+      </w:r>
+      <w:bookmarkStart w:id="4" w:name="_GoBack"/>
+      <w:bookmarkEnd w:id="4"/>
     </w:p>
   </w:comment>
   <w:comment w:id="5" w:author="Chris Hartgerink" w:date="2014-03-18T22:23:00Z" w:initials="CH">
@@ -1092,6 +1252,25 @@
         <w:annotationRef/>
       </w:r>
       <w:r>
+        <w:t xml:space="preserve">Should explain or </w:t>
+      </w:r>
+      <w:r>
+        <w:t>provide easier term</w:t>
+      </w:r>
+    </w:p>
+  </w:comment>
+  <w:comment w:id="6" w:author="Chris Hartgerink" w:date="2014-03-18T22:23:00Z" w:initials="CH">
+    <w:p>
+      <w:pPr>
+        <w:pStyle w:val="CommentText"/>
+      </w:pPr>
+      <w:r>
+        <w:rPr>
+          <w:rStyle w:val="CommentReference"/>
+        </w:rPr>
+        <w:annotationRef/>
+      </w:r>
+      <w:r>
         <w:t xml:space="preserve">Explain </w:t>
       </w:r>
       <w:r>
@@ -1099,7 +1278,7 @@
       </w:r>
     </w:p>
   </w:comment>
-  <w:comment w:id="7" w:author="Chris Hartgerink" w:date="2014-03-18T22:33:00Z" w:initials="CH">
+  <w:comment w:id="8" w:author="Chris Hartgerink" w:date="2014-03-18T22:33:00Z" w:initials="CH">
     <w:p>
       <w:pPr>
         <w:pStyle w:val="CommentText"/>
@@ -1111,11 +1290,19 @@
         <w:annotationRef/>
       </w:r>
       <w:r>
-        <w:t>Check and replace with mendeley citation</w:t>
+        <w:t xml:space="preserve">Check and replace with </w:t>
+      </w:r>
+      <w:proofErr w:type="spellStart"/>
+      <w:r>
+        <w:t>mendeley</w:t>
+      </w:r>
+      <w:proofErr w:type="spellEnd"/>
+      <w:r>
+        <w:t xml:space="preserve"> citation</w:t>
       </w:r>
     </w:p>
   </w:comment>
-  <w:comment w:id="6" w:author="Chris Hartgerink" w:date="2014-03-18T22:29:00Z" w:initials="CH">
+  <w:comment w:id="7" w:author="Chris Hartgerink" w:date="2014-03-18T22:29:00Z" w:initials="CH">
     <w:p>
       <w:pPr>
         <w:pStyle w:val="CommentText"/>
@@ -1126,12 +1313,17 @@
         </w:rPr>
         <w:annotationRef/>
       </w:r>
-      <w:r>
-        <w:t xml:space="preserve">APA style block quote check </w:t>
+      <w:proofErr w:type="spellStart"/>
+      <w:r>
+        <w:t>APA</w:t>
+      </w:r>
+      <w:proofErr w:type="spellEnd"/>
+      <w:r>
+        <w:t xml:space="preserve"> style block quote check </w:t>
       </w:r>
     </w:p>
   </w:comment>
-  <w:comment w:id="8" w:author="Chris Hartgerink" w:date="2014-03-18T22:30:00Z" w:initials="CH">
+  <w:comment w:id="9" w:author="Chris Hartgerink" w:date="2014-03-18T22:30:00Z" w:initials="CH">
     <w:p>
       <w:pPr>
         <w:pStyle w:val="CommentText"/>
@@ -1143,11 +1335,19 @@
         <w:annotationRef/>
       </w:r>
       <w:r>
-        <w:t>Indent here or not? — as it continuous previous paragraph</w:t>
+        <w:t xml:space="preserve">Indent here or not? — </w:t>
+      </w:r>
+      <w:proofErr w:type="gramStart"/>
+      <w:r>
+        <w:t>as</w:t>
+      </w:r>
+      <w:proofErr w:type="gramEnd"/>
+      <w:r>
+        <w:t xml:space="preserve"> it continuous previous paragraph</w:t>
       </w:r>
     </w:p>
   </w:comment>
-  <w:comment w:id="9" w:author="Chris Hartgerink" w:date="2014-03-19T01:06:00Z" w:initials="CH">
+  <w:comment w:id="10" w:author="Chris Hartgerink" w:date="2014-03-19T01:06:00Z" w:initials="CH">
     <w:p>
       <w:pPr>
         <w:pStyle w:val="CommentText"/>
@@ -1159,11 +1359,19 @@
         <w:annotationRef/>
       </w:r>
       <w:r>
-        <w:t>Check and replace with Mendeley citation</w:t>
+        <w:t xml:space="preserve">Check and replace with </w:t>
+      </w:r>
+      <w:proofErr w:type="spellStart"/>
+      <w:r>
+        <w:t>Mendeley</w:t>
+      </w:r>
+      <w:proofErr w:type="spellEnd"/>
+      <w:r>
+        <w:t xml:space="preserve"> citation</w:t>
       </w:r>
     </w:p>
   </w:comment>
-  <w:comment w:id="10" w:author="Chris Hartgerink" w:date="2014-03-19T01:35:00Z" w:initials="CH">
+  <w:comment w:id="11" w:author="Chris Hartgerink" w:date="2014-03-19T01:35:00Z" w:initials="CH">
     <w:p>
       <w:pPr>
         <w:pStyle w:val="CommentText"/>
@@ -1179,7 +1387,7 @@
       </w:r>
     </w:p>
   </w:comment>
-  <w:comment w:id="11" w:author="Jelte Wicherts" w:date="2014-03-16T16:13:00Z" w:initials="JW">
+  <w:comment w:id="12" w:author="Jelte Wicherts" w:date="2014-03-16T16:13:00Z" w:initials="JW">
     <w:p>
       <w:pPr>
         <w:pStyle w:val="CommentText"/>
@@ -1190,9 +1398,11 @@
         </w:rPr>
         <w:annotationRef/>
       </w:r>
+      <w:proofErr w:type="gramStart"/>
       <w:r>
         <w:t>added</w:t>
       </w:r>
+      <w:proofErr w:type="gramEnd"/>
     </w:p>
   </w:comment>
 </w:comments>
@@ -1201,8 +1411,9 @@
 <file path=word/commentsExtended.xml><?xml version="1.0" encoding="utf-8"?>
 <w15:commentsEx xmlns:wpc="http://schemas.microsoft.com/office/word/2010/wordprocessingCanvas" xmlns:mc="http://schemas.openxmlformats.org/markup-compatibility/2006" xmlns:o="urn:schemas-microsoft-com:office:office" xmlns:r="http://schemas.openxmlformats.org/officeDocument/2006/relationships" xmlns:m="http://schemas.openxmlformats.org/officeDocument/2006/math" xmlns:v="urn:schemas-microsoft-com:vml" xmlns:wp14="http://schemas.microsoft.com/office/word/2010/wordprocessingDrawing" xmlns:wp="http://schemas.openxmlformats.org/drawingml/2006/wordprocessingDrawing" xmlns:w10="urn:schemas-microsoft-com:office:word" xmlns:w="http://schemas.openxmlformats.org/wordprocessingml/2006/main" xmlns:w14="http://schemas.microsoft.com/office/word/2010/wordml" xmlns:w15="http://schemas.microsoft.com/office/word/2012/wordml" xmlns:wpg="http://schemas.microsoft.com/office/word/2010/wordprocessingGroup" xmlns:wpi="http://schemas.microsoft.com/office/word/2010/wordprocessingInk" xmlns:wne="http://schemas.microsoft.com/office/word/2006/wordml" xmlns:wps="http://schemas.microsoft.com/office/word/2010/wordprocessingShape" mc:Ignorable="w14 w15 wp14">
   <w15:commentEx w15:paraId="0BD30D93" w15:done="0"/>
+  <w15:commentEx w15:paraId="496B25E8" w15:done="0"/>
   <w15:commentEx w15:paraId="1B874134" w15:done="0"/>
-  <w15:commentEx w15:paraId="0445A4B7" w15:done="0"/>
+  <w15:commentEx w15:paraId="3C5F6464" w15:done="0"/>
   <w15:commentEx w15:paraId="74AED52C" w15:done="0"/>
   <w15:commentEx w15:paraId="1F03B9A3" w15:done="0"/>
   <w15:commentEx w15:paraId="4F2E2735" w15:done="0"/>
@@ -1280,7 +1491,7 @@
       <w:pStyle w:val="Header"/>
     </w:pPr>
     <w:r>
-      <w:t>SHORTTITLE</w:t>
+      <w:t>TOO GOOD TO BE FALSE?</w:t>
     </w:r>
     <w:r>
       <w:tab/>
@@ -1332,7 +1543,10 @@
           <w:jc w:val="right"/>
         </w:pPr>
         <w:r>
-          <w:t>Running head: SHORTTITLE</w:t>
+          <w:t xml:space="preserve">Running head: </w:t>
+        </w:r>
+        <w:r>
+          <w:t>TOO GOOD TO BE FALSE?</w:t>
         </w:r>
         <w:r>
           <w:tab/>
@@ -3445,7 +3659,7 @@
 </file>
 
 <file path=customXml/itemProps1.xml><?xml version="1.0" encoding="utf-8"?>
-<ds:datastoreItem xmlns:ds="http://schemas.openxmlformats.org/officeDocument/2006/customXml" ds:itemID="{B94CB9AA-98B9-4F1A-A320-3E42C4312FBD}">
+<ds:datastoreItem xmlns:ds="http://schemas.openxmlformats.org/officeDocument/2006/customXml" ds:itemID="{AE92AD20-A32B-47E4-B8AC-3AADD9D6970B}">
   <ds:schemaRefs>
     <ds:schemaRef ds:uri="http://schemas.openxmlformats.org/officeDocument/2006/bibliography"/>
   </ds:schemaRefs>

</xml_diff>

<commit_message>
Ran powerCalc try out, worked on manuscript
</commit_message>
<xml_diff>
--- a/Writing/masterP_Working_Manuscript.docx
+++ b/Writing/masterP_Working_Manuscript.docx
@@ -1,21 +1,15 @@
 
 <file path=word/document.xml><?xml version="1.0" encoding="utf-8"?>
-<w:document xmlns:wpc="http://schemas.microsoft.com/office/word/2010/wordprocessingCanvas" xmlns:mc="http://schemas.openxmlformats.org/markup-compatibility/2006" xmlns:o="urn:schemas-microsoft-com:office:office" xmlns:r="http://schemas.openxmlformats.org/officeDocument/2006/relationships" xmlns:m="http://schemas.openxmlformats.org/officeDocument/2006/math" xmlns:v="urn:schemas-microsoft-com:vml" xmlns:wp14="http://schemas.microsoft.com/office/word/2010/wordprocessingDrawing" xmlns:wp="http://schemas.openxmlformats.org/drawingml/2006/wordprocessingDrawing" xmlns:w10="urn:schemas-microsoft-com:office:word" xmlns:w="http://schemas.openxmlformats.org/wordprocessingml/2006/main" xmlns:w14="http://schemas.microsoft.com/office/word/2010/wordml" xmlns:w15="http://schemas.microsoft.com/office/word/2012/wordml" xmlns:wpg="http://schemas.microsoft.com/office/word/2010/wordprocessingGroup" xmlns:wpi="http://schemas.microsoft.com/office/word/2010/wordprocessingInk" xmlns:wne="http://schemas.microsoft.com/office/word/2006/wordml" xmlns:wps="http://schemas.microsoft.com/office/word/2010/wordprocessingShape" mc:Ignorable="w14 w15 wp14">
+<w:document xmlns:wpc="http://schemas.microsoft.com/office/word/2010/wordprocessingCanvas" xmlns:mo="http://schemas.microsoft.com/office/mac/office/2008/main" xmlns:mc="http://schemas.openxmlformats.org/markup-compatibility/2006" xmlns:mv="urn:schemas-microsoft-com:mac:vml" xmlns:o="urn:schemas-microsoft-com:office:office" xmlns:r="http://schemas.openxmlformats.org/officeDocument/2006/relationships" xmlns:m="http://schemas.openxmlformats.org/officeDocument/2006/math" xmlns:v="urn:schemas-microsoft-com:vml" xmlns:wp14="http://schemas.microsoft.com/office/word/2010/wordprocessingDrawing" xmlns:wp="http://schemas.openxmlformats.org/drawingml/2006/wordprocessingDrawing" xmlns:w10="urn:schemas-microsoft-com:office:word" xmlns:w="http://schemas.openxmlformats.org/wordprocessingml/2006/main" xmlns:w14="http://schemas.microsoft.com/office/word/2010/wordml" xmlns:w15="http://schemas.microsoft.com/office/word/2012/wordml" xmlns:wpg="http://schemas.microsoft.com/office/word/2010/wordprocessingGroup" xmlns:wpi="http://schemas.microsoft.com/office/word/2010/wordprocessingInk" xmlns:wne="http://schemas.microsoft.com/office/word/2006/wordml" xmlns:wps="http://schemas.microsoft.com/office/word/2010/wordprocessingShape" mc:Ignorable="w14 w15 wp14">
   <w:body>
     <w:p>
       <w:pPr>
         <w:jc w:val="center"/>
       </w:pPr>
-      <w:r>
-        <w:t>**</w:t>
-      </w:r>
-      <w:proofErr w:type="spellStart"/>
-      <w:r>
-        <w:t>masterP</w:t>
-      </w:r>
-      <w:proofErr w:type="spellEnd"/>
-      <w:r>
-        <w:t>**</w:t>
+      <w:bookmarkStart w:id="0" w:name="_GoBack"/>
+      <w:bookmarkEnd w:id="0"/>
+      <w:r>
+        <w:t>**masterP**</w:t>
       </w:r>
     </w:p>
     <w:p>
@@ -29,7 +23,7 @@
         </w:rPr>
         <w:t>Possible title</w:t>
       </w:r>
-      <w:commentRangeStart w:id="0"/>
+      <w:commentRangeStart w:id="1"/>
       <w:r>
         <w:rPr>
           <w:i/>
@@ -40,12 +34,12 @@
       <w:r>
         <w:t xml:space="preserve"> Why Non-Significant Results Matter. A Critique of Statistical Heaven</w:t>
       </w:r>
-      <w:commentRangeEnd w:id="0"/>
+      <w:commentRangeEnd w:id="1"/>
       <w:r>
         <w:rPr>
           <w:rStyle w:val="CommentReference"/>
         </w:rPr>
-        <w:commentReference w:id="0"/>
+        <w:commentReference w:id="1"/>
       </w:r>
     </w:p>
     <w:p>
@@ -89,7 +83,7 @@
       <w:pPr>
         <w:jc w:val="center"/>
       </w:pPr>
-      <w:commentRangeStart w:id="1"/>
+      <w:commentRangeStart w:id="2"/>
       <w:r>
         <w:rPr>
           <w:i/>
@@ -99,12 +93,12 @@
       <w:r>
         <w:t>Too Good to be False: A Critique of Statistical Heaven</w:t>
       </w:r>
-      <w:commentRangeEnd w:id="1"/>
+      <w:commentRangeEnd w:id="2"/>
       <w:r>
         <w:rPr>
           <w:rStyle w:val="CommentReference"/>
         </w:rPr>
-        <w:commentReference w:id="1"/>
+        <w:commentReference w:id="2"/>
       </w:r>
     </w:p>
     <w:p>
@@ -168,15 +162,9 @@
           <w:vertAlign w:val="superscript"/>
         </w:rPr>
       </w:pPr>
-      <w:proofErr w:type="spellStart"/>
-      <w:r>
-        <w:t>Jelte</w:t>
-      </w:r>
-      <w:proofErr w:type="spellEnd"/>
-      <w:r>
-        <w:t xml:space="preserve"> M. </w:t>
-      </w:r>
-      <w:proofErr w:type="spellStart"/>
+      <w:r>
+        <w:t xml:space="preserve">Jelte M. </w:t>
+      </w:r>
       <w:r>
         <w:t>Wicherts</w:t>
       </w:r>
@@ -186,7 +174,6 @@
         </w:rPr>
         <w:t>1</w:t>
       </w:r>
-      <w:proofErr w:type="spellEnd"/>
     </w:p>
     <w:p>
       <w:pPr>
@@ -215,15 +202,7 @@
     </w:p>
     <w:p>
       <w:r>
-        <w:t xml:space="preserve">WORD COUNT: </w:t>
-      </w:r>
-      <w:proofErr w:type="spellStart"/>
-      <w:r>
-        <w:t>XXXX</w:t>
-      </w:r>
-      <w:proofErr w:type="spellEnd"/>
-      <w:r>
-        <w:t xml:space="preserve"> words</w:t>
+        <w:t>WORD COUNT: XXXX words</w:t>
       </w:r>
     </w:p>
     <w:p>
@@ -288,11 +267,11 @@
           <w:b/>
         </w:rPr>
         <w:lastRenderedPageBreak/>
-        <w:t>TITLE</w:t>
-      </w:r>
-    </w:p>
-    <w:p>
-      <w:commentRangeStart w:id="2"/>
+        <w:t>Too Good to be False: A Critique of Statistical Heaven</w:t>
+      </w:r>
+    </w:p>
+    <w:p>
+      <w:commentRangeStart w:id="3"/>
       <w:r>
         <w:tab/>
       </w:r>
@@ -308,35 +287,82 @@
       <w:r>
         <w:t>psychological science</w:t>
       </w:r>
-      <w:commentRangeEnd w:id="2"/>
+      <w:commentRangeEnd w:id="3"/>
       <w:r>
         <w:rPr>
           <w:rStyle w:val="CommentReference"/>
         </w:rPr>
-        <w:commentReference w:id="2"/>
-      </w:r>
-      <w:r>
-        <w:t>:</w:t>
-      </w:r>
-      <w:commentRangeStart w:id="3"/>
-      <w:r>
-        <w:t xml:space="preserve"> if it is not significant, it is no</w:t>
-      </w:r>
-      <w:r>
-        <w:t xml:space="preserve">n-existent </w:t>
-      </w:r>
-      <w:r>
-        <w:t>(and vice versa)</w:t>
+        <w:commentReference w:id="3"/>
+      </w:r>
+      <w:r>
+        <w:t>, and the validity of a study is regularly a</w:t>
+      </w:r>
+      <w:r>
+        <w:t xml:space="preserve">ssessed by the results of </w:t>
+      </w:r>
+      <w:r>
+        <w:t>such</w:t>
+      </w:r>
+      <w:r>
+        <w:t xml:space="preserve"> hypothesis test</w:t>
+      </w:r>
+      <w:r>
+        <w:t>s</w:t>
       </w:r>
       <w:r>
         <w:t xml:space="preserve">. </w:t>
       </w:r>
-      <w:commentRangeEnd w:id="3"/>
+      <w:r>
+        <w:t xml:space="preserve">There is much value in hypothesis testing, but </w:t>
+      </w:r>
+      <w:r>
+        <w:t>th</w:t>
+      </w:r>
+      <w:r>
+        <w:t>e</w:t>
+      </w:r>
+      <w:r>
+        <w:t xml:space="preserve"> application of hypothesis testing is subject to unconscious human fallacies, </w:t>
+      </w:r>
+      <w:r>
+        <w:rPr>
+          <w:highlight w:val="yellow"/>
+        </w:rPr>
+        <w:t>which give</w:t>
+      </w:r>
+      <w:ins w:id="4" w:author="Chris Hartgerink" w:date="2014-03-28T11:55:00Z">
+        <w:r>
+          <w:rPr>
+            <w:highlight w:val="yellow"/>
+          </w:rPr>
+          <w:t>s</w:t>
+        </w:r>
+      </w:ins>
+      <w:r>
+        <w:rPr>
+          <w:highlight w:val="yellow"/>
+        </w:rPr>
+        <w:t xml:space="preserve"> way to difficulties in interpreting </w:t>
+      </w:r>
+      <w:commentRangeStart w:id="5"/>
+      <w:r>
+        <w:rPr>
+          <w:highlight w:val="yellow"/>
+        </w:rPr>
+        <w:t>probabilities</w:t>
+      </w:r>
+      <w:commentRangeEnd w:id="5"/>
       <w:r>
         <w:rPr>
           <w:rStyle w:val="CommentReference"/>
         </w:rPr>
-        <w:commentReference w:id="3"/>
+        <w:commentReference w:id="5"/>
+      </w:r>
+      <w:r>
+        <w:t>.</w:t>
+      </w:r>
+      <w:r>
+        <w:t xml:space="preserve"> </w:t>
       </w:r>
       <w:r>
         <w:t xml:space="preserve">Even though there </w:t>
@@ -345,7 +371,30 @@
         <w:t>have been many criticisms on the way researchers apply</w:t>
       </w:r>
       <w:r>
-        <w:t xml:space="preserve"> hypothesis testing </w:t>
+        <w:t xml:space="preserve"> </w:t>
+      </w:r>
+      <w:commentRangeStart w:id="6"/>
+      <w:r>
+        <w:t>such</w:t>
+      </w:r>
+      <w:commentRangeEnd w:id="6"/>
+      <w:r>
+        <w:rPr>
+          <w:rStyle w:val="CommentReference"/>
+        </w:rPr>
+        <w:commentReference w:id="6"/>
+      </w:r>
+      <w:r>
+        <w:t xml:space="preserve"> </w:t>
+      </w:r>
+      <w:r>
+        <w:t xml:space="preserve">hypothesis </w:t>
+      </w:r>
+      <w:r>
+        <w:t>tests</w:t>
+      </w:r>
+      <w:r>
+        <w:t xml:space="preserve"> </w:t>
       </w:r>
       <w:r>
         <w:t>(</w:t>
@@ -378,22 +427,32 @@
         <w:fldChar w:fldCharType="end"/>
       </w:r>
       <w:r>
-        <w:t xml:space="preserve">, it has persisted in the education of scientists, and ultimately, in science practice. </w:t>
-      </w:r>
-      <w:r>
-        <w:t xml:space="preserve">There is much value in hypothesis testing, but </w:t>
-      </w:r>
-      <w:r>
-        <w:t>the application of hypothesis testing is subject to unconscious human fallacies</w:t>
-      </w:r>
-      <w:r>
-        <w:t xml:space="preserve">. </w:t>
+        <w:t xml:space="preserve">, </w:t>
+      </w:r>
+      <w:r>
+        <w:t>hypothesis testing</w:t>
+      </w:r>
+      <w:r>
+        <w:t xml:space="preserve"> has persisted in the education of scientists, and ultimately, in science practice. </w:t>
       </w:r>
     </w:p>
     <w:p>
       <w:r>
         <w:tab/>
-        <w:t xml:space="preserve">One of the major problems is in </w:t>
+      </w:r>
+      <w:commentRangeStart w:id="7"/>
+      <w:r>
+        <w:t>One</w:t>
+      </w:r>
+      <w:commentRangeEnd w:id="7"/>
+      <w:r>
+        <w:rPr>
+          <w:rStyle w:val="CommentReference"/>
+        </w:rPr>
+        <w:commentReference w:id="7"/>
+      </w:r>
+      <w:r>
+        <w:t xml:space="preserve"> of the major problems is </w:t>
       </w:r>
       <w:r>
         <w:t>the dichotomization of results: either there is an effect, or there is not</w:t>
@@ -401,15 +460,13 @@
       <w:r>
         <w:t xml:space="preserve">. In light of Popper’s () </w:t>
       </w:r>
-      <w:commentRangeStart w:id="5"/>
-      <w:proofErr w:type="spellStart"/>
+      <w:commentRangeStart w:id="8"/>
       <w:r>
         <w:t>hypothetico-deductivism</w:t>
       </w:r>
-      <w:commentRangeEnd w:id="5"/>
-      <w:proofErr w:type="spellEnd"/>
-      <w:r>
-        <w:commentReference w:id="5"/>
+      <w:commentRangeEnd w:id="8"/>
+      <w:r>
+        <w:commentReference w:id="8"/>
       </w:r>
       <w:r>
         <w:t xml:space="preserve">, such </w:t>
@@ -423,25 +480,68 @@
       <w:r>
         <w:t xml:space="preserve">makes sense, as Popper’s </w:t>
       </w:r>
-      <w:commentRangeStart w:id="6"/>
-      <w:r>
-        <w:t>demarcation criterion for</w:t>
+      <w:commentRangeStart w:id="9"/>
+      <w:commentRangeStart w:id="10"/>
+      <w:r>
+        <w:t>demarcation</w:t>
+      </w:r>
+      <w:commentRangeEnd w:id="10"/>
+      <w:r>
+        <w:rPr>
+          <w:rStyle w:val="CommentReference"/>
+        </w:rPr>
+        <w:commentReference w:id="10"/>
+      </w:r>
+      <w:r>
+        <w:t xml:space="preserve"> criterion for</w:t>
       </w:r>
       <w:r>
         <w:t xml:space="preserve"> science </w:t>
       </w:r>
-      <w:commentRangeEnd w:id="6"/>
+      <w:commentRangeEnd w:id="9"/>
       <w:r>
         <w:rPr>
           <w:rStyle w:val="CommentReference"/>
         </w:rPr>
-        <w:commentReference w:id="6"/>
-      </w:r>
-      <w:r>
-        <w:t xml:space="preserve">is falsification. Hypothesis testing embodies this demarcation criterion, and is oft seen as a way of attaining objectivity of results (). </w:t>
-      </w:r>
-      <w:r>
-        <w:t>This could be true, were it not for the probabilistic nature of statistics.</w:t>
+        <w:commentReference w:id="9"/>
+      </w:r>
+      <w:r>
+        <w:t xml:space="preserve">is falsification. Hypothesis testing embodies this demarcation criterion, and is oft seen as a way of </w:t>
+      </w:r>
+      <w:r>
+        <w:rPr>
+          <w:highlight w:val="yellow"/>
+        </w:rPr>
+        <w:t>attaining objectivity of results</w:t>
+      </w:r>
+      <w:r>
+        <w:t xml:space="preserve"> (). </w:t>
+      </w:r>
+      <w:r>
+        <w:rPr>
+          <w:highlight w:val="yellow"/>
+        </w:rPr>
+        <w:t xml:space="preserve">This </w:t>
+      </w:r>
+      <w:commentRangeStart w:id="11"/>
+      <w:r>
+        <w:rPr>
+          <w:highlight w:val="yellow"/>
+        </w:rPr>
+        <w:t>could</w:t>
+      </w:r>
+      <w:commentRangeEnd w:id="11"/>
+      <w:r>
+        <w:rPr>
+          <w:rStyle w:val="CommentReference"/>
+        </w:rPr>
+        <w:commentReference w:id="11"/>
+      </w:r>
+      <w:r>
+        <w:rPr>
+          <w:highlight w:val="yellow"/>
+        </w:rPr>
+        <w:t xml:space="preserve"> be true, were it not for the probabilistic nature of statistics.</w:t>
       </w:r>
     </w:p>
     <w:p>
@@ -460,7 +560,7 @@
       <w:r>
         <w:t>“</w:t>
       </w:r>
-      <w:commentRangeStart w:id="7"/>
+      <w:commentRangeStart w:id="12"/>
       <w:r>
         <w:t>If a person is an American, then he is not a member of Congress. (WRONG!)</w:t>
       </w:r>
@@ -498,41 +598,41 @@
       <w:r>
         <w:t xml:space="preserve"> (p. 23, </w:t>
       </w:r>
-      <w:commentRangeStart w:id="8"/>
+      <w:commentRangeStart w:id="13"/>
       <w:r>
         <w:t>Cohen, 1997</w:t>
       </w:r>
-      <w:commentRangeEnd w:id="8"/>
+      <w:commentRangeEnd w:id="13"/>
       <w:r>
         <w:rPr>
           <w:rStyle w:val="CommentReference"/>
         </w:rPr>
-        <w:commentReference w:id="8"/>
+        <w:commentReference w:id="13"/>
       </w:r>
       <w:r>
         <w:t>)</w:t>
       </w:r>
-      <w:commentRangeEnd w:id="7"/>
+      <w:commentRangeEnd w:id="12"/>
       <w:r>
         <w:rPr>
           <w:rStyle w:val="CommentReference"/>
           <w:rFonts w:asciiTheme="minorHAnsi" w:hAnsiTheme="minorHAnsi" w:cstheme="minorBidi"/>
           <w:lang w:val="nl-NL"/>
         </w:rPr>
-        <w:commentReference w:id="7"/>
-      </w:r>
-    </w:p>
-    <w:p>
-      <w:commentRangeStart w:id="9"/>
+        <w:commentReference w:id="12"/>
+      </w:r>
+    </w:p>
+    <w:p>
+      <w:commentRangeStart w:id="14"/>
       <w:r>
         <w:t>This</w:t>
       </w:r>
-      <w:commentRangeEnd w:id="9"/>
+      <w:commentRangeEnd w:id="14"/>
       <w:r>
         <w:rPr>
           <w:rStyle w:val="CommentReference"/>
         </w:rPr>
-        <w:commentReference w:id="9"/>
+        <w:commentReference w:id="14"/>
       </w:r>
       <w:r>
         <w:t xml:space="preserve"> example shows correct logic, but an incorrect premise</w:t>
@@ -550,7 +650,23 @@
         <w:t>,</w:t>
       </w:r>
       <w:r>
-        <w:t xml:space="preserve"> is correct however. If we subsequently correct the premise, but make it probabilistic, we attain the following</w:t>
+        <w:t xml:space="preserve"> is correct however. If we subsequently correct the premise, </w:t>
+      </w:r>
+      <w:del w:id="15" w:author="Chris Hartgerink" w:date="2014-03-28T12:09:00Z">
+        <w:r>
+          <w:delText xml:space="preserve">but </w:delText>
+        </w:r>
+      </w:del>
+      <w:ins w:id="16" w:author="Chris Hartgerink" w:date="2014-03-28T12:09:00Z">
+        <w:r>
+          <w:t>and</w:t>
+        </w:r>
+        <w:r>
+          <w:t xml:space="preserve"> </w:t>
+        </w:r>
+      </w:ins>
+      <w:r>
+        <w:t>make it probabilistic, we attain the following</w:t>
       </w:r>
       <w:r>
         <w:t>:</w:t>
@@ -563,6 +679,7 @@
       <w:r>
         <w:t>“</w:t>
       </w:r>
+      <w:commentRangeStart w:id="17"/>
       <w:r>
         <w:t>If a per</w:t>
       </w:r>
@@ -583,18 +700,26 @@
         <w:pStyle w:val="BlockQuote"/>
       </w:pPr>
       <w:r>
+        <w:lastRenderedPageBreak/>
         <w:t xml:space="preserve">Therefore, he is probably not an American.” (p. 24, </w:t>
       </w:r>
-      <w:commentRangeStart w:id="10"/>
+      <w:commentRangeStart w:id="18"/>
       <w:r>
         <w:t>Cohen, 1997</w:t>
       </w:r>
-      <w:commentRangeEnd w:id="10"/>
+      <w:commentRangeEnd w:id="18"/>
       <w:r>
         <w:rPr>
           <w:rStyle w:val="CommentReference"/>
         </w:rPr>
-        <w:commentReference w:id="10"/>
+        <w:commentReference w:id="18"/>
+      </w:r>
+      <w:commentRangeEnd w:id="17"/>
+      <w:r>
+        <w:rPr>
+          <w:rStyle w:val="CommentReference"/>
+        </w:rPr>
+        <w:commentReference w:id="17"/>
       </w:r>
       <w:r>
         <w:t>)</w:t>
@@ -602,8 +727,13 @@
     </w:p>
     <w:p>
       <w:r>
-        <w:lastRenderedPageBreak/>
-        <w:t>The premise is now correct, but the resulting conclusion does not make logical sense. In fact, this conclusion is formally the same as saying, if the data are unlikely under the null-hypothesis, the null is probably not true.</w:t>
+        <w:t xml:space="preserve">The premise is now correct, but the resulting conclusion does not make logical sense. In fact, this conclusion is formally the same </w:t>
+      </w:r>
+      <w:r>
+        <w:rPr>
+          <w:highlight w:val="yellow"/>
+        </w:rPr>
+        <w:t>as saying, if the data are unlikely under the null-hypothesis, the null is probably not true.</w:t>
       </w:r>
     </w:p>
     <w:p>
@@ -646,11 +776,25 @@
       <w:r>
         <w:t xml:space="preserve">We propose the notion of </w:t>
       </w:r>
+      <w:commentRangeStart w:id="19"/>
       <w:r>
         <w:rPr>
           <w:i/>
         </w:rPr>
-        <w:t>statistical heaven</w:t>
+        <w:t>statistical</w:t>
+      </w:r>
+      <w:commentRangeEnd w:id="19"/>
+      <w:r>
+        <w:rPr>
+          <w:rStyle w:val="CommentReference"/>
+        </w:rPr>
+        <w:commentReference w:id="19"/>
+      </w:r>
+      <w:r>
+        <w:rPr>
+          <w:i/>
+        </w:rPr>
+        <w:t xml:space="preserve"> heaven</w:t>
       </w:r>
       <w:r>
         <w:t xml:space="preserve"> to be the main driver behind this prevailing of hypothesis testing, and more importantly, the firm persistent belief in the value of hypothesis testing. Statistical heaven is </w:t>
@@ -664,16 +808,16 @@
       <w:r>
         <w:t xml:space="preserve">Take for example the persistent belief in the law of </w:t>
       </w:r>
-      <w:commentRangeStart w:id="11"/>
+      <w:commentRangeStart w:id="20"/>
       <w:r>
         <w:t>small numbers (), the Monte Hall problem (), the conjunction fallacy () or simply the generation of random data ().</w:t>
       </w:r>
-      <w:commentRangeEnd w:id="11"/>
+      <w:commentRangeEnd w:id="20"/>
       <w:r>
         <w:rPr>
           <w:rStyle w:val="CommentReference"/>
         </w:rPr>
-        <w:commentReference w:id="11"/>
+        <w:commentReference w:id="20"/>
       </w:r>
       <w:r>
         <w:t xml:space="preserve"> Power and Type I error rates (or other results for that matter) remain probabilities, and therefore are subject to that same bad intuition. Since researchers fail to take into account these random elements to hypothesis testing, they resort to thinking their results indicate certainties: there is an effect, or there is none.</w:t>
@@ -760,15 +904,7 @@
         </w:rPr>
       </w:pPr>
       <w:r>
-        <w:t xml:space="preserve">Significance testing and philosophy of </w:t>
-      </w:r>
-      <w:proofErr w:type="spellStart"/>
-      <w:r>
-        <w:t>hypothetico-deductivism</w:t>
-      </w:r>
-      <w:proofErr w:type="spellEnd"/>
-      <w:r>
-        <w:t xml:space="preserve"> and objectivism</w:t>
+        <w:t>Significance testing and philosophy of hypothetico-deductivism and objectivism</w:t>
       </w:r>
     </w:p>
     <w:p>
@@ -782,13 +918,8 @@
           <w:b/>
         </w:rPr>
       </w:pPr>
-      <w:proofErr w:type="spellStart"/>
-      <w:r>
-        <w:t>NHST</w:t>
-      </w:r>
-      <w:proofErr w:type="spellEnd"/>
-      <w:r>
-        <w:t xml:space="preserve"> as embodiment of the falsification criterion</w:t>
+      <w:r>
+        <w:t>NHST as embodiment of the falsification criterion</w:t>
       </w:r>
     </w:p>
     <w:p>
@@ -871,32 +1002,16 @@
           <w:numId w:val="6"/>
         </w:numPr>
       </w:pPr>
-      <w:commentRangeStart w:id="12"/>
-      <w:r>
-        <w:t>Belief in the law of small numbers (</w:t>
-      </w:r>
-      <w:proofErr w:type="spellStart"/>
-      <w:r>
-        <w:t>Tversky</w:t>
-      </w:r>
-      <w:proofErr w:type="spellEnd"/>
-      <w:r>
-        <w:t xml:space="preserve"> &amp; </w:t>
-      </w:r>
-      <w:proofErr w:type="spellStart"/>
-      <w:r>
-        <w:t>Kahnemann</w:t>
-      </w:r>
-      <w:proofErr w:type="spellEnd"/>
-      <w:r>
-        <w:t>)</w:t>
-      </w:r>
-      <w:commentRangeEnd w:id="12"/>
+      <w:commentRangeStart w:id="21"/>
+      <w:r>
+        <w:t>Belief in the law of small numbers (Tversky &amp; Kahnemann)</w:t>
+      </w:r>
+      <w:commentRangeEnd w:id="21"/>
       <w:r>
         <w:rPr>
           <w:rStyle w:val="CommentReference"/>
         </w:rPr>
-        <w:commentReference w:id="12"/>
+        <w:commentReference w:id="21"/>
       </w:r>
     </w:p>
     <w:p>
@@ -911,21 +1026,8 @@
         </w:rPr>
       </w:pPr>
       <w:r>
-        <w:t>Researchers are human and lack randomness of mind — statistics uses probability and if humans cannot see such probabilities properly (</w:t>
-      </w:r>
-      <w:proofErr w:type="spellStart"/>
-      <w:r>
-        <w:t>Wason</w:t>
-      </w:r>
-      <w:proofErr w:type="spellEnd"/>
-      <w:r>
-        <w:t xml:space="preserve"> task; Monte Hall problem) than they should not be allowed to filter the probabilistic </w:t>
-      </w:r>
-      <w:proofErr w:type="spellStart"/>
-      <w:r>
-        <w:t>resul</w:t>
-      </w:r>
-      <w:proofErr w:type="spellEnd"/>
+        <w:t>Researchers are human and lack randomness of mind — statistics uses probability and if humans cannot see such probabilities properly (Wason task; Monte Hall problem) than they should not be allowed to filter the probabilistic resul</w:t>
+      </w:r>
     </w:p>
     <w:p>
       <w:pPr>
@@ -1078,8 +1180,7 @@
     </w:p>
     <w:sectPr>
       <w:headerReference w:type="default" r:id="rId10"/>
-      <w:footerReference w:type="default" r:id="rId11"/>
-      <w:headerReference w:type="first" r:id="rId12"/>
+      <w:headerReference w:type="first" r:id="rId11"/>
       <w:pgSz w:w="11906" w:h="16838"/>
       <w:pgMar w:top="1411" w:right="1411" w:bottom="1411" w:left="1411" w:header="706" w:footer="706" w:gutter="0"/>
       <w:cols w:space="708"/>
@@ -1091,8 +1192,8 @@
 </file>
 
 <file path=word/comments.xml><?xml version="1.0" encoding="utf-8"?>
-<w:comments xmlns:wpc="http://schemas.microsoft.com/office/word/2010/wordprocessingCanvas" xmlns:mc="http://schemas.openxmlformats.org/markup-compatibility/2006" xmlns:o="urn:schemas-microsoft-com:office:office" xmlns:r="http://schemas.openxmlformats.org/officeDocument/2006/relationships" xmlns:m="http://schemas.openxmlformats.org/officeDocument/2006/math" xmlns:v="urn:schemas-microsoft-com:vml" xmlns:wp14="http://schemas.microsoft.com/office/word/2010/wordprocessingDrawing" xmlns:wp="http://schemas.openxmlformats.org/drawingml/2006/wordprocessingDrawing" xmlns:w10="urn:schemas-microsoft-com:office:word" xmlns:w="http://schemas.openxmlformats.org/wordprocessingml/2006/main" xmlns:w14="http://schemas.microsoft.com/office/word/2010/wordml" xmlns:w15="http://schemas.microsoft.com/office/word/2012/wordml" xmlns:wpg="http://schemas.microsoft.com/office/word/2010/wordprocessingGroup" xmlns:wpi="http://schemas.microsoft.com/office/word/2010/wordprocessingInk" xmlns:wne="http://schemas.microsoft.com/office/word/2006/wordml" xmlns:wps="http://schemas.microsoft.com/office/word/2010/wordprocessingShape" mc:Ignorable="w14 w15 wp14">
-  <w:comment w:id="0" w:author="Jelte Wicherts" w:date="2014-03-16T16:12:00Z" w:initials="JW">
+<w:comments xmlns:wpc="http://schemas.microsoft.com/office/word/2010/wordprocessingCanvas" xmlns:mo="http://schemas.microsoft.com/office/mac/office/2008/main" xmlns:mc="http://schemas.openxmlformats.org/markup-compatibility/2006" xmlns:mv="urn:schemas-microsoft-com:mac:vml" xmlns:o="urn:schemas-microsoft-com:office:office" xmlns:r="http://schemas.openxmlformats.org/officeDocument/2006/relationships" xmlns:m="http://schemas.openxmlformats.org/officeDocument/2006/math" xmlns:v="urn:schemas-microsoft-com:vml" xmlns:wp14="http://schemas.microsoft.com/office/word/2010/wordprocessingDrawing" xmlns:wp="http://schemas.openxmlformats.org/drawingml/2006/wordprocessingDrawing" xmlns:w10="urn:schemas-microsoft-com:office:word" xmlns:w="http://schemas.openxmlformats.org/wordprocessingml/2006/main" xmlns:w14="http://schemas.microsoft.com/office/word/2010/wordml" xmlns:w15="http://schemas.microsoft.com/office/word/2012/wordml" xmlns:wpg="http://schemas.microsoft.com/office/word/2010/wordprocessingGroup" xmlns:wpi="http://schemas.microsoft.com/office/word/2010/wordprocessingInk" xmlns:wne="http://schemas.microsoft.com/office/word/2006/wordml" xmlns:wps="http://schemas.microsoft.com/office/word/2010/wordprocessingShape" mc:Ignorable="w14 w15 wp14">
+  <w:comment w:id="1" w:author="Jelte Wicherts" w:date="2014-03-16T16:12:00Z" w:initials="JW">
     <w:p>
       <w:pPr>
         <w:pStyle w:val="CommentText"/>
@@ -1103,29 +1204,8 @@
         </w:rPr>
         <w:annotationRef/>
       </w:r>
-      <w:proofErr w:type="gramStart"/>
-      <w:r>
-        <w:t>die</w:t>
-      </w:r>
-      <w:proofErr w:type="gramEnd"/>
-      <w:r>
-        <w:t xml:space="preserve"> is </w:t>
-      </w:r>
-      <w:proofErr w:type="spellStart"/>
-      <w:r>
-        <w:t>wellicht</w:t>
-      </w:r>
-      <w:proofErr w:type="spellEnd"/>
-      <w:r>
-        <w:t xml:space="preserve"> </w:t>
-      </w:r>
-      <w:proofErr w:type="spellStart"/>
-      <w:r>
-        <w:t>leuker</w:t>
-      </w:r>
-      <w:proofErr w:type="spellEnd"/>
-      <w:r>
-        <w:t>.</w:t>
+      <w:r>
+        <w:t>die is wellicht leuker.</w:t>
       </w:r>
     </w:p>
     <w:p>
@@ -1134,7 +1214,7 @@
       </w:pPr>
     </w:p>
   </w:comment>
-  <w:comment w:id="1" w:author="Chris Hartgerink" w:date="2014-03-27T15:41:00Z" w:initials="CH">
+  <w:comment w:id="2" w:author="Chris Hartgerink" w:date="2014-03-27T15:41:00Z" w:initials="CH">
     <w:p>
       <w:pPr>
         <w:pStyle w:val="CommentText"/>
@@ -1156,7 +1236,7 @@
       </w:r>
     </w:p>
   </w:comment>
-  <w:comment w:id="2" w:author="Chris Hartgerink" w:date="2014-03-19T09:47:00Z" w:initials="CH">
+  <w:comment w:id="3" w:author="Chris Hartgerink" w:date="2014-03-19T09:47:00Z" w:initials="CH">
     <w:p>
       <w:pPr>
         <w:pStyle w:val="CommentText"/>
@@ -1168,15 +1248,7 @@
         <w:annotationRef/>
       </w:r>
       <w:r>
-        <w:t xml:space="preserve">Clearly make the difference between </w:t>
-      </w:r>
-      <w:proofErr w:type="spellStart"/>
-      <w:r>
-        <w:t>SHT</w:t>
-      </w:r>
-      <w:proofErr w:type="spellEnd"/>
-      <w:r>
-        <w:t xml:space="preserve"> (statistical hypothesis testing) and scientific hypothesis testing in general. If previous is rejected, this does not mean that scientific hypothesis testing is rejected. </w:t>
+        <w:t xml:space="preserve">Clearly make the difference between SHT (statistical hypothesis testing) and scientific hypothesis testing in general. If previous is rejected, this does not mean that scientific hypothesis testing is rejected. </w:t>
       </w:r>
     </w:p>
     <w:p>
@@ -1189,27 +1261,11 @@
         <w:pStyle w:val="CommentText"/>
       </w:pPr>
       <w:r>
-        <w:t xml:space="preserve">This conception follows from Fisher’s equating </w:t>
-      </w:r>
-      <w:proofErr w:type="spellStart"/>
-      <w:r>
-        <w:t>HT</w:t>
-      </w:r>
-      <w:proofErr w:type="spellEnd"/>
-      <w:r>
-        <w:t xml:space="preserve"> to scientific HT. See </w:t>
-      </w:r>
-      <w:proofErr w:type="spellStart"/>
-      <w:r>
-        <w:t>ch.3</w:t>
-      </w:r>
-      <w:proofErr w:type="spellEnd"/>
-      <w:r>
-        <w:t xml:space="preserve"> by Schmidt and Hunter, 1997 of Harlow et al. 1997</w:t>
+        <w:t>This conception follows from Fisher’s equating HT to scientific HT. See ch.3 by Schmidt and Hunter, 1997 of Harlow et al. 1997</w:t>
       </w:r>
     </w:p>
   </w:comment>
-  <w:comment w:id="3" w:author="Chris Hartgerink" w:date="2014-03-27T16:47:00Z" w:initials="CH">
+  <w:comment w:id="5" w:author="Chris Hartgerink" w:date="2014-03-28T11:56:00Z" w:initials="CH">
     <w:p>
       <w:pPr>
         <w:pStyle w:val="CommentText"/>
@@ -1220,27 +1276,15 @@
         </w:rPr>
         <w:annotationRef/>
       </w:r>
-      <w:proofErr w:type="spellStart"/>
-      <w:r>
-        <w:t>Mulaik</w:t>
-      </w:r>
-      <w:proofErr w:type="spellEnd"/>
-      <w:r>
-        <w:t xml:space="preserve"> </w:t>
-      </w:r>
-      <w:proofErr w:type="spellStart"/>
-      <w:r>
-        <w:t>ch4</w:t>
-      </w:r>
-      <w:proofErr w:type="spellEnd"/>
-      <w:r>
-        <w:t xml:space="preserve"> Harlow fallacy 7 p77</w:t>
-      </w:r>
-      <w:bookmarkStart w:id="4" w:name="_GoBack"/>
-      <w:bookmarkEnd w:id="4"/>
+      <w:r>
+        <w:t xml:space="preserve">M: Where do these probabilities come from? </w:t>
+      </w:r>
+      <w:r>
+        <w:t xml:space="preserve">Perhaps you introduce it too fast. </w:t>
+      </w:r>
     </w:p>
   </w:comment>
-  <w:comment w:id="5" w:author="Chris Hartgerink" w:date="2014-03-18T22:23:00Z" w:initials="CH">
+  <w:comment w:id="6" w:author="Chris Hartgerink" w:date="2014-03-28T11:57:00Z" w:initials="CH">
     <w:p>
       <w:pPr>
         <w:pStyle w:val="CommentText"/>
@@ -1252,6 +1296,38 @@
         <w:annotationRef/>
       </w:r>
       <w:r>
+        <w:t>M: Such? You refer to something but what is it?</w:t>
+      </w:r>
+    </w:p>
+  </w:comment>
+  <w:comment w:id="7" w:author="Chris Hartgerink" w:date="2014-03-28T11:18:00Z" w:initials="CH">
+    <w:p>
+      <w:pPr>
+        <w:pStyle w:val="CommentText"/>
+      </w:pPr>
+      <w:r>
+        <w:rPr>
+          <w:rStyle w:val="CommentReference"/>
+        </w:rPr>
+        <w:annotationRef/>
+      </w:r>
+      <w:r>
+        <w:t>Al te specifiek</w:t>
+      </w:r>
+    </w:p>
+  </w:comment>
+  <w:comment w:id="8" w:author="Chris Hartgerink" w:date="2014-03-18T22:23:00Z" w:initials="CH">
+    <w:p>
+      <w:pPr>
+        <w:pStyle w:val="CommentText"/>
+      </w:pPr>
+      <w:r>
+        <w:rPr>
+          <w:rStyle w:val="CommentReference"/>
+        </w:rPr>
+        <w:annotationRef/>
+      </w:r>
+      <w:r>
         <w:t xml:space="preserve">Should explain or </w:t>
       </w:r>
       <w:r>
@@ -1259,7 +1335,7 @@
       </w:r>
     </w:p>
   </w:comment>
-  <w:comment w:id="6" w:author="Chris Hartgerink" w:date="2014-03-18T22:23:00Z" w:initials="CH">
+  <w:comment w:id="10" w:author="Chris Hartgerink" w:date="2014-03-28T11:59:00Z" w:initials="CH">
     <w:p>
       <w:pPr>
         <w:pStyle w:val="CommentText"/>
@@ -1271,6 +1347,25 @@
         <w:annotationRef/>
       </w:r>
       <w:r>
+        <w:t>M</w:t>
+      </w:r>
+      <w:r>
+        <w:t>:  Explain!</w:t>
+      </w:r>
+    </w:p>
+  </w:comment>
+  <w:comment w:id="9" w:author="Chris Hartgerink" w:date="2014-03-18T22:23:00Z" w:initials="CH">
+    <w:p>
+      <w:pPr>
+        <w:pStyle w:val="CommentText"/>
+      </w:pPr>
+      <w:r>
+        <w:rPr>
+          <w:rStyle w:val="CommentReference"/>
+        </w:rPr>
+        <w:annotationRef/>
+      </w:r>
+      <w:r>
         <w:t xml:space="preserve">Explain </w:t>
       </w:r>
       <w:r>
@@ -1278,7 +1373,7 @@
       </w:r>
     </w:p>
   </w:comment>
-  <w:comment w:id="8" w:author="Chris Hartgerink" w:date="2014-03-18T22:33:00Z" w:initials="CH">
+  <w:comment w:id="11" w:author="Chris Hartgerink" w:date="2014-03-28T11:27:00Z" w:initials="CH">
     <w:p>
       <w:pPr>
         <w:pStyle w:val="CommentText"/>
@@ -1290,19 +1385,11 @@
         <w:annotationRef/>
       </w:r>
       <w:r>
-        <w:t xml:space="preserve">Check and replace with </w:t>
-      </w:r>
-      <w:proofErr w:type="spellStart"/>
-      <w:r>
-        <w:t>mendeley</w:t>
-      </w:r>
-      <w:proofErr w:type="spellEnd"/>
-      <w:r>
-        <w:t xml:space="preserve"> citation</w:t>
+        <w:t>However….</w:t>
       </w:r>
     </w:p>
   </w:comment>
-  <w:comment w:id="7" w:author="Chris Hartgerink" w:date="2014-03-18T22:29:00Z" w:initials="CH">
+  <w:comment w:id="13" w:author="Chris Hartgerink" w:date="2014-03-18T22:33:00Z" w:initials="CH">
     <w:p>
       <w:pPr>
         <w:pStyle w:val="CommentText"/>
@@ -1313,17 +1400,12 @@
         </w:rPr>
         <w:annotationRef/>
       </w:r>
-      <w:proofErr w:type="spellStart"/>
-      <w:r>
-        <w:t>APA</w:t>
-      </w:r>
-      <w:proofErr w:type="spellEnd"/>
-      <w:r>
-        <w:t xml:space="preserve"> style block quote check </w:t>
+      <w:r>
+        <w:t>Check and replace with mendeley citation</w:t>
       </w:r>
     </w:p>
   </w:comment>
-  <w:comment w:id="9" w:author="Chris Hartgerink" w:date="2014-03-18T22:30:00Z" w:initials="CH">
+  <w:comment w:id="12" w:author="Chris Hartgerink" w:date="2014-03-18T22:29:00Z" w:initials="CH">
     <w:p>
       <w:pPr>
         <w:pStyle w:val="CommentText"/>
@@ -1335,19 +1417,11 @@
         <w:annotationRef/>
       </w:r>
       <w:r>
-        <w:t xml:space="preserve">Indent here or not? — </w:t>
-      </w:r>
-      <w:proofErr w:type="gramStart"/>
-      <w:r>
-        <w:t>as</w:t>
-      </w:r>
-      <w:proofErr w:type="gramEnd"/>
-      <w:r>
-        <w:t xml:space="preserve"> it continuous previous paragraph</w:t>
+        <w:t xml:space="preserve">APA style block quote check </w:t>
       </w:r>
     </w:p>
   </w:comment>
-  <w:comment w:id="10" w:author="Chris Hartgerink" w:date="2014-03-19T01:06:00Z" w:initials="CH">
+  <w:comment w:id="14" w:author="Chris Hartgerink" w:date="2014-03-18T22:30:00Z" w:initials="CH">
     <w:p>
       <w:pPr>
         <w:pStyle w:val="CommentText"/>
@@ -1359,19 +1433,11 @@
         <w:annotationRef/>
       </w:r>
       <w:r>
-        <w:t xml:space="preserve">Check and replace with </w:t>
-      </w:r>
-      <w:proofErr w:type="spellStart"/>
-      <w:r>
-        <w:t>Mendeley</w:t>
-      </w:r>
-      <w:proofErr w:type="spellEnd"/>
-      <w:r>
-        <w:t xml:space="preserve"> citation</w:t>
+        <w:t>Indent here or not? — as it continuous previous paragraph</w:t>
       </w:r>
     </w:p>
   </w:comment>
-  <w:comment w:id="11" w:author="Chris Hartgerink" w:date="2014-03-19T01:35:00Z" w:initials="CH">
+  <w:comment w:id="18" w:author="Chris Hartgerink" w:date="2014-03-19T01:06:00Z" w:initials="CH">
     <w:p>
       <w:pPr>
         <w:pStyle w:val="CommentText"/>
@@ -1383,11 +1449,65 @@
         <w:annotationRef/>
       </w:r>
       <w:r>
+        <w:t>Check and replace with Mendeley citation</w:t>
+      </w:r>
+    </w:p>
+  </w:comment>
+  <w:comment w:id="17" w:author="Chris Hartgerink" w:date="2014-03-28T11:20:00Z" w:initials="CH">
+    <w:p>
+      <w:pPr>
+        <w:pStyle w:val="CommentText"/>
+      </w:pPr>
+      <w:r>
+        <w:rPr>
+          <w:rStyle w:val="CommentReference"/>
+        </w:rPr>
+        <w:annotationRef/>
+      </w:r>
+      <w:r>
+        <w:t>Relateren aan</w:t>
+      </w:r>
+      <w:r>
+        <w:t xml:space="preserve"> h0 </w:t>
+      </w:r>
+      <w:r>
+        <w:t>of direct met h0 invullen</w:t>
+      </w:r>
+    </w:p>
+  </w:comment>
+  <w:comment w:id="19" w:author="Chris Hartgerink" w:date="2014-03-28T11:33:00Z" w:initials="CH">
+    <w:p>
+      <w:pPr>
+        <w:pStyle w:val="CommentText"/>
+      </w:pPr>
+      <w:r>
+        <w:rPr>
+          <w:rStyle w:val="CommentReference"/>
+        </w:rPr>
+        <w:annotationRef/>
+      </w:r>
+      <w:r>
+        <w:t>People behave as if they ar in statistical heaven</w:t>
+      </w:r>
+    </w:p>
+  </w:comment>
+  <w:comment w:id="20" w:author="Chris Hartgerink" w:date="2014-03-19T01:35:00Z" w:initials="CH">
+    <w:p>
+      <w:pPr>
+        <w:pStyle w:val="CommentText"/>
+      </w:pPr>
+      <w:r>
+        <w:rPr>
+          <w:rStyle w:val="CommentReference"/>
+        </w:rPr>
+        <w:annotationRef/>
+      </w:r>
+      <w:r>
         <w:t>Add short explanations of these examples?</w:t>
       </w:r>
     </w:p>
   </w:comment>
-  <w:comment w:id="12" w:author="Jelte Wicherts" w:date="2014-03-16T16:13:00Z" w:initials="JW">
+  <w:comment w:id="21" w:author="Jelte Wicherts" w:date="2014-03-16T16:13:00Z" w:initials="JW">
     <w:p>
       <w:pPr>
         <w:pStyle w:val="CommentText"/>
@@ -1398,35 +1518,39 @@
         </w:rPr>
         <w:annotationRef/>
       </w:r>
-      <w:proofErr w:type="gramStart"/>
       <w:r>
         <w:t>added</w:t>
       </w:r>
-      <w:proofErr w:type="gramEnd"/>
     </w:p>
   </w:comment>
 </w:comments>
 </file>
 
 <file path=word/commentsExtended.xml><?xml version="1.0" encoding="utf-8"?>
-<w15:commentsEx xmlns:wpc="http://schemas.microsoft.com/office/word/2010/wordprocessingCanvas" xmlns:mc="http://schemas.openxmlformats.org/markup-compatibility/2006" xmlns:o="urn:schemas-microsoft-com:office:office" xmlns:r="http://schemas.openxmlformats.org/officeDocument/2006/relationships" xmlns:m="http://schemas.openxmlformats.org/officeDocument/2006/math" xmlns:v="urn:schemas-microsoft-com:vml" xmlns:wp14="http://schemas.microsoft.com/office/word/2010/wordprocessingDrawing" xmlns:wp="http://schemas.openxmlformats.org/drawingml/2006/wordprocessingDrawing" xmlns:w10="urn:schemas-microsoft-com:office:word" xmlns:w="http://schemas.openxmlformats.org/wordprocessingml/2006/main" xmlns:w14="http://schemas.microsoft.com/office/word/2010/wordml" xmlns:w15="http://schemas.microsoft.com/office/word/2012/wordml" xmlns:wpg="http://schemas.microsoft.com/office/word/2010/wordprocessingGroup" xmlns:wpi="http://schemas.microsoft.com/office/word/2010/wordprocessingInk" xmlns:wne="http://schemas.microsoft.com/office/word/2006/wordml" xmlns:wps="http://schemas.microsoft.com/office/word/2010/wordprocessingShape" mc:Ignorable="w14 w15 wp14">
+<w15:commentsEx xmlns:wpc="http://schemas.microsoft.com/office/word/2010/wordprocessingCanvas" xmlns:mo="http://schemas.microsoft.com/office/mac/office/2008/main" xmlns:mc="http://schemas.openxmlformats.org/markup-compatibility/2006" xmlns:mv="urn:schemas-microsoft-com:mac:vml" xmlns:o="urn:schemas-microsoft-com:office:office" xmlns:r="http://schemas.openxmlformats.org/officeDocument/2006/relationships" xmlns:m="http://schemas.openxmlformats.org/officeDocument/2006/math" xmlns:v="urn:schemas-microsoft-com:vml" xmlns:wp14="http://schemas.microsoft.com/office/word/2010/wordprocessingDrawing" xmlns:wp="http://schemas.openxmlformats.org/drawingml/2006/wordprocessingDrawing" xmlns:w10="urn:schemas-microsoft-com:office:word" xmlns:w="http://schemas.openxmlformats.org/wordprocessingml/2006/main" xmlns:w14="http://schemas.microsoft.com/office/word/2010/wordml" xmlns:w15="http://schemas.microsoft.com/office/word/2012/wordml" xmlns:wpg="http://schemas.microsoft.com/office/word/2010/wordprocessingGroup" xmlns:wpi="http://schemas.microsoft.com/office/word/2010/wordprocessingInk" xmlns:wne="http://schemas.microsoft.com/office/word/2006/wordml" xmlns:wps="http://schemas.microsoft.com/office/word/2010/wordprocessingShape" mc:Ignorable="w14 w15 wp14">
   <w15:commentEx w15:paraId="0BD30D93" w15:done="0"/>
   <w15:commentEx w15:paraId="496B25E8" w15:done="0"/>
   <w15:commentEx w15:paraId="1B874134" w15:done="0"/>
-  <w15:commentEx w15:paraId="3C5F6464" w15:done="0"/>
+  <w15:commentEx w15:paraId="4B5FDC6B" w15:done="0"/>
+  <w15:commentEx w15:paraId="002CA78F" w15:done="0"/>
+  <w15:commentEx w15:paraId="15194DED" w15:done="0"/>
   <w15:commentEx w15:paraId="74AED52C" w15:done="0"/>
+  <w15:commentEx w15:paraId="42AFC395" w15:done="0"/>
   <w15:commentEx w15:paraId="1F03B9A3" w15:done="0"/>
+  <w15:commentEx w15:paraId="7B2CF4BC" w15:done="0"/>
   <w15:commentEx w15:paraId="4F2E2735" w15:done="0"/>
   <w15:commentEx w15:paraId="7F5467A4" w15:done="0"/>
   <w15:commentEx w15:paraId="480151A4" w15:done="0"/>
   <w15:commentEx w15:paraId="7E59FDC1" w15:done="0"/>
+  <w15:commentEx w15:paraId="513728F0" w15:done="0"/>
+  <w15:commentEx w15:paraId="3B585C8C" w15:done="0"/>
   <w15:commentEx w15:paraId="1F409065" w15:done="0"/>
   <w15:commentEx w15:paraId="67F69A67" w15:done="0"/>
 </w15:commentsEx>
 </file>
 
 <file path=word/endnotes.xml><?xml version="1.0" encoding="utf-8"?>
-<w:endnotes xmlns:wpc="http://schemas.microsoft.com/office/word/2010/wordprocessingCanvas" xmlns:mc="http://schemas.openxmlformats.org/markup-compatibility/2006" xmlns:o="urn:schemas-microsoft-com:office:office" xmlns:r="http://schemas.openxmlformats.org/officeDocument/2006/relationships" xmlns:m="http://schemas.openxmlformats.org/officeDocument/2006/math" xmlns:v="urn:schemas-microsoft-com:vml" xmlns:wp14="http://schemas.microsoft.com/office/word/2010/wordprocessingDrawing" xmlns:wp="http://schemas.openxmlformats.org/drawingml/2006/wordprocessingDrawing" xmlns:w10="urn:schemas-microsoft-com:office:word" xmlns:w="http://schemas.openxmlformats.org/wordprocessingml/2006/main" xmlns:w14="http://schemas.microsoft.com/office/word/2010/wordml" xmlns:w15="http://schemas.microsoft.com/office/word/2012/wordml" xmlns:wpg="http://schemas.microsoft.com/office/word/2010/wordprocessingGroup" xmlns:wpi="http://schemas.microsoft.com/office/word/2010/wordprocessingInk" xmlns:wne="http://schemas.microsoft.com/office/word/2006/wordml" xmlns:wps="http://schemas.microsoft.com/office/word/2010/wordprocessingShape" mc:Ignorable="w14 w15 wp14">
+<w:endnotes xmlns:wpc="http://schemas.microsoft.com/office/word/2010/wordprocessingCanvas" xmlns:mo="http://schemas.microsoft.com/office/mac/office/2008/main" xmlns:mc="http://schemas.openxmlformats.org/markup-compatibility/2006" xmlns:mv="urn:schemas-microsoft-com:mac:vml" xmlns:o="urn:schemas-microsoft-com:office:office" xmlns:r="http://schemas.openxmlformats.org/officeDocument/2006/relationships" xmlns:m="http://schemas.openxmlformats.org/officeDocument/2006/math" xmlns:v="urn:schemas-microsoft-com:vml" xmlns:wp14="http://schemas.microsoft.com/office/word/2010/wordprocessingDrawing" xmlns:wp="http://schemas.openxmlformats.org/drawingml/2006/wordprocessingDrawing" xmlns:w10="urn:schemas-microsoft-com:office:word" xmlns:w="http://schemas.openxmlformats.org/wordprocessingml/2006/main" xmlns:w14="http://schemas.microsoft.com/office/word/2010/wordml" xmlns:w15="http://schemas.microsoft.com/office/word/2012/wordml" xmlns:wpg="http://schemas.microsoft.com/office/word/2010/wordprocessingGroup" xmlns:wpi="http://schemas.microsoft.com/office/word/2010/wordprocessingInk" xmlns:wne="http://schemas.microsoft.com/office/word/2006/wordml" xmlns:wps="http://schemas.microsoft.com/office/word/2010/wordprocessingShape" mc:Ignorable="w14 w15 wp14">
   <w:endnote w:type="separator" w:id="-1">
     <w:p>
       <w:r>
@@ -1447,23 +1571,8 @@
 </w:endnotes>
 </file>
 
-<file path=word/footer1.xml><?xml version="1.0" encoding="utf-8"?>
-<w:ftr xmlns:wpc="http://schemas.microsoft.com/office/word/2010/wordprocessingCanvas" xmlns:mc="http://schemas.openxmlformats.org/markup-compatibility/2006" xmlns:o="urn:schemas-microsoft-com:office:office" xmlns:r="http://schemas.openxmlformats.org/officeDocument/2006/relationships" xmlns:m="http://schemas.openxmlformats.org/officeDocument/2006/math" xmlns:v="urn:schemas-microsoft-com:vml" xmlns:wp14="http://schemas.microsoft.com/office/word/2010/wordprocessingDrawing" xmlns:wp="http://schemas.openxmlformats.org/drawingml/2006/wordprocessingDrawing" xmlns:w10="urn:schemas-microsoft-com:office:word" xmlns:w="http://schemas.openxmlformats.org/wordprocessingml/2006/main" xmlns:w14="http://schemas.microsoft.com/office/word/2010/wordml" xmlns:w15="http://schemas.microsoft.com/office/word/2012/wordml" xmlns:wpg="http://schemas.microsoft.com/office/word/2010/wordprocessingGroup" xmlns:wpi="http://schemas.microsoft.com/office/word/2010/wordprocessingInk" xmlns:wne="http://schemas.microsoft.com/office/word/2006/wordml" xmlns:wps="http://schemas.microsoft.com/office/word/2010/wordprocessingShape" mc:Ignorable="w14 w15 wp14">
-  <w:p>
-    <w:pPr>
-      <w:pStyle w:val="Footer"/>
-    </w:pPr>
-  </w:p>
-  <w:p>
-    <w:pPr>
-      <w:pStyle w:val="Footer"/>
-    </w:pPr>
-  </w:p>
-</w:ftr>
-</file>
-
 <file path=word/footnotes.xml><?xml version="1.0" encoding="utf-8"?>
-<w:footnotes xmlns:wpc="http://schemas.microsoft.com/office/word/2010/wordprocessingCanvas" xmlns:mc="http://schemas.openxmlformats.org/markup-compatibility/2006" xmlns:o="urn:schemas-microsoft-com:office:office" xmlns:r="http://schemas.openxmlformats.org/officeDocument/2006/relationships" xmlns:m="http://schemas.openxmlformats.org/officeDocument/2006/math" xmlns:v="urn:schemas-microsoft-com:vml" xmlns:wp14="http://schemas.microsoft.com/office/word/2010/wordprocessingDrawing" xmlns:wp="http://schemas.openxmlformats.org/drawingml/2006/wordprocessingDrawing" xmlns:w10="urn:schemas-microsoft-com:office:word" xmlns:w="http://schemas.openxmlformats.org/wordprocessingml/2006/main" xmlns:w14="http://schemas.microsoft.com/office/word/2010/wordml" xmlns:w15="http://schemas.microsoft.com/office/word/2012/wordml" xmlns:wpg="http://schemas.microsoft.com/office/word/2010/wordprocessingGroup" xmlns:wpi="http://schemas.microsoft.com/office/word/2010/wordprocessingInk" xmlns:wne="http://schemas.microsoft.com/office/word/2006/wordml" xmlns:wps="http://schemas.microsoft.com/office/word/2010/wordprocessingShape" mc:Ignorable="w14 w15 wp14">
+<w:footnotes xmlns:wpc="http://schemas.microsoft.com/office/word/2010/wordprocessingCanvas" xmlns:mo="http://schemas.microsoft.com/office/mac/office/2008/main" xmlns:mc="http://schemas.openxmlformats.org/markup-compatibility/2006" xmlns:mv="urn:schemas-microsoft-com:mac:vml" xmlns:o="urn:schemas-microsoft-com:office:office" xmlns:r="http://schemas.openxmlformats.org/officeDocument/2006/relationships" xmlns:m="http://schemas.openxmlformats.org/officeDocument/2006/math" xmlns:v="urn:schemas-microsoft-com:vml" xmlns:wp14="http://schemas.microsoft.com/office/word/2010/wordprocessingDrawing" xmlns:wp="http://schemas.openxmlformats.org/drawingml/2006/wordprocessingDrawing" xmlns:w10="urn:schemas-microsoft-com:office:word" xmlns:w="http://schemas.openxmlformats.org/wordprocessingml/2006/main" xmlns:w14="http://schemas.microsoft.com/office/word/2010/wordml" xmlns:w15="http://schemas.microsoft.com/office/word/2012/wordml" xmlns:wpg="http://schemas.microsoft.com/office/word/2010/wordprocessingGroup" xmlns:wpi="http://schemas.microsoft.com/office/word/2010/wordprocessingInk" xmlns:wne="http://schemas.microsoft.com/office/word/2006/wordml" xmlns:wps="http://schemas.microsoft.com/office/word/2010/wordprocessingShape" mc:Ignorable="w14 w15 wp14">
   <w:footnote w:type="separator" w:id="-1">
     <w:p>
       <w:r>
@@ -1485,13 +1594,16 @@
 </file>
 
 <file path=word/header1.xml><?xml version="1.0" encoding="utf-8"?>
-<w:hdr xmlns:wpc="http://schemas.microsoft.com/office/word/2010/wordprocessingCanvas" xmlns:mc="http://schemas.openxmlformats.org/markup-compatibility/2006" xmlns:o="urn:schemas-microsoft-com:office:office" xmlns:r="http://schemas.openxmlformats.org/officeDocument/2006/relationships" xmlns:m="http://schemas.openxmlformats.org/officeDocument/2006/math" xmlns:v="urn:schemas-microsoft-com:vml" xmlns:wp14="http://schemas.microsoft.com/office/word/2010/wordprocessingDrawing" xmlns:wp="http://schemas.openxmlformats.org/drawingml/2006/wordprocessingDrawing" xmlns:w10="urn:schemas-microsoft-com:office:word" xmlns:w="http://schemas.openxmlformats.org/wordprocessingml/2006/main" xmlns:w14="http://schemas.microsoft.com/office/word/2010/wordml" xmlns:w15="http://schemas.microsoft.com/office/word/2012/wordml" xmlns:wpg="http://schemas.microsoft.com/office/word/2010/wordprocessingGroup" xmlns:wpi="http://schemas.microsoft.com/office/word/2010/wordprocessingInk" xmlns:wne="http://schemas.microsoft.com/office/word/2006/wordml" xmlns:wps="http://schemas.microsoft.com/office/word/2010/wordprocessingShape" mc:Ignorable="w14 w15 wp14">
+<w:hdr xmlns:wpc="http://schemas.microsoft.com/office/word/2010/wordprocessingCanvas" xmlns:mo="http://schemas.microsoft.com/office/mac/office/2008/main" xmlns:mc="http://schemas.openxmlformats.org/markup-compatibility/2006" xmlns:mv="urn:schemas-microsoft-com:mac:vml" xmlns:o="urn:schemas-microsoft-com:office:office" xmlns:r="http://schemas.openxmlformats.org/officeDocument/2006/relationships" xmlns:m="http://schemas.openxmlformats.org/officeDocument/2006/math" xmlns:v="urn:schemas-microsoft-com:vml" xmlns:wp14="http://schemas.microsoft.com/office/word/2010/wordprocessingDrawing" xmlns:wp="http://schemas.openxmlformats.org/drawingml/2006/wordprocessingDrawing" xmlns:w10="urn:schemas-microsoft-com:office:word" xmlns:w="http://schemas.openxmlformats.org/wordprocessingml/2006/main" xmlns:w14="http://schemas.microsoft.com/office/word/2010/wordml" xmlns:w15="http://schemas.microsoft.com/office/word/2012/wordml" xmlns:wpg="http://schemas.microsoft.com/office/word/2010/wordprocessingGroup" xmlns:wpi="http://schemas.microsoft.com/office/word/2010/wordprocessingInk" xmlns:wne="http://schemas.microsoft.com/office/word/2006/wordml" xmlns:wps="http://schemas.microsoft.com/office/word/2010/wordprocessingShape" mc:Ignorable="w14 w15 wp14">
   <w:p>
     <w:pPr>
       <w:pStyle w:val="Header"/>
     </w:pPr>
     <w:r>
-      <w:t>TOO GOOD TO BE FALSE?</w:t>
+      <w:t>TOO GOOD TO BE</w:t>
+    </w:r>
+    <w:r>
+      <w:t xml:space="preserve"> FALSE</w:t>
     </w:r>
     <w:r>
       <w:tab/>
@@ -1512,7 +1624,7 @@
       <w:rPr>
         <w:noProof/>
       </w:rPr>
-      <w:t>7</w:t>
+      <w:t>3</w:t>
     </w:r>
     <w:r>
       <w:fldChar w:fldCharType="end"/>
@@ -1522,7 +1634,7 @@
 </file>
 
 <file path=word/header2.xml><?xml version="1.0" encoding="utf-8"?>
-<w:hdr xmlns:wpc="http://schemas.microsoft.com/office/word/2010/wordprocessingCanvas" xmlns:mc="http://schemas.openxmlformats.org/markup-compatibility/2006" xmlns:o="urn:schemas-microsoft-com:office:office" xmlns:r="http://schemas.openxmlformats.org/officeDocument/2006/relationships" xmlns:m="http://schemas.openxmlformats.org/officeDocument/2006/math" xmlns:v="urn:schemas-microsoft-com:vml" xmlns:wp14="http://schemas.microsoft.com/office/word/2010/wordprocessingDrawing" xmlns:wp="http://schemas.openxmlformats.org/drawingml/2006/wordprocessingDrawing" xmlns:w10="urn:schemas-microsoft-com:office:word" xmlns:w="http://schemas.openxmlformats.org/wordprocessingml/2006/main" xmlns:w14="http://schemas.microsoft.com/office/word/2010/wordml" xmlns:w15="http://schemas.microsoft.com/office/word/2012/wordml" xmlns:wpg="http://schemas.microsoft.com/office/word/2010/wordprocessingGroup" xmlns:wpi="http://schemas.microsoft.com/office/word/2010/wordprocessingInk" xmlns:wne="http://schemas.microsoft.com/office/word/2006/wordml" xmlns:wps="http://schemas.microsoft.com/office/word/2010/wordprocessingShape" mc:Ignorable="w14 w15 wp14">
+<w:hdr xmlns:wpc="http://schemas.microsoft.com/office/word/2010/wordprocessingCanvas" xmlns:mo="http://schemas.microsoft.com/office/mac/office/2008/main" xmlns:mc="http://schemas.openxmlformats.org/markup-compatibility/2006" xmlns:mv="urn:schemas-microsoft-com:mac:vml" xmlns:o="urn:schemas-microsoft-com:office:office" xmlns:r="http://schemas.openxmlformats.org/officeDocument/2006/relationships" xmlns:m="http://schemas.openxmlformats.org/officeDocument/2006/math" xmlns:v="urn:schemas-microsoft-com:vml" xmlns:wp14="http://schemas.microsoft.com/office/word/2010/wordprocessingDrawing" xmlns:wp="http://schemas.openxmlformats.org/drawingml/2006/wordprocessingDrawing" xmlns:w10="urn:schemas-microsoft-com:office:word" xmlns:w="http://schemas.openxmlformats.org/wordprocessingml/2006/main" xmlns:w14="http://schemas.microsoft.com/office/word/2010/wordml" xmlns:w15="http://schemas.microsoft.com/office/word/2012/wordml" xmlns:wpg="http://schemas.microsoft.com/office/word/2010/wordprocessingGroup" xmlns:wpi="http://schemas.microsoft.com/office/word/2010/wordprocessingInk" xmlns:wne="http://schemas.microsoft.com/office/word/2006/wordml" xmlns:wps="http://schemas.microsoft.com/office/word/2010/wordprocessingShape" mc:Ignorable="w14 w15 wp14">
   <w:sdt>
     <w:sdtPr>
       <w:id w:val="1584876210"/>
@@ -1546,7 +1658,7 @@
           <w:t xml:space="preserve">Running head: </w:t>
         </w:r>
         <w:r>
-          <w:t>TOO GOOD TO BE FALSE?</w:t>
+          <w:t>TOO GOOD TO BE FALSE</w:t>
         </w:r>
         <w:r>
           <w:tab/>
@@ -1578,16 +1690,11 @@
       </w:p>
     </w:sdtContent>
   </w:sdt>
-  <w:p>
-    <w:pPr>
-      <w:pStyle w:val="Header"/>
-    </w:pPr>
-  </w:p>
 </w:hdr>
 </file>
 
 <file path=word/numbering.xml><?xml version="1.0" encoding="utf-8"?>
-<w:numbering xmlns:wpc="http://schemas.microsoft.com/office/word/2010/wordprocessingCanvas" xmlns:mc="http://schemas.openxmlformats.org/markup-compatibility/2006" xmlns:o="urn:schemas-microsoft-com:office:office" xmlns:r="http://schemas.openxmlformats.org/officeDocument/2006/relationships" xmlns:m="http://schemas.openxmlformats.org/officeDocument/2006/math" xmlns:v="urn:schemas-microsoft-com:vml" xmlns:wp14="http://schemas.microsoft.com/office/word/2010/wordprocessingDrawing" xmlns:wp="http://schemas.openxmlformats.org/drawingml/2006/wordprocessingDrawing" xmlns:w10="urn:schemas-microsoft-com:office:word" xmlns:w="http://schemas.openxmlformats.org/wordprocessingml/2006/main" xmlns:w14="http://schemas.microsoft.com/office/word/2010/wordml" xmlns:w15="http://schemas.microsoft.com/office/word/2012/wordml" xmlns:wpg="http://schemas.microsoft.com/office/word/2010/wordprocessingGroup" xmlns:wpi="http://schemas.microsoft.com/office/word/2010/wordprocessingInk" xmlns:wne="http://schemas.microsoft.com/office/word/2006/wordml" xmlns:wps="http://schemas.microsoft.com/office/word/2010/wordprocessingShape" mc:Ignorable="w14 w15 wp14">
+<w:numbering xmlns:wpc="http://schemas.microsoft.com/office/word/2010/wordprocessingCanvas" xmlns:mo="http://schemas.microsoft.com/office/mac/office/2008/main" xmlns:mc="http://schemas.openxmlformats.org/markup-compatibility/2006" xmlns:mv="urn:schemas-microsoft-com:mac:vml" xmlns:o="urn:schemas-microsoft-com:office:office" xmlns:r="http://schemas.openxmlformats.org/officeDocument/2006/relationships" xmlns:m="http://schemas.openxmlformats.org/officeDocument/2006/math" xmlns:v="urn:schemas-microsoft-com:vml" xmlns:wp14="http://schemas.microsoft.com/office/word/2010/wordprocessingDrawing" xmlns:wp="http://schemas.openxmlformats.org/drawingml/2006/wordprocessingDrawing" xmlns:w10="urn:schemas-microsoft-com:office:word" xmlns:w="http://schemas.openxmlformats.org/wordprocessingml/2006/main" xmlns:w14="http://schemas.microsoft.com/office/word/2010/wordml" xmlns:w15="http://schemas.microsoft.com/office/word/2012/wordml" xmlns:wpg="http://schemas.microsoft.com/office/word/2010/wordprocessingGroup" xmlns:wpi="http://schemas.microsoft.com/office/word/2010/wordprocessingInk" xmlns:wne="http://schemas.microsoft.com/office/word/2006/wordml" xmlns:wps="http://schemas.microsoft.com/office/word/2010/wordprocessingShape" mc:Ignorable="w14 w15 wp14">
   <w:abstractNum w:abstractNumId="0">
     <w:nsid w:val="11FD3D98"/>
     <w:multiLevelType w:val="hybridMultilevel"/>
@@ -2153,7 +2260,7 @@
 </file>
 
 <file path=word/people.xml><?xml version="1.0" encoding="utf-8"?>
-<w15:people xmlns:wpc="http://schemas.microsoft.com/office/word/2010/wordprocessingCanvas" xmlns:mc="http://schemas.openxmlformats.org/markup-compatibility/2006" xmlns:o="urn:schemas-microsoft-com:office:office" xmlns:r="http://schemas.openxmlformats.org/officeDocument/2006/relationships" xmlns:m="http://schemas.openxmlformats.org/officeDocument/2006/math" xmlns:v="urn:schemas-microsoft-com:vml" xmlns:wp14="http://schemas.microsoft.com/office/word/2010/wordprocessingDrawing" xmlns:wp="http://schemas.openxmlformats.org/drawingml/2006/wordprocessingDrawing" xmlns:w10="urn:schemas-microsoft-com:office:word" xmlns:w="http://schemas.openxmlformats.org/wordprocessingml/2006/main" xmlns:w14="http://schemas.microsoft.com/office/word/2010/wordml" xmlns:w15="http://schemas.microsoft.com/office/word/2012/wordml" xmlns:wpg="http://schemas.microsoft.com/office/word/2010/wordprocessingGroup" xmlns:wpi="http://schemas.microsoft.com/office/word/2010/wordprocessingInk" xmlns:wne="http://schemas.microsoft.com/office/word/2006/wordml" xmlns:wps="http://schemas.microsoft.com/office/word/2010/wordprocessingShape" mc:Ignorable="w14 w15 wp14">
+<w15:people xmlns:wpc="http://schemas.microsoft.com/office/word/2010/wordprocessingCanvas" xmlns:mo="http://schemas.microsoft.com/office/mac/office/2008/main" xmlns:mc="http://schemas.openxmlformats.org/markup-compatibility/2006" xmlns:mv="urn:schemas-microsoft-com:mac:vml" xmlns:o="urn:schemas-microsoft-com:office:office" xmlns:r="http://schemas.openxmlformats.org/officeDocument/2006/relationships" xmlns:m="http://schemas.openxmlformats.org/officeDocument/2006/math" xmlns:v="urn:schemas-microsoft-com:vml" xmlns:wp14="http://schemas.microsoft.com/office/word/2010/wordprocessingDrawing" xmlns:wp="http://schemas.openxmlformats.org/drawingml/2006/wordprocessingDrawing" xmlns:w10="urn:schemas-microsoft-com:office:word" xmlns:w="http://schemas.openxmlformats.org/wordprocessingml/2006/main" xmlns:w14="http://schemas.microsoft.com/office/word/2010/wordml" xmlns:w15="http://schemas.microsoft.com/office/word/2012/wordml" xmlns:wpg="http://schemas.microsoft.com/office/word/2010/wordprocessingGroup" xmlns:wpi="http://schemas.microsoft.com/office/word/2010/wordprocessingInk" xmlns:wne="http://schemas.microsoft.com/office/word/2006/wordml" xmlns:wps="http://schemas.microsoft.com/office/word/2010/wordprocessingShape" mc:Ignorable="w14 w15 wp14">
   <w15:person w15:author="Chris Hartgerink">
     <w15:presenceInfo w15:providerId="Windows Live" w15:userId="ae70ba856208934b"/>
   </w15:person>
@@ -2177,7 +2284,7 @@
       </w:pPr>
     </w:pPrDefault>
   </w:docDefaults>
-  <w:latentStyles w:defLockedState="0" w:defUIPriority="99" w:defSemiHidden="0" w:defUnhideWhenUsed="0" w:defQFormat="0" w:count="371">
+  <w:latentStyles w:defLockedState="0" w:defUIPriority="99" w:defSemiHidden="0" w:defUnhideWhenUsed="0" w:defQFormat="0" w:count="380">
     <w:lsdException w:name="Normal" w:uiPriority="0" w:qFormat="1"/>
     <w:lsdException w:name="heading 1" w:uiPriority="9" w:qFormat="1"/>
     <w:lsdException w:name="heading 2" w:semiHidden="1" w:uiPriority="9" w:unhideWhenUsed="1" w:qFormat="1"/>
@@ -3390,6 +3497,93 @@
       <w:lang w:val="en-US"/>
     </w:rPr>
   </w:style>
+  <w:style w:type="table" w:styleId="PlainTable2">
+    <w:name w:val="Plain Table 2"/>
+    <w:basedOn w:val="TableNormal"/>
+    <w:uiPriority w:val="42"/>
+    <w:rsid w:val="006F2E23"/>
+    <w:pPr>
+      <w:spacing w:after="0" w:line="240" w:lineRule="auto"/>
+    </w:pPr>
+    <w:tblPr>
+      <w:tblStyleRowBandSize w:val="1"/>
+      <w:tblStyleColBandSize w:val="1"/>
+      <w:tblInd w:w="0" w:type="dxa"/>
+      <w:tblBorders>
+        <w:top w:val="single" w:sz="4" w:space="0" w:color="7F7F7F" w:themeColor="text1" w:themeTint="80"/>
+        <w:bottom w:val="single" w:sz="4" w:space="0" w:color="7F7F7F" w:themeColor="text1" w:themeTint="80"/>
+      </w:tblBorders>
+      <w:tblCellMar>
+        <w:top w:w="0" w:type="dxa"/>
+        <w:left w:w="108" w:type="dxa"/>
+        <w:bottom w:w="0" w:type="dxa"/>
+        <w:right w:w="108" w:type="dxa"/>
+      </w:tblCellMar>
+    </w:tblPr>
+    <w:tblStylePr w:type="firstRow">
+      <w:rPr>
+        <w:b/>
+        <w:bCs/>
+      </w:rPr>
+      <w:tblPr/>
+      <w:tcPr>
+        <w:tcBorders>
+          <w:bottom w:val="single" w:sz="4" w:space="0" w:color="7F7F7F" w:themeColor="text1" w:themeTint="80"/>
+        </w:tcBorders>
+      </w:tcPr>
+    </w:tblStylePr>
+    <w:tblStylePr w:type="lastRow">
+      <w:rPr>
+        <w:b/>
+        <w:bCs/>
+      </w:rPr>
+      <w:tblPr/>
+      <w:tcPr>
+        <w:tcBorders>
+          <w:top w:val="single" w:sz="4" w:space="0" w:color="7F7F7F" w:themeColor="text1" w:themeTint="80"/>
+        </w:tcBorders>
+      </w:tcPr>
+    </w:tblStylePr>
+    <w:tblStylePr w:type="firstCol">
+      <w:rPr>
+        <w:b/>
+        <w:bCs/>
+      </w:rPr>
+    </w:tblStylePr>
+    <w:tblStylePr w:type="lastCol">
+      <w:rPr>
+        <w:b/>
+        <w:bCs/>
+      </w:rPr>
+    </w:tblStylePr>
+    <w:tblStylePr w:type="band1Vert">
+      <w:tblPr/>
+      <w:tcPr>
+        <w:tcBorders>
+          <w:left w:val="single" w:sz="4" w:space="0" w:color="7F7F7F" w:themeColor="text1" w:themeTint="80"/>
+          <w:right w:val="single" w:sz="4" w:space="0" w:color="7F7F7F" w:themeColor="text1" w:themeTint="80"/>
+        </w:tcBorders>
+      </w:tcPr>
+    </w:tblStylePr>
+    <w:tblStylePr w:type="band2Vert">
+      <w:tblPr/>
+      <w:tcPr>
+        <w:tcBorders>
+          <w:left w:val="single" w:sz="4" w:space="0" w:color="7F7F7F" w:themeColor="text1" w:themeTint="80"/>
+          <w:right w:val="single" w:sz="4" w:space="0" w:color="7F7F7F" w:themeColor="text1" w:themeTint="80"/>
+        </w:tcBorders>
+      </w:tcPr>
+    </w:tblStylePr>
+    <w:tblStylePr w:type="band1Horz">
+      <w:tblPr/>
+      <w:tcPr>
+        <w:tcBorders>
+          <w:top w:val="single" w:sz="4" w:space="0" w:color="7F7F7F" w:themeColor="text1" w:themeTint="80"/>
+          <w:bottom w:val="single" w:sz="4" w:space="0" w:color="7F7F7F" w:themeColor="text1" w:themeTint="80"/>
+        </w:tcBorders>
+      </w:tcPr>
+    </w:tblStylePr>
+  </w:style>
 </w:styles>
 </file>
 
@@ -3659,7 +3853,7 @@
 </file>
 
 <file path=customXml/itemProps1.xml><?xml version="1.0" encoding="utf-8"?>
-<ds:datastoreItem xmlns:ds="http://schemas.openxmlformats.org/officeDocument/2006/customXml" ds:itemID="{AE92AD20-A32B-47E4-B8AC-3AADD9D6970B}">
+<ds:datastoreItem xmlns:ds="http://schemas.openxmlformats.org/officeDocument/2006/customXml" ds:itemID="{3740B40C-AAF0-284C-BAA5-ABEEA6E6C9ED}">
   <ds:schemaRefs>
     <ds:schemaRef ds:uri="http://schemas.openxmlformats.org/officeDocument/2006/bibliography"/>
   </ds:schemaRefs>

</xml_diff>

<commit_message>
Pre-commit for changing around some things in statcheck code (object names etc.). Just to make sure I have good rollback
</commit_message>
<xml_diff>
--- a/Writing/masterP_Working_Manuscript.docx
+++ b/Writing/masterP_Working_Manuscript.docx
@@ -1,15 +1,21 @@
 
 <file path=word/document.xml><?xml version="1.0" encoding="utf-8"?>
-<w:document xmlns:wpc="http://schemas.microsoft.com/office/word/2010/wordprocessingCanvas" xmlns:mo="http://schemas.microsoft.com/office/mac/office/2008/main" xmlns:mc="http://schemas.openxmlformats.org/markup-compatibility/2006" xmlns:mv="urn:schemas-microsoft-com:mac:vml" xmlns:o="urn:schemas-microsoft-com:office:office" xmlns:r="http://schemas.openxmlformats.org/officeDocument/2006/relationships" xmlns:m="http://schemas.openxmlformats.org/officeDocument/2006/math" xmlns:v="urn:schemas-microsoft-com:vml" xmlns:wp14="http://schemas.microsoft.com/office/word/2010/wordprocessingDrawing" xmlns:wp="http://schemas.openxmlformats.org/drawingml/2006/wordprocessingDrawing" xmlns:w10="urn:schemas-microsoft-com:office:word" xmlns:w="http://schemas.openxmlformats.org/wordprocessingml/2006/main" xmlns:w14="http://schemas.microsoft.com/office/word/2010/wordml" xmlns:w15="http://schemas.microsoft.com/office/word/2012/wordml" xmlns:wpg="http://schemas.microsoft.com/office/word/2010/wordprocessingGroup" xmlns:wpi="http://schemas.microsoft.com/office/word/2010/wordprocessingInk" xmlns:wne="http://schemas.microsoft.com/office/word/2006/wordml" xmlns:wps="http://schemas.microsoft.com/office/word/2010/wordprocessingShape" mc:Ignorable="w14 w15 wp14">
+<w:document xmlns:wpc="http://schemas.microsoft.com/office/word/2010/wordprocessingCanvas" xmlns:mc="http://schemas.openxmlformats.org/markup-compatibility/2006" xmlns:o="urn:schemas-microsoft-com:office:office" xmlns:r="http://schemas.openxmlformats.org/officeDocument/2006/relationships" xmlns:m="http://schemas.openxmlformats.org/officeDocument/2006/math" xmlns:v="urn:schemas-microsoft-com:vml" xmlns:wp14="http://schemas.microsoft.com/office/word/2010/wordprocessingDrawing" xmlns:wp="http://schemas.openxmlformats.org/drawingml/2006/wordprocessingDrawing" xmlns:w10="urn:schemas-microsoft-com:office:word" xmlns:w="http://schemas.openxmlformats.org/wordprocessingml/2006/main" xmlns:w14="http://schemas.microsoft.com/office/word/2010/wordml" xmlns:w15="http://schemas.microsoft.com/office/word/2012/wordml" xmlns:wpg="http://schemas.microsoft.com/office/word/2010/wordprocessingGroup" xmlns:wpi="http://schemas.microsoft.com/office/word/2010/wordprocessingInk" xmlns:wne="http://schemas.microsoft.com/office/word/2006/wordml" xmlns:wps="http://schemas.microsoft.com/office/word/2010/wordprocessingShape" mc:Ignorable="w14 w15 wp14">
   <w:body>
     <w:p>
       <w:pPr>
         <w:jc w:val="center"/>
       </w:pPr>
-      <w:bookmarkStart w:id="0" w:name="_GoBack"/>
-      <w:bookmarkEnd w:id="0"/>
-      <w:r>
-        <w:t>**masterP**</w:t>
+      <w:r>
+        <w:t>**</w:t>
+      </w:r>
+      <w:proofErr w:type="spellStart"/>
+      <w:r>
+        <w:t>masterP</w:t>
+      </w:r>
+      <w:proofErr w:type="spellEnd"/>
+      <w:r>
+        <w:t>**</w:t>
       </w:r>
     </w:p>
     <w:p>
@@ -23,7 +29,7 @@
         </w:rPr>
         <w:t>Possible title</w:t>
       </w:r>
-      <w:commentRangeStart w:id="1"/>
+      <w:commentRangeStart w:id="0"/>
       <w:r>
         <w:rPr>
           <w:i/>
@@ -34,71 +40,71 @@
       <w:r>
         <w:t xml:space="preserve"> Why Non-Significant Results Matter. A Critique of Statistical Heaven</w:t>
       </w:r>
+      <w:commentRangeEnd w:id="0"/>
+      <w:r>
+        <w:rPr>
+          <w:rStyle w:val="CommentReference"/>
+        </w:rPr>
+        <w:commentReference w:id="0"/>
+      </w:r>
+    </w:p>
+    <w:p>
+      <w:pPr>
+        <w:jc w:val="center"/>
+      </w:pPr>
+      <w:r>
+        <w:rPr>
+          <w:i/>
+        </w:rPr>
+        <w:t>Possible title 2:</w:t>
+      </w:r>
+      <w:r>
+        <w:t xml:space="preserve"> Significant meta-level results with non-significant individual results</w:t>
+      </w:r>
+    </w:p>
+    <w:p>
+      <w:pPr>
+        <w:jc w:val="center"/>
+      </w:pPr>
+      <w:r>
+        <w:rPr>
+          <w:i/>
+        </w:rPr>
+        <w:t>Possible</w:t>
+      </w:r>
+      <w:r>
+        <w:rPr>
+          <w:i/>
+        </w:rPr>
+        <w:t xml:space="preserve"> title 3: </w:t>
+      </w:r>
+      <w:r>
+        <w:t xml:space="preserve"> </w:t>
+      </w:r>
+      <w:r>
+        <w:t xml:space="preserve">I Find Your Lack of Power Disturbing: A Critique of Statistical Heaven </w:t>
+      </w:r>
+    </w:p>
+    <w:p>
+      <w:pPr>
+        <w:jc w:val="center"/>
+      </w:pPr>
+      <w:commentRangeStart w:id="1"/>
+      <w:r>
+        <w:rPr>
+          <w:i/>
+        </w:rPr>
+        <w:t xml:space="preserve">Possible title 4: </w:t>
+      </w:r>
+      <w:r>
+        <w:t>Too Good to be False: A Critique of Statistical Heaven</w:t>
+      </w:r>
       <w:commentRangeEnd w:id="1"/>
       <w:r>
         <w:rPr>
           <w:rStyle w:val="CommentReference"/>
         </w:rPr>
         <w:commentReference w:id="1"/>
-      </w:r>
-    </w:p>
-    <w:p>
-      <w:pPr>
-        <w:jc w:val="center"/>
-      </w:pPr>
-      <w:r>
-        <w:rPr>
-          <w:i/>
-        </w:rPr>
-        <w:t>Possible title 2:</w:t>
-      </w:r>
-      <w:r>
-        <w:t xml:space="preserve"> Significant meta-level results with non-significant individual results</w:t>
-      </w:r>
-    </w:p>
-    <w:p>
-      <w:pPr>
-        <w:jc w:val="center"/>
-      </w:pPr>
-      <w:r>
-        <w:rPr>
-          <w:i/>
-        </w:rPr>
-        <w:t>Possible</w:t>
-      </w:r>
-      <w:r>
-        <w:rPr>
-          <w:i/>
-        </w:rPr>
-        <w:t xml:space="preserve"> title 3: </w:t>
-      </w:r>
-      <w:r>
-        <w:t xml:space="preserve"> </w:t>
-      </w:r>
-      <w:r>
-        <w:t xml:space="preserve">I Find Your Lack of Power Disturbing: A Critique of Statistical Heaven </w:t>
-      </w:r>
-    </w:p>
-    <w:p>
-      <w:pPr>
-        <w:jc w:val="center"/>
-      </w:pPr>
-      <w:commentRangeStart w:id="2"/>
-      <w:r>
-        <w:rPr>
-          <w:i/>
-        </w:rPr>
-        <w:t xml:space="preserve">Possible title 4: </w:t>
-      </w:r>
-      <w:r>
-        <w:t>Too Good to be False: A Critique of Statistical Heaven</w:t>
-      </w:r>
-      <w:commentRangeEnd w:id="2"/>
-      <w:r>
-        <w:rPr>
-          <w:rStyle w:val="CommentReference"/>
-        </w:rPr>
-        <w:commentReference w:id="2"/>
       </w:r>
     </w:p>
     <w:p>
@@ -162,9 +168,15 @@
           <w:vertAlign w:val="superscript"/>
         </w:rPr>
       </w:pPr>
-      <w:r>
-        <w:t xml:space="preserve">Jelte M. </w:t>
-      </w:r>
+      <w:proofErr w:type="spellStart"/>
+      <w:r>
+        <w:t>Jelte</w:t>
+      </w:r>
+      <w:proofErr w:type="spellEnd"/>
+      <w:r>
+        <w:t xml:space="preserve"> M. </w:t>
+      </w:r>
+      <w:proofErr w:type="spellStart"/>
       <w:r>
         <w:t>Wicherts</w:t>
       </w:r>
@@ -174,6 +186,7 @@
         </w:rPr>
         <w:t>1</w:t>
       </w:r>
+      <w:proofErr w:type="spellEnd"/>
     </w:p>
     <w:p>
       <w:pPr>
@@ -202,7 +215,15 @@
     </w:p>
     <w:p>
       <w:r>
-        <w:t>WORD COUNT: XXXX words</w:t>
+        <w:t xml:space="preserve">WORD COUNT: </w:t>
+      </w:r>
+      <w:proofErr w:type="spellStart"/>
+      <w:r>
+        <w:t>XXXX</w:t>
+      </w:r>
+      <w:proofErr w:type="spellEnd"/>
+      <w:r>
+        <w:t xml:space="preserve"> words</w:t>
       </w:r>
     </w:p>
     <w:p>
@@ -267,11 +288,25 @@
           <w:b/>
         </w:rPr>
         <w:lastRenderedPageBreak/>
-        <w:t>Too Good to be False: A Critique of Statistical Heaven</w:t>
-      </w:r>
-    </w:p>
-    <w:p>
-      <w:commentRangeStart w:id="3"/>
+        <w:t xml:space="preserve">Too </w:t>
+      </w:r>
+      <w:proofErr w:type="gramStart"/>
+      <w:r>
+        <w:rPr>
+          <w:b/>
+        </w:rPr>
+        <w:t>Good</w:t>
+      </w:r>
+      <w:proofErr w:type="gramEnd"/>
+      <w:r>
+        <w:rPr>
+          <w:b/>
+        </w:rPr>
+        <w:t xml:space="preserve"> to be False: A Critique of Statistical Heaven</w:t>
+      </w:r>
+    </w:p>
+    <w:p>
+      <w:commentRangeStart w:id="2"/>
       <w:r>
         <w:tab/>
       </w:r>
@@ -287,12 +322,12 @@
       <w:r>
         <w:t>psychological science</w:t>
       </w:r>
-      <w:commentRangeEnd w:id="3"/>
+      <w:commentRangeEnd w:id="2"/>
       <w:r>
         <w:rPr>
           <w:rStyle w:val="CommentReference"/>
         </w:rPr>
-        <w:commentReference w:id="3"/>
+        <w:commentReference w:id="2"/>
       </w:r>
       <w:r>
         <w:t>, and the validity of a study is regularly a</w:t>
@@ -300,11 +335,21 @@
       <w:r>
         <w:t xml:space="preserve">ssessed by the results of </w:t>
       </w:r>
-      <w:r>
-        <w:t>such</w:t>
-      </w:r>
-      <w:r>
-        <w:t xml:space="preserve"> hypothesis test</w:t>
+      <w:del w:id="3" w:author="Chris Hartgerink" w:date="2014-03-28T16:56:00Z">
+        <w:r>
+          <w:delText>such</w:delText>
+        </w:r>
+        <w:r>
+          <w:delText xml:space="preserve"> </w:delText>
+        </w:r>
+      </w:del>
+      <w:ins w:id="4" w:author="Chris Hartgerink" w:date="2014-03-28T16:56:00Z">
+        <w:r>
+          <w:t xml:space="preserve">individual </w:t>
+        </w:r>
+      </w:ins>
+      <w:r>
+        <w:t>hypothesis test</w:t>
       </w:r>
       <w:r>
         <w:t>s</w:t>
@@ -322,220 +367,463 @@
         <w:t>e</w:t>
       </w:r>
       <w:r>
-        <w:t xml:space="preserve"> application of hypothesis testing is subject to unconscious human fallacies, </w:t>
-      </w:r>
-      <w:r>
-        <w:rPr>
-          <w:highlight w:val="yellow"/>
-        </w:rPr>
-        <w:t>which give</w:t>
-      </w:r>
-      <w:ins w:id="4" w:author="Chris Hartgerink" w:date="2014-03-28T11:55:00Z">
+        <w:t xml:space="preserve"> application of </w:t>
+      </w:r>
+      <w:ins w:id="5" w:author="Chris Hartgerink" w:date="2014-03-28T16:58:00Z">
+        <w:r>
+          <w:t xml:space="preserve">individual </w:t>
+        </w:r>
+      </w:ins>
+      <w:r>
+        <w:t>hypothesis testing is subject to unconscious human fallacies</w:t>
+      </w:r>
+      <w:ins w:id="6" w:author="Chris Hartgerink" w:date="2014-03-28T16:57:00Z">
+        <w:r>
+          <w:t xml:space="preserve"> </w:t>
+        </w:r>
+      </w:ins>
+      <w:commentRangeStart w:id="7"/>
+      <w:ins w:id="8" w:author="Chris Hartgerink" w:date="2014-03-28T17:06:00Z">
+        <w:r>
+          <w:t>(e.g., law of small numbers, confirmation bias, hindsight bias)</w:t>
+        </w:r>
+      </w:ins>
+      <w:commentRangeEnd w:id="7"/>
+      <w:ins w:id="9" w:author="Chris Hartgerink" w:date="2014-03-28T17:07:00Z">
+        <w:r>
+          <w:rPr>
+            <w:rStyle w:val="CommentReference"/>
+          </w:rPr>
+          <w:commentReference w:id="7"/>
+        </w:r>
+      </w:ins>
+      <w:ins w:id="10" w:author="Chris Hartgerink" w:date="2014-03-28T17:06:00Z">
+        <w:r>
+          <w:t xml:space="preserve"> </w:t>
+        </w:r>
+      </w:ins>
+      <w:ins w:id="11" w:author="Chris Hartgerink" w:date="2014-03-28T16:57:00Z">
+        <w:r>
+          <w:t xml:space="preserve">and overlooks </w:t>
+        </w:r>
+      </w:ins>
+      <w:ins w:id="12" w:author="Chris Hartgerink" w:date="2014-03-28T16:58:00Z">
+        <w:r>
+          <w:t xml:space="preserve">the probabilistic nature of </w:t>
+        </w:r>
+      </w:ins>
+      <w:ins w:id="13" w:author="Chris Hartgerink" w:date="2014-03-28T16:57:00Z">
+        <w:r>
+          <w:t xml:space="preserve">statistical results </w:t>
+        </w:r>
+        <w:r>
+          <w:fldChar w:fldCharType="begin" w:fldLock="1"/>
+        </w:r>
+      </w:ins>
+      <w:r>
+        <w:instrText>ADDIN CSL_CITATION { "citationItems" : [ { "id" : "ITEM-1", "itemData" : { "author" : [ { "dropping-particle" : "", "family" : "Murdoch", "given" : "DJ", "non-dropping-particle" : "", "parse-names" : false, "suffix" : "" }, { "dropping-particle" : "", "family" : "Tsai", "given" : "YL", "non-dropping-particle" : "", "parse-names" : false, "suffix" : "" }, { "dropping-particle" : "", "family" : "Adcock", "given" : "James", "non-dropping-particle" : "", "parse-names" : false, "suffix" : "" } ], "container-title" : "The American Statistician", "id" : "ITEM-1", "issued" : { "date-parts" : [ [ "2008" ] ] }, "note" : "Important: one sided tests with sample values going against the prediction yield p-values with high density to one.", "page" : "242-245", "title" : "P-values are random variables", "type" : "article-journal", "volume" : "62" }, "uris" : [ "http://www.mendeley.com/documents/?uuid=b768e279-d59a-4fc9-8d3c-e7eb90445786" ] } ], "mendeley" : { "previouslyFormattedCitation" : "(Murdoch, Tsai, &amp; Adcock, 2008)" }, "properties" : { "noteIndex" : 0 }, "schema" : "https://github.com/citation-style-language/schema/raw/master/csl-citation.json" }</w:instrText>
+      </w:r>
+      <w:r>
+        <w:fldChar w:fldCharType="separate"/>
+      </w:r>
+      <w:r>
+        <w:rPr>
+          <w:noProof/>
+        </w:rPr>
+        <w:t>(Murdoch, Tsai, &amp; Adcock, 2008)</w:t>
+      </w:r>
+      <w:ins w:id="14" w:author="Chris Hartgerink" w:date="2014-03-28T16:57:00Z">
+        <w:r>
+          <w:fldChar w:fldCharType="end"/>
+        </w:r>
+      </w:ins>
+      <w:ins w:id="15" w:author="Chris Hartgerink" w:date="2014-03-28T16:14:00Z">
+        <w:r>
+          <w:t>.</w:t>
+        </w:r>
+      </w:ins>
+      <w:ins w:id="16" w:author="Chris Hartgerink" w:date="2014-03-28T16:58:00Z">
+        <w:r>
+          <w:t xml:space="preserve"> The unconscious human fallacies and the probabilistic nature of statistical results </w:t>
+        </w:r>
+      </w:ins>
+      <w:bookmarkStart w:id="17" w:name="_GoBack"/>
+      <w:ins w:id="18" w:author="Chris Hartgerink" w:date="2014-03-28T17:03:00Z">
+        <w:r>
+          <w:t xml:space="preserve">are at </w:t>
+        </w:r>
+      </w:ins>
+      <w:bookmarkEnd w:id="17"/>
+      <w:ins w:id="19" w:author="Chris Hartgerink" w:date="2014-03-28T16:58:00Z">
+        <w:r>
+          <w:t xml:space="preserve">interplay, </w:t>
+        </w:r>
+      </w:ins>
+      <w:ins w:id="20" w:author="Chris Hartgerink" w:date="2014-03-28T16:59:00Z">
+        <w:r>
+          <w:t>resulting in a</w:t>
+        </w:r>
+      </w:ins>
+      <w:ins w:id="21" w:author="Chris Hartgerink" w:date="2014-03-28T17:00:00Z">
+        <w:r>
+          <w:t xml:space="preserve"> fallacy of its own accord.</w:t>
+        </w:r>
+      </w:ins>
+      <w:ins w:id="22" w:author="Chris Hartgerink" w:date="2014-03-28T16:14:00Z">
+        <w:r>
+          <w:t xml:space="preserve"> </w:t>
+        </w:r>
+      </w:ins>
+      <w:ins w:id="23" w:author="Chris Hartgerink" w:date="2014-03-28T17:01:00Z">
+        <w:r>
+          <w:t xml:space="preserve">In the current paper, we explain the origins of this fallacy, which we call the fallacy of </w:t>
+        </w:r>
+        <w:r>
+          <w:rPr>
+            <w:i/>
+          </w:rPr>
+          <w:t xml:space="preserve">statistical </w:t>
+        </w:r>
+        <w:r>
+          <w:rPr>
+            <w:i/>
+            <w:rPrChange w:id="24" w:author="Chris Hartgerink" w:date="2014-03-28T17:01:00Z">
+              <w:rPr>
+                <w:i/>
+              </w:rPr>
+            </w:rPrChange>
+          </w:rPr>
+          <w:t>heaven</w:t>
+        </w:r>
+        <w:r>
+          <w:rPr>
+            <w:rPrChange w:id="25" w:author="Chris Hartgerink" w:date="2014-03-28T17:01:00Z">
+              <w:rPr>
+                <w:i/>
+              </w:rPr>
+            </w:rPrChange>
+          </w:rPr>
+          <w:t xml:space="preserve">. </w:t>
+        </w:r>
+      </w:ins>
+      <w:ins w:id="26" w:author="Chris Hartgerink" w:date="2014-03-28T17:04:00Z">
+        <w:r>
+          <w:t xml:space="preserve">Subsequently, we investigate how this fallacy </w:t>
+        </w:r>
+      </w:ins>
+      <w:ins w:id="27" w:author="Chris Hartgerink" w:date="2014-03-28T17:05:00Z">
+        <w:r>
+          <w:t xml:space="preserve">of statistical heaven </w:t>
+        </w:r>
+      </w:ins>
+      <w:ins w:id="28" w:author="Chris Hartgerink" w:date="2014-03-28T17:04:00Z">
+        <w:r>
+          <w:t xml:space="preserve">has affected research in psychological science, and propose a method to decrease </w:t>
+        </w:r>
+        <w:proofErr w:type="spellStart"/>
+        <w:r>
+          <w:t>its</w:t>
+        </w:r>
+      </w:ins>
+      <w:ins w:id="29" w:author="Chris Hartgerink" w:date="2014-03-28T16:23:00Z">
+        <w:r>
+          <w:rPr>
+            <w:rPrChange w:id="30" w:author="Chris Hartgerink" w:date="2014-03-28T17:01:00Z">
+              <w:rPr/>
+            </w:rPrChange>
+          </w:rPr>
+          <w:t>These</w:t>
+        </w:r>
+        <w:proofErr w:type="spellEnd"/>
+        <w:r>
+          <w:t xml:space="preserve"> unconscious fallacies make the interpretation of results </w:t>
+        </w:r>
+      </w:ins>
+      <w:ins w:id="31" w:author="Chris Hartgerink" w:date="2014-03-28T16:55:00Z">
+        <w:r>
+          <w:t xml:space="preserve">arduous </w:t>
+        </w:r>
+      </w:ins>
+      <w:ins w:id="32" w:author="Chris Hartgerink" w:date="2014-03-28T16:32:00Z">
+        <w:r>
+          <w:t>and can lead to</w:t>
+        </w:r>
+      </w:ins>
+      <w:ins w:id="33" w:author="Chris Hartgerink" w:date="2014-03-28T16:33:00Z">
+        <w:r>
+          <w:t xml:space="preserve"> seemingly paradoxical conclusions</w:t>
+        </w:r>
+      </w:ins>
+      <w:ins w:id="34" w:author="Chris Hartgerink" w:date="2014-03-28T16:28:00Z">
+        <w:r>
+          <w:t>. Additionally, hypothesis testing has intricacies that are often misconceived</w:t>
+        </w:r>
+      </w:ins>
+      <w:ins w:id="35" w:author="Chris Hartgerink" w:date="2014-03-28T16:24:00Z">
+        <w:r>
+          <w:t xml:space="preserve"> (see </w:t>
+        </w:r>
+        <w:commentRangeStart w:id="36"/>
+        <w:r>
+          <w:t>Schmidt &amp; Hunter, 1997</w:t>
+        </w:r>
+        <w:commentRangeEnd w:id="36"/>
+        <w:r>
+          <w:rPr>
+            <w:rStyle w:val="CommentReference"/>
+          </w:rPr>
+          <w:commentReference w:id="36"/>
+        </w:r>
+        <w:r>
+          <w:t>)</w:t>
+        </w:r>
+      </w:ins>
+      <w:ins w:id="37" w:author="Chris Hartgerink" w:date="2014-03-28T16:29:00Z">
+        <w:r>
+          <w:t>,</w:t>
+        </w:r>
+      </w:ins>
+      <w:ins w:id="38" w:author="Chris Hartgerink" w:date="2014-03-28T16:25:00Z">
+        <w:r>
+          <w:t xml:space="preserve"> </w:t>
+        </w:r>
+      </w:ins>
+      <w:ins w:id="39" w:author="Chris Hartgerink" w:date="2014-03-28T16:30:00Z">
+        <w:r>
+          <w:t xml:space="preserve">which adds </w:t>
+        </w:r>
+      </w:ins>
+      <w:del w:id="40" w:author="Chris Hartgerink" w:date="2014-03-28T16:25:00Z">
+        <w:r>
+          <w:delText xml:space="preserve">, </w:delText>
+        </w:r>
         <w:r>
           <w:rPr>
             <w:highlight w:val="yellow"/>
           </w:rPr>
-          <w:t>s</w:t>
+          <w:delText xml:space="preserve">which give way to difficulties in interpreting </w:delText>
+        </w:r>
+        <w:commentRangeStart w:id="41"/>
+        <w:r>
+          <w:rPr>
+            <w:highlight w:val="yellow"/>
+          </w:rPr>
+          <w:delText>probabilities</w:delText>
+        </w:r>
+        <w:commentRangeEnd w:id="41"/>
+        <w:r>
+          <w:rPr>
+            <w:rStyle w:val="CommentReference"/>
+          </w:rPr>
+          <w:commentReference w:id="41"/>
+        </w:r>
+        <w:r>
+          <w:delText xml:space="preserve">. </w:delText>
+        </w:r>
+        <w:r>
+          <w:delText xml:space="preserve">Even though there </w:delText>
+        </w:r>
+        <w:r>
+          <w:delText>have been many criticisms on the way researchers apply</w:delText>
+        </w:r>
+        <w:r>
+          <w:delText xml:space="preserve"> </w:delText>
+        </w:r>
+        <w:commentRangeStart w:id="42"/>
+        <w:r>
+          <w:delText>such</w:delText>
+        </w:r>
+        <w:commentRangeEnd w:id="42"/>
+        <w:r>
+          <w:rPr>
+            <w:rStyle w:val="CommentReference"/>
+          </w:rPr>
+          <w:commentReference w:id="42"/>
+        </w:r>
+        <w:r>
+          <w:delText xml:space="preserve"> </w:delText>
+        </w:r>
+        <w:r>
+          <w:delText xml:space="preserve">hypothesis </w:delText>
+        </w:r>
+        <w:r>
+          <w:delText>tests</w:delText>
+        </w:r>
+        <w:r>
+          <w:delText xml:space="preserve"> </w:delText>
+        </w:r>
+        <w:r>
+          <w:delText>(</w:delText>
+        </w:r>
+        <w:r>
+          <w:delText xml:space="preserve">for an overview </w:delText>
+        </w:r>
+        <w:r>
+          <w:delText>see</w:delText>
+        </w:r>
+      </w:del>
+      <w:del w:id="43" w:author="Chris Hartgerink" w:date="2014-03-28T16:30:00Z">
+        <w:r>
+          <w:delText xml:space="preserve"> </w:delText>
+        </w:r>
+        <w:r>
+          <w:fldChar w:fldCharType="begin" w:fldLock="1"/>
+        </w:r>
+        <w:r>
+          <w:delInstrText>ADDIN CSL_CITATION { "citationItems" : [ { "id" : "ITEM-1", "itemData" : { "ISBN" : "0-8058-2634-3", "author" : [ { "dropping-particle" : "", "family" : "Harlow", "given" : "Lisa L.", "non-dropping-particle" : "", "parse-names" : false, "suffix" : "" }, { "dropping-particle" : "", "family" : "Mulaik", "given" : "Stanley A.", "non-dropping-particle" : "", "parse-names" : false, "suffix" : "" }, { "dropping-particle" : "", "family" : "Steiger", "given" : "James H.", "non-dropping-particle" : "", "parse-names" : false, "suffix" : "" } ], "id" : "ITEM-1", "issued" : { "date-parts" : [ [ "1997" ] ] }, "publisher" : "Lawrence Erlbaum", "publisher-place" : "Mahwah, NJ", "title" : "What If There Were No Significance Tests?", "type" : "book" }, "uris" : [ "http://www.mendeley.com/documents/?uuid=f33d5aa8-2a85-42f9-9208-bedad44344aa" ] } ], "mendeley" : { "manualFormatting" : "Harlow, Mulaik, &amp; Steiger, 1997)", "previouslyFormattedCitation" : "(Harlow, Mulaik, &amp; Steiger, 1997)" }, "properties" : { "noteIndex" : 0 }, "schema" : "https://github.com/citation-style-language/schema/raw/master/csl-citation.json" }</w:delInstrText>
+        </w:r>
+        <w:r>
+          <w:fldChar w:fldCharType="separate"/>
+        </w:r>
+        <w:r>
+          <w:rPr>
+            <w:noProof/>
+          </w:rPr>
+          <w:delText>Harlow, Mulaik, &amp; Steiger, 1997)</w:delText>
+        </w:r>
+        <w:r>
+          <w:fldChar w:fldCharType="end"/>
+        </w:r>
+      </w:del>
+      <w:del w:id="44" w:author="Chris Hartgerink" w:date="2014-03-28T16:25:00Z">
+        <w:r>
+          <w:delText xml:space="preserve">, </w:delText>
+        </w:r>
+        <w:r>
+          <w:delText>hypothesis testing</w:delText>
+        </w:r>
+        <w:r>
+          <w:delText xml:space="preserve"> has persisted in the education of scientists, and ultimately, in science practice</w:delText>
+        </w:r>
+      </w:del>
+      <w:r>
+        <w:t>.</w:t>
+      </w:r>
+      <w:ins w:id="45" w:author="Chris Hartgerink" w:date="2014-03-28T16:25:00Z">
+        <w:r>
+          <w:t xml:space="preserve"> </w:t>
         </w:r>
       </w:ins>
+      <w:ins w:id="46" w:author="Chris Hartgerink" w:date="2014-03-28T16:26:00Z">
+        <w:r>
+          <w:t xml:space="preserve">In the current paper, we propose a method that </w:t>
+        </w:r>
+      </w:ins>
+      <w:del w:id="47" w:author="Chris Hartgerink" w:date="2014-03-28T16:28:00Z">
+        <w:r>
+          <w:delText xml:space="preserve"> </w:delText>
+        </w:r>
+      </w:del>
+    </w:p>
+    <w:p>
+      <w:pPr>
+        <w:rPr>
+          <w:ins w:id="48" w:author="Chris Hartgerink" w:date="2014-03-28T16:32:00Z"/>
+        </w:rPr>
+      </w:pPr>
+    </w:p>
+    <w:p>
+      <w:r>
+        <w:tab/>
+      </w:r>
+      <w:commentRangeStart w:id="49"/>
+      <w:r>
+        <w:t>One</w:t>
+      </w:r>
+      <w:commentRangeEnd w:id="49"/>
+      <w:r>
+        <w:rPr>
+          <w:rStyle w:val="CommentReference"/>
+        </w:rPr>
+        <w:commentReference w:id="49"/>
+      </w:r>
+      <w:r>
+        <w:t xml:space="preserve"> of the major problems is </w:t>
+      </w:r>
+      <w:r>
+        <w:t>the dichotomization of results: either there is an effect, or there is not</w:t>
+      </w:r>
+      <w:r>
+        <w:t xml:space="preserve">. In light of Popper’s () </w:t>
+      </w:r>
+      <w:commentRangeStart w:id="50"/>
+      <w:proofErr w:type="spellStart"/>
+      <w:r>
+        <w:t>hypothetico-deductivism</w:t>
+      </w:r>
+      <w:commentRangeEnd w:id="50"/>
+      <w:proofErr w:type="spellEnd"/>
+      <w:r>
+        <w:commentReference w:id="50"/>
+      </w:r>
+      <w:r>
+        <w:t xml:space="preserve">, such </w:t>
+      </w:r>
+      <w:r>
+        <w:t xml:space="preserve">a dichotomy </w:t>
+      </w:r>
+      <w:r>
+        <w:t xml:space="preserve">seemingly </w:t>
+      </w:r>
+      <w:r>
+        <w:t xml:space="preserve">makes sense, as Popper’s </w:t>
+      </w:r>
+      <w:commentRangeStart w:id="51"/>
+      <w:commentRangeStart w:id="52"/>
+      <w:r>
+        <w:t>demarcation</w:t>
+      </w:r>
+      <w:commentRangeEnd w:id="51"/>
+      <w:r>
+        <w:rPr>
+          <w:rStyle w:val="CommentReference"/>
+        </w:rPr>
+        <w:commentReference w:id="51"/>
+      </w:r>
+      <w:r>
+        <w:t xml:space="preserve"> criterion for</w:t>
+      </w:r>
+      <w:r>
+        <w:t xml:space="preserve"> science </w:t>
+      </w:r>
+      <w:commentRangeEnd w:id="52"/>
+      <w:r>
+        <w:rPr>
+          <w:rStyle w:val="CommentReference"/>
+        </w:rPr>
+        <w:commentReference w:id="52"/>
+      </w:r>
+      <w:r>
+        <w:t xml:space="preserve">is falsification. Hypothesis testing embodies this demarcation criterion, and is oft seen as a way of </w:t>
+      </w:r>
       <w:r>
         <w:rPr>
           <w:highlight w:val="yellow"/>
         </w:rPr>
-        <w:t xml:space="preserve"> way to difficulties in interpreting </w:t>
-      </w:r>
-      <w:commentRangeStart w:id="5"/>
+        <w:t>attaining objectivity of results</w:t>
+      </w:r>
+      <w:r>
+        <w:t xml:space="preserve"> (). </w:t>
+      </w:r>
       <w:r>
         <w:rPr>
           <w:highlight w:val="yellow"/>
         </w:rPr>
-        <w:t>probabilities</w:t>
-      </w:r>
-      <w:commentRangeEnd w:id="5"/>
+        <w:t xml:space="preserve">This </w:t>
+      </w:r>
+      <w:commentRangeStart w:id="53"/>
+      <w:r>
+        <w:rPr>
+          <w:highlight w:val="yellow"/>
+        </w:rPr>
+        <w:t>could</w:t>
+      </w:r>
+      <w:commentRangeEnd w:id="53"/>
       <w:r>
         <w:rPr>
           <w:rStyle w:val="CommentReference"/>
         </w:rPr>
-        <w:commentReference w:id="5"/>
-      </w:r>
-      <w:r>
-        <w:t>.</w:t>
-      </w:r>
-      <w:r>
-        <w:t xml:space="preserve"> </w:t>
-      </w:r>
-      <w:r>
-        <w:t xml:space="preserve">Even though there </w:t>
-      </w:r>
-      <w:r>
-        <w:t>have been many criticisms on the way researchers apply</w:t>
-      </w:r>
-      <w:r>
-        <w:t xml:space="preserve"> </w:t>
-      </w:r>
-      <w:commentRangeStart w:id="6"/>
-      <w:r>
-        <w:t>such</w:t>
-      </w:r>
-      <w:commentRangeEnd w:id="6"/>
-      <w:r>
-        <w:rPr>
-          <w:rStyle w:val="CommentReference"/>
-        </w:rPr>
-        <w:commentReference w:id="6"/>
-      </w:r>
-      <w:r>
-        <w:t xml:space="preserve"> </w:t>
-      </w:r>
-      <w:r>
-        <w:t xml:space="preserve">hypothesis </w:t>
-      </w:r>
-      <w:r>
-        <w:t>tests</w:t>
-      </w:r>
-      <w:r>
-        <w:t xml:space="preserve"> </w:t>
-      </w:r>
-      <w:r>
-        <w:t>(</w:t>
-      </w:r>
-      <w:r>
-        <w:t xml:space="preserve">for an overview </w:t>
-      </w:r>
-      <w:r>
-        <w:t>see</w:t>
-      </w:r>
-      <w:r>
-        <w:t xml:space="preserve"> </w:t>
-      </w:r>
-      <w:r>
-        <w:fldChar w:fldCharType="begin" w:fldLock="1"/>
-      </w:r>
-      <w:r>
-        <w:instrText>ADDIN CSL_CITATION { "citationItems" : [ { "id" : "ITEM-1", "itemData" : { "ISBN" : "0-8058-2634-3", "author" : [ { "dropping-particle" : "", "family" : "Harlow", "given" : "Lisa L.", "non-dropping-particle" : "", "parse-names" : false, "suffix" : "" }, { "dropping-particle" : "", "family" : "Mulaik", "given" : "Stanley A.", "non-dropping-particle" : "", "parse-names" : false, "suffix" : "" }, { "dropping-particle" : "", "family" : "Steiger", "given" : "James H.", "non-dropping-particle" : "", "parse-names" : false, "suffix" : "" } ], "id" : "ITEM-1", "issued" : { "date-parts" : [ [ "1997" ] ] }, "publisher" : "Lawrence Erlbaum", "publisher-place" : "Mahwah, NJ", "title" : "What If There Were No Significance Tests?", "type" : "book" }, "uris" : [ "http://www.mendeley.com/documents/?uuid=f33d5aa8-2a85-42f9-9208-bedad44344aa" ] } ], "mendeley" : { "manualFormatting" : "Harlow, Mulaik, &amp; Steiger, 1997)", "previouslyFormattedCitation" : "(Harlow, Mulaik, &amp; Steiger, 1997)" }, "properties" : { "noteIndex" : 0 }, "schema" : "https://github.com/citation-style-language/schema/raw/master/csl-citation.json" }</w:instrText>
-      </w:r>
-      <w:r>
-        <w:fldChar w:fldCharType="separate"/>
-      </w:r>
-      <w:r>
-        <w:rPr>
-          <w:noProof/>
-        </w:rPr>
-        <w:t>Harlow, Mulaik, &amp; Steiger, 1997)</w:t>
-      </w:r>
-      <w:r>
-        <w:fldChar w:fldCharType="end"/>
-      </w:r>
-      <w:r>
-        <w:t xml:space="preserve">, </w:t>
-      </w:r>
-      <w:r>
-        <w:t>hypothesis testing</w:t>
-      </w:r>
-      <w:r>
-        <w:t xml:space="preserve"> has persisted in the education of scientists, and ultimately, in science practice. </w:t>
-      </w:r>
-    </w:p>
-    <w:p>
-      <w:r>
-        <w:tab/>
-      </w:r>
-      <w:commentRangeStart w:id="7"/>
-      <w:r>
-        <w:t>One</w:t>
-      </w:r>
-      <w:commentRangeEnd w:id="7"/>
-      <w:r>
-        <w:rPr>
-          <w:rStyle w:val="CommentReference"/>
-        </w:rPr>
-        <w:commentReference w:id="7"/>
-      </w:r>
-      <w:r>
-        <w:t xml:space="preserve"> of the major problems is </w:t>
-      </w:r>
-      <w:r>
-        <w:t>the dichotomization of results: either there is an effect, or there is not</w:t>
-      </w:r>
-      <w:r>
-        <w:t xml:space="preserve">. In light of Popper’s () </w:t>
-      </w:r>
-      <w:commentRangeStart w:id="8"/>
-      <w:r>
-        <w:t>hypothetico-deductivism</w:t>
-      </w:r>
-      <w:commentRangeEnd w:id="8"/>
-      <w:r>
-        <w:commentReference w:id="8"/>
-      </w:r>
-      <w:r>
-        <w:t xml:space="preserve">, such </w:t>
-      </w:r>
-      <w:r>
-        <w:t xml:space="preserve">a dichotomy </w:t>
-      </w:r>
-      <w:r>
-        <w:t xml:space="preserve">seemingly </w:t>
-      </w:r>
-      <w:r>
-        <w:t xml:space="preserve">makes sense, as Popper’s </w:t>
-      </w:r>
-      <w:commentRangeStart w:id="9"/>
-      <w:commentRangeStart w:id="10"/>
-      <w:r>
-        <w:t>demarcation</w:t>
-      </w:r>
-      <w:commentRangeEnd w:id="10"/>
-      <w:r>
-        <w:rPr>
-          <w:rStyle w:val="CommentReference"/>
-        </w:rPr>
-        <w:commentReference w:id="10"/>
-      </w:r>
-      <w:r>
-        <w:t xml:space="preserve"> criterion for</w:t>
-      </w:r>
-      <w:r>
-        <w:t xml:space="preserve"> science </w:t>
-      </w:r>
-      <w:commentRangeEnd w:id="9"/>
-      <w:r>
-        <w:rPr>
-          <w:rStyle w:val="CommentReference"/>
-        </w:rPr>
-        <w:commentReference w:id="9"/>
-      </w:r>
-      <w:r>
-        <w:t xml:space="preserve">is falsification. Hypothesis testing embodies this demarcation criterion, and is oft seen as a way of </w:t>
-      </w:r>
-      <w:r>
-        <w:rPr>
-          <w:highlight w:val="yellow"/>
-        </w:rPr>
-        <w:t>attaining objectivity of results</w:t>
-      </w:r>
-      <w:r>
-        <w:t xml:space="preserve"> (). </w:t>
-      </w:r>
-      <w:r>
-        <w:rPr>
-          <w:highlight w:val="yellow"/>
-        </w:rPr>
-        <w:t xml:space="preserve">This </w:t>
-      </w:r>
-      <w:commentRangeStart w:id="11"/>
-      <w:r>
-        <w:rPr>
-          <w:highlight w:val="yellow"/>
-        </w:rPr>
-        <w:t>could</w:t>
-      </w:r>
-      <w:commentRangeEnd w:id="11"/>
-      <w:r>
-        <w:rPr>
-          <w:rStyle w:val="CommentReference"/>
-        </w:rPr>
-        <w:commentReference w:id="11"/>
+        <w:commentReference w:id="53"/>
       </w:r>
       <w:r>
         <w:rPr>
@@ -560,7 +848,7 @@
       <w:r>
         <w:t>“</w:t>
       </w:r>
-      <w:commentRangeStart w:id="12"/>
+      <w:commentRangeStart w:id="54"/>
       <w:r>
         <w:t>If a person is an American, then he is not a member of Congress. (WRONG!)</w:t>
       </w:r>
@@ -578,6 +866,7 @@
         <w:pStyle w:val="BlockQuote"/>
       </w:pPr>
       <w:r>
+        <w:lastRenderedPageBreak/>
         <w:t>Therefore, he is not a</w:t>
       </w:r>
       <w:r>
@@ -598,41 +887,41 @@
       <w:r>
         <w:t xml:space="preserve"> (p. 23, </w:t>
       </w:r>
-      <w:commentRangeStart w:id="13"/>
+      <w:commentRangeStart w:id="55"/>
       <w:r>
         <w:t>Cohen, 1997</w:t>
       </w:r>
-      <w:commentRangeEnd w:id="13"/>
+      <w:commentRangeEnd w:id="55"/>
       <w:r>
         <w:rPr>
           <w:rStyle w:val="CommentReference"/>
         </w:rPr>
-        <w:commentReference w:id="13"/>
+        <w:commentReference w:id="55"/>
       </w:r>
       <w:r>
         <w:t>)</w:t>
       </w:r>
-      <w:commentRangeEnd w:id="12"/>
+      <w:commentRangeEnd w:id="54"/>
       <w:r>
         <w:rPr>
           <w:rStyle w:val="CommentReference"/>
           <w:rFonts w:asciiTheme="minorHAnsi" w:hAnsiTheme="minorHAnsi" w:cstheme="minorBidi"/>
           <w:lang w:val="nl-NL"/>
         </w:rPr>
-        <w:commentReference w:id="12"/>
-      </w:r>
-    </w:p>
-    <w:p>
-      <w:commentRangeStart w:id="14"/>
+        <w:commentReference w:id="54"/>
+      </w:r>
+    </w:p>
+    <w:p>
+      <w:commentRangeStart w:id="56"/>
       <w:r>
         <w:t>This</w:t>
       </w:r>
-      <w:commentRangeEnd w:id="14"/>
+      <w:commentRangeEnd w:id="56"/>
       <w:r>
         <w:rPr>
           <w:rStyle w:val="CommentReference"/>
         </w:rPr>
-        <w:commentReference w:id="14"/>
+        <w:commentReference w:id="56"/>
       </w:r>
       <w:r>
         <w:t xml:space="preserve"> example shows correct logic, but an incorrect premise</w:t>
@@ -652,17 +941,14 @@
       <w:r>
         <w:t xml:space="preserve"> is correct however. If we subsequently correct the premise, </w:t>
       </w:r>
-      <w:del w:id="15" w:author="Chris Hartgerink" w:date="2014-03-28T12:09:00Z">
+      <w:del w:id="57" w:author="Chris Hartgerink" w:date="2014-03-28T12:09:00Z">
         <w:r>
           <w:delText xml:space="preserve">but </w:delText>
         </w:r>
       </w:del>
-      <w:ins w:id="16" w:author="Chris Hartgerink" w:date="2014-03-28T12:09:00Z">
-        <w:r>
-          <w:t>and</w:t>
-        </w:r>
-        <w:r>
-          <w:t xml:space="preserve"> </w:t>
+      <w:ins w:id="58" w:author="Chris Hartgerink" w:date="2014-03-28T12:09:00Z">
+        <w:r>
+          <w:t xml:space="preserve">and </w:t>
         </w:r>
       </w:ins>
       <w:r>
@@ -679,7 +965,7 @@
       <w:r>
         <w:t>“</w:t>
       </w:r>
-      <w:commentRangeStart w:id="17"/>
+      <w:commentRangeStart w:id="59"/>
       <w:r>
         <w:t>If a per</w:t>
       </w:r>
@@ -700,26 +986,25 @@
         <w:pStyle w:val="BlockQuote"/>
       </w:pPr>
       <w:r>
-        <w:lastRenderedPageBreak/>
         <w:t xml:space="preserve">Therefore, he is probably not an American.” (p. 24, </w:t>
       </w:r>
-      <w:commentRangeStart w:id="18"/>
+      <w:commentRangeStart w:id="60"/>
       <w:r>
         <w:t>Cohen, 1997</w:t>
       </w:r>
-      <w:commentRangeEnd w:id="18"/>
+      <w:commentRangeEnd w:id="60"/>
       <w:r>
         <w:rPr>
           <w:rStyle w:val="CommentReference"/>
         </w:rPr>
-        <w:commentReference w:id="18"/>
-      </w:r>
-      <w:commentRangeEnd w:id="17"/>
+        <w:commentReference w:id="60"/>
+      </w:r>
+      <w:commentRangeEnd w:id="59"/>
       <w:r>
         <w:rPr>
           <w:rStyle w:val="CommentReference"/>
         </w:rPr>
-        <w:commentReference w:id="17"/>
+        <w:commentReference w:id="59"/>
       </w:r>
       <w:r>
         <w:t>)</w:t>
@@ -776,19 +1061,19 @@
       <w:r>
         <w:t xml:space="preserve">We propose the notion of </w:t>
       </w:r>
-      <w:commentRangeStart w:id="19"/>
+      <w:commentRangeStart w:id="61"/>
       <w:r>
         <w:rPr>
           <w:i/>
         </w:rPr>
         <w:t>statistical</w:t>
       </w:r>
-      <w:commentRangeEnd w:id="19"/>
+      <w:commentRangeEnd w:id="61"/>
       <w:r>
         <w:rPr>
           <w:rStyle w:val="CommentReference"/>
         </w:rPr>
-        <w:commentReference w:id="19"/>
+        <w:commentReference w:id="61"/>
       </w:r>
       <w:r>
         <w:rPr>
@@ -808,19 +1093,23 @@
       <w:r>
         <w:t xml:space="preserve">Take for example the persistent belief in the law of </w:t>
       </w:r>
-      <w:commentRangeStart w:id="20"/>
+      <w:commentRangeStart w:id="62"/>
       <w:r>
         <w:t>small numbers (), the Monte Hall problem (), the conjunction fallacy () or simply the generation of random data ().</w:t>
       </w:r>
-      <w:commentRangeEnd w:id="20"/>
+      <w:commentRangeEnd w:id="62"/>
       <w:r>
         <w:rPr>
           <w:rStyle w:val="CommentReference"/>
         </w:rPr>
-        <w:commentReference w:id="20"/>
-      </w:r>
-      <w:r>
-        <w:t xml:space="preserve"> Power and Type I error rates (or other results for that matter) remain probabilities, and therefore are subject to that same bad intuition. Since researchers fail to take into account these random elements to hypothesis testing, they resort to thinking their results indicate certainties: there is an effect, or there is none.</w:t>
+        <w:commentReference w:id="62"/>
+      </w:r>
+      <w:r>
+        <w:t xml:space="preserve"> Power and Type I error rates (or other results for that matter) remain probabilities, and therefore are subject to that same bad intuition. Since researchers fail </w:t>
+      </w:r>
+      <w:r>
+        <w:lastRenderedPageBreak/>
+        <w:t>to take into account these random elements to hypothesis testing, they resort to thinking their results indicate certainties: there is an effect, or there is none.</w:t>
       </w:r>
     </w:p>
     <w:p>
@@ -841,11 +1130,7 @@
         <w:t xml:space="preserve">from probabilistic to deterministic, it is easy to see why hypothesis testing prevails. The probabilistic syllogism, as illustrated by Cohen (), was clearly false. However, if we remove the probabilistic element, the logic reduces to that which makes full sense. </w:t>
       </w:r>
       <w:r>
-        <w:t xml:space="preserve">In other words: probabilistic hypothesis testing makes no sense, as it contains flawed logic, but </w:t>
-      </w:r>
-      <w:r>
-        <w:lastRenderedPageBreak/>
-        <w:t>deterministic hypothesis testing makes very much sense. Too bad hypothesis testing is never deterministic and will remain probabilistic, no matter how much we will it otherwise.</w:t>
+        <w:t>In other words: probabilistic hypothesis testing makes no sense, as it contains flawed logic, but deterministic hypothesis testing makes very much sense. Too bad hypothesis testing is never deterministic and will remain probabilistic, no matter how much we will it otherwise.</w:t>
       </w:r>
     </w:p>
     <w:p>
@@ -904,7 +1189,15 @@
         </w:rPr>
       </w:pPr>
       <w:r>
-        <w:t>Significance testing and philosophy of hypothetico-deductivism and objectivism</w:t>
+        <w:t xml:space="preserve">Significance testing and philosophy of </w:t>
+      </w:r>
+      <w:proofErr w:type="spellStart"/>
+      <w:r>
+        <w:t>hypothetico-deductivism</w:t>
+      </w:r>
+      <w:proofErr w:type="spellEnd"/>
+      <w:r>
+        <w:t xml:space="preserve"> and objectivism</w:t>
       </w:r>
     </w:p>
     <w:p>
@@ -918,8 +1211,13 @@
           <w:b/>
         </w:rPr>
       </w:pPr>
-      <w:r>
-        <w:t>NHST as embodiment of the falsification criterion</w:t>
+      <w:proofErr w:type="spellStart"/>
+      <w:r>
+        <w:t>NHST</w:t>
+      </w:r>
+      <w:proofErr w:type="spellEnd"/>
+      <w:r>
+        <w:t xml:space="preserve"> as embodiment of the falsification criterion</w:t>
       </w:r>
     </w:p>
     <w:p>
@@ -1002,16 +1300,32 @@
           <w:numId w:val="6"/>
         </w:numPr>
       </w:pPr>
-      <w:commentRangeStart w:id="21"/>
-      <w:r>
-        <w:t>Belief in the law of small numbers (Tversky &amp; Kahnemann)</w:t>
-      </w:r>
-      <w:commentRangeEnd w:id="21"/>
+      <w:commentRangeStart w:id="63"/>
+      <w:r>
+        <w:t>Belief in the law of small numbers (</w:t>
+      </w:r>
+      <w:proofErr w:type="spellStart"/>
+      <w:r>
+        <w:t>Tversky</w:t>
+      </w:r>
+      <w:proofErr w:type="spellEnd"/>
+      <w:r>
+        <w:t xml:space="preserve"> &amp; </w:t>
+      </w:r>
+      <w:proofErr w:type="spellStart"/>
+      <w:r>
+        <w:t>Kahnemann</w:t>
+      </w:r>
+      <w:proofErr w:type="spellEnd"/>
+      <w:r>
+        <w:t>)</w:t>
+      </w:r>
+      <w:commentRangeEnd w:id="63"/>
       <w:r>
         <w:rPr>
           <w:rStyle w:val="CommentReference"/>
         </w:rPr>
-        <w:commentReference w:id="21"/>
+        <w:commentReference w:id="63"/>
       </w:r>
     </w:p>
     <w:p>
@@ -1026,8 +1340,21 @@
         </w:rPr>
       </w:pPr>
       <w:r>
-        <w:t>Researchers are human and lack randomness of mind — statistics uses probability and if humans cannot see such probabilities properly (Wason task; Monte Hall problem) than they should not be allowed to filter the probabilistic resul</w:t>
-      </w:r>
+        <w:t>Researchers are human and lack randomness of mind — statistics uses probability and if humans cannot see such probabilities properly (</w:t>
+      </w:r>
+      <w:proofErr w:type="spellStart"/>
+      <w:r>
+        <w:t>Wason</w:t>
+      </w:r>
+      <w:proofErr w:type="spellEnd"/>
+      <w:r>
+        <w:t xml:space="preserve"> task; Monte Hall problem) than they should not be allowed to filter the probabilistic </w:t>
+      </w:r>
+      <w:proofErr w:type="spellStart"/>
+      <w:r>
+        <w:t>resul</w:t>
+      </w:r>
+      <w:proofErr w:type="spellEnd"/>
     </w:p>
     <w:p>
       <w:pPr>
@@ -1192,11 +1519,14 @@
 </file>
 
 <file path=word/comments.xml><?xml version="1.0" encoding="utf-8"?>
-<w:comments xmlns:wpc="http://schemas.microsoft.com/office/word/2010/wordprocessingCanvas" xmlns:mo="http://schemas.microsoft.com/office/mac/office/2008/main" xmlns:mc="http://schemas.openxmlformats.org/markup-compatibility/2006" xmlns:mv="urn:schemas-microsoft-com:mac:vml" xmlns:o="urn:schemas-microsoft-com:office:office" xmlns:r="http://schemas.openxmlformats.org/officeDocument/2006/relationships" xmlns:m="http://schemas.openxmlformats.org/officeDocument/2006/math" xmlns:v="urn:schemas-microsoft-com:vml" xmlns:wp14="http://schemas.microsoft.com/office/word/2010/wordprocessingDrawing" xmlns:wp="http://schemas.openxmlformats.org/drawingml/2006/wordprocessingDrawing" xmlns:w10="urn:schemas-microsoft-com:office:word" xmlns:w="http://schemas.openxmlformats.org/wordprocessingml/2006/main" xmlns:w14="http://schemas.microsoft.com/office/word/2010/wordml" xmlns:w15="http://schemas.microsoft.com/office/word/2012/wordml" xmlns:wpg="http://schemas.microsoft.com/office/word/2010/wordprocessingGroup" xmlns:wpi="http://schemas.microsoft.com/office/word/2010/wordprocessingInk" xmlns:wne="http://schemas.microsoft.com/office/word/2006/wordml" xmlns:wps="http://schemas.microsoft.com/office/word/2010/wordprocessingShape" mc:Ignorable="w14 w15 wp14">
-  <w:comment w:id="1" w:author="Jelte Wicherts" w:date="2014-03-16T16:12:00Z" w:initials="JW">
+<w:comments xmlns:wpc="http://schemas.microsoft.com/office/word/2010/wordprocessingCanvas" xmlns:mc="http://schemas.openxmlformats.org/markup-compatibility/2006" xmlns:o="urn:schemas-microsoft-com:office:office" xmlns:r="http://schemas.openxmlformats.org/officeDocument/2006/relationships" xmlns:m="http://schemas.openxmlformats.org/officeDocument/2006/math" xmlns:v="urn:schemas-microsoft-com:vml" xmlns:wp14="http://schemas.microsoft.com/office/word/2010/wordprocessingDrawing" xmlns:wp="http://schemas.openxmlformats.org/drawingml/2006/wordprocessingDrawing" xmlns:w10="urn:schemas-microsoft-com:office:word" xmlns:w="http://schemas.openxmlformats.org/wordprocessingml/2006/main" xmlns:w14="http://schemas.microsoft.com/office/word/2010/wordml" xmlns:w15="http://schemas.microsoft.com/office/word/2012/wordml" xmlns:wpg="http://schemas.microsoft.com/office/word/2010/wordprocessingGroup" xmlns:wpi="http://schemas.microsoft.com/office/word/2010/wordprocessingInk" xmlns:wne="http://schemas.microsoft.com/office/word/2006/wordml" xmlns:wps="http://schemas.microsoft.com/office/word/2010/wordprocessingShape" mc:Ignorable="w14 w15 wp14">
+  <w:comment w:id="0" w:author="Jelte Wicherts" w:date="2014-03-16T16:12:00Z" w:initials="JW">
     <w:p>
       <w:pPr>
         <w:pStyle w:val="CommentText"/>
+        <w:rPr>
+          <w:lang w:val="nl-NL"/>
+        </w:rPr>
       </w:pPr>
       <w:r>
         <w:rPr>
@@ -1205,16 +1535,22 @@
         <w:annotationRef/>
       </w:r>
       <w:r>
+        <w:rPr>
+          <w:lang w:val="nl-NL"/>
+        </w:rPr>
         <w:t>die is wellicht leuker.</w:t>
       </w:r>
     </w:p>
     <w:p>
       <w:pPr>
         <w:pStyle w:val="CommentText"/>
+        <w:rPr>
+          <w:lang w:val="nl-NL"/>
+        </w:rPr>
       </w:pPr>
     </w:p>
   </w:comment>
-  <w:comment w:id="2" w:author="Chris Hartgerink" w:date="2014-03-27T15:41:00Z" w:initials="CH">
+  <w:comment w:id="1" w:author="Chris Hartgerink" w:date="2014-03-27T15:41:00Z" w:initials="CH">
     <w:p>
       <w:pPr>
         <w:pStyle w:val="CommentText"/>
@@ -1232,11 +1568,17 @@
         <w:rPr>
           <w:lang w:val="nl-NL"/>
         </w:rPr>
-        <w:t>Deze is denk ik mijn favorite en het meest accuraat (en niet te opzichtig)</w:t>
+        <w:t xml:space="preserve">Deze </w:t>
+      </w:r>
+      <w:r>
+        <w:rPr>
+          <w:lang w:val="nl-NL"/>
+        </w:rPr>
+        <w:t>is denk ik mijn favorite en het meest accuraat (en niet te opzichtig)</w:t>
       </w:r>
     </w:p>
   </w:comment>
-  <w:comment w:id="3" w:author="Chris Hartgerink" w:date="2014-03-19T09:47:00Z" w:initials="CH">
+  <w:comment w:id="2" w:author="Chris Hartgerink" w:date="2014-03-19T09:47:00Z" w:initials="CH">
     <w:p>
       <w:pPr>
         <w:pStyle w:val="CommentText"/>
@@ -1248,7 +1590,15 @@
         <w:annotationRef/>
       </w:r>
       <w:r>
-        <w:t xml:space="preserve">Clearly make the difference between SHT (statistical hypothesis testing) and scientific hypothesis testing in general. If previous is rejected, this does not mean that scientific hypothesis testing is rejected. </w:t>
+        <w:t xml:space="preserve">Clearly make the difference between </w:t>
+      </w:r>
+      <w:proofErr w:type="spellStart"/>
+      <w:r>
+        <w:t>SHT</w:t>
+      </w:r>
+      <w:proofErr w:type="spellEnd"/>
+      <w:r>
+        <w:t xml:space="preserve"> (statistical hypothesis testing) and scientific hypothesis testing in general. If previous is rejected, this does not mean that scientific hypothesis testing is rejected. </w:t>
       </w:r>
     </w:p>
     <w:p>
@@ -1261,11 +1611,27 @@
         <w:pStyle w:val="CommentText"/>
       </w:pPr>
       <w:r>
-        <w:t>This conception follows from Fisher’s equating HT to scientific HT. See ch.3 by Schmidt and Hunter, 1997 of Harlow et al. 1997</w:t>
+        <w:t xml:space="preserve">This conception follows from Fisher’s equating </w:t>
+      </w:r>
+      <w:proofErr w:type="spellStart"/>
+      <w:r>
+        <w:t>HT</w:t>
+      </w:r>
+      <w:proofErr w:type="spellEnd"/>
+      <w:r>
+        <w:t xml:space="preserve"> to scientific HT. See </w:t>
+      </w:r>
+      <w:proofErr w:type="spellStart"/>
+      <w:r>
+        <w:t>ch.3</w:t>
+      </w:r>
+      <w:proofErr w:type="spellEnd"/>
+      <w:r>
+        <w:t xml:space="preserve"> by Schmidt and Hunter, 1997 of Harlow et al. 1997</w:t>
       </w:r>
     </w:p>
   </w:comment>
-  <w:comment w:id="5" w:author="Chris Hartgerink" w:date="2014-03-28T11:56:00Z" w:initials="CH">
+  <w:comment w:id="7" w:author="Chris Hartgerink" w:date="2014-03-28T17:07:00Z" w:initials="CH">
     <w:p>
       <w:pPr>
         <w:pStyle w:val="CommentText"/>
@@ -1277,6 +1643,38 @@
         <w:annotationRef/>
       </w:r>
       <w:r>
+        <w:t>Include REFS</w:t>
+      </w:r>
+    </w:p>
+  </w:comment>
+  <w:comment w:id="36" w:author="Chris Hartgerink" w:date="2014-03-28T16:24:00Z" w:initials="CH">
+    <w:p>
+      <w:pPr>
+        <w:pStyle w:val="CommentText"/>
+      </w:pPr>
+      <w:r>
+        <w:rPr>
+          <w:rStyle w:val="CommentReference"/>
+        </w:rPr>
+        <w:annotationRef/>
+      </w:r>
+      <w:r>
+        <w:t>Add ref</w:t>
+      </w:r>
+    </w:p>
+  </w:comment>
+  <w:comment w:id="41" w:author="Chris Hartgerink" w:date="2014-03-28T11:56:00Z" w:initials="CH">
+    <w:p>
+      <w:pPr>
+        <w:pStyle w:val="CommentText"/>
+      </w:pPr>
+      <w:r>
+        <w:rPr>
+          <w:rStyle w:val="CommentReference"/>
+        </w:rPr>
+        <w:annotationRef/>
+      </w:r>
+      <w:r>
         <w:t xml:space="preserve">M: Where do these probabilities come from? </w:t>
       </w:r>
       <w:r>
@@ -1284,7 +1682,7 @@
       </w:r>
     </w:p>
   </w:comment>
-  <w:comment w:id="6" w:author="Chris Hartgerink" w:date="2014-03-28T11:57:00Z" w:initials="CH">
+  <w:comment w:id="42" w:author="Chris Hartgerink" w:date="2014-03-28T11:57:00Z" w:initials="CH">
     <w:p>
       <w:pPr>
         <w:pStyle w:val="CommentText"/>
@@ -1300,7 +1698,7 @@
       </w:r>
     </w:p>
   </w:comment>
-  <w:comment w:id="7" w:author="Chris Hartgerink" w:date="2014-03-28T11:18:00Z" w:initials="CH">
+  <w:comment w:id="49" w:author="Chris Hartgerink" w:date="2014-03-28T11:18:00Z" w:initials="CH">
     <w:p>
       <w:pPr>
         <w:pStyle w:val="CommentText"/>
@@ -1312,11 +1710,24 @@
         <w:annotationRef/>
       </w:r>
       <w:r>
-        <w:t>Al te specifiek</w:t>
-      </w:r>
+        <w:t xml:space="preserve">Al </w:t>
+      </w:r>
+      <w:proofErr w:type="spellStart"/>
+      <w:r>
+        <w:t>te</w:t>
+      </w:r>
+      <w:proofErr w:type="spellEnd"/>
+      <w:r>
+        <w:t xml:space="preserve"> </w:t>
+      </w:r>
+      <w:proofErr w:type="spellStart"/>
+      <w:r>
+        <w:t>specifiek</w:t>
+      </w:r>
+      <w:proofErr w:type="spellEnd"/>
     </w:p>
   </w:comment>
-  <w:comment w:id="8" w:author="Chris Hartgerink" w:date="2014-03-18T22:23:00Z" w:initials="CH">
+  <w:comment w:id="50" w:author="Chris Hartgerink" w:date="2014-03-18T22:23:00Z" w:initials="CH">
     <w:p>
       <w:pPr>
         <w:pStyle w:val="CommentText"/>
@@ -1335,7 +1746,7 @@
       </w:r>
     </w:p>
   </w:comment>
-  <w:comment w:id="10" w:author="Chris Hartgerink" w:date="2014-03-28T11:59:00Z" w:initials="CH">
+  <w:comment w:id="51" w:author="Chris Hartgerink" w:date="2014-03-28T11:59:00Z" w:initials="CH">
     <w:p>
       <w:pPr>
         <w:pStyle w:val="CommentText"/>
@@ -1354,7 +1765,7 @@
       </w:r>
     </w:p>
   </w:comment>
-  <w:comment w:id="9" w:author="Chris Hartgerink" w:date="2014-03-18T22:23:00Z" w:initials="CH">
+  <w:comment w:id="52" w:author="Chris Hartgerink" w:date="2014-03-18T22:23:00Z" w:initials="CH">
     <w:p>
       <w:pPr>
         <w:pStyle w:val="CommentText"/>
@@ -1373,7 +1784,7 @@
       </w:r>
     </w:p>
   </w:comment>
-  <w:comment w:id="11" w:author="Chris Hartgerink" w:date="2014-03-28T11:27:00Z" w:initials="CH">
+  <w:comment w:id="53" w:author="Chris Hartgerink" w:date="2014-03-28T11:27:00Z" w:initials="CH">
     <w:p>
       <w:pPr>
         <w:pStyle w:val="CommentText"/>
@@ -1389,7 +1800,7 @@
       </w:r>
     </w:p>
   </w:comment>
-  <w:comment w:id="13" w:author="Chris Hartgerink" w:date="2014-03-18T22:33:00Z" w:initials="CH">
+  <w:comment w:id="55" w:author="Chris Hartgerink" w:date="2014-03-18T22:33:00Z" w:initials="CH">
     <w:p>
       <w:pPr>
         <w:pStyle w:val="CommentText"/>
@@ -1401,11 +1812,19 @@
         <w:annotationRef/>
       </w:r>
       <w:r>
-        <w:t>Check and replace with mendeley citation</w:t>
+        <w:t xml:space="preserve">Check and replace with </w:t>
+      </w:r>
+      <w:proofErr w:type="spellStart"/>
+      <w:r>
+        <w:t>mendeley</w:t>
+      </w:r>
+      <w:proofErr w:type="spellEnd"/>
+      <w:r>
+        <w:t xml:space="preserve"> citation</w:t>
       </w:r>
     </w:p>
   </w:comment>
-  <w:comment w:id="12" w:author="Chris Hartgerink" w:date="2014-03-18T22:29:00Z" w:initials="CH">
+  <w:comment w:id="54" w:author="Chris Hartgerink" w:date="2014-03-18T22:29:00Z" w:initials="CH">
     <w:p>
       <w:pPr>
         <w:pStyle w:val="CommentText"/>
@@ -1416,12 +1835,17 @@
         </w:rPr>
         <w:annotationRef/>
       </w:r>
-      <w:r>
-        <w:t xml:space="preserve">APA style block quote check </w:t>
+      <w:proofErr w:type="spellStart"/>
+      <w:r>
+        <w:t>APA</w:t>
+      </w:r>
+      <w:proofErr w:type="spellEnd"/>
+      <w:r>
+        <w:t xml:space="preserve"> style block quote check </w:t>
       </w:r>
     </w:p>
   </w:comment>
-  <w:comment w:id="14" w:author="Chris Hartgerink" w:date="2014-03-18T22:30:00Z" w:initials="CH">
+  <w:comment w:id="56" w:author="Chris Hartgerink" w:date="2014-03-18T22:30:00Z" w:initials="CH">
     <w:p>
       <w:pPr>
         <w:pStyle w:val="CommentText"/>
@@ -1433,11 +1857,19 @@
         <w:annotationRef/>
       </w:r>
       <w:r>
-        <w:t>Indent here or not? — as it continuous previous paragraph</w:t>
+        <w:t xml:space="preserve">Indent here or not? — </w:t>
+      </w:r>
+      <w:proofErr w:type="gramStart"/>
+      <w:r>
+        <w:t>as</w:t>
+      </w:r>
+      <w:proofErr w:type="gramEnd"/>
+      <w:r>
+        <w:t xml:space="preserve"> it continuous previous paragraph</w:t>
       </w:r>
     </w:p>
   </w:comment>
-  <w:comment w:id="18" w:author="Chris Hartgerink" w:date="2014-03-19T01:06:00Z" w:initials="CH">
+  <w:comment w:id="60" w:author="Chris Hartgerink" w:date="2014-03-19T01:06:00Z" w:initials="CH">
     <w:p>
       <w:pPr>
         <w:pStyle w:val="CommentText"/>
@@ -1449,14 +1881,25 @@
         <w:annotationRef/>
       </w:r>
       <w:r>
-        <w:t>Check and replace with Mendeley citation</w:t>
+        <w:t xml:space="preserve">Check and replace with </w:t>
+      </w:r>
+      <w:proofErr w:type="spellStart"/>
+      <w:r>
+        <w:t>Mendeley</w:t>
+      </w:r>
+      <w:proofErr w:type="spellEnd"/>
+      <w:r>
+        <w:t xml:space="preserve"> citation</w:t>
       </w:r>
     </w:p>
   </w:comment>
-  <w:comment w:id="17" w:author="Chris Hartgerink" w:date="2014-03-28T11:20:00Z" w:initials="CH">
+  <w:comment w:id="59" w:author="Chris Hartgerink" w:date="2014-03-28T11:20:00Z" w:initials="CH">
     <w:p>
       <w:pPr>
         <w:pStyle w:val="CommentText"/>
+        <w:rPr>
+          <w:lang w:val="nl-NL"/>
+        </w:rPr>
       </w:pPr>
       <w:r>
         <w:rPr>
@@ -1465,17 +1908,26 @@
         <w:annotationRef/>
       </w:r>
       <w:r>
+        <w:rPr>
+          <w:lang w:val="nl-NL"/>
+        </w:rPr>
         <w:t>Relateren aan</w:t>
       </w:r>
       <w:r>
+        <w:rPr>
+          <w:lang w:val="nl-NL"/>
+        </w:rPr>
         <w:t xml:space="preserve"> h0 </w:t>
       </w:r>
       <w:r>
+        <w:rPr>
+          <w:lang w:val="nl-NL"/>
+        </w:rPr>
         <w:t>of direct met h0 invullen</w:t>
       </w:r>
     </w:p>
   </w:comment>
-  <w:comment w:id="19" w:author="Chris Hartgerink" w:date="2014-03-28T11:33:00Z" w:initials="CH">
+  <w:comment w:id="61" w:author="Chris Hartgerink" w:date="2014-03-28T11:33:00Z" w:initials="CH">
     <w:p>
       <w:pPr>
         <w:pStyle w:val="CommentText"/>
@@ -1487,11 +1939,19 @@
         <w:annotationRef/>
       </w:r>
       <w:r>
-        <w:t>People behave as if they ar in statistical heaven</w:t>
+        <w:t xml:space="preserve">People behave as if they </w:t>
+      </w:r>
+      <w:proofErr w:type="spellStart"/>
+      <w:r>
+        <w:t>ar</w:t>
+      </w:r>
+      <w:proofErr w:type="spellEnd"/>
+      <w:r>
+        <w:t xml:space="preserve"> in statistical heaven</w:t>
       </w:r>
     </w:p>
   </w:comment>
-  <w:comment w:id="20" w:author="Chris Hartgerink" w:date="2014-03-19T01:35:00Z" w:initials="CH">
+  <w:comment w:id="62" w:author="Chris Hartgerink" w:date="2014-03-19T01:35:00Z" w:initials="CH">
     <w:p>
       <w:pPr>
         <w:pStyle w:val="CommentText"/>
@@ -1507,7 +1967,7 @@
       </w:r>
     </w:p>
   </w:comment>
-  <w:comment w:id="21" w:author="Jelte Wicherts" w:date="2014-03-16T16:13:00Z" w:initials="JW">
+  <w:comment w:id="63" w:author="Jelte Wicherts" w:date="2014-03-16T16:13:00Z" w:initials="JW">
     <w:p>
       <w:pPr>
         <w:pStyle w:val="CommentText"/>
@@ -1518,19 +1978,23 @@
         </w:rPr>
         <w:annotationRef/>
       </w:r>
+      <w:proofErr w:type="gramStart"/>
       <w:r>
         <w:t>added</w:t>
       </w:r>
+      <w:proofErr w:type="gramEnd"/>
     </w:p>
   </w:comment>
 </w:comments>
 </file>
 
 <file path=word/commentsExtended.xml><?xml version="1.0" encoding="utf-8"?>
-<w15:commentsEx xmlns:wpc="http://schemas.microsoft.com/office/word/2010/wordprocessingCanvas" xmlns:mo="http://schemas.microsoft.com/office/mac/office/2008/main" xmlns:mc="http://schemas.openxmlformats.org/markup-compatibility/2006" xmlns:mv="urn:schemas-microsoft-com:mac:vml" xmlns:o="urn:schemas-microsoft-com:office:office" xmlns:r="http://schemas.openxmlformats.org/officeDocument/2006/relationships" xmlns:m="http://schemas.openxmlformats.org/officeDocument/2006/math" xmlns:v="urn:schemas-microsoft-com:vml" xmlns:wp14="http://schemas.microsoft.com/office/word/2010/wordprocessingDrawing" xmlns:wp="http://schemas.openxmlformats.org/drawingml/2006/wordprocessingDrawing" xmlns:w10="urn:schemas-microsoft-com:office:word" xmlns:w="http://schemas.openxmlformats.org/wordprocessingml/2006/main" xmlns:w14="http://schemas.microsoft.com/office/word/2010/wordml" xmlns:w15="http://schemas.microsoft.com/office/word/2012/wordml" xmlns:wpg="http://schemas.microsoft.com/office/word/2010/wordprocessingGroup" xmlns:wpi="http://schemas.microsoft.com/office/word/2010/wordprocessingInk" xmlns:wne="http://schemas.microsoft.com/office/word/2006/wordml" xmlns:wps="http://schemas.microsoft.com/office/word/2010/wordprocessingShape" mc:Ignorable="w14 w15 wp14">
+<w15:commentsEx xmlns:wpc="http://schemas.microsoft.com/office/word/2010/wordprocessingCanvas" xmlns:mc="http://schemas.openxmlformats.org/markup-compatibility/2006" xmlns:o="urn:schemas-microsoft-com:office:office" xmlns:r="http://schemas.openxmlformats.org/officeDocument/2006/relationships" xmlns:m="http://schemas.openxmlformats.org/officeDocument/2006/math" xmlns:v="urn:schemas-microsoft-com:vml" xmlns:wp14="http://schemas.microsoft.com/office/word/2010/wordprocessingDrawing" xmlns:wp="http://schemas.openxmlformats.org/drawingml/2006/wordprocessingDrawing" xmlns:w10="urn:schemas-microsoft-com:office:word" xmlns:w="http://schemas.openxmlformats.org/wordprocessingml/2006/main" xmlns:w14="http://schemas.microsoft.com/office/word/2010/wordml" xmlns:w15="http://schemas.microsoft.com/office/word/2012/wordml" xmlns:wpg="http://schemas.microsoft.com/office/word/2010/wordprocessingGroup" xmlns:wpi="http://schemas.microsoft.com/office/word/2010/wordprocessingInk" xmlns:wne="http://schemas.microsoft.com/office/word/2006/wordml" xmlns:wps="http://schemas.microsoft.com/office/word/2010/wordprocessingShape" mc:Ignorable="w14 w15 wp14">
   <w15:commentEx w15:paraId="0BD30D93" w15:done="0"/>
   <w15:commentEx w15:paraId="496B25E8" w15:done="0"/>
   <w15:commentEx w15:paraId="1B874134" w15:done="0"/>
+  <w15:commentEx w15:paraId="3E353E4C" w15:done="0"/>
+  <w15:commentEx w15:paraId="40F38604" w15:done="0"/>
   <w15:commentEx w15:paraId="4B5FDC6B" w15:done="0"/>
   <w15:commentEx w15:paraId="002CA78F" w15:done="0"/>
   <w15:commentEx w15:paraId="15194DED" w15:done="0"/>
@@ -1550,7 +2014,7 @@
 </file>
 
 <file path=word/endnotes.xml><?xml version="1.0" encoding="utf-8"?>
-<w:endnotes xmlns:wpc="http://schemas.microsoft.com/office/word/2010/wordprocessingCanvas" xmlns:mo="http://schemas.microsoft.com/office/mac/office/2008/main" xmlns:mc="http://schemas.openxmlformats.org/markup-compatibility/2006" xmlns:mv="urn:schemas-microsoft-com:mac:vml" xmlns:o="urn:schemas-microsoft-com:office:office" xmlns:r="http://schemas.openxmlformats.org/officeDocument/2006/relationships" xmlns:m="http://schemas.openxmlformats.org/officeDocument/2006/math" xmlns:v="urn:schemas-microsoft-com:vml" xmlns:wp14="http://schemas.microsoft.com/office/word/2010/wordprocessingDrawing" xmlns:wp="http://schemas.openxmlformats.org/drawingml/2006/wordprocessingDrawing" xmlns:w10="urn:schemas-microsoft-com:office:word" xmlns:w="http://schemas.openxmlformats.org/wordprocessingml/2006/main" xmlns:w14="http://schemas.microsoft.com/office/word/2010/wordml" xmlns:w15="http://schemas.microsoft.com/office/word/2012/wordml" xmlns:wpg="http://schemas.microsoft.com/office/word/2010/wordprocessingGroup" xmlns:wpi="http://schemas.microsoft.com/office/word/2010/wordprocessingInk" xmlns:wne="http://schemas.microsoft.com/office/word/2006/wordml" xmlns:wps="http://schemas.microsoft.com/office/word/2010/wordprocessingShape" mc:Ignorable="w14 w15 wp14">
+<w:endnotes xmlns:wpc="http://schemas.microsoft.com/office/word/2010/wordprocessingCanvas" xmlns:mc="http://schemas.openxmlformats.org/markup-compatibility/2006" xmlns:o="urn:schemas-microsoft-com:office:office" xmlns:r="http://schemas.openxmlformats.org/officeDocument/2006/relationships" xmlns:m="http://schemas.openxmlformats.org/officeDocument/2006/math" xmlns:v="urn:schemas-microsoft-com:vml" xmlns:wp14="http://schemas.microsoft.com/office/word/2010/wordprocessingDrawing" xmlns:wp="http://schemas.openxmlformats.org/drawingml/2006/wordprocessingDrawing" xmlns:w10="urn:schemas-microsoft-com:office:word" xmlns:w="http://schemas.openxmlformats.org/wordprocessingml/2006/main" xmlns:w14="http://schemas.microsoft.com/office/word/2010/wordml" xmlns:w15="http://schemas.microsoft.com/office/word/2012/wordml" xmlns:wpg="http://schemas.microsoft.com/office/word/2010/wordprocessingGroup" xmlns:wpi="http://schemas.microsoft.com/office/word/2010/wordprocessingInk" xmlns:wne="http://schemas.microsoft.com/office/word/2006/wordml" xmlns:wps="http://schemas.microsoft.com/office/word/2010/wordprocessingShape" mc:Ignorable="w14 w15 wp14">
   <w:endnote w:type="separator" w:id="-1">
     <w:p>
       <w:r>
@@ -1572,7 +2036,7 @@
 </file>
 
 <file path=word/footnotes.xml><?xml version="1.0" encoding="utf-8"?>
-<w:footnotes xmlns:wpc="http://schemas.microsoft.com/office/word/2010/wordprocessingCanvas" xmlns:mo="http://schemas.microsoft.com/office/mac/office/2008/main" xmlns:mc="http://schemas.openxmlformats.org/markup-compatibility/2006" xmlns:mv="urn:schemas-microsoft-com:mac:vml" xmlns:o="urn:schemas-microsoft-com:office:office" xmlns:r="http://schemas.openxmlformats.org/officeDocument/2006/relationships" xmlns:m="http://schemas.openxmlformats.org/officeDocument/2006/math" xmlns:v="urn:schemas-microsoft-com:vml" xmlns:wp14="http://schemas.microsoft.com/office/word/2010/wordprocessingDrawing" xmlns:wp="http://schemas.openxmlformats.org/drawingml/2006/wordprocessingDrawing" xmlns:w10="urn:schemas-microsoft-com:office:word" xmlns:w="http://schemas.openxmlformats.org/wordprocessingml/2006/main" xmlns:w14="http://schemas.microsoft.com/office/word/2010/wordml" xmlns:w15="http://schemas.microsoft.com/office/word/2012/wordml" xmlns:wpg="http://schemas.microsoft.com/office/word/2010/wordprocessingGroup" xmlns:wpi="http://schemas.microsoft.com/office/word/2010/wordprocessingInk" xmlns:wne="http://schemas.microsoft.com/office/word/2006/wordml" xmlns:wps="http://schemas.microsoft.com/office/word/2010/wordprocessingShape" mc:Ignorable="w14 w15 wp14">
+<w:footnotes xmlns:wpc="http://schemas.microsoft.com/office/word/2010/wordprocessingCanvas" xmlns:mc="http://schemas.openxmlformats.org/markup-compatibility/2006" xmlns:o="urn:schemas-microsoft-com:office:office" xmlns:r="http://schemas.openxmlformats.org/officeDocument/2006/relationships" xmlns:m="http://schemas.openxmlformats.org/officeDocument/2006/math" xmlns:v="urn:schemas-microsoft-com:vml" xmlns:wp14="http://schemas.microsoft.com/office/word/2010/wordprocessingDrawing" xmlns:wp="http://schemas.openxmlformats.org/drawingml/2006/wordprocessingDrawing" xmlns:w10="urn:schemas-microsoft-com:office:word" xmlns:w="http://schemas.openxmlformats.org/wordprocessingml/2006/main" xmlns:w14="http://schemas.microsoft.com/office/word/2010/wordml" xmlns:w15="http://schemas.microsoft.com/office/word/2012/wordml" xmlns:wpg="http://schemas.microsoft.com/office/word/2010/wordprocessingGroup" xmlns:wpi="http://schemas.microsoft.com/office/word/2010/wordprocessingInk" xmlns:wne="http://schemas.microsoft.com/office/word/2006/wordml" xmlns:wps="http://schemas.microsoft.com/office/word/2010/wordprocessingShape" mc:Ignorable="w14 w15 wp14">
   <w:footnote w:type="separator" w:id="-1">
     <w:p>
       <w:r>
@@ -1594,7 +2058,7 @@
 </file>
 
 <file path=word/header1.xml><?xml version="1.0" encoding="utf-8"?>
-<w:hdr xmlns:wpc="http://schemas.microsoft.com/office/word/2010/wordprocessingCanvas" xmlns:mo="http://schemas.microsoft.com/office/mac/office/2008/main" xmlns:mc="http://schemas.openxmlformats.org/markup-compatibility/2006" xmlns:mv="urn:schemas-microsoft-com:mac:vml" xmlns:o="urn:schemas-microsoft-com:office:office" xmlns:r="http://schemas.openxmlformats.org/officeDocument/2006/relationships" xmlns:m="http://schemas.openxmlformats.org/officeDocument/2006/math" xmlns:v="urn:schemas-microsoft-com:vml" xmlns:wp14="http://schemas.microsoft.com/office/word/2010/wordprocessingDrawing" xmlns:wp="http://schemas.openxmlformats.org/drawingml/2006/wordprocessingDrawing" xmlns:w10="urn:schemas-microsoft-com:office:word" xmlns:w="http://schemas.openxmlformats.org/wordprocessingml/2006/main" xmlns:w14="http://schemas.microsoft.com/office/word/2010/wordml" xmlns:w15="http://schemas.microsoft.com/office/word/2012/wordml" xmlns:wpg="http://schemas.microsoft.com/office/word/2010/wordprocessingGroup" xmlns:wpi="http://schemas.microsoft.com/office/word/2010/wordprocessingInk" xmlns:wne="http://schemas.microsoft.com/office/word/2006/wordml" xmlns:wps="http://schemas.microsoft.com/office/word/2010/wordprocessingShape" mc:Ignorable="w14 w15 wp14">
+<w:hdr xmlns:wpc="http://schemas.microsoft.com/office/word/2010/wordprocessingCanvas" xmlns:mc="http://schemas.openxmlformats.org/markup-compatibility/2006" xmlns:o="urn:schemas-microsoft-com:office:office" xmlns:r="http://schemas.openxmlformats.org/officeDocument/2006/relationships" xmlns:m="http://schemas.openxmlformats.org/officeDocument/2006/math" xmlns:v="urn:schemas-microsoft-com:vml" xmlns:wp14="http://schemas.microsoft.com/office/word/2010/wordprocessingDrawing" xmlns:wp="http://schemas.openxmlformats.org/drawingml/2006/wordprocessingDrawing" xmlns:w10="urn:schemas-microsoft-com:office:word" xmlns:w="http://schemas.openxmlformats.org/wordprocessingml/2006/main" xmlns:w14="http://schemas.microsoft.com/office/word/2010/wordml" xmlns:w15="http://schemas.microsoft.com/office/word/2012/wordml" xmlns:wpg="http://schemas.microsoft.com/office/word/2010/wordprocessingGroup" xmlns:wpi="http://schemas.microsoft.com/office/word/2010/wordprocessingInk" xmlns:wne="http://schemas.microsoft.com/office/word/2006/wordml" xmlns:wps="http://schemas.microsoft.com/office/word/2010/wordprocessingShape" mc:Ignorable="w14 w15 wp14">
   <w:p>
     <w:pPr>
       <w:pStyle w:val="Header"/>
@@ -1634,7 +2098,7 @@
 </file>
 
 <file path=word/header2.xml><?xml version="1.0" encoding="utf-8"?>
-<w:hdr xmlns:wpc="http://schemas.microsoft.com/office/word/2010/wordprocessingCanvas" xmlns:mo="http://schemas.microsoft.com/office/mac/office/2008/main" xmlns:mc="http://schemas.openxmlformats.org/markup-compatibility/2006" xmlns:mv="urn:schemas-microsoft-com:mac:vml" xmlns:o="urn:schemas-microsoft-com:office:office" xmlns:r="http://schemas.openxmlformats.org/officeDocument/2006/relationships" xmlns:m="http://schemas.openxmlformats.org/officeDocument/2006/math" xmlns:v="urn:schemas-microsoft-com:vml" xmlns:wp14="http://schemas.microsoft.com/office/word/2010/wordprocessingDrawing" xmlns:wp="http://schemas.openxmlformats.org/drawingml/2006/wordprocessingDrawing" xmlns:w10="urn:schemas-microsoft-com:office:word" xmlns:w="http://schemas.openxmlformats.org/wordprocessingml/2006/main" xmlns:w14="http://schemas.microsoft.com/office/word/2010/wordml" xmlns:w15="http://schemas.microsoft.com/office/word/2012/wordml" xmlns:wpg="http://schemas.microsoft.com/office/word/2010/wordprocessingGroup" xmlns:wpi="http://schemas.microsoft.com/office/word/2010/wordprocessingInk" xmlns:wne="http://schemas.microsoft.com/office/word/2006/wordml" xmlns:wps="http://schemas.microsoft.com/office/word/2010/wordprocessingShape" mc:Ignorable="w14 w15 wp14">
+<w:hdr xmlns:wpc="http://schemas.microsoft.com/office/word/2010/wordprocessingCanvas" xmlns:mc="http://schemas.openxmlformats.org/markup-compatibility/2006" xmlns:o="urn:schemas-microsoft-com:office:office" xmlns:r="http://schemas.openxmlformats.org/officeDocument/2006/relationships" xmlns:m="http://schemas.openxmlformats.org/officeDocument/2006/math" xmlns:v="urn:schemas-microsoft-com:vml" xmlns:wp14="http://schemas.microsoft.com/office/word/2010/wordprocessingDrawing" xmlns:wp="http://schemas.openxmlformats.org/drawingml/2006/wordprocessingDrawing" xmlns:w10="urn:schemas-microsoft-com:office:word" xmlns:w="http://schemas.openxmlformats.org/wordprocessingml/2006/main" xmlns:w14="http://schemas.microsoft.com/office/word/2010/wordml" xmlns:w15="http://schemas.microsoft.com/office/word/2012/wordml" xmlns:wpg="http://schemas.microsoft.com/office/word/2010/wordprocessingGroup" xmlns:wpi="http://schemas.microsoft.com/office/word/2010/wordprocessingInk" xmlns:wne="http://schemas.microsoft.com/office/word/2006/wordml" xmlns:wps="http://schemas.microsoft.com/office/word/2010/wordprocessingShape" mc:Ignorable="w14 w15 wp14">
   <w:sdt>
     <w:sdtPr>
       <w:id w:val="1584876210"/>
@@ -1694,7 +2158,7 @@
 </file>
 
 <file path=word/numbering.xml><?xml version="1.0" encoding="utf-8"?>
-<w:numbering xmlns:wpc="http://schemas.microsoft.com/office/word/2010/wordprocessingCanvas" xmlns:mo="http://schemas.microsoft.com/office/mac/office/2008/main" xmlns:mc="http://schemas.openxmlformats.org/markup-compatibility/2006" xmlns:mv="urn:schemas-microsoft-com:mac:vml" xmlns:o="urn:schemas-microsoft-com:office:office" xmlns:r="http://schemas.openxmlformats.org/officeDocument/2006/relationships" xmlns:m="http://schemas.openxmlformats.org/officeDocument/2006/math" xmlns:v="urn:schemas-microsoft-com:vml" xmlns:wp14="http://schemas.microsoft.com/office/word/2010/wordprocessingDrawing" xmlns:wp="http://schemas.openxmlformats.org/drawingml/2006/wordprocessingDrawing" xmlns:w10="urn:schemas-microsoft-com:office:word" xmlns:w="http://schemas.openxmlformats.org/wordprocessingml/2006/main" xmlns:w14="http://schemas.microsoft.com/office/word/2010/wordml" xmlns:w15="http://schemas.microsoft.com/office/word/2012/wordml" xmlns:wpg="http://schemas.microsoft.com/office/word/2010/wordprocessingGroup" xmlns:wpi="http://schemas.microsoft.com/office/word/2010/wordprocessingInk" xmlns:wne="http://schemas.microsoft.com/office/word/2006/wordml" xmlns:wps="http://schemas.microsoft.com/office/word/2010/wordprocessingShape" mc:Ignorable="w14 w15 wp14">
+<w:numbering xmlns:wpc="http://schemas.microsoft.com/office/word/2010/wordprocessingCanvas" xmlns:mc="http://schemas.openxmlformats.org/markup-compatibility/2006" xmlns:o="urn:schemas-microsoft-com:office:office" xmlns:r="http://schemas.openxmlformats.org/officeDocument/2006/relationships" xmlns:m="http://schemas.openxmlformats.org/officeDocument/2006/math" xmlns:v="urn:schemas-microsoft-com:vml" xmlns:wp14="http://schemas.microsoft.com/office/word/2010/wordprocessingDrawing" xmlns:wp="http://schemas.openxmlformats.org/drawingml/2006/wordprocessingDrawing" xmlns:w10="urn:schemas-microsoft-com:office:word" xmlns:w="http://schemas.openxmlformats.org/wordprocessingml/2006/main" xmlns:w14="http://schemas.microsoft.com/office/word/2010/wordml" xmlns:w15="http://schemas.microsoft.com/office/word/2012/wordml" xmlns:wpg="http://schemas.microsoft.com/office/word/2010/wordprocessingGroup" xmlns:wpi="http://schemas.microsoft.com/office/word/2010/wordprocessingInk" xmlns:wne="http://schemas.microsoft.com/office/word/2006/wordml" xmlns:wps="http://schemas.microsoft.com/office/word/2010/wordprocessingShape" mc:Ignorable="w14 w15 wp14">
   <w:abstractNum w:abstractNumId="0">
     <w:nsid w:val="11FD3D98"/>
     <w:multiLevelType w:val="hybridMultilevel"/>
@@ -2260,7 +2724,7 @@
 </file>
 
 <file path=word/people.xml><?xml version="1.0" encoding="utf-8"?>
-<w15:people xmlns:wpc="http://schemas.microsoft.com/office/word/2010/wordprocessingCanvas" xmlns:mo="http://schemas.microsoft.com/office/mac/office/2008/main" xmlns:mc="http://schemas.openxmlformats.org/markup-compatibility/2006" xmlns:mv="urn:schemas-microsoft-com:mac:vml" xmlns:o="urn:schemas-microsoft-com:office:office" xmlns:r="http://schemas.openxmlformats.org/officeDocument/2006/relationships" xmlns:m="http://schemas.openxmlformats.org/officeDocument/2006/math" xmlns:v="urn:schemas-microsoft-com:vml" xmlns:wp14="http://schemas.microsoft.com/office/word/2010/wordprocessingDrawing" xmlns:wp="http://schemas.openxmlformats.org/drawingml/2006/wordprocessingDrawing" xmlns:w10="urn:schemas-microsoft-com:office:word" xmlns:w="http://schemas.openxmlformats.org/wordprocessingml/2006/main" xmlns:w14="http://schemas.microsoft.com/office/word/2010/wordml" xmlns:w15="http://schemas.microsoft.com/office/word/2012/wordml" xmlns:wpg="http://schemas.microsoft.com/office/word/2010/wordprocessingGroup" xmlns:wpi="http://schemas.microsoft.com/office/word/2010/wordprocessingInk" xmlns:wne="http://schemas.microsoft.com/office/word/2006/wordml" xmlns:wps="http://schemas.microsoft.com/office/word/2010/wordprocessingShape" mc:Ignorable="w14 w15 wp14">
+<w15:people xmlns:wpc="http://schemas.microsoft.com/office/word/2010/wordprocessingCanvas" xmlns:mc="http://schemas.openxmlformats.org/markup-compatibility/2006" xmlns:o="urn:schemas-microsoft-com:office:office" xmlns:r="http://schemas.openxmlformats.org/officeDocument/2006/relationships" xmlns:m="http://schemas.openxmlformats.org/officeDocument/2006/math" xmlns:v="urn:schemas-microsoft-com:vml" xmlns:wp14="http://schemas.microsoft.com/office/word/2010/wordprocessingDrawing" xmlns:wp="http://schemas.openxmlformats.org/drawingml/2006/wordprocessingDrawing" xmlns:w10="urn:schemas-microsoft-com:office:word" xmlns:w="http://schemas.openxmlformats.org/wordprocessingml/2006/main" xmlns:w14="http://schemas.microsoft.com/office/word/2010/wordml" xmlns:w15="http://schemas.microsoft.com/office/word/2012/wordml" xmlns:wpg="http://schemas.microsoft.com/office/word/2010/wordprocessingGroup" xmlns:wpi="http://schemas.microsoft.com/office/word/2010/wordprocessingInk" xmlns:wne="http://schemas.microsoft.com/office/word/2006/wordml" xmlns:wps="http://schemas.microsoft.com/office/word/2010/wordprocessingShape" mc:Ignorable="w14 w15 wp14">
   <w15:person w15:author="Chris Hartgerink">
     <w15:presenceInfo w15:providerId="Windows Live" w15:userId="ae70ba856208934b"/>
   </w15:person>
@@ -2284,7 +2748,7 @@
       </w:pPr>
     </w:pPrDefault>
   </w:docDefaults>
-  <w:latentStyles w:defLockedState="0" w:defUIPriority="99" w:defSemiHidden="0" w:defUnhideWhenUsed="0" w:defQFormat="0" w:count="380">
+  <w:latentStyles w:defLockedState="0" w:defUIPriority="99" w:defSemiHidden="0" w:defUnhideWhenUsed="0" w:defQFormat="0" w:count="371">
     <w:lsdException w:name="Normal" w:uiPriority="0" w:qFormat="1"/>
     <w:lsdException w:name="heading 1" w:uiPriority="9" w:qFormat="1"/>
     <w:lsdException w:name="heading 2" w:semiHidden="1" w:uiPriority="9" w:unhideWhenUsed="1" w:qFormat="1"/>
@@ -2721,7 +3185,6 @@
   <w:style w:type="character" w:default="1" w:styleId="DefaultParagraphFont">
     <w:name w:val="Default Paragraph Font"/>
     <w:uiPriority w:val="1"/>
-    <w:semiHidden/>
     <w:unhideWhenUsed/>
   </w:style>
   <w:style w:type="table" w:default="1" w:styleId="TableNormal">
@@ -3853,7 +4316,7 @@
 </file>
 
 <file path=customXml/itemProps1.xml><?xml version="1.0" encoding="utf-8"?>
-<ds:datastoreItem xmlns:ds="http://schemas.openxmlformats.org/officeDocument/2006/customXml" ds:itemID="{3740B40C-AAF0-284C-BAA5-ABEEA6E6C9ED}">
+<ds:datastoreItem xmlns:ds="http://schemas.openxmlformats.org/officeDocument/2006/customXml" ds:itemID="{BA597E46-1534-4D1E-8E99-CA3A84E5A4E6}">
   <ds:schemaRefs>
     <ds:schemaRef ds:uri="http://schemas.openxmlformats.org/officeDocument/2006/bibliography"/>
   </ds:schemaRefs>

</xml_diff>

<commit_message>
Updated powerCalc function to automatically assume power is 1 for larger effect sizes when it is already one on smaller effect sizes; worked on some analyses
</commit_message>
<xml_diff>
--- a/Writing/masterP_Working_Manuscript.docx
+++ b/Writing/masterP_Working_Manuscript.docx
@@ -7,105 +7,13 @@
         <w:jc w:val="center"/>
       </w:pPr>
       <w:r>
-        <w:t>**</w:t>
-      </w:r>
-      <w:proofErr w:type="spellStart"/>
-      <w:r>
-        <w:t>masterP</w:t>
-      </w:r>
-      <w:proofErr w:type="spellEnd"/>
-      <w:r>
-        <w:t>**</w:t>
+        <w:t>Too Good to be False: A Critique of Statistical Heaven</w:t>
       </w:r>
     </w:p>
     <w:p>
       <w:pPr>
         <w:jc w:val="center"/>
       </w:pPr>
-      <w:r>
-        <w:rPr>
-          <w:i/>
-          <w:iCs/>
-        </w:rPr>
-        <w:t>Possible title</w:t>
-      </w:r>
-      <w:commentRangeStart w:id="0"/>
-      <w:r>
-        <w:rPr>
-          <w:i/>
-          <w:iCs/>
-        </w:rPr>
-        <w:t xml:space="preserve"> 1:</w:t>
-      </w:r>
-      <w:r>
-        <w:t xml:space="preserve"> Why Non-Significant Results Matter. A Critique of Statistical Heaven</w:t>
-      </w:r>
-      <w:commentRangeEnd w:id="0"/>
-      <w:r>
-        <w:rPr>
-          <w:rStyle w:val="CommentReference"/>
-        </w:rPr>
-        <w:commentReference w:id="0"/>
-      </w:r>
-    </w:p>
-    <w:p>
-      <w:pPr>
-        <w:jc w:val="center"/>
-      </w:pPr>
-      <w:r>
-        <w:rPr>
-          <w:i/>
-        </w:rPr>
-        <w:t>Possible title 2:</w:t>
-      </w:r>
-      <w:r>
-        <w:t xml:space="preserve"> Significant meta-level results with non-significant individual results</w:t>
-      </w:r>
-    </w:p>
-    <w:p>
-      <w:pPr>
-        <w:jc w:val="center"/>
-      </w:pPr>
-      <w:r>
-        <w:rPr>
-          <w:i/>
-        </w:rPr>
-        <w:t>Possible</w:t>
-      </w:r>
-      <w:r>
-        <w:rPr>
-          <w:i/>
-        </w:rPr>
-        <w:t xml:space="preserve"> title 3: </w:t>
-      </w:r>
-      <w:r>
-        <w:t xml:space="preserve"> </w:t>
-      </w:r>
-      <w:r>
-        <w:t xml:space="preserve">I Find Your Lack of Power Disturbing: A Critique of Statistical Heaven </w:t>
-      </w:r>
-    </w:p>
-    <w:p>
-      <w:pPr>
-        <w:jc w:val="center"/>
-      </w:pPr>
-      <w:commentRangeStart w:id="1"/>
-      <w:r>
-        <w:rPr>
-          <w:i/>
-        </w:rPr>
-        <w:t xml:space="preserve">Possible title 4: </w:t>
-      </w:r>
-      <w:r>
-        <w:t>Too Good to be False: A Critique of Statistical Heaven</w:t>
-      </w:r>
-      <w:commentRangeEnd w:id="1"/>
-      <w:r>
-        <w:rPr>
-          <w:rStyle w:val="CommentReference"/>
-        </w:rPr>
-        <w:commentReference w:id="1"/>
-      </w:r>
     </w:p>
     <w:p>
       <w:pPr>
@@ -168,15 +76,9 @@
           <w:vertAlign w:val="superscript"/>
         </w:rPr>
       </w:pPr>
-      <w:proofErr w:type="spellStart"/>
-      <w:r>
-        <w:t>Jelte</w:t>
-      </w:r>
-      <w:proofErr w:type="spellEnd"/>
-      <w:r>
-        <w:t xml:space="preserve"> M. </w:t>
-      </w:r>
-      <w:proofErr w:type="spellStart"/>
+      <w:r>
+        <w:t xml:space="preserve">Jelte M. </w:t>
+      </w:r>
       <w:r>
         <w:t>Wicherts</w:t>
       </w:r>
@@ -186,7 +88,6 @@
         </w:rPr>
         <w:t>1</w:t>
       </w:r>
-      <w:proofErr w:type="spellEnd"/>
     </w:p>
     <w:p>
       <w:pPr>
@@ -215,15 +116,7 @@
     </w:p>
     <w:p>
       <w:r>
-        <w:t xml:space="preserve">WORD COUNT: </w:t>
-      </w:r>
-      <w:proofErr w:type="spellStart"/>
-      <w:r>
-        <w:t>XXXX</w:t>
-      </w:r>
-      <w:proofErr w:type="spellEnd"/>
-      <w:r>
-        <w:t xml:space="preserve"> words</w:t>
+        <w:t>WORD COUNT: XXXX words</w:t>
       </w:r>
     </w:p>
     <w:p>
@@ -288,193 +181,1449 @@
           <w:b/>
         </w:rPr>
         <w:lastRenderedPageBreak/>
-        <w:t xml:space="preserve">Too </w:t>
-      </w:r>
-      <w:proofErr w:type="gramStart"/>
-      <w:r>
-        <w:rPr>
-          <w:b/>
-        </w:rPr>
-        <w:t>Good</w:t>
-      </w:r>
-      <w:proofErr w:type="gramEnd"/>
-      <w:r>
-        <w:rPr>
-          <w:b/>
-        </w:rPr>
-        <w:t xml:space="preserve"> to be False: A Critique of Statistical Heaven</w:t>
-      </w:r>
-    </w:p>
-    <w:p>
+        <w:t>Too Good to be False: A Critique of Statistical Heaven</w:t>
+      </w:r>
+    </w:p>
+    <w:p>
+      <w:pPr>
+        <w:ind w:firstLine="708"/>
+        <w:rPr>
+          <w:highlight w:val="yellow"/>
+        </w:rPr>
+      </w:pPr>
+      <w:r>
+        <w:rPr>
+          <w:highlight w:val="lightGray"/>
+        </w:rPr>
+        <w:t>Statistical h</w:t>
+      </w:r>
+      <w:r>
+        <w:rPr>
+          <w:highlight w:val="lightGray"/>
+        </w:rPr>
+        <w:t>ypothesis testing</w:t>
+      </w:r>
+      <w:r>
+        <w:rPr>
+          <w:rStyle w:val="FootnoteReference"/>
+          <w:highlight w:val="lightGray"/>
+        </w:rPr>
+        <w:footnoteReference w:id="2"/>
+      </w:r>
+      <w:r>
+        <w:rPr>
+          <w:highlight w:val="lightGray"/>
+        </w:rPr>
+        <w:t xml:space="preserve"> is the crux of </w:t>
+      </w:r>
+      <w:r>
+        <w:rPr>
+          <w:highlight w:val="lightGray"/>
+        </w:rPr>
+        <w:t xml:space="preserve">contemporary </w:t>
+      </w:r>
+      <w:r>
+        <w:rPr>
+          <w:highlight w:val="lightGray"/>
+        </w:rPr>
+        <w:t>psychological science</w:t>
+      </w:r>
+      <w:r>
+        <w:rPr>
+          <w:highlight w:val="lightGray"/>
+        </w:rPr>
+        <w:t>, and the validity of a study is regularly a</w:t>
+      </w:r>
+      <w:r>
+        <w:rPr>
+          <w:highlight w:val="lightGray"/>
+        </w:rPr>
+        <w:t xml:space="preserve">ssessed by the results of </w:t>
+      </w:r>
+      <w:r>
+        <w:rPr>
+          <w:highlight w:val="lightGray"/>
+        </w:rPr>
+        <w:t xml:space="preserve">individual </w:t>
+      </w:r>
+      <w:r>
+        <w:rPr>
+          <w:highlight w:val="lightGray"/>
+        </w:rPr>
+        <w:t>hypothesis test</w:t>
+      </w:r>
+      <w:r>
+        <w:rPr>
+          <w:highlight w:val="lightGray"/>
+        </w:rPr>
+        <w:t>s</w:t>
+      </w:r>
+      <w:r>
+        <w:rPr>
+          <w:highlight w:val="lightGray"/>
+        </w:rPr>
+        <w:t>.</w:t>
+      </w:r>
+      <w:r>
+        <w:t xml:space="preserve"> </w:t>
+      </w:r>
+      <w:r>
+        <w:t xml:space="preserve">There is much value in </w:t>
+      </w:r>
+      <w:r>
+        <w:t xml:space="preserve">the concept of </w:t>
+      </w:r>
+      <w:r>
+        <w:t xml:space="preserve">hypothesis testing, but </w:t>
+      </w:r>
+      <w:r>
+        <w:t>th</w:t>
+      </w:r>
+      <w:r>
+        <w:t>e</w:t>
+      </w:r>
+      <w:r>
+        <w:t xml:space="preserve"> application of </w:t>
+      </w:r>
+      <w:r>
+        <w:t xml:space="preserve">individual </w:t>
+      </w:r>
+      <w:r>
+        <w:t xml:space="preserve">hypothesis </w:t>
+      </w:r>
+      <w:r>
+        <w:t xml:space="preserve">tests </w:t>
+      </w:r>
+      <w:r>
+        <w:t xml:space="preserve">is subject to unconscious </w:t>
+      </w:r>
+      <w:r>
+        <w:t>psychological</w:t>
+      </w:r>
+      <w:r>
+        <w:t xml:space="preserve"> fallacies</w:t>
+      </w:r>
+      <w:r>
+        <w:t xml:space="preserve"> </w:t>
+      </w:r>
+      <w:r>
+        <w:t>(</w:t>
+      </w:r>
+      <w:r>
+        <w:t>i.e.</w:t>
+      </w:r>
+      <w:r>
+        <w:t>, law of small numbers</w:t>
+      </w:r>
+      <w:r>
+        <w:t xml:space="preserve">; </w:t>
+      </w:r>
+      <w:r>
+        <w:fldChar w:fldCharType="begin" w:fldLock="1"/>
+      </w:r>
+      <w:r>
+        <w:instrText>ADDIN CSL_CITATION { "citationItems" : [ { "id" : "ITEM-1", "itemData" : { "DOI" : "10.1037/h0031322", "ISSN" : "0033-2909", "author" : [ { "dropping-particle" : "", "family" : "Tversky", "given" : "Amos", "non-dropping-particle" : "", "parse-names" : false, "suffix" : "" }, { "dropping-particle" : "", "family" : "Kahneman", "given" : "Daniel", "non-dropping-particle" : "", "parse-names" : false, "suffix" : "" } ], "container-title" : "Psychological Bulletin", "id" : "ITEM-1", "issue" : "2", "issued" : { "date-parts" : [ [ "1971" ] ] }, "page" : "105-110", "title" : "Belief in the law of small numbers.", "type" : "article-journal", "volume" : "76" }, "uris" : [ "http://www.mendeley.com/documents/?uuid=d0acc3d8-af96-4f7e-8d8c-c7d811663d27" ] } ], "mendeley" : { "manualFormatting" : "Tversky &amp; Kahneman, 1971", "previouslyFormattedCitation" : "(Tversky &amp; Kahneman, 1971)" }, "properties" : { "noteIndex" : 0 }, "schema" : "https://github.com/citation-style-language/schema/raw/master/csl-citation.json" }</w:instrText>
+      </w:r>
+      <w:r>
+        <w:fldChar w:fldCharType="separate"/>
+      </w:r>
+      <w:r>
+        <w:t>Tversky &amp; Kahneman, 1971</w:t>
+      </w:r>
+      <w:r>
+        <w:fldChar w:fldCharType="end"/>
+      </w:r>
+      <w:r>
+        <w:t>, confirmation bias</w:t>
+      </w:r>
+      <w:r>
+        <w:t xml:space="preserve">; </w:t>
+      </w:r>
+      <w:commentRangeStart w:id="0"/>
+      <w:r>
+        <w:fldChar w:fldCharType="begin" w:fldLock="1"/>
+      </w:r>
+      <w:r>
+        <w:instrText>ADDIN CSL_CITATION { "citationItems" : [ { "id" : "ITEM-1", "itemData" : { "DOI" : "10.1037//1089-2680.2.2.175", "ISSN" : "1089-2680", "author" : [ { "dropping-particle" : "", "family" : "Nickerson", "given" : "Raymond S.", "non-dropping-particle" : "", "parse-names" : false, "suffix" : "" } ], "container-title" : "Review of General Psychology", "id" : "ITEM-1", "issue" : "2", "issued" : { "date-parts" : [ [ "1998" ] ] }, "page" : "175-220", "title" : "Confirmation bias: A ubiquitous phenomenon in many guises.", "type" : "article-journal", "volume" : "2" }, "uris" : [ "http://www.mendeley.com/documents/?uuid=5cf5d1d0-f482-4432-97be-ebc766f767c3" ] } ], "mendeley" : { "manualFormatting" : "Nickerson, 1998", "previouslyFormattedCitation" : "(Nickerson, 1998)" }, "properties" : { "noteIndex" : 0 }, "schema" : "https://github.com/citation-style-language/schema/raw/master/csl-citation.json" }</w:instrText>
+      </w:r>
+      <w:r>
+        <w:fldChar w:fldCharType="separate"/>
+      </w:r>
+      <w:r>
+        <w:t>Nickerson, 1998</w:t>
+      </w:r>
+      <w:r>
+        <w:fldChar w:fldCharType="end"/>
+      </w:r>
+      <w:commentRangeEnd w:id="0"/>
+      <w:r>
+        <w:rPr>
+          <w:rStyle w:val="CommentReference"/>
+        </w:rPr>
+        <w:commentReference w:id="0"/>
+      </w:r>
+      <w:r>
+        <w:t>, hindsight bias</w:t>
+      </w:r>
+      <w:r>
+        <w:t xml:space="preserve">; </w:t>
+      </w:r>
+      <w:r>
+        <w:fldChar w:fldCharType="begin" w:fldLock="1"/>
+      </w:r>
+      <w:r>
+        <w:instrText>ADDIN CSL_CITATION { "citationItems" : [ { "id" : "ITEM-1", "itemData" : { "ISSN" : "1475-3898", "PMID" : "12897366", "author" : [ { "dropping-particle" : "", "family" : "Fischhoff", "given" : "B", "non-dropping-particle" : "", "parse-names" : false, "suffix" : "" } ], "container-title" : "Journal of Experimental Psychology", "id" : "ITEM-1", "issue" : "3", "issued" : { "date-parts" : [ [ "1975", "8" ] ] }, "page" : "288-299", "title" : "Hindsight not equal to foresight: the effect of outcome knowledge on judgment under uncertainty. 1975.", "type" : "article-journal", "volume" : "1" }, "uris" : [ "http://www.mendeley.com/documents/?uuid=bb418f59-2c95-4042-a191-0ec004273fe5" ] } ], "mendeley" : { "manualFormatting" : "Fischhoff, 1975", "previouslyFormattedCitation" : "(Fischhoff, 1975)" }, "properties" : { "noteIndex" : 0 }, "schema" : "https://github.com/citation-style-language/schema/raw/master/csl-citation.json" }</w:instrText>
+      </w:r>
+      <w:r>
+        <w:fldChar w:fldCharType="separate"/>
+      </w:r>
+      <w:r>
+        <w:t>Fischhoff, 1975</w:t>
+      </w:r>
+      <w:r>
+        <w:fldChar w:fldCharType="end"/>
+      </w:r>
+      <w:r>
+        <w:t>, overconfidence; )</w:t>
+      </w:r>
+      <w:r>
+        <w:t xml:space="preserve"> </w:t>
+      </w:r>
+      <w:r>
+        <w:t xml:space="preserve">and </w:t>
+      </w:r>
+      <w:r>
+        <w:t>tends to overlook</w:t>
+      </w:r>
+      <w:r>
+        <w:t xml:space="preserve"> the probabilistic nature of statistical results </w:t>
+      </w:r>
+      <w:r>
+        <w:fldChar w:fldCharType="begin" w:fldLock="1"/>
+      </w:r>
+      <w:r>
+        <w:instrText>ADDIN CSL_CITATION { "citationItems" : [ { "id" : "ITEM-1", "itemData" : { "author" : [ { "dropping-particle" : "", "family" : "Murdoch", "given" : "DJ", "non-dropping-particle" : "", "parse-names" : false, "suffix" : "" }, { "dropping-particle" : "", "family" : "Tsai", "given" : "YL", "non-dropping-particle" : "", "parse-names" : false, "suffix" : "" }, { "dropping-particle" : "", "family" : "Adcock", "given" : "James", "non-dropping-particle" : "", "parse-names" : false, "suffix" : "" } ], "container-title" : "The American Statistician", "id" : "ITEM-1", "issued" : { "date-parts" : [ [ "2008" ] ] }, "note" : "Important: one sided tests with sample values going against the prediction yield p-values with high density to one.", "page" : "242-245", "title" : "P-values are random variables", "type" : "article-journal", "volume" : "62" }, "uris" : [ "http://www.mendeley.com/documents/?uuid=b768e279-d59a-4fc9-8d3c-e7eb90445786" ] } ], "mendeley" : { "previouslyFormattedCitation" : "(Murdoch, Tsai, &amp; Adcock, 2008)" }, "properties" : { "noteIndex" : 0 }, "schema" : "https://github.com/citation-style-language/schema/raw/master/csl-citation.json" }</w:instrText>
+      </w:r>
+      <w:r>
+        <w:fldChar w:fldCharType="separate"/>
+      </w:r>
+      <w:r>
+        <w:rPr>
+          <w:noProof/>
+        </w:rPr>
+        <w:t>(Murdoch, Tsai, &amp; Adcock, 2008)</w:t>
+      </w:r>
+      <w:r>
+        <w:fldChar w:fldCharType="end"/>
+      </w:r>
+      <w:r>
+        <w:t>.</w:t>
+      </w:r>
+      <w:r>
+        <w:t xml:space="preserve"> </w:t>
+      </w:r>
+      <w:r>
+        <w:t xml:space="preserve">Additionally, the use of </w:t>
+      </w:r>
+      <w:r>
+        <w:rPr>
+          <w:i/>
+        </w:rPr>
+        <w:t>only</w:t>
+      </w:r>
+      <w:r>
+        <w:t xml:space="preserve"> the results of hypothesis tests has been severely critiqued </w:t>
+      </w:r>
+      <w:commentRangeStart w:id="1"/>
+      <w:r>
+        <w:fldChar w:fldCharType="begin" w:fldLock="1"/>
+      </w:r>
+      <w:r>
+        <w:instrText>ADDIN CSL_CITATION { "citationItems" : [ { "id" : "ITEM-1", "itemData" : { "ISBN" : "0-8058-2634-3", "author" : [ { "dropping-particle" : "", "family" : "Harlow", "given" : "Lisa L.", "non-dropping-particle" : "", "parse-names" : false, "suffix" : "" }, { "dropping-particle" : "", "family" : "Mulaik", "given" : "Stanley A.", "non-dropping-particle" : "", "parse-names" : false, "suffix" : "" }, { "dropping-particle" : "", "family" : "Steiger", "given" : "James H.", "non-dropping-particle" : "", "parse-names" : false, "suffix" : "" } ], "id" : "ITEM-1", "issued" : { "date-parts" : [ [ "1997" ] ] }, "publisher" : "Lawrence Erlbaum", "publisher-place" : "Mahwah, NJ", "title" : "What If There Were No Significance Tests?", "type" : "book" }, "uris" : [ "http://www.mendeley.com/documents/?uuid=f33d5aa8-2a85-42f9-9208-bedad44344aa" ] } ], "mendeley" : { "manualFormatting" : "(see Harlow, Mulaik, &amp; Steiger, 1997)", "previouslyFormattedCitation" : "(Harlow, Mulaik, &amp; Steiger, 1997)" }, "properties" : { "noteIndex" : 0 }, "schema" : "https://github.com/citation-style-language/schema/raw/master/csl-citation.json" }</w:instrText>
+      </w:r>
+      <w:r>
+        <w:fldChar w:fldCharType="separate"/>
+      </w:r>
+      <w:r>
+        <w:rPr>
+          <w:noProof/>
+        </w:rPr>
+        <w:t>(</w:t>
+      </w:r>
+      <w:r>
+        <w:rPr>
+          <w:noProof/>
+        </w:rPr>
+        <w:t xml:space="preserve">see </w:t>
+      </w:r>
+      <w:r>
+        <w:rPr>
+          <w:noProof/>
+        </w:rPr>
+        <w:t>Harlow, Mulaik, &amp; Steiger, 1997)</w:t>
+      </w:r>
+      <w:r>
+        <w:fldChar w:fldCharType="end"/>
+      </w:r>
+      <w:commentRangeEnd w:id="1"/>
+      <w:r>
+        <w:rPr>
+          <w:rStyle w:val="CommentReference"/>
+        </w:rPr>
+        <w:commentReference w:id="1"/>
+      </w:r>
+      <w:r>
+        <w:t xml:space="preserve">. </w:t>
+      </w:r>
+      <w:r>
+        <w:t xml:space="preserve">We are concerned these fallacies </w:t>
+      </w:r>
+      <w:r>
+        <w:t xml:space="preserve">might </w:t>
+      </w:r>
+      <w:r>
+        <w:t xml:space="preserve">cause a </w:t>
+      </w:r>
+      <w:r>
+        <w:t>notion we call</w:t>
+      </w:r>
+      <w:r>
+        <w:t xml:space="preserve"> </w:t>
+      </w:r>
+      <w:r>
+        <w:rPr>
+          <w:i/>
+        </w:rPr>
+        <w:t>statistical heaven</w:t>
+      </w:r>
+      <w:r>
+        <w:t>,</w:t>
+      </w:r>
+      <w:r>
+        <w:t xml:space="preserve"> where results from statistical hypotheses are interpreted as if error</w:t>
+      </w:r>
+      <w:r>
+        <w:t xml:space="preserve"> </w:t>
+      </w:r>
+      <w:r>
+        <w:t>free</w:t>
+      </w:r>
+      <w:r>
+        <w:t>.</w:t>
+      </w:r>
+      <w:r>
+        <w:t xml:space="preserve"> </w:t>
+      </w:r>
+      <w:r>
+        <w:t>Before we outline how this notion arises, a short review of hypothesis testing is in place</w:t>
+      </w:r>
       <w:commentRangeStart w:id="2"/>
       <w:r>
+        <w:t>.</w:t>
+      </w:r>
+      <w:commentRangeEnd w:id="2"/>
+      <w:r>
+        <w:rPr>
+          <w:rStyle w:val="CommentReference"/>
+        </w:rPr>
+        <w:commentReference w:id="2"/>
+      </w:r>
+      <w:r>
+        <w:t xml:space="preserve"> </w:t>
+      </w:r>
+    </w:p>
+    <w:p>
+      <w:pPr>
+        <w:pStyle w:val="APAHeading2"/>
+      </w:pPr>
+      <w:commentRangeStart w:id="3"/>
+      <w:r>
+        <w:t>Scientific- and statistical hypothesis testing</w:t>
+      </w:r>
+      <w:commentRangeEnd w:id="3"/>
+      <w:r>
+        <w:rPr>
+          <w:rStyle w:val="CommentReference"/>
+          <w:b w:val="0"/>
+        </w:rPr>
+        <w:commentReference w:id="3"/>
+      </w:r>
+    </w:p>
+    <w:p>
+      <w:r>
         <w:tab/>
       </w:r>
       <w:r>
-        <w:t>Statistical h</w:t>
-      </w:r>
-      <w:r>
-        <w:t xml:space="preserve">ypothesis testing is the crux of </w:t>
-      </w:r>
-      <w:r>
-        <w:t xml:space="preserve">contemporary </w:t>
-      </w:r>
-      <w:r>
-        <w:t>psychological science</w:t>
-      </w:r>
-      <w:commentRangeEnd w:id="2"/>
+        <w:rPr>
+          <w:highlight w:val="lightGray"/>
+        </w:rPr>
+        <w:t xml:space="preserve">One of the widely accepted tenets within the philosophy of science is that of falsification </w:t>
+      </w:r>
+      <w:r>
+        <w:rPr>
+          <w:highlight w:val="lightGray"/>
+        </w:rPr>
+        <w:t>()</w:t>
+      </w:r>
+      <w:r>
+        <w:rPr>
+          <w:highlight w:val="lightGray"/>
+        </w:rPr>
+        <w:t xml:space="preserve"> via scientific hypothesis testing</w:t>
+      </w:r>
+      <w:r>
+        <w:rPr>
+          <w:highlight w:val="lightGray"/>
+        </w:rPr>
+        <w:t>.</w:t>
+      </w:r>
+      <w:r>
+        <w:t xml:space="preserve"> </w:t>
+      </w:r>
+      <w:r>
+        <w:t xml:space="preserve">Falsification requires all postulates to have the possibility of being disproven, to be considered scientific to begin with. </w:t>
+      </w:r>
+      <w:r>
+        <w:t xml:space="preserve">Even though it is not </w:t>
+      </w:r>
+      <w:r>
+        <w:rPr>
+          <w:i/>
+        </w:rPr>
+        <w:t xml:space="preserve">the </w:t>
+      </w:r>
+      <w:r>
+        <w:t xml:space="preserve">demarcation criterion (), it </w:t>
+      </w:r>
+      <w:r>
+        <w:t xml:space="preserve">is one of the main drivers behind </w:t>
+      </w:r>
+      <w:r>
+        <w:t xml:space="preserve">the </w:t>
+      </w:r>
+      <w:bookmarkStart w:id="4" w:name="OLE_LINK3"/>
+      <w:bookmarkStart w:id="5" w:name="OLE_LINK4"/>
+      <w:r>
+        <w:t xml:space="preserve">hypothetico-deductive </w:t>
+      </w:r>
+      <w:bookmarkEnd w:id="4"/>
+      <w:bookmarkEnd w:id="5"/>
+      <w:r>
+        <w:t>framework</w:t>
+      </w:r>
+      <w:r>
+        <w:t xml:space="preserve"> in </w:t>
+      </w:r>
+      <w:r>
+        <w:t>the empirical sciences</w:t>
+      </w:r>
+      <w:r>
+        <w:t xml:space="preserve"> by use of scientific hypotheses tests</w:t>
+      </w:r>
+      <w:r>
+        <w:t xml:space="preserve">. In this </w:t>
+      </w:r>
+      <w:r>
+        <w:t xml:space="preserve">hypothetico-deductive </w:t>
+      </w:r>
+      <w:r>
+        <w:t xml:space="preserve">framework researchers (1) observe, (2) form explanations and predictions, which are subsequently (3) tested and (4) results </w:t>
+      </w:r>
+      <w:r>
+        <w:t xml:space="preserve">of these tests </w:t>
+      </w:r>
+      <w:r>
+        <w:t>are fed back in to step 1</w:t>
+      </w:r>
+      <w:r>
+        <w:t xml:space="preserve"> or </w:t>
+      </w:r>
+      <w:bookmarkStart w:id="6" w:name="_GoBack"/>
+      <w:bookmarkEnd w:id="6"/>
+      <w:r>
+        <w:t>2</w:t>
+      </w:r>
+      <w:r>
+        <w:t xml:space="preserve">. </w:t>
+      </w:r>
+    </w:p>
+    <w:p>
+      <w:r>
+        <w:tab/>
+      </w:r>
+      <w:r>
+        <w:rPr>
+          <w:highlight w:val="lightGray"/>
+        </w:rPr>
+        <w:t xml:space="preserve">Statistical hypothesis is a practical application of scientific hypothesis testing, but </w:t>
+      </w:r>
+      <w:r>
+        <w:rPr>
+          <w:highlight w:val="lightGray"/>
+        </w:rPr>
+        <w:t xml:space="preserve">it </w:t>
+      </w:r>
+      <w:r>
+        <w:rPr>
+          <w:highlight w:val="lightGray"/>
+        </w:rPr>
+        <w:t xml:space="preserve">is not </w:t>
+      </w:r>
+      <w:r>
+        <w:rPr>
+          <w:i/>
+          <w:highlight w:val="lightGray"/>
+        </w:rPr>
+        <w:t>equal to</w:t>
+      </w:r>
+      <w:r>
+        <w:rPr>
+          <w:highlight w:val="lightGray"/>
+        </w:rPr>
+        <w:t xml:space="preserve"> scientific hypothesis testing.</w:t>
+      </w:r>
+      <w:r>
+        <w:t xml:space="preserve">  </w:t>
+      </w:r>
+      <w:r>
+        <w:t xml:space="preserve">In similar vein as predictions being deduced from hypotheses, which in themselves are deduced from theory, statistical hypothesis testing is deduced from the notion of scientific hypothesis testing. </w:t>
+      </w:r>
+      <w:r>
+        <w:t>Just like a disconfirmed rejection cannot disprove an entire theory (only indicate some faults), a rejected statistical HT cannot disprove a scientific HT, only indicat</w:t>
+      </w:r>
+      <w:r>
+        <w:t xml:space="preserve">e there </w:t>
+      </w:r>
+      <w:r>
+        <w:rPr>
+          <w:i/>
+        </w:rPr>
+        <w:t>might</w:t>
+      </w:r>
+      <w:r>
+        <w:t xml:space="preserve"> be something wrong.</w:t>
+      </w:r>
+    </w:p>
+    <w:p>
+      <w:r>
+        <w:tab/>
+      </w:r>
+    </w:p>
+    <w:p>
+      <w:pPr>
+        <w:pStyle w:val="APAHeading2"/>
+      </w:pPr>
+      <w:r>
+        <w:t>Statistical heaven</w:t>
+      </w:r>
+    </w:p>
+    <w:p>
+      <w:pPr>
+        <w:ind w:firstLine="708"/>
+      </w:pPr>
+      <w:r>
+        <w:rPr>
+          <w:i/>
+          <w:highlight w:val="lightGray"/>
+        </w:rPr>
+        <w:t>Statistical heaven</w:t>
+      </w:r>
+      <w:r>
+        <w:rPr>
+          <w:highlight w:val="lightGray"/>
+        </w:rPr>
+        <w:t xml:space="preserve"> is the notion that research findings </w:t>
+      </w:r>
+      <w:r>
+        <w:rPr>
+          <w:highlight w:val="lightGray"/>
+        </w:rPr>
+        <w:t xml:space="preserve">in </w:t>
+      </w:r>
+      <w:r>
+        <w:rPr>
+          <w:highlight w:val="lightGray"/>
+        </w:rPr>
+        <w:t xml:space="preserve">statistical </w:t>
+      </w:r>
+      <w:r>
+        <w:rPr>
+          <w:highlight w:val="lightGray"/>
+        </w:rPr>
+        <w:t xml:space="preserve">hypothesis tests </w:t>
+      </w:r>
+      <w:r>
+        <w:rPr>
+          <w:highlight w:val="lightGray"/>
+        </w:rPr>
+        <w:t xml:space="preserve">are </w:t>
+      </w:r>
+      <w:r>
+        <w:rPr>
+          <w:highlight w:val="lightGray"/>
+        </w:rPr>
+        <w:t>uncons</w:t>
+      </w:r>
+      <w:r>
+        <w:rPr>
+          <w:highlight w:val="lightGray"/>
+        </w:rPr>
+        <w:t xml:space="preserve">ciously judged as more certain-, and error free </w:t>
+      </w:r>
+      <w:r>
+        <w:rPr>
+          <w:highlight w:val="lightGray"/>
+        </w:rPr>
+        <w:t>than they actually are</w:t>
+      </w:r>
+      <w:r>
+        <w:t>.</w:t>
+      </w:r>
+      <w:r>
+        <w:t xml:space="preserve"> </w:t>
+      </w:r>
+      <w:r>
+        <w:t xml:space="preserve">In short, this means that researchers assess Type I and Type II error rates as being absent, implying that all significant results are true positives and all non-effects are true negatives. </w:t>
+      </w:r>
+      <w:r>
+        <w:rPr>
+          <w:highlight w:val="red"/>
+        </w:rPr>
+        <w:t xml:space="preserve">In the previous section, we </w:t>
+      </w:r>
+      <w:r>
+        <w:rPr>
+          <w:highlight w:val="red"/>
+        </w:rPr>
+        <w:t xml:space="preserve">indicated </w:t>
+      </w:r>
+      <w:r>
+        <w:rPr>
+          <w:highlight w:val="red"/>
+        </w:rPr>
+        <w:t xml:space="preserve">that true negatives are moot </w:t>
+      </w:r>
+      <w:r>
+        <w:rPr>
+          <w:highlight w:val="red"/>
+        </w:rPr>
+        <w:t xml:space="preserve">in the presence of high power </w:t>
+      </w:r>
+      <w:r>
+        <w:rPr>
+          <w:highlight w:val="red"/>
+        </w:rPr>
+        <w:t>and</w:t>
+      </w:r>
+      <w:r>
+        <w:t xml:space="preserve"> </w:t>
+      </w:r>
+      <w:r>
+        <w:t xml:space="preserve">We do not intend this to sound asinine, and recognize that this discrepancy between the properties of hypothesis tests and practice </w:t>
+      </w:r>
+      <w:r>
+        <w:t>is due</w:t>
+      </w:r>
+      <w:r>
+        <w:t xml:space="preserve"> to </w:t>
+      </w:r>
+      <w:r>
+        <w:t xml:space="preserve">humans’ </w:t>
+      </w:r>
+      <w:r>
+        <w:t>lack of intuition for random sequences and several unconscious fallacies</w:t>
+      </w:r>
+      <w:r>
+        <w:t xml:space="preserve">. </w:t>
+      </w:r>
+    </w:p>
+    <w:p>
+      <w:pPr>
+        <w:ind w:firstLine="708"/>
+      </w:pPr>
+      <w:r>
+        <w:rPr>
+          <w:highlight w:val="lightGray"/>
+        </w:rPr>
+        <w:t xml:space="preserve">The unconscious belief in the law of small numbers </w:t>
+      </w:r>
+      <w:r>
+        <w:rPr>
+          <w:highlight w:val="lightGray"/>
+        </w:rPr>
+        <w:fldChar w:fldCharType="begin" w:fldLock="1"/>
+      </w:r>
+      <w:r>
+        <w:rPr>
+          <w:highlight w:val="lightGray"/>
+        </w:rPr>
+        <w:instrText>ADDIN CSL_CITATION { "citationItems" : [ { "id" : "ITEM-1", "itemData" : { "DOI" : "10.1037/h0031322", "ISSN" : "0033-2909", "author" : [ { "dropping-particle" : "", "family" : "Tversky", "given" : "Amos", "non-dropping-particle" : "", "parse-names" : false, "suffix" : "" }, { "dropping-particle" : "", "family" : "Kahneman", "given" : "Daniel", "non-dropping-particle" : "", "parse-names" : false, "suffix" : "" } ], "container-title" : "Psychological Bulletin", "id" : "ITEM-1", "issue" : "2", "issued" : { "date-parts" : [ [ "1971" ] ] }, "page" : "105-110", "title" : "Belief in the law of small numbers.", "type" : "article-journal", "volume" : "76" }, "uris" : [ "http://www.mendeley.com/documents/?uuid=d0acc3d8-af96-4f7e-8d8c-c7d811663d27" ] } ], "mendeley" : { "previouslyFormattedCitation" : "(Tversky &amp; Kahneman, 1971)" }, "properties" : { "noteIndex" : 0 }, "schema" : "https://github.com/citation-style-language/schema/raw/master/csl-citation.json" }</w:instrText>
+      </w:r>
+      <w:r>
+        <w:rPr>
+          <w:highlight w:val="lightGray"/>
+        </w:rPr>
+        <w:fldChar w:fldCharType="separate"/>
+      </w:r>
+      <w:r>
+        <w:rPr>
+          <w:noProof/>
+          <w:highlight w:val="lightGray"/>
+        </w:rPr>
+        <w:t>(Tversky &amp; Kahneman, 1971)</w:t>
+      </w:r>
+      <w:r>
+        <w:rPr>
+          <w:highlight w:val="lightGray"/>
+        </w:rPr>
+        <w:fldChar w:fldCharType="end"/>
+      </w:r>
+      <w:r>
+        <w:rPr>
+          <w:highlight w:val="lightGray"/>
+        </w:rPr>
+        <w:t xml:space="preserve"> </w:t>
+      </w:r>
+      <w:r>
+        <w:rPr>
+          <w:highlight w:val="lightGray"/>
+        </w:rPr>
+        <w:t xml:space="preserve">causes </w:t>
+      </w:r>
+      <w:r>
+        <w:rPr>
+          <w:highlight w:val="lightGray"/>
+        </w:rPr>
+        <w:t>the notion that sample data are highly representative of population data, resulting in conclusions on the sample level that are readily generalized to the population level.</w:t>
+      </w:r>
+      <w:r>
+        <w:t xml:space="preserve"> </w:t>
+      </w:r>
+      <w:r>
+        <w:t xml:space="preserve">However, </w:t>
+      </w:r>
+      <w:r>
+        <w:t>population data are theoretical values that can never be</w:t>
+      </w:r>
+      <w:r>
+        <w:t xml:space="preserve"> directly measured</w:t>
+      </w:r>
+      <w:r>
+        <w:t xml:space="preserve"> — </w:t>
+      </w:r>
+      <w:r>
+        <w:t xml:space="preserve">observed scores are a sum of the true score and the random measurement error </w:t>
+      </w:r>
+      <w:r>
+        <w:t xml:space="preserve"> (i.e., </w:t>
+      </w:r>
+      <w:r>
+        <w:rPr>
+          <w:i/>
+        </w:rPr>
+        <w:t>X = T + E</w:t>
+      </w:r>
+      <w:r>
+        <w:t xml:space="preserve">; </w:t>
+      </w:r>
+      <w:r>
+        <w:fldChar w:fldCharType="begin" w:fldLock="1"/>
+      </w:r>
+      <w:r>
+        <w:instrText>ADDIN CSL_CITATION { "citationItems" : [ { "id" : "ITEM-1", "itemData" : { "DOI" : "10.1016/0022-2496(66)90002-2", "ISSN" : "00222496", "abstract" : "Following an approach due to Guttman the axioms of the classical test theory model are shown to be derivable as constructions from a specified sampling rule and from the assumption that the observed score of an arbitrarily specified or randomly selected person may be considered as an observation of a random variable having finite and positive variance. Without further assumption the reliability of a test is defined. Parallel measurements are then independently defined, and the concept of replication is explicated. The derived axioms of the classical test theory model are then stated in a refined form of Woodbury's stochastic process notation, and the basic results of this model are derived. The assumptions of experimental independence, homogeneity of error distribution, and conditional independence are related to the classical model and to each other. Finally, a brief sketch of some stronger models assuming the independence of error and true scores or the existence of higher-order moments of error distributions or those making specific distributional assumptions is given.", "author" : [ { "dropping-particle" : "", "family" : "Novick", "given" : "Melvin R.", "non-dropping-particle" : "", "parse-names" : false, "suffix" : "" } ], "container-title" : "Journal of Mathematical Psychology", "id" : "ITEM-1", "issue" : "1", "issued" : { "date-parts" : [ [ "1966", "2" ] ] }, "page" : "1-18", "title" : "The axioms and principal results of classical test theory", "type" : "article-journal", "volume" : "3" }, "uris" : [ "http://www.mendeley.com/documents/?uuid=27fa6cac-2edc-4d98-8256-939ddb8735f6" ] } ], "mendeley" : { "manualFormatting" : "Novick, 1966", "previouslyFormattedCitation" : "(Novick, 1966)" }, "properties" : { "noteIndex" : 0 }, "schema" : "https://github.com/citation-style-language/schema/raw/master/csl-citation.json" }</w:instrText>
+      </w:r>
+      <w:r>
+        <w:fldChar w:fldCharType="separate"/>
+      </w:r>
+      <w:r>
+        <w:rPr>
+          <w:noProof/>
+        </w:rPr>
+        <w:t>Novick, 1966</w:t>
+      </w:r>
+      <w:r>
+        <w:fldChar w:fldCharType="end"/>
+      </w:r>
+      <w:r>
+        <w:t>).</w:t>
+      </w:r>
+      <w:r>
+        <w:t xml:space="preserve"> </w:t>
+      </w:r>
+      <w:r>
+        <w:t xml:space="preserve">Although this belief becomes more justified as sample size increases, samples in psychological science are relatively small to the population that is being studied </w:t>
+      </w:r>
+      <w:r>
+        <w:t xml:space="preserve">in most instances (). </w:t>
+      </w:r>
+    </w:p>
+    <w:p>
+      <w:pPr>
+        <w:ind w:firstLine="708"/>
+      </w:pPr>
+      <w:r>
+        <w:t>Confirmation bias</w:t>
+      </w:r>
+    </w:p>
+    <w:p>
+      <w:pPr>
+        <w:ind w:firstLine="708"/>
+      </w:pPr>
+    </w:p>
+    <w:p>
+      <w:pPr>
+        <w:ind w:firstLine="708"/>
+      </w:pPr>
+      <w:r>
+        <w:t>Hindsight bias</w:t>
+      </w:r>
+    </w:p>
+    <w:p>
+      <w:pPr>
+        <w:ind w:firstLine="708"/>
+      </w:pPr>
+      <w:commentRangeStart w:id="7"/>
+      <w:r>
+        <w:t>Overconfidence</w:t>
+      </w:r>
+      <w:commentRangeEnd w:id="7"/>
       <w:r>
         <w:rPr>
           <w:rStyle w:val="CommentReference"/>
         </w:rPr>
-        <w:commentReference w:id="2"/>
-      </w:r>
-      <w:r>
-        <w:t>, and the validity of a study is regularly a</w:t>
-      </w:r>
-      <w:r>
-        <w:t xml:space="preserve">ssessed by the results of </w:t>
-      </w:r>
-      <w:del w:id="3" w:author="Chris Hartgerink" w:date="2014-03-28T16:56:00Z">
-        <w:r>
-          <w:delText>such</w:delText>
-        </w:r>
-        <w:r>
-          <w:delText xml:space="preserve"> </w:delText>
-        </w:r>
-      </w:del>
-      <w:ins w:id="4" w:author="Chris Hartgerink" w:date="2014-03-28T16:56:00Z">
-        <w:r>
-          <w:t xml:space="preserve">individual </w:t>
+        <w:commentReference w:id="7"/>
+      </w:r>
+    </w:p>
+    <w:p>
+      <w:pPr>
+        <w:ind w:firstLine="708"/>
+      </w:pPr>
+      <w:r>
+        <w:t xml:space="preserve">When using hypothesis tests as a tool to make inferences, there are four possible outcomes as a result of the absence/presence of an effect in the population, and absence/presence of an effect in the sample data (see Figure 1). </w:t>
+      </w:r>
+    </w:p>
+    <w:p>
+      <w:pPr>
+        <w:ind w:firstLine="708"/>
+      </w:pPr>
+      <w:r>
+        <w:rPr>
+          <w:highlight w:val="lightGray"/>
+        </w:rPr>
+        <w:t>Although of much value in developing methods</w:t>
+      </w:r>
+      <w:r>
+        <w:rPr>
+          <w:highlight w:val="lightGray"/>
+        </w:rPr>
+        <w:t xml:space="preserve"> with </w:t>
+      </w:r>
+      <w:r>
+        <w:rPr>
+          <w:highlight w:val="lightGray"/>
+        </w:rPr>
+        <w:t xml:space="preserve">calibrated </w:t>
+      </w:r>
+      <w:r>
+        <w:rPr>
+          <w:highlight w:val="lightGray"/>
+        </w:rPr>
+        <w:t xml:space="preserve">specificity (i.e., </w:t>
+      </w:r>
+      <w:r>
+        <w:rPr>
+          <w:highlight w:val="lightGray"/>
+        </w:rPr>
+        <w:t xml:space="preserve">Type I error </w:t>
+      </w:r>
+      <w:r>
+        <w:rPr>
+          <w:highlight w:val="lightGray"/>
+        </w:rPr>
+        <w:t>equaling</w:t>
+      </w:r>
+      <w:r>
+        <w:rPr>
+          <w:highlight w:val="lightGray"/>
+        </w:rPr>
+        <w:t xml:space="preserve"> α</w:t>
+      </w:r>
+      <w:r>
+        <w:rPr>
+          <w:highlight w:val="lightGray"/>
+        </w:rPr>
+        <w:t>)</w:t>
+      </w:r>
+      <w:r>
+        <w:rPr>
+          <w:highlight w:val="lightGray"/>
+        </w:rPr>
+        <w:t xml:space="preserve">, the </w:t>
+      </w:r>
+      <w:r>
+        <w:rPr>
+          <w:highlight w:val="lightGray"/>
+        </w:rPr>
+        <w:t xml:space="preserve">null situation never arises in practical research settings </w:t>
+      </w:r>
+      <w:r>
+        <w:rPr>
+          <w:highlight w:val="lightGray"/>
+        </w:rPr>
+        <w:t xml:space="preserve">as </w:t>
+      </w:r>
+      <w:r>
+        <w:rPr>
+          <w:highlight w:val="lightGray"/>
+        </w:rPr>
+        <w:t xml:space="preserve">there is </w:t>
+      </w:r>
+      <w:r>
+        <w:rPr>
+          <w:highlight w:val="lightGray"/>
+        </w:rPr>
+        <w:t xml:space="preserve">always some </w:t>
+      </w:r>
+      <w:r>
+        <w:rPr>
+          <w:highlight w:val="lightGray"/>
+        </w:rPr>
+        <w:t xml:space="preserve">difference due to </w:t>
+      </w:r>
+      <w:r>
+        <w:rPr>
+          <w:highlight w:val="lightGray"/>
+        </w:rPr>
+        <w:t>random noise</w:t>
+      </w:r>
+      <w:r>
+        <w:rPr>
+          <w:highlight w:val="lightGray"/>
+        </w:rPr>
+        <w:t xml:space="preserve">, however </w:t>
+      </w:r>
+      <w:r>
+        <w:rPr>
+          <w:highlight w:val="lightGray"/>
+        </w:rPr>
+        <w:t>minor</w:t>
+      </w:r>
+      <w:r>
+        <w:rPr>
+          <w:highlight w:val="lightGray"/>
+        </w:rPr>
+        <w:t>.</w:t>
+      </w:r>
+      <w:r>
+        <w:t xml:space="preserve"> </w:t>
+      </w:r>
+      <w:r>
+        <w:t xml:space="preserve">Subsequently, </w:t>
+      </w:r>
+      <w:r>
+        <w:t xml:space="preserve">a </w:t>
+      </w:r>
+      <w:r>
+        <w:t xml:space="preserve">difference </w:t>
+      </w:r>
+      <w:r>
+        <w:t xml:space="preserve">due to random noise </w:t>
+      </w:r>
+      <w:r>
+        <w:rPr>
+          <w:i/>
+        </w:rPr>
+        <w:t xml:space="preserve">can </w:t>
+      </w:r>
+      <w:r>
+        <w:t xml:space="preserve">be significant </w:t>
+      </w:r>
+      <w:r>
+        <w:t>when</w:t>
+      </w:r>
+      <w:r>
+        <w:t xml:space="preserve"> the power is large enough. </w:t>
+      </w:r>
+      <w:r>
+        <w:t>This is easily illustrated by simulating</w:t>
+      </w:r>
+      <w:r>
+        <w:t xml:space="preserve"> two samples</w:t>
+      </w:r>
+      <w:r>
+        <w:t xml:space="preserve"> (</w:t>
+      </w:r>
+      <w:r>
+        <w:rPr>
+          <w:i/>
+        </w:rPr>
+        <w:t>n</w:t>
+      </w:r>
+      <w:r>
+        <w:rPr>
+          <w:i/>
+          <w:vertAlign w:val="subscript"/>
+        </w:rPr>
+        <w:t>k</w:t>
+      </w:r>
+      <w:r>
+        <w:rPr>
+          <w:i/>
+        </w:rPr>
+        <w:t xml:space="preserve"> </w:t>
+      </w:r>
+      <w:r>
+        <w:t>= 5,000,000), with equal mean and variance (</w:t>
+      </w:r>
+      <w:r>
+        <w:rPr>
+          <w:i/>
+        </w:rPr>
+        <w:t>M</w:t>
+      </w:r>
+      <w:r>
+        <w:rPr>
+          <w:i/>
+          <w:vertAlign w:val="subscript"/>
+        </w:rPr>
+        <w:t>k</w:t>
+      </w:r>
+      <w:r>
+        <w:rPr>
+          <w:i/>
+        </w:rPr>
+        <w:t xml:space="preserve"> </w:t>
+      </w:r>
+      <w:r>
+        <w:t xml:space="preserve">= 1, </w:t>
+      </w:r>
+      <w:r>
+        <w:rPr>
+          <w:i/>
+        </w:rPr>
+        <w:t>s</w:t>
+      </w:r>
+      <w:r>
+        <w:rPr>
+          <w:i/>
+          <w:vertAlign w:val="subscript"/>
+        </w:rPr>
+        <w:t xml:space="preserve">k </w:t>
+      </w:r>
+      <w:r>
+        <w:rPr>
+          <w:i/>
+        </w:rPr>
+        <w:t xml:space="preserve">= </w:t>
+      </w:r>
+      <w:r>
+        <w:t>.1</w:t>
+      </w:r>
+      <w:r>
+        <w:t xml:space="preserve">), but with a </w:t>
+      </w:r>
+      <w:r>
+        <w:t>miniscule amount of</w:t>
+      </w:r>
+      <w:r>
+        <w:t xml:space="preserve"> variation in random error (</w:t>
+      </w:r>
+      <w:r>
+        <w:rPr>
+          <w:i/>
+        </w:rPr>
+        <w:t>e</w:t>
+      </w:r>
+      <w:r>
+        <w:rPr>
+          <w:i/>
+          <w:vertAlign w:val="subscript"/>
+        </w:rPr>
+        <w:t>1</w:t>
+      </w:r>
+      <w:r>
+        <w:rPr>
+          <w:i/>
+        </w:rPr>
+        <w:t xml:space="preserve"> =</w:t>
+      </w:r>
+      <w:r>
+        <w:t xml:space="preserve"> .002</w:t>
+      </w:r>
+      <w:r>
+        <w:t xml:space="preserve"> and </w:t>
+      </w:r>
+      <w:r>
+        <w:rPr>
+          <w:i/>
+        </w:rPr>
+        <w:t>e</w:t>
+      </w:r>
+      <w:r>
+        <w:rPr>
+          <w:i/>
+          <w:vertAlign w:val="subscript"/>
+        </w:rPr>
+        <w:t>2</w:t>
+      </w:r>
+      <w:r>
+        <w:t xml:space="preserve"> = .001</w:t>
+      </w:r>
+      <w:r>
+        <w:t xml:space="preserve"> ~ </w:t>
+      </w:r>
+      <w:r>
+        <w:rPr>
+          <w:i/>
+        </w:rPr>
+        <w:t xml:space="preserve">U </w:t>
+      </w:r>
+      <w:r>
+        <w:t>[</w:t>
+      </w:r>
+      <w:r>
+        <w:t>0</w:t>
+      </w:r>
+      <w:r>
+        <w:t>,</w:t>
+      </w:r>
+      <w:r>
+        <w:rPr>
+          <w:i/>
+        </w:rPr>
+        <w:t>e</w:t>
+      </w:r>
+      <w:r>
+        <w:rPr>
+          <w:i/>
+          <w:vertAlign w:val="subscript"/>
+        </w:rPr>
+        <w:t>k</w:t>
+      </w:r>
+      <w:r>
+        <w:t>])</w:t>
+      </w:r>
+      <w:r>
+        <w:t>. This results in a 100% rejection rate of the null hypothesis of equal means</w:t>
+      </w:r>
+      <w:r>
+        <w:t xml:space="preserve"> over 100</w:t>
+      </w:r>
+      <w:r>
+        <w:t>0</w:t>
+      </w:r>
+      <w:r>
+        <w:t xml:space="preserve"> randomly generated </w:t>
+      </w:r>
+      <w:r>
+        <w:t>sample pairs</w:t>
+      </w:r>
+      <w:r>
+        <w:t xml:space="preserve">, whereas in truth the null hypothesis </w:t>
+      </w:r>
+      <w:r>
+        <w:rPr>
+          <w:i/>
+        </w:rPr>
+        <w:t>is</w:t>
+      </w:r>
+      <w:r>
+        <w:t xml:space="preserve"> true.</w:t>
+      </w:r>
+      <w:commentRangeStart w:id="8"/>
+      <w:r>
+        <w:t xml:space="preserve"> </w:t>
+      </w:r>
+      <w:commentRangeEnd w:id="8"/>
+      <w:r>
+        <w:rPr>
+          <w:rStyle w:val="CommentReference"/>
+        </w:rPr>
+        <w:commentReference w:id="8"/>
+      </w:r>
+      <w:r>
+        <w:t xml:space="preserve">In other words, the null can only be true if there is no measurement error at all — a thing we consider impossible. </w:t>
+      </w:r>
+      <w:r>
+        <w:t>This</w:t>
+      </w:r>
+      <w:r>
+        <w:t xml:space="preserve"> is a hyperbolic example, meant </w:t>
+      </w:r>
+      <w:r>
+        <w:t xml:space="preserve">to illustrate that the null </w:t>
+      </w:r>
+      <w:r>
+        <w:t>can</w:t>
+      </w:r>
+      <w:r>
+        <w:rPr>
+          <w:i/>
+        </w:rPr>
+        <w:t xml:space="preserve"> </w:t>
+      </w:r>
+      <w:r>
+        <w:t>and</w:t>
+      </w:r>
+      <w:r>
+        <w:rPr>
+          <w:i/>
+        </w:rPr>
+        <w:t xml:space="preserve"> </w:t>
+      </w:r>
+      <w:r>
+        <w:t>will</w:t>
+      </w:r>
+      <w:r>
+        <w:rPr>
+          <w:i/>
+        </w:rPr>
+        <w:t xml:space="preserve"> </w:t>
+      </w:r>
+      <w:r>
+        <w:t>be determined to be false given enough power, purely on the basis of variation in measurement error.</w:t>
+      </w:r>
+    </w:p>
+    <w:p>
+      <w:pPr>
+        <w:ind w:firstLine="708"/>
+      </w:pPr>
+      <w:r>
+        <w:rPr>
+          <w:highlight w:val="lightGray"/>
+        </w:rPr>
+        <w:t>Aligned with this</w:t>
+      </w:r>
+      <w:r>
+        <w:rPr>
+          <w:highlight w:val="lightGray"/>
+        </w:rPr>
+        <w:t>, is the notion that our attention as a scientific enterprise</w:t>
+      </w:r>
+      <w:r>
+        <w:rPr>
+          <w:highlight w:val="lightGray"/>
+        </w:rPr>
+        <w:t>, in general,</w:t>
+      </w:r>
+      <w:r>
+        <w:rPr>
+          <w:highlight w:val="lightGray"/>
+        </w:rPr>
+        <w:t xml:space="preserve"> should be on controll</w:t>
+      </w:r>
+      <w:r>
+        <w:rPr>
+          <w:highlight w:val="lightGray"/>
+        </w:rPr>
+        <w:t>ing the rate of false-negatives —</w:t>
+      </w:r>
+      <w:r>
+        <w:rPr>
+          <w:highlight w:val="lightGray"/>
+        </w:rPr>
+        <w:t xml:space="preserve"> not the rate of false-positives </w:t>
+      </w:r>
+      <w:r>
+        <w:rPr>
+          <w:highlight w:val="lightGray"/>
+        </w:rPr>
+        <w:fldChar w:fldCharType="begin" w:fldLock="1"/>
+      </w:r>
+      <w:r>
+        <w:rPr>
+          <w:highlight w:val="lightGray"/>
+        </w:rPr>
+        <w:instrText>ADDIN CSL_CITATION { "citationItems" : [ { "id" : "ITEM-1", "itemData" : { "DOI" : "10.1177/1745691612462587", "author" : [ { "dropping-particle" : "", "family" : "K. Fiedler", "given" : "", "non-dropping-particle" : "", "parse-names" : false, "suffix" : "" }, { "dropping-particle" : "", "family" : "F. Kutzner", "given" : "", "non-dropping-particle" : "", "parse-names" : false, "suffix" : "" }, { "dropping-particle" : "", "family" : "J. I. Krueger", "given" : "", "non-dropping-particle" : "", "parse-names" : false, "suffix" : "" } ], "container-title" : "Perspectives on Psychological Science", "id" : "ITEM-1", "issue" : "6", "issued" : { "date-parts" : [ [ "2012" ] ] }, "page" : "661-669", "title" : "The Long Way From \u03b1-Error Control to Validity Proper: Problems With a Short-Sighted False-Positive Debate", "type" : "article-journal", "volume" : "7" }, "uris" : [ "http://www.mendeley.com/documents/?uuid=e65ecbd7-ea2f-447b-8e1e-f525319e8f47" ] } ], "mendeley" : { "manualFormatting" : "(Fiedler, Kutzner, &amp; Krueger, 2012)", "previouslyFormattedCitation" : "(K. Fiedler, F. Kutzner, &amp; J. I. Krueger, 2012)" }, "properties" : { "noteIndex" : 0 }, "schema" : "https://github.com/citation-style-language/schema/raw/master/csl-citation.json" }</w:instrText>
+      </w:r>
+      <w:r>
+        <w:rPr>
+          <w:highlight w:val="lightGray"/>
+        </w:rPr>
+        <w:fldChar w:fldCharType="separate"/>
+      </w:r>
+      <w:r>
+        <w:rPr>
+          <w:noProof/>
+          <w:highlight w:val="lightGray"/>
+        </w:rPr>
+        <w:t>(Fiedler, Kutzner, &amp; Krueger, 2012)</w:t>
+      </w:r>
+      <w:r>
+        <w:rPr>
+          <w:highlight w:val="lightGray"/>
+        </w:rPr>
+        <w:fldChar w:fldCharType="end"/>
+      </w:r>
+      <w:r>
+        <w:t>.</w:t>
+      </w:r>
+      <w:r>
+        <w:t xml:space="preserve"> </w:t>
+      </w:r>
+      <w:r>
+        <w:fldChar w:fldCharType="begin" w:fldLock="1"/>
+      </w:r>
+      <w:r>
+        <w:instrText>ADDIN CSL_CITATION { "citationItems" : [ { "id" : "ITEM-1", "itemData" : { "DOI" : "10.1177/1745691612462587", "author" : [ { "dropping-particle" : "", "family" : "K. Fiedler", "given" : "", "non-dropping-particle" : "", "parse-names" : false, "suffix" : "" }, { "dropping-particle" : "", "family" : "F. Kutzner", "given" : "", "non-dropping-particle" : "", "parse-names" : false, "suffix" : "" }, { "dropping-particle" : "", "family" : "J. I. Krueger", "given" : "", "non-dropping-particle" : "", "parse-names" : false, "suffix" : "" } ], "container-title" : "Perspectives on Psychological Science", "id" : "ITEM-1", "issue" : "6", "issued" : { "date-parts" : [ [ "2012" ] ] }, "page" : "661-669", "title" : "The Long Way From \u03b1-Error Control to Validity Proper: Problems With a Short-Sighted False-Positive Debate", "type" : "article-journal", "volume" : "7" }, "uris" : [ "http://www.mendeley.com/documents/?uuid=e65ecbd7-ea2f-447b-8e1e-f525319e8f47" ] } ], "mendeley" : { "manualFormatting" : "Fiedler et al. (2012)", "previouslyFormattedCitation" : "(K. Fiedler et al., 2012)" }, "properties" : { "noteIndex" : 0 }, "schema" : "https://github.com/citation-style-language/schema/raw/master/csl-citation.json" }</w:instrText>
+      </w:r>
+      <w:r>
+        <w:fldChar w:fldCharType="separate"/>
+      </w:r>
+      <w:r>
+        <w:rPr>
+          <w:noProof/>
+        </w:rPr>
+        <w:t>Fiedler et al.</w:t>
+      </w:r>
+      <w:r>
+        <w:rPr>
+          <w:noProof/>
+        </w:rPr>
+        <w:t xml:space="preserve"> (</w:t>
+      </w:r>
+      <w:r>
+        <w:rPr>
+          <w:noProof/>
+        </w:rPr>
+        <w:t>2012)</w:t>
+      </w:r>
+      <w:r>
+        <w:fldChar w:fldCharType="end"/>
+      </w:r>
+      <w:r>
+        <w:t xml:space="preserve"> </w:t>
+      </w:r>
+      <w:r>
+        <w:t>argue</w:t>
+      </w:r>
+      <w:r>
+        <w:t>d this</w:t>
+      </w:r>
+      <w:r>
+        <w:t xml:space="preserve"> from a theory development perspective, </w:t>
+      </w:r>
+      <w:r>
+        <w:t xml:space="preserve">positing that </w:t>
+      </w:r>
+      <w:r>
+        <w:t xml:space="preserve">false-negatives </w:t>
+      </w:r>
+      <w:r>
+        <w:t>cause forgoing of hypotheses and false-positives encourage further testing. Discovery rates of errors are proposed to be higher for false-positives due to such further testing, making false-negatives more costly. O</w:t>
+      </w:r>
+      <w:r>
+        <w:t xml:space="preserve">ur </w:t>
+      </w:r>
+      <w:r>
+        <w:t xml:space="preserve">purely statistical </w:t>
+      </w:r>
+      <w:r>
+        <w:t>argume</w:t>
+      </w:r>
+      <w:r>
+        <w:t>nt reaches the same conclusion. However, w</w:t>
+      </w:r>
+      <w:r>
+        <w:t>e posit that null hypotheses are false to begin with given enough power, and therefore only false-negatives are a possibility</w:t>
+      </w:r>
+      <w:r>
+        <w:t xml:space="preserve">, </w:t>
+      </w:r>
+      <w:r>
+        <w:t xml:space="preserve">and </w:t>
+      </w:r>
+      <w:r>
+        <w:t xml:space="preserve">hence, </w:t>
+      </w:r>
+      <w:r>
+        <w:t>of interest.</w:t>
+      </w:r>
+      <w:commentRangeStart w:id="9"/>
+      <w:r>
+        <w:rPr>
+          <w:rStyle w:val="FootnoteReference"/>
+        </w:rPr>
+        <w:footnoteReference w:id="3"/>
+      </w:r>
+      <w:commentRangeEnd w:id="9"/>
+      <w:r>
+        <w:rPr>
+          <w:rStyle w:val="CommentReference"/>
+        </w:rPr>
+        <w:commentReference w:id="9"/>
+      </w:r>
+    </w:p>
+    <w:p>
+      <w:pPr>
+        <w:ind w:firstLine="708"/>
+      </w:pPr>
+      <w:r>
+        <w:t>The current paper is mainly concerned with the application of hypothesis tests and its subsequent conclusions with respect to the presence or absence of an effect.</w:t>
+      </w:r>
+      <w:r>
+        <w:t xml:space="preserve"> </w:t>
+      </w:r>
+      <w:r>
+        <w:t xml:space="preserve">Although disputed by some (e.g., ), null hypotheses are theoretically </w:t>
+      </w:r>
+      <w:r>
+        <w:rPr>
+          <w:i/>
+        </w:rPr>
+        <w:t xml:space="preserve">always </w:t>
+      </w:r>
+      <w:r>
+        <w:t xml:space="preserve">subject to rejection, given a large enough sample and/or precise measure (i.e., power). In other words, null hypotheses are moot, as they will always prove to be rejected in some instance. </w:t>
+      </w:r>
+    </w:p>
+    <w:p>
+      <w:pPr>
+        <w:spacing w:after="160" w:line="259" w:lineRule="auto"/>
+      </w:pPr>
+      <w:r>
+        <w:br w:type="page"/>
+      </w:r>
+    </w:p>
+    <w:p>
+      <w:pPr>
+        <w:rPr>
+          <w:ins w:id="10" w:author="Chris Hartgerink" w:date="2014-04-01T09:06:00Z"/>
+        </w:rPr>
+      </w:pPr>
+    </w:p>
+    <w:p>
+      <w:ins w:id="11" w:author="Chris Hartgerink" w:date="2014-03-28T16:58:00Z">
+        <w:r>
+          <w:t xml:space="preserve">The unconscious human fallacies and the probabilistic nature of statistical results </w:t>
         </w:r>
       </w:ins>
-      <w:r>
-        <w:t>hypothesis test</w:t>
-      </w:r>
-      <w:r>
-        <w:t>s</w:t>
-      </w:r>
-      <w:r>
-        <w:t xml:space="preserve">. </w:t>
-      </w:r>
-      <w:r>
-        <w:t xml:space="preserve">There is much value in hypothesis testing, but </w:t>
-      </w:r>
-      <w:r>
-        <w:t>th</w:t>
-      </w:r>
-      <w:r>
-        <w:t>e</w:t>
-      </w:r>
-      <w:r>
-        <w:t xml:space="preserve"> application of </w:t>
-      </w:r>
-      <w:ins w:id="5" w:author="Chris Hartgerink" w:date="2014-03-28T16:58:00Z">
-        <w:r>
-          <w:t xml:space="preserve">individual </w:t>
+      <w:ins w:id="12" w:author="Chris Hartgerink" w:date="2014-03-28T17:03:00Z">
+        <w:r>
+          <w:t xml:space="preserve">are at </w:t>
         </w:r>
       </w:ins>
-      <w:r>
-        <w:t>hypothesis testing is subject to unconscious human fallacies</w:t>
-      </w:r>
-      <w:ins w:id="6" w:author="Chris Hartgerink" w:date="2014-03-28T16:57:00Z">
+      <w:ins w:id="13" w:author="Chris Hartgerink" w:date="2014-03-28T16:58:00Z">
+        <w:r>
+          <w:t xml:space="preserve">interplay, </w:t>
+        </w:r>
+      </w:ins>
+      <w:ins w:id="14" w:author="Chris Hartgerink" w:date="2014-03-28T16:59:00Z">
+        <w:r>
+          <w:t>resulting in a</w:t>
+        </w:r>
+      </w:ins>
+      <w:ins w:id="15" w:author="Chris Hartgerink" w:date="2014-03-28T17:00:00Z">
+        <w:r>
+          <w:t xml:space="preserve"> fallacy of its own accord.</w:t>
+        </w:r>
+      </w:ins>
+      <w:ins w:id="16" w:author="Chris Hartgerink" w:date="2014-03-28T16:14:00Z">
         <w:r>
           <w:t xml:space="preserve"> </w:t>
         </w:r>
       </w:ins>
-      <w:commentRangeStart w:id="7"/>
-      <w:ins w:id="8" w:author="Chris Hartgerink" w:date="2014-03-28T17:06:00Z">
-        <w:r>
-          <w:t>(e.g., law of small numbers, confirmation bias, hindsight bias)</w:t>
-        </w:r>
-      </w:ins>
-      <w:commentRangeEnd w:id="7"/>
-      <w:ins w:id="9" w:author="Chris Hartgerink" w:date="2014-03-28T17:07:00Z">
-        <w:r>
-          <w:rPr>
-            <w:rStyle w:val="CommentReference"/>
-          </w:rPr>
-          <w:commentReference w:id="7"/>
-        </w:r>
-      </w:ins>
-      <w:ins w:id="10" w:author="Chris Hartgerink" w:date="2014-03-28T17:06:00Z">
-        <w:r>
-          <w:t xml:space="preserve"> </w:t>
-        </w:r>
-      </w:ins>
-      <w:ins w:id="11" w:author="Chris Hartgerink" w:date="2014-03-28T16:57:00Z">
-        <w:r>
-          <w:t xml:space="preserve">and overlooks </w:t>
-        </w:r>
-      </w:ins>
-      <w:ins w:id="12" w:author="Chris Hartgerink" w:date="2014-03-28T16:58:00Z">
-        <w:r>
-          <w:t xml:space="preserve">the probabilistic nature of </w:t>
-        </w:r>
-      </w:ins>
-      <w:ins w:id="13" w:author="Chris Hartgerink" w:date="2014-03-28T16:57:00Z">
-        <w:r>
-          <w:t xml:space="preserve">statistical results </w:t>
-        </w:r>
-        <w:r>
-          <w:fldChar w:fldCharType="begin" w:fldLock="1"/>
-        </w:r>
-      </w:ins>
-      <w:r>
-        <w:instrText>ADDIN CSL_CITATION { "citationItems" : [ { "id" : "ITEM-1", "itemData" : { "author" : [ { "dropping-particle" : "", "family" : "Murdoch", "given" : "DJ", "non-dropping-particle" : "", "parse-names" : false, "suffix" : "" }, { "dropping-particle" : "", "family" : "Tsai", "given" : "YL", "non-dropping-particle" : "", "parse-names" : false, "suffix" : "" }, { "dropping-particle" : "", "family" : "Adcock", "given" : "James", "non-dropping-particle" : "", "parse-names" : false, "suffix" : "" } ], "container-title" : "The American Statistician", "id" : "ITEM-1", "issued" : { "date-parts" : [ [ "2008" ] ] }, "note" : "Important: one sided tests with sample values going against the prediction yield p-values with high density to one.", "page" : "242-245", "title" : "P-values are random variables", "type" : "article-journal", "volume" : "62" }, "uris" : [ "http://www.mendeley.com/documents/?uuid=b768e279-d59a-4fc9-8d3c-e7eb90445786" ] } ], "mendeley" : { "previouslyFormattedCitation" : "(Murdoch, Tsai, &amp; Adcock, 2008)" }, "properties" : { "noteIndex" : 0 }, "schema" : "https://github.com/citation-style-language/schema/raw/master/csl-citation.json" }</w:instrText>
-      </w:r>
-      <w:r>
-        <w:fldChar w:fldCharType="separate"/>
-      </w:r>
-      <w:r>
-        <w:rPr>
-          <w:noProof/>
-        </w:rPr>
-        <w:t>(Murdoch, Tsai, &amp; Adcock, 2008)</w:t>
-      </w:r>
-      <w:ins w:id="14" w:author="Chris Hartgerink" w:date="2014-03-28T16:57:00Z">
-        <w:r>
-          <w:fldChar w:fldCharType="end"/>
-        </w:r>
-      </w:ins>
-      <w:ins w:id="15" w:author="Chris Hartgerink" w:date="2014-03-28T16:14:00Z">
-        <w:r>
-          <w:t>.</w:t>
-        </w:r>
-      </w:ins>
-      <w:ins w:id="16" w:author="Chris Hartgerink" w:date="2014-03-28T16:58:00Z">
-        <w:r>
-          <w:t xml:space="preserve"> The unconscious human fallacies and the probabilistic nature of statistical results </w:t>
-        </w:r>
-      </w:ins>
-      <w:bookmarkStart w:id="17" w:name="_GoBack"/>
-      <w:ins w:id="18" w:author="Chris Hartgerink" w:date="2014-03-28T17:03:00Z">
-        <w:r>
-          <w:t xml:space="preserve">are at </w:t>
-        </w:r>
-      </w:ins>
-      <w:bookmarkEnd w:id="17"/>
-      <w:ins w:id="19" w:author="Chris Hartgerink" w:date="2014-03-28T16:58:00Z">
-        <w:r>
-          <w:t xml:space="preserve">interplay, </w:t>
-        </w:r>
-      </w:ins>
-      <w:ins w:id="20" w:author="Chris Hartgerink" w:date="2014-03-28T16:59:00Z">
-        <w:r>
-          <w:t>resulting in a</w:t>
-        </w:r>
-      </w:ins>
-      <w:ins w:id="21" w:author="Chris Hartgerink" w:date="2014-03-28T17:00:00Z">
-        <w:r>
-          <w:t xml:space="preserve"> fallacy of its own accord.</w:t>
-        </w:r>
-      </w:ins>
-      <w:ins w:id="22" w:author="Chris Hartgerink" w:date="2014-03-28T16:14:00Z">
-        <w:r>
-          <w:t xml:space="preserve"> </w:t>
-        </w:r>
-      </w:ins>
-      <w:ins w:id="23" w:author="Chris Hartgerink" w:date="2014-03-28T17:01:00Z">
+      <w:ins w:id="17" w:author="Chris Hartgerink" w:date="2014-03-28T17:01:00Z">
         <w:r>
           <w:t xml:space="preserve">In the current paper, we explain the origins of this fallacy, which we call the fallacy of </w:t>
         </w:r>
@@ -487,17 +1636,12 @@
         <w:r>
           <w:rPr>
             <w:i/>
-            <w:rPrChange w:id="24" w:author="Chris Hartgerink" w:date="2014-03-28T17:01:00Z">
-              <w:rPr>
-                <w:i/>
-              </w:rPr>
-            </w:rPrChange>
           </w:rPr>
           <w:t>heaven</w:t>
         </w:r>
         <w:r>
           <w:rPr>
-            <w:rPrChange w:id="25" w:author="Chris Hartgerink" w:date="2014-03-28T17:01:00Z">
+            <w:rPrChange w:id="18" w:author="Chris Hartgerink" w:date="2014-03-28T17:01:00Z">
               <w:rPr>
                 <w:i/>
               </w:rPr>
@@ -506,94 +1650,84 @@
           <w:t xml:space="preserve">. </w:t>
         </w:r>
       </w:ins>
-      <w:ins w:id="26" w:author="Chris Hartgerink" w:date="2014-03-28T17:04:00Z">
+      <w:ins w:id="19" w:author="Chris Hartgerink" w:date="2014-03-28T17:04:00Z">
         <w:r>
           <w:t xml:space="preserve">Subsequently, we investigate how this fallacy </w:t>
         </w:r>
       </w:ins>
-      <w:ins w:id="27" w:author="Chris Hartgerink" w:date="2014-03-28T17:05:00Z">
+      <w:ins w:id="20" w:author="Chris Hartgerink" w:date="2014-03-28T17:05:00Z">
         <w:r>
           <w:t xml:space="preserve">of statistical heaven </w:t>
         </w:r>
       </w:ins>
-      <w:ins w:id="28" w:author="Chris Hartgerink" w:date="2014-03-28T17:04:00Z">
-        <w:r>
-          <w:t xml:space="preserve">has affected research in psychological science, and propose a method to decrease </w:t>
-        </w:r>
-        <w:proofErr w:type="spellStart"/>
-        <w:r>
-          <w:t>its</w:t>
+      <w:ins w:id="21" w:author="Chris Hartgerink" w:date="2014-03-28T17:04:00Z">
+        <w:r>
+          <w:t>has affected research in psychological science, and propose a method to decrease its</w:t>
         </w:r>
       </w:ins>
-      <w:ins w:id="29" w:author="Chris Hartgerink" w:date="2014-03-28T16:23:00Z">
-        <w:r>
-          <w:rPr>
-            <w:rPrChange w:id="30" w:author="Chris Hartgerink" w:date="2014-03-28T17:01:00Z">
-              <w:rPr/>
-            </w:rPrChange>
-          </w:rPr>
+      <w:ins w:id="22" w:author="Chris Hartgerink" w:date="2014-03-28T16:23:00Z">
+        <w:r>
           <w:t>These</w:t>
         </w:r>
-        <w:proofErr w:type="spellEnd"/>
         <w:r>
           <w:t xml:space="preserve"> unconscious fallacies make the interpretation of results </w:t>
         </w:r>
       </w:ins>
-      <w:ins w:id="31" w:author="Chris Hartgerink" w:date="2014-03-28T16:55:00Z">
+      <w:ins w:id="23" w:author="Chris Hartgerink" w:date="2014-03-28T16:55:00Z">
         <w:r>
           <w:t xml:space="preserve">arduous </w:t>
         </w:r>
       </w:ins>
-      <w:ins w:id="32" w:author="Chris Hartgerink" w:date="2014-03-28T16:32:00Z">
+      <w:ins w:id="24" w:author="Chris Hartgerink" w:date="2014-03-28T16:32:00Z">
         <w:r>
           <w:t>and can lead to</w:t>
         </w:r>
       </w:ins>
-      <w:ins w:id="33" w:author="Chris Hartgerink" w:date="2014-03-28T16:33:00Z">
+      <w:ins w:id="25" w:author="Chris Hartgerink" w:date="2014-03-28T16:33:00Z">
         <w:r>
           <w:t xml:space="preserve"> seemingly paradoxical conclusions</w:t>
         </w:r>
       </w:ins>
-      <w:ins w:id="34" w:author="Chris Hartgerink" w:date="2014-03-28T16:28:00Z">
+      <w:ins w:id="26" w:author="Chris Hartgerink" w:date="2014-03-28T16:28:00Z">
         <w:r>
           <w:t>. Additionally, hypothesis testing has intricacies that are often misconceived</w:t>
         </w:r>
       </w:ins>
-      <w:ins w:id="35" w:author="Chris Hartgerink" w:date="2014-03-28T16:24:00Z">
+      <w:ins w:id="27" w:author="Chris Hartgerink" w:date="2014-03-28T16:24:00Z">
         <w:r>
           <w:t xml:space="preserve"> (see </w:t>
         </w:r>
-        <w:commentRangeStart w:id="36"/>
+        <w:commentRangeStart w:id="28"/>
         <w:r>
           <w:t>Schmidt &amp; Hunter, 1997</w:t>
         </w:r>
-        <w:commentRangeEnd w:id="36"/>
+        <w:commentRangeEnd w:id="28"/>
         <w:r>
           <w:rPr>
             <w:rStyle w:val="CommentReference"/>
           </w:rPr>
-          <w:commentReference w:id="36"/>
+          <w:commentReference w:id="28"/>
         </w:r>
         <w:r>
           <w:t>)</w:t>
         </w:r>
       </w:ins>
-      <w:ins w:id="37" w:author="Chris Hartgerink" w:date="2014-03-28T16:29:00Z">
+      <w:ins w:id="29" w:author="Chris Hartgerink" w:date="2014-03-28T16:29:00Z">
         <w:r>
           <w:t>,</w:t>
         </w:r>
       </w:ins>
-      <w:ins w:id="38" w:author="Chris Hartgerink" w:date="2014-03-28T16:25:00Z">
+      <w:ins w:id="30" w:author="Chris Hartgerink" w:date="2014-03-28T16:25:00Z">
         <w:r>
           <w:t xml:space="preserve"> </w:t>
         </w:r>
       </w:ins>
-      <w:ins w:id="39" w:author="Chris Hartgerink" w:date="2014-03-28T16:30:00Z">
+      <w:ins w:id="31" w:author="Chris Hartgerink" w:date="2014-03-28T16:30:00Z">
         <w:r>
           <w:t xml:space="preserve">which adds </w:t>
         </w:r>
       </w:ins>
-      <w:del w:id="40" w:author="Chris Hartgerink" w:date="2014-03-28T16:25:00Z">
+      <w:del w:id="32" w:author="Chris Hartgerink" w:date="2014-03-28T16:25:00Z">
         <w:r>
           <w:delText xml:space="preserve">, </w:delText>
         </w:r>
@@ -603,19 +1737,19 @@
           </w:rPr>
           <w:delText xml:space="preserve">which give way to difficulties in interpreting </w:delText>
         </w:r>
-        <w:commentRangeStart w:id="41"/>
+        <w:commentRangeStart w:id="33"/>
         <w:r>
           <w:rPr>
             <w:highlight w:val="yellow"/>
           </w:rPr>
           <w:delText>probabilities</w:delText>
         </w:r>
-        <w:commentRangeEnd w:id="41"/>
+        <w:commentRangeEnd w:id="33"/>
         <w:r>
           <w:rPr>
             <w:rStyle w:val="CommentReference"/>
           </w:rPr>
-          <w:commentReference w:id="41"/>
+          <w:commentReference w:id="33"/>
         </w:r>
         <w:r>
           <w:delText xml:space="preserve">. </w:delText>
@@ -629,16 +1763,16 @@
         <w:r>
           <w:delText xml:space="preserve"> </w:delText>
         </w:r>
-        <w:commentRangeStart w:id="42"/>
+        <w:commentRangeStart w:id="34"/>
         <w:r>
           <w:delText>such</w:delText>
         </w:r>
-        <w:commentRangeEnd w:id="42"/>
+        <w:commentRangeEnd w:id="34"/>
         <w:r>
           <w:rPr>
             <w:rStyle w:val="CommentReference"/>
           </w:rPr>
-          <w:commentReference w:id="42"/>
+          <w:commentReference w:id="34"/>
         </w:r>
         <w:r>
           <w:delText xml:space="preserve"> </w:delText>
@@ -662,7 +1796,7 @@
           <w:delText>see</w:delText>
         </w:r>
       </w:del>
-      <w:del w:id="43" w:author="Chris Hartgerink" w:date="2014-03-28T16:30:00Z">
+      <w:del w:id="35" w:author="Chris Hartgerink" w:date="2014-03-28T16:30:00Z">
         <w:r>
           <w:delText xml:space="preserve"> </w:delText>
         </w:r>
@@ -685,7 +1819,7 @@
           <w:fldChar w:fldCharType="end"/>
         </w:r>
       </w:del>
-      <w:del w:id="44" w:author="Chris Hartgerink" w:date="2014-03-28T16:25:00Z">
+      <w:del w:id="36" w:author="Chris Hartgerink" w:date="2014-03-28T16:25:00Z">
         <w:r>
           <w:delText xml:space="preserve">, </w:delText>
         </w:r>
@@ -699,17 +1833,17 @@
       <w:r>
         <w:t>.</w:t>
       </w:r>
-      <w:ins w:id="45" w:author="Chris Hartgerink" w:date="2014-03-28T16:25:00Z">
+      <w:ins w:id="37" w:author="Chris Hartgerink" w:date="2014-03-28T16:25:00Z">
         <w:r>
           <w:t xml:space="preserve"> </w:t>
         </w:r>
       </w:ins>
-      <w:ins w:id="46" w:author="Chris Hartgerink" w:date="2014-03-28T16:26:00Z">
+      <w:ins w:id="38" w:author="Chris Hartgerink" w:date="2014-03-28T16:26:00Z">
         <w:r>
           <w:t xml:space="preserve">In the current paper, we propose a method that </w:t>
         </w:r>
       </w:ins>
-      <w:del w:id="47" w:author="Chris Hartgerink" w:date="2014-03-28T16:28:00Z">
+      <w:del w:id="39" w:author="Chris Hartgerink" w:date="2014-03-28T16:28:00Z">
         <w:r>
           <w:delText xml:space="preserve"> </w:delText>
         </w:r>
@@ -718,7 +1852,7 @@
     <w:p>
       <w:pPr>
         <w:rPr>
-          <w:ins w:id="48" w:author="Chris Hartgerink" w:date="2014-03-28T16:32:00Z"/>
+          <w:ins w:id="40" w:author="Chris Hartgerink" w:date="2014-03-28T16:32:00Z"/>
         </w:rPr>
       </w:pPr>
     </w:p>
@@ -726,16 +1860,16 @@
       <w:r>
         <w:tab/>
       </w:r>
-      <w:commentRangeStart w:id="49"/>
+      <w:commentRangeStart w:id="41"/>
       <w:r>
         <w:t>One</w:t>
       </w:r>
-      <w:commentRangeEnd w:id="49"/>
+      <w:commentRangeEnd w:id="41"/>
       <w:r>
         <w:rPr>
           <w:rStyle w:val="CommentReference"/>
         </w:rPr>
-        <w:commentReference w:id="49"/>
+        <w:commentReference w:id="41"/>
       </w:r>
       <w:r>
         <w:t xml:space="preserve"> of the major problems is </w:t>
@@ -746,15 +1880,13 @@
       <w:r>
         <w:t xml:space="preserve">. In light of Popper’s () </w:t>
       </w:r>
-      <w:commentRangeStart w:id="50"/>
-      <w:proofErr w:type="spellStart"/>
+      <w:commentRangeStart w:id="42"/>
       <w:r>
         <w:t>hypothetico-deductivism</w:t>
       </w:r>
-      <w:commentRangeEnd w:id="50"/>
-      <w:proofErr w:type="spellEnd"/>
-      <w:r>
-        <w:commentReference w:id="50"/>
+      <w:commentRangeEnd w:id="42"/>
+      <w:r>
+        <w:commentReference w:id="42"/>
       </w:r>
       <w:r>
         <w:t xml:space="preserve">, such </w:t>
@@ -768,17 +1900,17 @@
       <w:r>
         <w:t xml:space="preserve">makes sense, as Popper’s </w:t>
       </w:r>
-      <w:commentRangeStart w:id="51"/>
-      <w:commentRangeStart w:id="52"/>
+      <w:commentRangeStart w:id="43"/>
+      <w:commentRangeStart w:id="44"/>
       <w:r>
         <w:t>demarcation</w:t>
       </w:r>
-      <w:commentRangeEnd w:id="51"/>
+      <w:commentRangeEnd w:id="43"/>
       <w:r>
         <w:rPr>
           <w:rStyle w:val="CommentReference"/>
         </w:rPr>
-        <w:commentReference w:id="51"/>
+        <w:commentReference w:id="43"/>
       </w:r>
       <w:r>
         <w:t xml:space="preserve"> criterion for</w:t>
@@ -786,12 +1918,12 @@
       <w:r>
         <w:t xml:space="preserve"> science </w:t>
       </w:r>
-      <w:commentRangeEnd w:id="52"/>
+      <w:commentRangeEnd w:id="44"/>
       <w:r>
         <w:rPr>
           <w:rStyle w:val="CommentReference"/>
         </w:rPr>
-        <w:commentReference w:id="52"/>
+        <w:commentReference w:id="44"/>
       </w:r>
       <w:r>
         <w:t xml:space="preserve">is falsification. Hypothesis testing embodies this demarcation criterion, and is oft seen as a way of </w:t>
@@ -811,19 +1943,19 @@
         </w:rPr>
         <w:t xml:space="preserve">This </w:t>
       </w:r>
-      <w:commentRangeStart w:id="53"/>
+      <w:commentRangeStart w:id="45"/>
       <w:r>
         <w:rPr>
           <w:highlight w:val="yellow"/>
         </w:rPr>
         <w:t>could</w:t>
       </w:r>
-      <w:commentRangeEnd w:id="53"/>
+      <w:commentRangeEnd w:id="45"/>
       <w:r>
         <w:rPr>
           <w:rStyle w:val="CommentReference"/>
         </w:rPr>
-        <w:commentReference w:id="53"/>
+        <w:commentReference w:id="45"/>
       </w:r>
       <w:r>
         <w:rPr>
@@ -848,7 +1980,7 @@
       <w:r>
         <w:t>“</w:t>
       </w:r>
-      <w:commentRangeStart w:id="54"/>
+      <w:commentRangeStart w:id="46"/>
       <w:r>
         <w:t>If a person is an American, then he is not a member of Congress. (WRONG!)</w:t>
       </w:r>
@@ -866,7 +1998,6 @@
         <w:pStyle w:val="BlockQuote"/>
       </w:pPr>
       <w:r>
-        <w:lastRenderedPageBreak/>
         <w:t>Therefore, he is not a</w:t>
       </w:r>
       <w:r>
@@ -887,41 +2018,41 @@
       <w:r>
         <w:t xml:space="preserve"> (p. 23, </w:t>
       </w:r>
-      <w:commentRangeStart w:id="55"/>
+      <w:commentRangeStart w:id="47"/>
       <w:r>
         <w:t>Cohen, 1997</w:t>
       </w:r>
-      <w:commentRangeEnd w:id="55"/>
+      <w:commentRangeEnd w:id="47"/>
       <w:r>
         <w:rPr>
           <w:rStyle w:val="CommentReference"/>
         </w:rPr>
-        <w:commentReference w:id="55"/>
+        <w:commentReference w:id="47"/>
       </w:r>
       <w:r>
         <w:t>)</w:t>
       </w:r>
-      <w:commentRangeEnd w:id="54"/>
+      <w:commentRangeEnd w:id="46"/>
       <w:r>
         <w:rPr>
           <w:rStyle w:val="CommentReference"/>
           <w:rFonts w:asciiTheme="minorHAnsi" w:hAnsiTheme="minorHAnsi" w:cstheme="minorBidi"/>
           <w:lang w:val="nl-NL"/>
         </w:rPr>
-        <w:commentReference w:id="54"/>
-      </w:r>
-    </w:p>
-    <w:p>
-      <w:commentRangeStart w:id="56"/>
+        <w:commentReference w:id="46"/>
+      </w:r>
+    </w:p>
+    <w:p>
+      <w:commentRangeStart w:id="48"/>
       <w:r>
         <w:t>This</w:t>
       </w:r>
-      <w:commentRangeEnd w:id="56"/>
+      <w:commentRangeEnd w:id="48"/>
       <w:r>
         <w:rPr>
           <w:rStyle w:val="CommentReference"/>
         </w:rPr>
-        <w:commentReference w:id="56"/>
+        <w:commentReference w:id="48"/>
       </w:r>
       <w:r>
         <w:t xml:space="preserve"> example shows correct logic, but an incorrect premise</w:t>
@@ -941,12 +2072,12 @@
       <w:r>
         <w:t xml:space="preserve"> is correct however. If we subsequently correct the premise, </w:t>
       </w:r>
-      <w:del w:id="57" w:author="Chris Hartgerink" w:date="2014-03-28T12:09:00Z">
+      <w:del w:id="49" w:author="Chris Hartgerink" w:date="2014-03-28T12:09:00Z">
         <w:r>
           <w:delText xml:space="preserve">but </w:delText>
         </w:r>
       </w:del>
-      <w:ins w:id="58" w:author="Chris Hartgerink" w:date="2014-03-28T12:09:00Z">
+      <w:ins w:id="50" w:author="Chris Hartgerink" w:date="2014-03-28T12:09:00Z">
         <w:r>
           <w:t xml:space="preserve">and </w:t>
         </w:r>
@@ -965,7 +2096,7 @@
       <w:r>
         <w:t>“</w:t>
       </w:r>
-      <w:commentRangeStart w:id="59"/>
+      <w:commentRangeStart w:id="51"/>
       <w:r>
         <w:t>If a per</w:t>
       </w:r>
@@ -988,23 +2119,23 @@
       <w:r>
         <w:t xml:space="preserve">Therefore, he is probably not an American.” (p. 24, </w:t>
       </w:r>
-      <w:commentRangeStart w:id="60"/>
+      <w:commentRangeStart w:id="52"/>
       <w:r>
         <w:t>Cohen, 1997</w:t>
       </w:r>
-      <w:commentRangeEnd w:id="60"/>
+      <w:commentRangeEnd w:id="52"/>
       <w:r>
         <w:rPr>
           <w:rStyle w:val="CommentReference"/>
         </w:rPr>
-        <w:commentReference w:id="60"/>
-      </w:r>
-      <w:commentRangeEnd w:id="59"/>
+        <w:commentReference w:id="52"/>
+      </w:r>
+      <w:commentRangeEnd w:id="51"/>
       <w:r>
         <w:rPr>
           <w:rStyle w:val="CommentReference"/>
         </w:rPr>
-        <w:commentReference w:id="59"/>
+        <w:commentReference w:id="51"/>
       </w:r>
       <w:r>
         <w:t>)</w:t>
@@ -1061,19 +2192,19 @@
       <w:r>
         <w:t xml:space="preserve">We propose the notion of </w:t>
       </w:r>
-      <w:commentRangeStart w:id="61"/>
+      <w:commentRangeStart w:id="53"/>
       <w:r>
         <w:rPr>
           <w:i/>
         </w:rPr>
         <w:t>statistical</w:t>
       </w:r>
-      <w:commentRangeEnd w:id="61"/>
+      <w:commentRangeEnd w:id="53"/>
       <w:r>
         <w:rPr>
           <w:rStyle w:val="CommentReference"/>
         </w:rPr>
-        <w:commentReference w:id="61"/>
+        <w:commentReference w:id="53"/>
       </w:r>
       <w:r>
         <w:rPr>
@@ -1093,23 +2224,19 @@
       <w:r>
         <w:t xml:space="preserve">Take for example the persistent belief in the law of </w:t>
       </w:r>
-      <w:commentRangeStart w:id="62"/>
+      <w:commentRangeStart w:id="54"/>
       <w:r>
         <w:t>small numbers (), the Monte Hall problem (), the conjunction fallacy () or simply the generation of random data ().</w:t>
       </w:r>
-      <w:commentRangeEnd w:id="62"/>
+      <w:commentRangeEnd w:id="54"/>
       <w:r>
         <w:rPr>
           <w:rStyle w:val="CommentReference"/>
         </w:rPr>
-        <w:commentReference w:id="62"/>
-      </w:r>
-      <w:r>
-        <w:t xml:space="preserve"> Power and Type I error rates (or other results for that matter) remain probabilities, and therefore are subject to that same bad intuition. Since researchers fail </w:t>
-      </w:r>
-      <w:r>
-        <w:lastRenderedPageBreak/>
-        <w:t>to take into account these random elements to hypothesis testing, they resort to thinking their results indicate certainties: there is an effect, or there is none.</w:t>
+        <w:commentReference w:id="54"/>
+      </w:r>
+      <w:r>
+        <w:t xml:space="preserve"> Power and Type I error rates (or other results for that matter) remain probabilities, and therefore are subject to that same bad intuition. Since researchers fail to take into account these random elements to hypothesis testing, they resort to thinking their results indicate certainties: there is an effect, or there is none.</w:t>
       </w:r>
     </w:p>
     <w:p>
@@ -1189,15 +2316,7 @@
         </w:rPr>
       </w:pPr>
       <w:r>
-        <w:t xml:space="preserve">Significance testing and philosophy of </w:t>
-      </w:r>
-      <w:proofErr w:type="spellStart"/>
-      <w:r>
-        <w:t>hypothetico-deductivism</w:t>
-      </w:r>
-      <w:proofErr w:type="spellEnd"/>
-      <w:r>
-        <w:t xml:space="preserve"> and objectivism</w:t>
+        <w:t>Significance testing and philosophy of hypothetico-deductivism and objectivism</w:t>
       </w:r>
     </w:p>
     <w:p>
@@ -1211,13 +2330,8 @@
           <w:b/>
         </w:rPr>
       </w:pPr>
-      <w:proofErr w:type="spellStart"/>
-      <w:r>
-        <w:t>NHST</w:t>
-      </w:r>
-      <w:proofErr w:type="spellEnd"/>
-      <w:r>
-        <w:t xml:space="preserve"> as embodiment of the falsification criterion</w:t>
+      <w:r>
+        <w:t>NHST as embodiment of the falsification criterion</w:t>
       </w:r>
     </w:p>
     <w:p>
@@ -1300,32 +2414,16 @@
           <w:numId w:val="6"/>
         </w:numPr>
       </w:pPr>
-      <w:commentRangeStart w:id="63"/>
-      <w:r>
-        <w:t>Belief in the law of small numbers (</w:t>
-      </w:r>
-      <w:proofErr w:type="spellStart"/>
-      <w:r>
-        <w:t>Tversky</w:t>
-      </w:r>
-      <w:proofErr w:type="spellEnd"/>
-      <w:r>
-        <w:t xml:space="preserve"> &amp; </w:t>
-      </w:r>
-      <w:proofErr w:type="spellStart"/>
-      <w:r>
-        <w:t>Kahnemann</w:t>
-      </w:r>
-      <w:proofErr w:type="spellEnd"/>
-      <w:r>
-        <w:t>)</w:t>
-      </w:r>
-      <w:commentRangeEnd w:id="63"/>
+      <w:commentRangeStart w:id="55"/>
+      <w:r>
+        <w:t>Belief in the law of small numbers (Tversky &amp; Kahnemann)</w:t>
+      </w:r>
+      <w:commentRangeEnd w:id="55"/>
       <w:r>
         <w:rPr>
           <w:rStyle w:val="CommentReference"/>
         </w:rPr>
-        <w:commentReference w:id="63"/>
+        <w:commentReference w:id="55"/>
       </w:r>
     </w:p>
     <w:p>
@@ -1340,21 +2438,8 @@
         </w:rPr>
       </w:pPr>
       <w:r>
-        <w:t>Researchers are human and lack randomness of mind — statistics uses probability and if humans cannot see such probabilities properly (</w:t>
-      </w:r>
-      <w:proofErr w:type="spellStart"/>
-      <w:r>
-        <w:t>Wason</w:t>
-      </w:r>
-      <w:proofErr w:type="spellEnd"/>
-      <w:r>
-        <w:t xml:space="preserve"> task; Monte Hall problem) than they should not be allowed to filter the probabilistic </w:t>
-      </w:r>
-      <w:proofErr w:type="spellStart"/>
-      <w:r>
-        <w:t>resul</w:t>
-      </w:r>
-      <w:proofErr w:type="spellEnd"/>
+        <w:t>Researchers are human and lack randomness of mind — statistics uses probability and if humans cannot see such probabilities properly (Wason task; Monte Hall problem) than they should not be allowed to filter the probabilistic resul</w:t>
+      </w:r>
     </w:p>
     <w:p>
       <w:pPr>
@@ -1428,7 +2513,6 @@
         </w:rPr>
       </w:pPr>
       <w:r>
-        <w:lastRenderedPageBreak/>
         <w:t>Lack of power in psychological science throughout the last decades</w:t>
       </w:r>
     </w:p>
@@ -1508,6 +2592,7 @@
     <w:sectPr>
       <w:headerReference w:type="default" r:id="rId10"/>
       <w:headerReference w:type="first" r:id="rId11"/>
+      <w:type w:val="continuous"/>
       <w:pgSz w:w="11906" w:h="16838"/>
       <w:pgMar w:top="1411" w:right="1411" w:bottom="1411" w:left="1411" w:header="706" w:footer="706" w:gutter="0"/>
       <w:cols w:space="708"/>
@@ -1520,10 +2605,395 @@
 
 <file path=word/comments.xml><?xml version="1.0" encoding="utf-8"?>
 <w:comments xmlns:wpc="http://schemas.microsoft.com/office/word/2010/wordprocessingCanvas" xmlns:mc="http://schemas.openxmlformats.org/markup-compatibility/2006" xmlns:o="urn:schemas-microsoft-com:office:office" xmlns:r="http://schemas.openxmlformats.org/officeDocument/2006/relationships" xmlns:m="http://schemas.openxmlformats.org/officeDocument/2006/math" xmlns:v="urn:schemas-microsoft-com:vml" xmlns:wp14="http://schemas.microsoft.com/office/word/2010/wordprocessingDrawing" xmlns:wp="http://schemas.openxmlformats.org/drawingml/2006/wordprocessingDrawing" xmlns:w10="urn:schemas-microsoft-com:office:word" xmlns:w="http://schemas.openxmlformats.org/wordprocessingml/2006/main" xmlns:w14="http://schemas.microsoft.com/office/word/2010/wordml" xmlns:w15="http://schemas.microsoft.com/office/word/2012/wordml" xmlns:wpg="http://schemas.microsoft.com/office/word/2010/wordprocessingGroup" xmlns:wpi="http://schemas.microsoft.com/office/word/2010/wordprocessingInk" xmlns:wne="http://schemas.microsoft.com/office/word/2006/wordml" xmlns:wps="http://schemas.microsoft.com/office/word/2010/wordprocessingShape" mc:Ignorable="w14 w15 wp14">
-  <w:comment w:id="0" w:author="Jelte Wicherts" w:date="2014-03-16T16:12:00Z" w:initials="JW">
+  <w:comment w:id="0" w:author="Chris Hartgerink" w:date="2014-04-02T16:39:00Z" w:initials="CH">
     <w:p>
       <w:pPr>
         <w:pStyle w:val="CommentText"/>
+      </w:pPr>
+      <w:r>
+        <w:rPr>
+          <w:rStyle w:val="CommentReference"/>
+        </w:rPr>
+        <w:annotationRef/>
+      </w:r>
+      <w:r>
+        <w:t>Rosenthal 1964</w:t>
+      </w:r>
+    </w:p>
+  </w:comment>
+  <w:comment w:id="1" w:author="Chris Hartgerink" w:date="2014-04-02T16:39:00Z" w:initials="CH">
+    <w:p>
+      <w:pPr>
+        <w:pStyle w:val="CommentText"/>
+      </w:pPr>
+      <w:r>
+        <w:rPr>
+          <w:rStyle w:val="CommentReference"/>
+        </w:rPr>
+        <w:annotationRef/>
+      </w:r>
+      <w:r>
+        <w:t>Wilkinson APA task force</w:t>
+      </w:r>
+    </w:p>
+  </w:comment>
+  <w:comment w:id="2" w:author="Chris Hartgerink" w:date="2014-04-07T16:23:00Z" w:initials="CH">
+    <w:p>
+      <w:pPr>
+        <w:pStyle w:val="CommentText"/>
+      </w:pPr>
+      <w:r>
+        <w:rPr>
+          <w:rStyle w:val="CommentReference"/>
+        </w:rPr>
+        <w:annotationRef/>
+      </w:r>
+      <w:r>
+        <w:t>Removed this but might be useful later</w:t>
+      </w:r>
+    </w:p>
+    <w:p>
+      <w:pPr>
+        <w:pStyle w:val="CommentText"/>
+      </w:pPr>
+    </w:p>
+    <w:p>
+      <w:pPr>
+        <w:pStyle w:val="CommentText"/>
+      </w:pPr>
+      <w:r>
+        <w:t>The current paper (1) theoretically outlines how and why statistical heaven might occur, (2) shows that hypothesis testing suffers from systemic lack of power, (3) illustrates the use of the inexact Fisher test () to partially solve the problems caused by one and two, (4) applies the Fisher test in a series of non-significant studies, and (5) applies the method in a large set of the psychological literature to show that there often is an effect even when authors conclude there is not.</w:t>
+      </w:r>
+    </w:p>
+  </w:comment>
+  <w:comment w:id="3" w:author="Chris Hartgerink" w:date="2014-04-07T16:47:00Z" w:initials="CH">
+    <w:p>
+      <w:pPr>
+        <w:pStyle w:val="CommentText"/>
+      </w:pPr>
+      <w:r>
+        <w:rPr>
+          <w:rStyle w:val="CommentReference"/>
+        </w:rPr>
+        <w:annotationRef/>
+      </w:r>
+      <w:r>
+        <w:t>Here I will explain where scientific hypothesis testing comes from, how statistical hypothesis testing embodies this and what results can be gotten from statistical hypothesis tests</w:t>
+      </w:r>
+    </w:p>
+    <w:p>
+      <w:pPr>
+        <w:pStyle w:val="CommentText"/>
+      </w:pPr>
+    </w:p>
+    <w:p>
+      <w:pPr>
+        <w:pStyle w:val="CommentText"/>
+      </w:pPr>
+      <w:r>
+        <w:t>This will form a more theoretical approach from a philosophy of science perspective and subsequently transcend into some technical aspects of statistical HT.</w:t>
+      </w:r>
+    </w:p>
+    <w:p>
+      <w:pPr>
+        <w:pStyle w:val="CommentText"/>
+      </w:pPr>
+    </w:p>
+    <w:p>
+      <w:pPr>
+        <w:pStyle w:val="CommentText"/>
+      </w:pPr>
+      <w:r>
+        <w:t>This conception follows from Fisher’s equating HT to scientific HT. See ch.3 by Schmidt and Hunter, 1997 of Harlow et al. 1997</w:t>
+      </w:r>
+    </w:p>
+    <w:p>
+      <w:pPr>
+        <w:pStyle w:val="CommentText"/>
+      </w:pPr>
+    </w:p>
+  </w:comment>
+  <w:comment w:id="7" w:author="Chris Hartgerink" w:date="2014-04-07T15:10:00Z" w:initials="CH">
+    <w:p>
+      <w:pPr>
+        <w:pStyle w:val="CommentText"/>
+      </w:pPr>
+      <w:r>
+        <w:rPr>
+          <w:rStyle w:val="CommentReference"/>
+        </w:rPr>
+        <w:annotationRef/>
+      </w:r>
+      <w:r>
+        <w:t>Cite the discrepancy from greenwald 1976</w:t>
+      </w:r>
+    </w:p>
+  </w:comment>
+  <w:comment w:id="8" w:author="Chris Hartgerink" w:date="2014-04-02T17:31:00Z" w:initials="CH">
+    <w:p>
+      <w:pPr>
+        <w:pStyle w:val="CommentText"/>
+      </w:pPr>
+      <w:r>
+        <w:rPr>
+          <w:rStyle w:val="CommentReference"/>
+        </w:rPr>
+        <w:annotationRef/>
+      </w:r>
+      <w:r>
+        <w:t>As random measurement error is itself a random variable within samples, it will invariably so differ between samples.</w:t>
+      </w:r>
+    </w:p>
+  </w:comment>
+  <w:comment w:id="9" w:author="Chris Hartgerink" w:date="2014-04-06T16:36:00Z" w:initials="CH">
+    <w:p>
+      <w:pPr>
+        <w:pStyle w:val="CommentText"/>
+      </w:pPr>
+      <w:r>
+        <w:rPr>
+          <w:rStyle w:val="CommentReference"/>
+        </w:rPr>
+        <w:annotationRef/>
+      </w:r>
+      <w:r>
+        <w:t>Connotation should be made, something like this. Or maybe distinguish that the substantive reasons for debating α error control versus β error control are qualitatively different: α concerns itself with proper practice β concerns itself with the nature of hypothesis tests</w:t>
+      </w:r>
+    </w:p>
+    <w:p>
+      <w:pPr>
+        <w:pStyle w:val="CommentText"/>
+      </w:pPr>
+    </w:p>
+    <w:p>
+      <w:pPr>
+        <w:pStyle w:val="CommentText"/>
+      </w:pPr>
+      <w:r>
+        <w:t xml:space="preserve">The one influences the other (α </w:t>
+      </w:r>
+      <w:r>
+        <w:sym w:font="Wingdings" w:char="F0E0"/>
+      </w:r>
+      <w:r>
+        <w:t xml:space="preserve"> β) but not vice versa (NOT β </w:t>
+      </w:r>
+      <w:r>
+        <w:sym w:font="Wingdings" w:char="F0E0"/>
+      </w:r>
+      <w:r>
+        <w:t xml:space="preserve"> α)</w:t>
+      </w:r>
+    </w:p>
+  </w:comment>
+  <w:comment w:id="28" w:author="Chris Hartgerink" w:date="2014-03-28T16:24:00Z" w:initials="CH">
+    <w:p>
+      <w:pPr>
+        <w:pStyle w:val="CommentText"/>
+      </w:pPr>
+      <w:r>
+        <w:rPr>
+          <w:rStyle w:val="CommentReference"/>
+        </w:rPr>
+        <w:annotationRef/>
+      </w:r>
+      <w:r>
+        <w:t>Add ref</w:t>
+      </w:r>
+    </w:p>
+  </w:comment>
+  <w:comment w:id="33" w:author="Chris Hartgerink" w:date="2014-03-28T11:56:00Z" w:initials="CH">
+    <w:p>
+      <w:pPr>
+        <w:pStyle w:val="CommentText"/>
+      </w:pPr>
+      <w:r>
+        <w:rPr>
+          <w:rStyle w:val="CommentReference"/>
+        </w:rPr>
+        <w:annotationRef/>
+      </w:r>
+      <w:r>
+        <w:t xml:space="preserve">M: Where do these probabilities come from? </w:t>
+      </w:r>
+      <w:r>
+        <w:t xml:space="preserve">Perhaps you introduce it too fast. </w:t>
+      </w:r>
+    </w:p>
+  </w:comment>
+  <w:comment w:id="34" w:author="Chris Hartgerink" w:date="2014-03-28T11:57:00Z" w:initials="CH">
+    <w:p>
+      <w:pPr>
+        <w:pStyle w:val="CommentText"/>
+      </w:pPr>
+      <w:r>
+        <w:rPr>
+          <w:rStyle w:val="CommentReference"/>
+        </w:rPr>
+        <w:annotationRef/>
+      </w:r>
+      <w:r>
+        <w:t>M: Such? You refer to something but what is it?</w:t>
+      </w:r>
+    </w:p>
+  </w:comment>
+  <w:comment w:id="41" w:author="Chris Hartgerink" w:date="2014-03-28T11:18:00Z" w:initials="CH">
+    <w:p>
+      <w:pPr>
+        <w:pStyle w:val="CommentText"/>
+      </w:pPr>
+      <w:r>
+        <w:rPr>
+          <w:rStyle w:val="CommentReference"/>
+        </w:rPr>
+        <w:annotationRef/>
+      </w:r>
+      <w:r>
+        <w:t>Al te specifiek</w:t>
+      </w:r>
+    </w:p>
+  </w:comment>
+  <w:comment w:id="42" w:author="Chris Hartgerink" w:date="2014-03-18T22:23:00Z" w:initials="CH">
+    <w:p>
+      <w:pPr>
+        <w:pStyle w:val="CommentText"/>
+      </w:pPr>
+      <w:r>
+        <w:rPr>
+          <w:rStyle w:val="CommentReference"/>
+        </w:rPr>
+        <w:annotationRef/>
+      </w:r>
+      <w:r>
+        <w:t xml:space="preserve">Should explain or </w:t>
+      </w:r>
+      <w:r>
+        <w:t>provide easier term</w:t>
+      </w:r>
+    </w:p>
+  </w:comment>
+  <w:comment w:id="43" w:author="Chris Hartgerink" w:date="2014-03-28T11:59:00Z" w:initials="CH">
+    <w:p>
+      <w:pPr>
+        <w:pStyle w:val="CommentText"/>
+      </w:pPr>
+      <w:r>
+        <w:rPr>
+          <w:rStyle w:val="CommentReference"/>
+        </w:rPr>
+        <w:annotationRef/>
+      </w:r>
+      <w:r>
+        <w:t>M</w:t>
+      </w:r>
+      <w:r>
+        <w:t>:  Explain!</w:t>
+      </w:r>
+    </w:p>
+  </w:comment>
+  <w:comment w:id="44" w:author="Chris Hartgerink" w:date="2014-03-18T22:23:00Z" w:initials="CH">
+    <w:p>
+      <w:pPr>
+        <w:pStyle w:val="CommentText"/>
+      </w:pPr>
+      <w:r>
+        <w:rPr>
+          <w:rStyle w:val="CommentReference"/>
+        </w:rPr>
+        <w:annotationRef/>
+      </w:r>
+      <w:r>
+        <w:t xml:space="preserve">Explain </w:t>
+      </w:r>
+      <w:r>
+        <w:t>vs assume this is clear?</w:t>
+      </w:r>
+    </w:p>
+  </w:comment>
+  <w:comment w:id="45" w:author="Chris Hartgerink" w:date="2014-03-28T11:27:00Z" w:initials="CH">
+    <w:p>
+      <w:pPr>
+        <w:pStyle w:val="CommentText"/>
+      </w:pPr>
+      <w:r>
+        <w:rPr>
+          <w:rStyle w:val="CommentReference"/>
+        </w:rPr>
+        <w:annotationRef/>
+      </w:r>
+      <w:r>
+        <w:t>However….</w:t>
+      </w:r>
+    </w:p>
+  </w:comment>
+  <w:comment w:id="47" w:author="Chris Hartgerink" w:date="2014-03-18T22:33:00Z" w:initials="CH">
+    <w:p>
+      <w:pPr>
+        <w:pStyle w:val="CommentText"/>
+      </w:pPr>
+      <w:r>
+        <w:rPr>
+          <w:rStyle w:val="CommentReference"/>
+        </w:rPr>
+        <w:annotationRef/>
+      </w:r>
+      <w:r>
+        <w:t>Check and replace with mendeley citation</w:t>
+      </w:r>
+    </w:p>
+  </w:comment>
+  <w:comment w:id="46" w:author="Chris Hartgerink" w:date="2014-03-18T22:29:00Z" w:initials="CH">
+    <w:p>
+      <w:pPr>
+        <w:pStyle w:val="CommentText"/>
+      </w:pPr>
+      <w:r>
+        <w:rPr>
+          <w:rStyle w:val="CommentReference"/>
+        </w:rPr>
+        <w:annotationRef/>
+      </w:r>
+      <w:r>
+        <w:t xml:space="preserve">APA style block quote check </w:t>
+      </w:r>
+    </w:p>
+  </w:comment>
+  <w:comment w:id="48" w:author="Chris Hartgerink" w:date="2014-03-18T22:30:00Z" w:initials="CH">
+    <w:p>
+      <w:pPr>
+        <w:pStyle w:val="CommentText"/>
+      </w:pPr>
+      <w:r>
+        <w:rPr>
+          <w:rStyle w:val="CommentReference"/>
+        </w:rPr>
+        <w:annotationRef/>
+      </w:r>
+      <w:r>
+        <w:t>Indent here or not? — as it continuous previous paragraph</w:t>
+      </w:r>
+    </w:p>
+  </w:comment>
+  <w:comment w:id="52" w:author="Chris Hartgerink" w:date="2014-03-19T01:06:00Z" w:initials="CH">
+    <w:p>
+      <w:pPr>
+        <w:pStyle w:val="CommentText"/>
+      </w:pPr>
+      <w:r>
+        <w:rPr>
+          <w:rStyle w:val="CommentReference"/>
+        </w:rPr>
+        <w:annotationRef/>
+      </w:r>
+      <w:r>
+        <w:t>Check and replace with Mendeley citation</w:t>
+      </w:r>
+    </w:p>
+  </w:comment>
+  <w:comment w:id="51" w:author="Chris Hartgerink" w:date="2014-03-28T11:20:00Z" w:initials="CH">
+    <w:p>
+      <w:pPr>
+        <w:pStyle w:val="CommentText"/>
         <w:rPr>
           <w:lang w:val="nl-NL"/>
         </w:rPr>
@@ -1538,25 +3008,42 @@
         <w:rPr>
           <w:lang w:val="nl-NL"/>
         </w:rPr>
-        <w:t>die is wellicht leuker.</w:t>
-      </w:r>
-    </w:p>
+        <w:t>Relateren aan</w:t>
+      </w:r>
+      <w:r>
+        <w:rPr>
+          <w:lang w:val="nl-NL"/>
+        </w:rPr>
+        <w:t xml:space="preserve"> h0 </w:t>
+      </w:r>
+      <w:r>
+        <w:rPr>
+          <w:lang w:val="nl-NL"/>
+        </w:rPr>
+        <w:t>of direct met h0 invullen</w:t>
+      </w:r>
+    </w:p>
+  </w:comment>
+  <w:comment w:id="53" w:author="Chris Hartgerink" w:date="2014-03-28T11:33:00Z" w:initials="CH">
     <w:p>
       <w:pPr>
         <w:pStyle w:val="CommentText"/>
-        <w:rPr>
-          <w:lang w:val="nl-NL"/>
-        </w:rPr>
-      </w:pPr>
+      </w:pPr>
+      <w:r>
+        <w:rPr>
+          <w:rStyle w:val="CommentReference"/>
+        </w:rPr>
+        <w:annotationRef/>
+      </w:r>
+      <w:r>
+        <w:t>People behave as if they ar in statistical heaven</w:t>
+      </w:r>
     </w:p>
   </w:comment>
-  <w:comment w:id="1" w:author="Chris Hartgerink" w:date="2014-03-27T15:41:00Z" w:initials="CH">
+  <w:comment w:id="54" w:author="Chris Hartgerink" w:date="2014-03-19T01:35:00Z" w:initials="CH">
     <w:p>
       <w:pPr>
         <w:pStyle w:val="CommentText"/>
-        <w:rPr>
-          <w:lang w:val="nl-NL"/>
-        </w:rPr>
       </w:pPr>
       <w:r>
         <w:rPr>
@@ -1565,20 +3052,11 @@
         <w:annotationRef/>
       </w:r>
       <w:r>
-        <w:rPr>
-          <w:lang w:val="nl-NL"/>
-        </w:rPr>
-        <w:t xml:space="preserve">Deze </w:t>
-      </w:r>
-      <w:r>
-        <w:rPr>
-          <w:lang w:val="nl-NL"/>
-        </w:rPr>
-        <w:t>is denk ik mijn favorite en het meest accuraat (en niet te opzichtig)</w:t>
+        <w:t>Add short explanations of these examples?</w:t>
       </w:r>
     </w:p>
   </w:comment>
-  <w:comment w:id="2" w:author="Chris Hartgerink" w:date="2014-03-19T09:47:00Z" w:initials="CH">
+  <w:comment w:id="55" w:author="Jelte Wicherts" w:date="2014-03-16T16:13:00Z" w:initials="JW">
     <w:p>
       <w:pPr>
         <w:pStyle w:val="CommentText"/>
@@ -1590,399 +3068,8 @@
         <w:annotationRef/>
       </w:r>
       <w:r>
-        <w:t xml:space="preserve">Clearly make the difference between </w:t>
-      </w:r>
-      <w:proofErr w:type="spellStart"/>
-      <w:r>
-        <w:t>SHT</w:t>
-      </w:r>
-      <w:proofErr w:type="spellEnd"/>
-      <w:r>
-        <w:t xml:space="preserve"> (statistical hypothesis testing) and scientific hypothesis testing in general. If previous is rejected, this does not mean that scientific hypothesis testing is rejected. </w:t>
-      </w:r>
-    </w:p>
-    <w:p>
-      <w:pPr>
-        <w:pStyle w:val="CommentText"/>
-      </w:pPr>
-    </w:p>
-    <w:p>
-      <w:pPr>
-        <w:pStyle w:val="CommentText"/>
-      </w:pPr>
-      <w:r>
-        <w:t xml:space="preserve">This conception follows from Fisher’s equating </w:t>
-      </w:r>
-      <w:proofErr w:type="spellStart"/>
-      <w:r>
-        <w:t>HT</w:t>
-      </w:r>
-      <w:proofErr w:type="spellEnd"/>
-      <w:r>
-        <w:t xml:space="preserve"> to scientific HT. See </w:t>
-      </w:r>
-      <w:proofErr w:type="spellStart"/>
-      <w:r>
-        <w:t>ch.3</w:t>
-      </w:r>
-      <w:proofErr w:type="spellEnd"/>
-      <w:r>
-        <w:t xml:space="preserve"> by Schmidt and Hunter, 1997 of Harlow et al. 1997</w:t>
-      </w:r>
-    </w:p>
-  </w:comment>
-  <w:comment w:id="7" w:author="Chris Hartgerink" w:date="2014-03-28T17:07:00Z" w:initials="CH">
-    <w:p>
-      <w:pPr>
-        <w:pStyle w:val="CommentText"/>
-      </w:pPr>
-      <w:r>
-        <w:rPr>
-          <w:rStyle w:val="CommentReference"/>
-        </w:rPr>
-        <w:annotationRef/>
-      </w:r>
-      <w:r>
-        <w:t>Include REFS</w:t>
-      </w:r>
-    </w:p>
-  </w:comment>
-  <w:comment w:id="36" w:author="Chris Hartgerink" w:date="2014-03-28T16:24:00Z" w:initials="CH">
-    <w:p>
-      <w:pPr>
-        <w:pStyle w:val="CommentText"/>
-      </w:pPr>
-      <w:r>
-        <w:rPr>
-          <w:rStyle w:val="CommentReference"/>
-        </w:rPr>
-        <w:annotationRef/>
-      </w:r>
-      <w:r>
-        <w:t>Add ref</w:t>
-      </w:r>
-    </w:p>
-  </w:comment>
-  <w:comment w:id="41" w:author="Chris Hartgerink" w:date="2014-03-28T11:56:00Z" w:initials="CH">
-    <w:p>
-      <w:pPr>
-        <w:pStyle w:val="CommentText"/>
-      </w:pPr>
-      <w:r>
-        <w:rPr>
-          <w:rStyle w:val="CommentReference"/>
-        </w:rPr>
-        <w:annotationRef/>
-      </w:r>
-      <w:r>
-        <w:t xml:space="preserve">M: Where do these probabilities come from? </w:t>
-      </w:r>
-      <w:r>
-        <w:t xml:space="preserve">Perhaps you introduce it too fast. </w:t>
-      </w:r>
-    </w:p>
-  </w:comment>
-  <w:comment w:id="42" w:author="Chris Hartgerink" w:date="2014-03-28T11:57:00Z" w:initials="CH">
-    <w:p>
-      <w:pPr>
-        <w:pStyle w:val="CommentText"/>
-      </w:pPr>
-      <w:r>
-        <w:rPr>
-          <w:rStyle w:val="CommentReference"/>
-        </w:rPr>
-        <w:annotationRef/>
-      </w:r>
-      <w:r>
-        <w:t>M: Such? You refer to something but what is it?</w:t>
-      </w:r>
-    </w:p>
-  </w:comment>
-  <w:comment w:id="49" w:author="Chris Hartgerink" w:date="2014-03-28T11:18:00Z" w:initials="CH">
-    <w:p>
-      <w:pPr>
-        <w:pStyle w:val="CommentText"/>
-      </w:pPr>
-      <w:r>
-        <w:rPr>
-          <w:rStyle w:val="CommentReference"/>
-        </w:rPr>
-        <w:annotationRef/>
-      </w:r>
-      <w:r>
-        <w:t xml:space="preserve">Al </w:t>
-      </w:r>
-      <w:proofErr w:type="spellStart"/>
-      <w:r>
-        <w:t>te</w:t>
-      </w:r>
-      <w:proofErr w:type="spellEnd"/>
-      <w:r>
-        <w:t xml:space="preserve"> </w:t>
-      </w:r>
-      <w:proofErr w:type="spellStart"/>
-      <w:r>
-        <w:t>specifiek</w:t>
-      </w:r>
-      <w:proofErr w:type="spellEnd"/>
-    </w:p>
-  </w:comment>
-  <w:comment w:id="50" w:author="Chris Hartgerink" w:date="2014-03-18T22:23:00Z" w:initials="CH">
-    <w:p>
-      <w:pPr>
-        <w:pStyle w:val="CommentText"/>
-      </w:pPr>
-      <w:r>
-        <w:rPr>
-          <w:rStyle w:val="CommentReference"/>
-        </w:rPr>
-        <w:annotationRef/>
-      </w:r>
-      <w:r>
-        <w:t xml:space="preserve">Should explain or </w:t>
-      </w:r>
-      <w:r>
-        <w:t>provide easier term</w:t>
-      </w:r>
-    </w:p>
-  </w:comment>
-  <w:comment w:id="51" w:author="Chris Hartgerink" w:date="2014-03-28T11:59:00Z" w:initials="CH">
-    <w:p>
-      <w:pPr>
-        <w:pStyle w:val="CommentText"/>
-      </w:pPr>
-      <w:r>
-        <w:rPr>
-          <w:rStyle w:val="CommentReference"/>
-        </w:rPr>
-        <w:annotationRef/>
-      </w:r>
-      <w:r>
-        <w:t>M</w:t>
-      </w:r>
-      <w:r>
-        <w:t>:  Explain!</w:t>
-      </w:r>
-    </w:p>
-  </w:comment>
-  <w:comment w:id="52" w:author="Chris Hartgerink" w:date="2014-03-18T22:23:00Z" w:initials="CH">
-    <w:p>
-      <w:pPr>
-        <w:pStyle w:val="CommentText"/>
-      </w:pPr>
-      <w:r>
-        <w:rPr>
-          <w:rStyle w:val="CommentReference"/>
-        </w:rPr>
-        <w:annotationRef/>
-      </w:r>
-      <w:r>
-        <w:t xml:space="preserve">Explain </w:t>
-      </w:r>
-      <w:r>
-        <w:t>vs assume this is clear?</w:t>
-      </w:r>
-    </w:p>
-  </w:comment>
-  <w:comment w:id="53" w:author="Chris Hartgerink" w:date="2014-03-28T11:27:00Z" w:initials="CH">
-    <w:p>
-      <w:pPr>
-        <w:pStyle w:val="CommentText"/>
-      </w:pPr>
-      <w:r>
-        <w:rPr>
-          <w:rStyle w:val="CommentReference"/>
-        </w:rPr>
-        <w:annotationRef/>
-      </w:r>
-      <w:r>
-        <w:t>However….</w:t>
-      </w:r>
-    </w:p>
-  </w:comment>
-  <w:comment w:id="55" w:author="Chris Hartgerink" w:date="2014-03-18T22:33:00Z" w:initials="CH">
-    <w:p>
-      <w:pPr>
-        <w:pStyle w:val="CommentText"/>
-      </w:pPr>
-      <w:r>
-        <w:rPr>
-          <w:rStyle w:val="CommentReference"/>
-        </w:rPr>
-        <w:annotationRef/>
-      </w:r>
-      <w:r>
-        <w:t xml:space="preserve">Check and replace with </w:t>
-      </w:r>
-      <w:proofErr w:type="spellStart"/>
-      <w:r>
-        <w:t>mendeley</w:t>
-      </w:r>
-      <w:proofErr w:type="spellEnd"/>
-      <w:r>
-        <w:t xml:space="preserve"> citation</w:t>
-      </w:r>
-    </w:p>
-  </w:comment>
-  <w:comment w:id="54" w:author="Chris Hartgerink" w:date="2014-03-18T22:29:00Z" w:initials="CH">
-    <w:p>
-      <w:pPr>
-        <w:pStyle w:val="CommentText"/>
-      </w:pPr>
-      <w:r>
-        <w:rPr>
-          <w:rStyle w:val="CommentReference"/>
-        </w:rPr>
-        <w:annotationRef/>
-      </w:r>
-      <w:proofErr w:type="spellStart"/>
-      <w:r>
-        <w:t>APA</w:t>
-      </w:r>
-      <w:proofErr w:type="spellEnd"/>
-      <w:r>
-        <w:t xml:space="preserve"> style block quote check </w:t>
-      </w:r>
-    </w:p>
-  </w:comment>
-  <w:comment w:id="56" w:author="Chris Hartgerink" w:date="2014-03-18T22:30:00Z" w:initials="CH">
-    <w:p>
-      <w:pPr>
-        <w:pStyle w:val="CommentText"/>
-      </w:pPr>
-      <w:r>
-        <w:rPr>
-          <w:rStyle w:val="CommentReference"/>
-        </w:rPr>
-        <w:annotationRef/>
-      </w:r>
-      <w:r>
-        <w:t xml:space="preserve">Indent here or not? — </w:t>
-      </w:r>
-      <w:proofErr w:type="gramStart"/>
-      <w:r>
-        <w:t>as</w:t>
-      </w:r>
-      <w:proofErr w:type="gramEnd"/>
-      <w:r>
-        <w:t xml:space="preserve"> it continuous previous paragraph</w:t>
-      </w:r>
-    </w:p>
-  </w:comment>
-  <w:comment w:id="60" w:author="Chris Hartgerink" w:date="2014-03-19T01:06:00Z" w:initials="CH">
-    <w:p>
-      <w:pPr>
-        <w:pStyle w:val="CommentText"/>
-      </w:pPr>
-      <w:r>
-        <w:rPr>
-          <w:rStyle w:val="CommentReference"/>
-        </w:rPr>
-        <w:annotationRef/>
-      </w:r>
-      <w:r>
-        <w:t xml:space="preserve">Check and replace with </w:t>
-      </w:r>
-      <w:proofErr w:type="spellStart"/>
-      <w:r>
-        <w:t>Mendeley</w:t>
-      </w:r>
-      <w:proofErr w:type="spellEnd"/>
-      <w:r>
-        <w:t xml:space="preserve"> citation</w:t>
-      </w:r>
-    </w:p>
-  </w:comment>
-  <w:comment w:id="59" w:author="Chris Hartgerink" w:date="2014-03-28T11:20:00Z" w:initials="CH">
-    <w:p>
-      <w:pPr>
-        <w:pStyle w:val="CommentText"/>
-        <w:rPr>
-          <w:lang w:val="nl-NL"/>
-        </w:rPr>
-      </w:pPr>
-      <w:r>
-        <w:rPr>
-          <w:rStyle w:val="CommentReference"/>
-        </w:rPr>
-        <w:annotationRef/>
-      </w:r>
-      <w:r>
-        <w:rPr>
-          <w:lang w:val="nl-NL"/>
-        </w:rPr>
-        <w:t>Relateren aan</w:t>
-      </w:r>
-      <w:r>
-        <w:rPr>
-          <w:lang w:val="nl-NL"/>
-        </w:rPr>
-        <w:t xml:space="preserve"> h0 </w:t>
-      </w:r>
-      <w:r>
-        <w:rPr>
-          <w:lang w:val="nl-NL"/>
-        </w:rPr>
-        <w:t>of direct met h0 invullen</w:t>
-      </w:r>
-    </w:p>
-  </w:comment>
-  <w:comment w:id="61" w:author="Chris Hartgerink" w:date="2014-03-28T11:33:00Z" w:initials="CH">
-    <w:p>
-      <w:pPr>
-        <w:pStyle w:val="CommentText"/>
-      </w:pPr>
-      <w:r>
-        <w:rPr>
-          <w:rStyle w:val="CommentReference"/>
-        </w:rPr>
-        <w:annotationRef/>
-      </w:r>
-      <w:r>
-        <w:t xml:space="preserve">People behave as if they </w:t>
-      </w:r>
-      <w:proofErr w:type="spellStart"/>
-      <w:r>
-        <w:t>ar</w:t>
-      </w:r>
-      <w:proofErr w:type="spellEnd"/>
-      <w:r>
-        <w:t xml:space="preserve"> in statistical heaven</w:t>
-      </w:r>
-    </w:p>
-  </w:comment>
-  <w:comment w:id="62" w:author="Chris Hartgerink" w:date="2014-03-19T01:35:00Z" w:initials="CH">
-    <w:p>
-      <w:pPr>
-        <w:pStyle w:val="CommentText"/>
-      </w:pPr>
-      <w:r>
-        <w:rPr>
-          <w:rStyle w:val="CommentReference"/>
-        </w:rPr>
-        <w:annotationRef/>
-      </w:r>
-      <w:r>
-        <w:t>Add short explanations of these examples?</w:t>
-      </w:r>
-    </w:p>
-  </w:comment>
-  <w:comment w:id="63" w:author="Jelte Wicherts" w:date="2014-03-16T16:13:00Z" w:initials="JW">
-    <w:p>
-      <w:pPr>
-        <w:pStyle w:val="CommentText"/>
-      </w:pPr>
-      <w:r>
-        <w:rPr>
-          <w:rStyle w:val="CommentReference"/>
-        </w:rPr>
-        <w:annotationRef/>
-      </w:r>
-      <w:proofErr w:type="gramStart"/>
-      <w:r>
         <w:t>added</w:t>
       </w:r>
-      <w:proofErr w:type="gramEnd"/>
     </w:p>
   </w:comment>
 </w:comments>
@@ -1990,10 +3077,13 @@
 
 <file path=word/commentsExtended.xml><?xml version="1.0" encoding="utf-8"?>
 <w15:commentsEx xmlns:wpc="http://schemas.microsoft.com/office/word/2010/wordprocessingCanvas" xmlns:mc="http://schemas.openxmlformats.org/markup-compatibility/2006" xmlns:o="urn:schemas-microsoft-com:office:office" xmlns:r="http://schemas.openxmlformats.org/officeDocument/2006/relationships" xmlns:m="http://schemas.openxmlformats.org/officeDocument/2006/math" xmlns:v="urn:schemas-microsoft-com:vml" xmlns:wp14="http://schemas.microsoft.com/office/word/2010/wordprocessingDrawing" xmlns:wp="http://schemas.openxmlformats.org/drawingml/2006/wordprocessingDrawing" xmlns:w10="urn:schemas-microsoft-com:office:word" xmlns:w="http://schemas.openxmlformats.org/wordprocessingml/2006/main" xmlns:w14="http://schemas.microsoft.com/office/word/2010/wordml" xmlns:w15="http://schemas.microsoft.com/office/word/2012/wordml" xmlns:wpg="http://schemas.microsoft.com/office/word/2010/wordprocessingGroup" xmlns:wpi="http://schemas.microsoft.com/office/word/2010/wordprocessingInk" xmlns:wne="http://schemas.microsoft.com/office/word/2006/wordml" xmlns:wps="http://schemas.microsoft.com/office/word/2010/wordprocessingShape" mc:Ignorable="w14 w15 wp14">
-  <w15:commentEx w15:paraId="0BD30D93" w15:done="0"/>
-  <w15:commentEx w15:paraId="496B25E8" w15:done="0"/>
-  <w15:commentEx w15:paraId="1B874134" w15:done="0"/>
-  <w15:commentEx w15:paraId="3E353E4C" w15:done="0"/>
+  <w15:commentEx w15:paraId="4D7B406B" w15:done="0"/>
+  <w15:commentEx w15:paraId="3933E2EE" w15:done="0"/>
+  <w15:commentEx w15:paraId="1A5F532F" w15:done="0"/>
+  <w15:commentEx w15:paraId="7829979A" w15:done="0"/>
+  <w15:commentEx w15:paraId="1D742207" w15:done="0"/>
+  <w15:commentEx w15:paraId="22ED54D4" w15:done="0"/>
+  <w15:commentEx w15:paraId="5CF32777" w15:done="0"/>
   <w15:commentEx w15:paraId="40F38604" w15:done="0"/>
   <w15:commentEx w15:paraId="4B5FDC6B" w15:done="0"/>
   <w15:commentEx w15:paraId="002CA78F" w15:done="0"/>
@@ -2053,6 +3143,44 @@
   </w:footnote>
   <w:footnote w:type="continuationNotice" w:id="1">
     <w:p/>
+  </w:footnote>
+  <w:footnote w:id="2">
+    <w:p>
+      <w:pPr>
+        <w:pStyle w:val="FootnoteText"/>
+      </w:pPr>
+      <w:r>
+        <w:rPr>
+          <w:rStyle w:val="FootnoteReference"/>
+        </w:rPr>
+        <w:footnoteRef/>
+      </w:r>
+      <w:r>
+        <w:t xml:space="preserve"> Hypothesis testing will be referred to as HT in the remainder of the text.</w:t>
+      </w:r>
+    </w:p>
+  </w:footnote>
+  <w:footnote w:id="3">
+    <w:p>
+      <w:pPr>
+        <w:pStyle w:val="FootnoteText"/>
+      </w:pPr>
+      <w:r>
+        <w:rPr>
+          <w:rStyle w:val="FootnoteReference"/>
+        </w:rPr>
+        <w:footnoteRef/>
+      </w:r>
+      <w:r>
+        <w:t xml:space="preserve"> </w:t>
+      </w:r>
+      <w:r>
+        <w:t>Note that this superceding of false-negatives over false-positives works only under the assumption of proper research, i.e.,</w:t>
+      </w:r>
+      <w:r>
+        <w:t xml:space="preserve"> lacking QRPs etc.</w:t>
+      </w:r>
+    </w:p>
   </w:footnote>
 </w:footnotes>
 </file>
@@ -2088,7 +3216,7 @@
       <w:rPr>
         <w:noProof/>
       </w:rPr>
-      <w:t>3</w:t>
+      <w:t>11</w:t>
     </w:r>
     <w:r>
       <w:fldChar w:fldCharType="end"/>
@@ -2101,7 +3229,7 @@
 <w:hdr xmlns:wpc="http://schemas.microsoft.com/office/word/2010/wordprocessingCanvas" xmlns:mc="http://schemas.openxmlformats.org/markup-compatibility/2006" xmlns:o="urn:schemas-microsoft-com:office:office" xmlns:r="http://schemas.openxmlformats.org/officeDocument/2006/relationships" xmlns:m="http://schemas.openxmlformats.org/officeDocument/2006/math" xmlns:v="urn:schemas-microsoft-com:vml" xmlns:wp14="http://schemas.microsoft.com/office/word/2010/wordprocessingDrawing" xmlns:wp="http://schemas.openxmlformats.org/drawingml/2006/wordprocessingDrawing" xmlns:w10="urn:schemas-microsoft-com:office:word" xmlns:w="http://schemas.openxmlformats.org/wordprocessingml/2006/main" xmlns:w14="http://schemas.microsoft.com/office/word/2010/wordml" xmlns:w15="http://schemas.microsoft.com/office/word/2012/wordml" xmlns:wpg="http://schemas.microsoft.com/office/word/2010/wordprocessingGroup" xmlns:wpi="http://schemas.microsoft.com/office/word/2010/wordprocessingInk" xmlns:wne="http://schemas.microsoft.com/office/word/2006/wordml" xmlns:wps="http://schemas.microsoft.com/office/word/2010/wordprocessingShape" mc:Ignorable="w14 w15 wp14">
   <w:sdt>
     <w:sdtPr>
-      <w:id w:val="1584876210"/>
+      <w:id w:val="1540468016"/>
       <w:docPartObj>
         <w:docPartGallery w:val="Page Numbers (Top of Page)"/>
         <w:docPartUnique/>
@@ -3182,9 +4310,31 @@
       <w:szCs w:val="26"/>
     </w:rPr>
   </w:style>
+  <w:style w:type="paragraph" w:styleId="Heading3">
+    <w:name w:val="heading 3"/>
+    <w:basedOn w:val="Normal"/>
+    <w:next w:val="Normal"/>
+    <w:link w:val="Heading3Char"/>
+    <w:uiPriority w:val="9"/>
+    <w:unhideWhenUsed/>
+    <w:qFormat/>
+    <w:rsid w:val="00FB3F90"/>
+    <w:pPr>
+      <w:keepNext/>
+      <w:keepLines/>
+      <w:spacing w:before="40"/>
+      <w:ind w:firstLine="567"/>
+      <w:outlineLvl w:val="2"/>
+    </w:pPr>
+    <w:rPr>
+      <w:rFonts w:eastAsiaTheme="majorEastAsia"/>
+      <w:color w:val="70AD47" w:themeColor="accent6"/>
+    </w:rPr>
+  </w:style>
   <w:style w:type="character" w:default="1" w:styleId="DefaultParagraphFont">
     <w:name w:val="Default Paragraph Font"/>
     <w:uiPriority w:val="1"/>
+    <w:semiHidden/>
     <w:unhideWhenUsed/>
   </w:style>
   <w:style w:type="table" w:default="1" w:styleId="TableNormal">
@@ -3361,7 +4511,6 @@
     <w:basedOn w:val="Normal"/>
     <w:link w:val="FootnoteTextChar"/>
     <w:uiPriority w:val="99"/>
-    <w:semiHidden/>
     <w:unhideWhenUsed/>
     <w:rsid w:val="00F44CFE"/>
     <w:pPr>
@@ -3377,7 +4526,6 @@
     <w:basedOn w:val="DefaultParagraphFont"/>
     <w:link w:val="FootnoteText"/>
     <w:uiPriority w:val="99"/>
-    <w:semiHidden/>
     <w:rsid w:val="00F44CFE"/>
     <w:rPr>
       <w:sz w:val="20"/>
@@ -3388,7 +4536,6 @@
     <w:name w:val="footnote reference"/>
     <w:basedOn w:val="DefaultParagraphFont"/>
     <w:uiPriority w:val="99"/>
-    <w:semiHidden/>
     <w:unhideWhenUsed/>
     <w:rsid w:val="00F44CFE"/>
     <w:rPr>
@@ -4046,6 +5193,61 @@
         </w:tcBorders>
       </w:tcPr>
     </w:tblStylePr>
+  </w:style>
+  <w:style w:type="character" w:customStyle="1" w:styleId="Heading3Char">
+    <w:name w:val="Heading 3 Char"/>
+    <w:basedOn w:val="DefaultParagraphFont"/>
+    <w:link w:val="Heading3"/>
+    <w:uiPriority w:val="9"/>
+    <w:rsid w:val="00FB3F90"/>
+    <w:rPr>
+      <w:rFonts w:ascii="Times New Roman" w:eastAsiaTheme="majorEastAsia" w:hAnsi="Times New Roman" w:cs="Times New Roman"/>
+      <w:color w:val="70AD47" w:themeColor="accent6"/>
+      <w:sz w:val="24"/>
+      <w:szCs w:val="24"/>
+      <w:lang w:val="en-US"/>
+    </w:rPr>
+  </w:style>
+  <w:style w:type="paragraph" w:styleId="EndnoteText">
+    <w:name w:val="endnote text"/>
+    <w:basedOn w:val="Normal"/>
+    <w:link w:val="EndnoteTextChar"/>
+    <w:uiPriority w:val="99"/>
+    <w:semiHidden/>
+    <w:unhideWhenUsed/>
+    <w:rsid w:val="00A049E2"/>
+    <w:pPr>
+      <w:spacing w:line="240" w:lineRule="auto"/>
+    </w:pPr>
+    <w:rPr>
+      <w:sz w:val="20"/>
+      <w:szCs w:val="20"/>
+    </w:rPr>
+  </w:style>
+  <w:style w:type="character" w:customStyle="1" w:styleId="EndnoteTextChar">
+    <w:name w:val="Endnote Text Char"/>
+    <w:basedOn w:val="DefaultParagraphFont"/>
+    <w:link w:val="EndnoteText"/>
+    <w:uiPriority w:val="99"/>
+    <w:semiHidden/>
+    <w:rsid w:val="00A049E2"/>
+    <w:rPr>
+      <w:rFonts w:ascii="Times New Roman" w:hAnsi="Times New Roman" w:cs="Times New Roman"/>
+      <w:sz w:val="20"/>
+      <w:szCs w:val="20"/>
+      <w:lang w:val="en-US"/>
+    </w:rPr>
+  </w:style>
+  <w:style w:type="character" w:styleId="EndnoteReference">
+    <w:name w:val="endnote reference"/>
+    <w:basedOn w:val="DefaultParagraphFont"/>
+    <w:uiPriority w:val="99"/>
+    <w:semiHidden/>
+    <w:unhideWhenUsed/>
+    <w:rsid w:val="00A049E2"/>
+    <w:rPr>
+      <w:vertAlign w:val="superscript"/>
+    </w:rPr>
   </w:style>
 </w:styles>
 </file>
@@ -4316,7 +5518,7 @@
 </file>
 
 <file path=customXml/itemProps1.xml><?xml version="1.0" encoding="utf-8"?>
-<ds:datastoreItem xmlns:ds="http://schemas.openxmlformats.org/officeDocument/2006/customXml" ds:itemID="{BA597E46-1534-4D1E-8E99-CA3A84E5A4E6}">
+<ds:datastoreItem xmlns:ds="http://schemas.openxmlformats.org/officeDocument/2006/customXml" ds:itemID="{553C7DBC-291A-4FE1-BB5F-B8F9FE9FC2BC}">
   <ds:schemaRefs>
     <ds:schemaRef ds:uri="http://schemas.openxmlformats.org/officeDocument/2006/bibliography"/>
   </ds:schemaRefs>

</xml_diff>